<commit_message>
Update thesis front page
</commit_message>
<xml_diff>
--- a/Дипломная работа.docx
+++ b/Дипломная работа.docx
@@ -6,6 +6,7 @@
       <w:pPr>
         <w:pStyle w:val="a"/>
       </w:pPr>
+      <w:bookmarkStart w:id="0" w:name="_Toc133774641"/>
       <w:r>
         <w:t>МИН</w:t>
       </w:r>
@@ -53,23 +54,30 @@
     <w:p>
       <w:pPr>
         <w:pStyle w:val="a"/>
+        <w:jc w:val="left"/>
         <w:rPr>
           <w:highlight w:val="yellow"/>
         </w:rPr>
       </w:pPr>
-      <w:r>
-        <w:t xml:space="preserve">Кафедра </w:t>
-      </w:r>
-      <w:r>
-        <w:t>информатики и вычислительного эксперимента</w:t>
-      </w:r>
     </w:p>
     <w:p>
       <w:pPr>
         <w:pStyle w:val="a1"/>
       </w:pPr>
       <w:r>
-        <w:t>Денисов Илия Игоревич</w:t>
+        <w:t>Денисов</w:t>
+      </w:r>
+      <w:r>
+        <w:t xml:space="preserve"> </w:t>
+      </w:r>
+      <w:r>
+        <w:t>Илия</w:t>
+      </w:r>
+      <w:r>
+        <w:t xml:space="preserve"> </w:t>
+      </w:r>
+      <w:r>
+        <w:t>Игоревич</w:t>
       </w:r>
     </w:p>
     <w:p>
@@ -79,71 +87,118 @@
           <w:highlight w:val="yellow"/>
         </w:rPr>
       </w:pPr>
-      <w:bookmarkStart w:id="0" w:name="_Hlk39772566"/>
-    </w:p>
-    <w:bookmarkEnd w:id="0"/>
-    <w:p>
-      <w:pPr>
-        <w:pStyle w:val="a"/>
-        <w:rPr>
-          <w:b/>
-          <w:sz w:val="32"/>
-          <w:szCs w:val="32"/>
-        </w:rPr>
-      </w:pPr>
-      <w:r>
-        <w:rPr>
-          <w:b/>
-          <w:sz w:val="32"/>
-          <w:szCs w:val="32"/>
-        </w:rPr>
-        <w:t>Разработка кросс-платформенной библиотеки для анализа финансовых данных</w:t>
-      </w:r>
     </w:p>
     <w:p>
       <w:pPr>
-        <w:pStyle w:val="a"/>
+        <w:pStyle w:val="a1"/>
+        <w:rPr>
+          <w:highlight w:val="yellow"/>
+        </w:rPr>
       </w:pPr>
     </w:p>
     <w:p>
       <w:pPr>
-        <w:pStyle w:val="a"/>
-      </w:pPr>
-      <w:r>
-        <w:t>ВЫПУСКНАЯ КВАЛИФИКАЦИОННАЯ РАБОТА</w:t>
-      </w:r>
-      <w:r>
-        <w:br/>
-        <w:t xml:space="preserve">по направлению </w:t>
-      </w:r>
-      <w:r>
-        <w:t>подготовки</w:t>
-      </w:r>
-      <w:r>
-        <w:br/>
-      </w:r>
-      <w:r>
-        <w:rPr>
-          <w:rFonts w:eastAsia="Calibri"/>
-          <w:i/>
-        </w:rPr>
-        <w:t>02.04.02</w:t>
-      </w:r>
-      <w:r>
-        <w:t xml:space="preserve"> </w:t>
-      </w:r>
-      <w:r>
-        <w:t>Фундаментальная информатика и информационные технологии</w:t>
+        <w:pStyle w:val="a1"/>
+      </w:pPr>
+      <w:r>
+        <w:t>РАЗРАБОТКА КРОСС-ПЛАТФОРМЕННОЙ БИБЛИОТЕКИ ДЛЯ АНАЛИЗА ФИНАНСОВЫХ ДАННЫХ</w:t>
       </w:r>
     </w:p>
     <w:p>
       <w:pPr>
         <w:pStyle w:val="a"/>
+      </w:pPr>
+    </w:p>
+    <w:p>
+      <w:pPr>
+        <w:pStyle w:val="a"/>
+      </w:pPr>
+      <w:r>
+        <w:rPr>
+          <w:color w:val="000000"/>
+        </w:rPr>
+        <w:t>ВЫПУСКНАЯ КВАЛИФИКАЦИОННАЯ РАБОТА</w:t>
+      </w:r>
+      <w:r>
+        <w:rPr>
+          <w:color w:val="000000"/>
+        </w:rPr>
+        <w:br/>
+      </w:r>
+      <w:r>
+        <w:t xml:space="preserve">по направлению </w:t>
+      </w:r>
+      <w:r>
+        <w:t>подготовки</w:t>
+      </w:r>
+      <w:r>
+        <w:br/>
+      </w:r>
+      <w:r>
+        <w:t>0</w:t>
+      </w:r>
+      <w:r>
+        <w:t>2</w:t>
+      </w:r>
+      <w:r>
+        <w:t>.04.02 – Фундаментальная информатика и информационные технологии,</w:t>
+      </w:r>
+      <w:r>
+        <w:t xml:space="preserve"> </w:t>
+      </w:r>
+      <w:r>
+        <w:br/>
+        <w:t>направленность программы</w:t>
+      </w:r>
+      <w:r>
+        <w:br/>
+      </w:r>
+      <w:r>
+        <w:t>«Разработка мобильных приложений и компьютерных игр»</w:t>
+      </w:r>
+    </w:p>
+    <w:p>
+      <w:pPr>
+        <w:pStyle w:val="a"/>
+      </w:pPr>
+    </w:p>
+    <w:p>
+      <w:pPr>
+        <w:pStyle w:val="a"/>
+      </w:pPr>
+      <w:r>
         <w:rPr>
           <w:b/>
           <w:bCs/>
         </w:rPr>
-      </w:pPr>
+        <w:t xml:space="preserve">Научный руководитель </w:t>
+      </w:r>
+      <w:r>
+        <w:t xml:space="preserve">– </w:t>
+      </w:r>
+      <w:r>
+        <w:br/>
+      </w:r>
+      <w:r>
+        <w:t>доц</w:t>
+      </w:r>
+      <w:r>
+        <w:t xml:space="preserve">., </w:t>
+      </w:r>
+      <w:r>
+        <w:t>к</w:t>
+      </w:r>
+      <w:r>
+        <w:t xml:space="preserve">. ф.-м. н. </w:t>
+      </w:r>
+      <w:proofErr w:type="spellStart"/>
+      <w:r>
+        <w:t>Шабас</w:t>
+      </w:r>
+      <w:proofErr w:type="spellEnd"/>
+      <w:r>
+        <w:t xml:space="preserve"> Ирина Николаевна</w:t>
+      </w:r>
     </w:p>
     <w:p>
       <w:pPr>
@@ -154,7 +209,21 @@
           <w:b/>
           <w:bCs/>
         </w:rPr>
-        <w:t xml:space="preserve">Научный руководитель </w:t>
+        <w:t xml:space="preserve">Научный </w:t>
+      </w:r>
+      <w:r>
+        <w:rPr>
+          <w:b/>
+          <w:bCs/>
+        </w:rPr>
+        <w:t>консультант</w:t>
+      </w:r>
+      <w:r>
+        <w:rPr>
+          <w:b/>
+          <w:bCs/>
+        </w:rPr>
+        <w:t xml:space="preserve"> </w:t>
       </w:r>
       <w:r>
         <w:t xml:space="preserve">– </w:t>
@@ -163,68 +232,73 @@
         <w:br/>
       </w:r>
       <w:r>
-        <w:t>доц., к.</w:t>
-      </w:r>
-      <w:r>
-        <w:t xml:space="preserve"> </w:t>
-      </w:r>
-      <w:r>
-        <w:t>ф. м</w:t>
-      </w:r>
-      <w:r>
-        <w:t>.</w:t>
-      </w:r>
-      <w:r>
-        <w:t xml:space="preserve"> </w:t>
-      </w:r>
-      <w:r>
-        <w:t xml:space="preserve">н. </w:t>
-      </w:r>
-      <w:proofErr w:type="spellStart"/>
-      <w:r>
-        <w:t>Шабас</w:t>
-      </w:r>
-      <w:proofErr w:type="spellEnd"/>
-      <w:r>
-        <w:t xml:space="preserve"> </w:t>
-      </w:r>
-      <w:r>
-        <w:t>Ирина</w:t>
-      </w:r>
-      <w:r>
-        <w:t xml:space="preserve"> </w:t>
-      </w:r>
-      <w:r>
-        <w:t>Николаевна</w:t>
+        <w:t>Иванченко Вячеслав Вадимович</w:t>
+      </w:r>
+      <w:r>
+        <w:tab/>
       </w:r>
     </w:p>
     <w:p>
       <w:pPr>
         <w:pStyle w:val="a"/>
+      </w:pPr>
+      <w:r>
         <w:rPr>
           <w:b/>
           <w:bCs/>
         </w:rPr>
-      </w:pPr>
-      <w:r>
-        <w:rPr>
-          <w:b/>
-          <w:bCs/>
-        </w:rPr>
-        <w:t xml:space="preserve">Научный консультант </w:t>
+        <w:t xml:space="preserve">Рецензент </w:t>
       </w:r>
       <w:r>
         <w:t xml:space="preserve">– </w:t>
       </w:r>
       <w:r>
         <w:br/>
-        <w:t>Иванченко Вячеслав Вадимович</w:t>
-      </w:r>
+      </w:r>
+      <w:r>
+        <w:rPr>
+          <w:highlight w:val="yellow"/>
+        </w:rPr>
+        <w:t xml:space="preserve">доц., к. т. н. </w:t>
+      </w:r>
+      <w:proofErr w:type="spellStart"/>
+      <w:r>
+        <w:rPr>
+          <w:highlight w:val="yellow"/>
+        </w:rPr>
+        <w:t>Неизвестнов</w:t>
+      </w:r>
+      <w:proofErr w:type="spellEnd"/>
+      <w:r>
+        <w:rPr>
+          <w:highlight w:val="yellow"/>
+        </w:rPr>
+        <w:t xml:space="preserve"> </w:t>
+      </w:r>
+      <w:r>
+        <w:rPr>
+          <w:highlight w:val="yellow"/>
+        </w:rPr>
+        <w:t>Никто</w:t>
+      </w:r>
+      <w:r>
+        <w:rPr>
+          <w:highlight w:val="yellow"/>
+        </w:rPr>
+        <w:t xml:space="preserve"> </w:t>
+      </w:r>
+      <w:proofErr w:type="spellStart"/>
+      <w:r>
+        <w:rPr>
+          <w:highlight w:val="yellow"/>
+        </w:rPr>
+        <w:t>Никтович</w:t>
+      </w:r>
+      <w:proofErr w:type="spellEnd"/>
     </w:p>
     <w:p>
       <w:pPr>
         <w:pStyle w:val="a"/>
-        <w:jc w:val="left"/>
       </w:pPr>
     </w:p>
     <w:p>
@@ -232,89 +306,73 @@
         <w:pStyle w:val="a"/>
         <w:jc w:val="left"/>
       </w:pPr>
+      <w:r>
+        <w:t>Допущено к защите:</w:t>
+      </w:r>
+      <w:r>
+        <w:br/>
+        <w:t xml:space="preserve">руководитель </w:t>
+      </w:r>
+      <w:r>
+        <w:br/>
+      </w:r>
+      <w:r>
+        <w:t>образовательной программы _______</w:t>
+      </w:r>
+      <w:r>
+        <w:t>_________</w:t>
+      </w:r>
+      <w:r>
+        <w:t xml:space="preserve">_______ </w:t>
+      </w:r>
+      <w:proofErr w:type="spellStart"/>
+      <w:r>
+        <w:t>Демяненко</w:t>
+      </w:r>
+      <w:proofErr w:type="spellEnd"/>
+      <w:r>
+        <w:t xml:space="preserve"> </w:t>
+      </w:r>
+      <w:r>
+        <w:t>Я</w:t>
+      </w:r>
+      <w:r>
+        <w:t xml:space="preserve">. </w:t>
+      </w:r>
+      <w:r>
+        <w:t>М</w:t>
+      </w:r>
+      <w:r>
+        <w:t>.</w:t>
+      </w:r>
     </w:p>
     <w:p>
       <w:pPr>
         <w:pStyle w:val="a"/>
-        <w:jc w:val="left"/>
-      </w:pPr>
-      <w:r>
-        <w:t>Допущено к защите:</w:t>
-      </w:r>
-      <w:r>
-        <w:br/>
-        <w:t>заведующий кафедрой _____________</w:t>
-      </w:r>
-      <w:r>
-        <w:t>_________</w:t>
-      </w:r>
-      <w:r>
-        <w:t xml:space="preserve">_______ </w:t>
-      </w:r>
-      <w:proofErr w:type="spellStart"/>
-      <w:r>
-        <w:t>Михалкович</w:t>
-      </w:r>
-      <w:proofErr w:type="spellEnd"/>
-      <w:r>
-        <w:t xml:space="preserve"> </w:t>
-      </w:r>
-      <w:r>
-        <w:t>С</w:t>
-      </w:r>
-      <w:r>
-        <w:t>.</w:t>
-      </w:r>
-      <w:r>
-        <w:t>С</w:t>
-      </w:r>
-      <w:r>
-        <w:t>.</w:t>
-      </w:r>
+      </w:pPr>
     </w:p>
     <w:p>
       <w:pPr>
         <w:pStyle w:val="a"/>
-      </w:pPr>
+        <w:rPr>
+          <w:lang w:val="en-US"/>
+        </w:rPr>
+      </w:pPr>
+      <w:proofErr w:type="spellStart"/>
+      <w:r>
+        <w:t>Ростов</w:t>
+      </w:r>
+      <w:proofErr w:type="spellEnd"/>
+      <w:r>
+        <w:t>-на-Дону – 202</w:t>
+      </w:r>
+      <w:r>
+        <w:rPr>
+          <w:lang w:val="en-US"/>
+        </w:rPr>
+        <w:t>5</w:t>
+      </w:r>
     </w:p>
-    <w:p>
-      <w:pPr>
-        <w:pStyle w:val="a"/>
-        <w:jc w:val="left"/>
-      </w:pPr>
-    </w:p>
-    <w:p>
-      <w:pPr>
-        <w:pStyle w:val="a"/>
-        <w:jc w:val="left"/>
-      </w:pPr>
-    </w:p>
-    <w:p>
-      <w:pPr>
-        <w:pStyle w:val="a"/>
-        <w:rPr>
-          <w:lang w:val="en-US"/>
-        </w:rPr>
-      </w:pPr>
-      <w:proofErr w:type="spellStart"/>
-      <w:r>
-        <w:t>Ростов</w:t>
-      </w:r>
-      <w:proofErr w:type="spellEnd"/>
-      <w:r>
-        <w:t xml:space="preserve">-на-Дону – </w:t>
-      </w:r>
-      <w:r>
-        <w:t>20</w:t>
-      </w:r>
-      <w:r>
-        <w:t>2</w:t>
-      </w:r>
-      <w:r>
-        <w:t>5</w:t>
-      </w:r>
-    </w:p>
-    <w:bookmarkStart w:id="1" w:name="_Toc133774641" w:displacedByCustomXml="next"/>
     <w:sdt>
       <w:sdtPr>
         <w:rPr>
@@ -371,13 +429,12 @@
         <w:p>
           <w:pPr>
             <w:pStyle w:val="TOC1"/>
-            <w:spacing w:line="480" w:lineRule="auto"/>
             <w:rPr>
               <w:rFonts w:asciiTheme="minorHAnsi" w:eastAsiaTheme="minorEastAsia" w:hAnsiTheme="minorHAnsi" w:cstheme="minorBidi"/>
               <w:noProof/>
               <w:kern w:val="2"/>
-              <w:sz w:val="28"/>
-              <w:szCs w:val="28"/>
+              <w:sz w:val="24"/>
+              <w:szCs w:val="24"/>
               <w:lang w:val="en-RU" w:eastAsia="en-GB"/>
               <w14:ligatures w14:val="standardContextual"/>
             </w:rPr>
@@ -403,22 +460,38 @@
             </w:rPr>
             <w:fldChar w:fldCharType="separate"/>
           </w:r>
-          <w:hyperlink w:anchor="_Toc196303375" w:history="1">
+          <w:hyperlink w:anchor="_Toc197202031" w:history="1">
             <w:r>
               <w:rPr>
                 <w:rStyle w:val="Hyperlink"/>
+                <w:b/>
+                <w:bCs/>
                 <w:noProof/>
-                <w:sz w:val="28"/>
-                <w:szCs w:val="28"/>
               </w:rPr>
-              <w:t>Введение</w:t>
+              <w:t>Вве</w:t>
+            </w:r>
+            <w:r>
+              <w:rPr>
+                <w:rStyle w:val="Hyperlink"/>
+                <w:b/>
+                <w:bCs/>
+                <w:noProof/>
+              </w:rPr>
+              <w:t>д</w:t>
+            </w:r>
+            <w:r>
+              <w:rPr>
+                <w:rStyle w:val="Hyperlink"/>
+                <w:b/>
+                <w:bCs/>
+                <w:noProof/>
+              </w:rPr>
+              <w:t>ение</w:t>
             </w:r>
             <w:r>
               <w:rPr>
                 <w:noProof/>
                 <w:webHidden/>
-                <w:sz w:val="28"/>
-                <w:szCs w:val="28"/>
               </w:rPr>
               <w:tab/>
             </w:r>
@@ -426,8 +499,6 @@
               <w:rPr>
                 <w:noProof/>
                 <w:webHidden/>
-                <w:sz w:val="28"/>
-                <w:szCs w:val="28"/>
               </w:rPr>
               <w:fldChar w:fldCharType="begin"/>
             </w:r>
@@ -435,25 +506,19 @@
               <w:rPr>
                 <w:noProof/>
                 <w:webHidden/>
-                <w:sz w:val="28"/>
-                <w:szCs w:val="28"/>
               </w:rPr>
-              <w:instrText xml:space="preserve"> PAGEREF _Toc196303375 \h </w:instrText>
+              <w:instrText xml:space="preserve"> PAGEREF _Toc197202031 \h </w:instrText>
             </w:r>
             <w:r>
               <w:rPr>
                 <w:noProof/>
                 <w:webHidden/>
-                <w:sz w:val="28"/>
-                <w:szCs w:val="28"/>
               </w:rPr>
             </w:r>
             <w:r>
               <w:rPr>
                 <w:noProof/>
                 <w:webHidden/>
-                <w:sz w:val="28"/>
-                <w:szCs w:val="28"/>
               </w:rPr>
               <w:fldChar w:fldCharType="separate"/>
             </w:r>
@@ -461,8 +526,6 @@
               <w:rPr>
                 <w:noProof/>
                 <w:webHidden/>
-                <w:sz w:val="28"/>
-                <w:szCs w:val="28"/>
               </w:rPr>
               <w:t>3</w:t>
             </w:r>
@@ -470,8 +533,6 @@
               <w:rPr>
                 <w:noProof/>
                 <w:webHidden/>
-                <w:sz w:val="28"/>
-                <w:szCs w:val="28"/>
               </w:rPr>
               <w:fldChar w:fldCharType="end"/>
             </w:r>
@@ -480,24 +541,23 @@
         <w:p>
           <w:pPr>
             <w:pStyle w:val="TOC1"/>
-            <w:spacing w:line="480" w:lineRule="auto"/>
             <w:rPr>
               <w:rFonts w:asciiTheme="minorHAnsi" w:eastAsiaTheme="minorEastAsia" w:hAnsiTheme="minorHAnsi" w:cstheme="minorBidi"/>
               <w:noProof/>
               <w:kern w:val="2"/>
-              <w:sz w:val="28"/>
-              <w:szCs w:val="28"/>
+              <w:sz w:val="24"/>
+              <w:szCs w:val="24"/>
               <w:lang w:val="en-RU" w:eastAsia="en-GB"/>
               <w14:ligatures w14:val="standardContextual"/>
             </w:rPr>
           </w:pPr>
-          <w:hyperlink w:anchor="_Toc196303376" w:history="1">
+          <w:hyperlink w:anchor="_Toc197202032" w:history="1">
             <w:r>
               <w:rPr>
                 <w:rStyle w:val="Hyperlink"/>
+                <w:b/>
+                <w:bCs/>
                 <w:noProof/>
-                <w:sz w:val="28"/>
-                <w:szCs w:val="28"/>
                 <w:lang w:bidi="en-US"/>
               </w:rPr>
               <w:t>Постановка задачи</w:t>
@@ -506,8 +566,6 @@
               <w:rPr>
                 <w:noProof/>
                 <w:webHidden/>
-                <w:sz w:val="28"/>
-                <w:szCs w:val="28"/>
               </w:rPr>
               <w:tab/>
             </w:r>
@@ -515,8 +573,6 @@
               <w:rPr>
                 <w:noProof/>
                 <w:webHidden/>
-                <w:sz w:val="28"/>
-                <w:szCs w:val="28"/>
               </w:rPr>
               <w:fldChar w:fldCharType="begin"/>
             </w:r>
@@ -524,25 +580,19 @@
               <w:rPr>
                 <w:noProof/>
                 <w:webHidden/>
-                <w:sz w:val="28"/>
-                <w:szCs w:val="28"/>
               </w:rPr>
-              <w:instrText xml:space="preserve"> PAGEREF _Toc196303376 \h </w:instrText>
+              <w:instrText xml:space="preserve"> PAGEREF _Toc197202032 \h </w:instrText>
             </w:r>
             <w:r>
               <w:rPr>
                 <w:noProof/>
                 <w:webHidden/>
-                <w:sz w:val="28"/>
-                <w:szCs w:val="28"/>
               </w:rPr>
             </w:r>
             <w:r>
               <w:rPr>
                 <w:noProof/>
                 <w:webHidden/>
-                <w:sz w:val="28"/>
-                <w:szCs w:val="28"/>
               </w:rPr>
               <w:fldChar w:fldCharType="separate"/>
             </w:r>
@@ -550,8 +600,6 @@
               <w:rPr>
                 <w:noProof/>
                 <w:webHidden/>
-                <w:sz w:val="28"/>
-                <w:szCs w:val="28"/>
               </w:rPr>
               <w:t>5</w:t>
             </w:r>
@@ -559,8 +607,6 @@
               <w:rPr>
                 <w:noProof/>
                 <w:webHidden/>
-                <w:sz w:val="28"/>
-                <w:szCs w:val="28"/>
               </w:rPr>
               <w:fldChar w:fldCharType="end"/>
             </w:r>
@@ -569,59 +615,31 @@
         <w:p>
           <w:pPr>
             <w:pStyle w:val="TOC1"/>
-            <w:tabs>
-              <w:tab w:val="left" w:pos="440"/>
-            </w:tabs>
-            <w:spacing w:line="480" w:lineRule="auto"/>
             <w:rPr>
               <w:rFonts w:asciiTheme="minorHAnsi" w:eastAsiaTheme="minorEastAsia" w:hAnsiTheme="minorHAnsi" w:cstheme="minorBidi"/>
               <w:noProof/>
               <w:kern w:val="2"/>
-              <w:sz w:val="28"/>
-              <w:szCs w:val="28"/>
+              <w:sz w:val="24"/>
+              <w:szCs w:val="24"/>
               <w:lang w:val="en-RU" w:eastAsia="en-GB"/>
               <w14:ligatures w14:val="standardContextual"/>
             </w:rPr>
           </w:pPr>
-          <w:hyperlink w:anchor="_Toc196303377" w:history="1">
+          <w:hyperlink w:anchor="_Toc197202033" w:history="1">
             <w:r>
               <w:rPr>
                 <w:rStyle w:val="Hyperlink"/>
+                <w:b/>
+                <w:bCs/>
                 <w:noProof/>
-                <w:sz w:val="28"/>
-                <w:szCs w:val="28"/>
                 <w:lang w:bidi="en-US"/>
               </w:rPr>
-              <w:t>1.</w:t>
-            </w:r>
-            <w:r>
-              <w:rPr>
-                <w:rFonts w:asciiTheme="minorHAnsi" w:eastAsiaTheme="minorEastAsia" w:hAnsiTheme="minorHAnsi" w:cstheme="minorBidi"/>
-                <w:noProof/>
-                <w:kern w:val="2"/>
-                <w:sz w:val="28"/>
-                <w:szCs w:val="28"/>
-                <w:lang w:val="en-RU" w:eastAsia="en-GB"/>
-                <w14:ligatures w14:val="standardContextual"/>
-              </w:rPr>
-              <w:tab/>
-            </w:r>
-            <w:r>
-              <w:rPr>
-                <w:rStyle w:val="Hyperlink"/>
-                <w:noProof/>
-                <w:sz w:val="28"/>
-                <w:szCs w:val="28"/>
-                <w:lang w:bidi="en-US"/>
-              </w:rPr>
-              <w:t>Предварительные сведения</w:t>
+              <w:t>Обзор литературы</w:t>
             </w:r>
             <w:r>
               <w:rPr>
                 <w:noProof/>
                 <w:webHidden/>
-                <w:sz w:val="28"/>
-                <w:szCs w:val="28"/>
               </w:rPr>
               <w:tab/>
             </w:r>
@@ -629,8 +647,6 @@
               <w:rPr>
                 <w:noProof/>
                 <w:webHidden/>
-                <w:sz w:val="28"/>
-                <w:szCs w:val="28"/>
               </w:rPr>
               <w:fldChar w:fldCharType="begin"/>
             </w:r>
@@ -638,25 +654,19 @@
               <w:rPr>
                 <w:noProof/>
                 <w:webHidden/>
-                <w:sz w:val="28"/>
-                <w:szCs w:val="28"/>
               </w:rPr>
-              <w:instrText xml:space="preserve"> PAGEREF _Toc196303377 \h </w:instrText>
+              <w:instrText xml:space="preserve"> PAGEREF _Toc197202033 \h </w:instrText>
             </w:r>
             <w:r>
               <w:rPr>
                 <w:noProof/>
                 <w:webHidden/>
-                <w:sz w:val="28"/>
-                <w:szCs w:val="28"/>
               </w:rPr>
             </w:r>
             <w:r>
               <w:rPr>
                 <w:noProof/>
                 <w:webHidden/>
-                <w:sz w:val="28"/>
-                <w:szCs w:val="28"/>
               </w:rPr>
               <w:fldChar w:fldCharType="separate"/>
             </w:r>
@@ -664,8 +674,6 @@
               <w:rPr>
                 <w:noProof/>
                 <w:webHidden/>
-                <w:sz w:val="28"/>
-                <w:szCs w:val="28"/>
               </w:rPr>
               <w:t>6</w:t>
             </w:r>
@@ -673,8 +681,6 @@
               <w:rPr>
                 <w:noProof/>
                 <w:webHidden/>
-                <w:sz w:val="28"/>
-                <w:szCs w:val="28"/>
               </w:rPr>
               <w:fldChar w:fldCharType="end"/>
             </w:r>
@@ -683,33 +689,31 @@
         <w:p>
           <w:pPr>
             <w:pStyle w:val="TOC1"/>
-            <w:spacing w:line="480" w:lineRule="auto"/>
             <w:rPr>
               <w:rFonts w:asciiTheme="minorHAnsi" w:eastAsiaTheme="minorEastAsia" w:hAnsiTheme="minorHAnsi" w:cstheme="minorBidi"/>
               <w:noProof/>
               <w:kern w:val="2"/>
-              <w:sz w:val="28"/>
-              <w:szCs w:val="28"/>
+              <w:sz w:val="24"/>
+              <w:szCs w:val="24"/>
               <w:lang w:val="en-RU" w:eastAsia="en-GB"/>
               <w14:ligatures w14:val="standardContextual"/>
             </w:rPr>
           </w:pPr>
-          <w:hyperlink w:anchor="_Toc196303378" w:history="1">
+          <w:hyperlink w:anchor="_Toc197202034" w:history="1">
             <w:r>
               <w:rPr>
                 <w:rStyle w:val="Hyperlink"/>
+                <w:b/>
+                <w:bCs/>
                 <w:noProof/>
-                <w:sz w:val="28"/>
-                <w:szCs w:val="28"/>
+                <w:lang w:bidi="en-US"/>
               </w:rPr>
-              <w:t>Заключение</w:t>
+              <w:t>Основная часть вступление</w:t>
             </w:r>
             <w:r>
               <w:rPr>
                 <w:noProof/>
                 <w:webHidden/>
-                <w:sz w:val="28"/>
-                <w:szCs w:val="28"/>
               </w:rPr>
               <w:tab/>
             </w:r>
@@ -717,8 +721,6 @@
               <w:rPr>
                 <w:noProof/>
                 <w:webHidden/>
-                <w:sz w:val="28"/>
-                <w:szCs w:val="28"/>
               </w:rPr>
               <w:fldChar w:fldCharType="begin"/>
             </w:r>
@@ -726,25 +728,19 @@
               <w:rPr>
                 <w:noProof/>
                 <w:webHidden/>
-                <w:sz w:val="28"/>
-                <w:szCs w:val="28"/>
               </w:rPr>
-              <w:instrText xml:space="preserve"> PAGEREF _Toc196303378 \h </w:instrText>
+              <w:instrText xml:space="preserve"> PAGEREF _Toc197202034 \h </w:instrText>
             </w:r>
             <w:r>
               <w:rPr>
                 <w:noProof/>
                 <w:webHidden/>
-                <w:sz w:val="28"/>
-                <w:szCs w:val="28"/>
               </w:rPr>
             </w:r>
             <w:r>
               <w:rPr>
                 <w:noProof/>
                 <w:webHidden/>
-                <w:sz w:val="28"/>
-                <w:szCs w:val="28"/>
               </w:rPr>
               <w:fldChar w:fldCharType="separate"/>
             </w:r>
@@ -752,8 +748,6 @@
               <w:rPr>
                 <w:noProof/>
                 <w:webHidden/>
-                <w:sz w:val="28"/>
-                <w:szCs w:val="28"/>
               </w:rPr>
               <w:t>7</w:t>
             </w:r>
@@ -761,8 +755,6 @@
               <w:rPr>
                 <w:noProof/>
                 <w:webHidden/>
-                <w:sz w:val="28"/>
-                <w:szCs w:val="28"/>
               </w:rPr>
               <w:fldChar w:fldCharType="end"/>
             </w:r>
@@ -771,24 +763,96 @@
         <w:p>
           <w:pPr>
             <w:pStyle w:val="TOC1"/>
-            <w:spacing w:line="480" w:lineRule="auto"/>
             <w:rPr>
               <w:rFonts w:asciiTheme="minorHAnsi" w:eastAsiaTheme="minorEastAsia" w:hAnsiTheme="minorHAnsi" w:cstheme="minorBidi"/>
               <w:noProof/>
               <w:kern w:val="2"/>
-              <w:sz w:val="28"/>
-              <w:szCs w:val="28"/>
+              <w:sz w:val="24"/>
+              <w:szCs w:val="24"/>
               <w:lang w:val="en-RU" w:eastAsia="en-GB"/>
               <w14:ligatures w14:val="standardContextual"/>
             </w:rPr>
           </w:pPr>
-          <w:hyperlink w:anchor="_Toc196303379" w:history="1">
+          <w:hyperlink w:anchor="_Toc197202035" w:history="1">
             <w:r>
               <w:rPr>
                 <w:rStyle w:val="Hyperlink"/>
+                <w:b/>
+                <w:bCs/>
                 <w:noProof/>
-                <w:sz w:val="28"/>
-                <w:szCs w:val="28"/>
+              </w:rPr>
+              <w:t>Заключение</w:t>
+            </w:r>
+            <w:r>
+              <w:rPr>
+                <w:noProof/>
+                <w:webHidden/>
+              </w:rPr>
+              <w:tab/>
+            </w:r>
+            <w:r>
+              <w:rPr>
+                <w:noProof/>
+                <w:webHidden/>
+              </w:rPr>
+              <w:fldChar w:fldCharType="begin"/>
+            </w:r>
+            <w:r>
+              <w:rPr>
+                <w:noProof/>
+                <w:webHidden/>
+              </w:rPr>
+              <w:instrText xml:space="preserve"> PAGEREF _Toc197202035 \h </w:instrText>
+            </w:r>
+            <w:r>
+              <w:rPr>
+                <w:noProof/>
+                <w:webHidden/>
+              </w:rPr>
+            </w:r>
+            <w:r>
+              <w:rPr>
+                <w:noProof/>
+                <w:webHidden/>
+              </w:rPr>
+              <w:fldChar w:fldCharType="separate"/>
+            </w:r>
+            <w:r>
+              <w:rPr>
+                <w:noProof/>
+                <w:webHidden/>
+              </w:rPr>
+              <w:t>8</w:t>
+            </w:r>
+            <w:r>
+              <w:rPr>
+                <w:noProof/>
+                <w:webHidden/>
+              </w:rPr>
+              <w:fldChar w:fldCharType="end"/>
+            </w:r>
+          </w:hyperlink>
+        </w:p>
+        <w:p>
+          <w:pPr>
+            <w:pStyle w:val="TOC1"/>
+            <w:rPr>
+              <w:rFonts w:asciiTheme="minorHAnsi" w:eastAsiaTheme="minorEastAsia" w:hAnsiTheme="minorHAnsi" w:cstheme="minorBidi"/>
+              <w:noProof/>
+              <w:kern w:val="2"/>
+              <w:sz w:val="24"/>
+              <w:szCs w:val="24"/>
+              <w:lang w:val="en-RU" w:eastAsia="en-GB"/>
+              <w14:ligatures w14:val="standardContextual"/>
+            </w:rPr>
+          </w:pPr>
+          <w:hyperlink w:anchor="_Toc197202036" w:history="1">
+            <w:r>
+              <w:rPr>
+                <w:rStyle w:val="Hyperlink"/>
+                <w:b/>
+                <w:bCs/>
+                <w:noProof/>
               </w:rPr>
               <w:t>Список литературы</w:t>
             </w:r>
@@ -796,8 +860,6 @@
               <w:rPr>
                 <w:noProof/>
                 <w:webHidden/>
-                <w:sz w:val="28"/>
-                <w:szCs w:val="28"/>
               </w:rPr>
               <w:tab/>
             </w:r>
@@ -805,8 +867,6 @@
               <w:rPr>
                 <w:noProof/>
                 <w:webHidden/>
-                <w:sz w:val="28"/>
-                <w:szCs w:val="28"/>
               </w:rPr>
               <w:fldChar w:fldCharType="begin"/>
             </w:r>
@@ -814,25 +874,19 @@
               <w:rPr>
                 <w:noProof/>
                 <w:webHidden/>
-                <w:sz w:val="28"/>
-                <w:szCs w:val="28"/>
               </w:rPr>
-              <w:instrText xml:space="preserve"> PAGEREF _Toc196303379 \h </w:instrText>
+              <w:instrText xml:space="preserve"> PAGEREF _Toc197202036 \h </w:instrText>
             </w:r>
             <w:r>
               <w:rPr>
                 <w:noProof/>
                 <w:webHidden/>
-                <w:sz w:val="28"/>
-                <w:szCs w:val="28"/>
               </w:rPr>
             </w:r>
             <w:r>
               <w:rPr>
                 <w:noProof/>
                 <w:webHidden/>
-                <w:sz w:val="28"/>
-                <w:szCs w:val="28"/>
               </w:rPr>
               <w:fldChar w:fldCharType="separate"/>
             </w:r>
@@ -840,17 +894,87 @@
               <w:rPr>
                 <w:noProof/>
                 <w:webHidden/>
-                <w:sz w:val="28"/>
-                <w:szCs w:val="28"/>
               </w:rPr>
-              <w:t>8</w:t>
+              <w:t>9</w:t>
             </w:r>
             <w:r>
               <w:rPr>
                 <w:noProof/>
                 <w:webHidden/>
-                <w:sz w:val="28"/>
-                <w:szCs w:val="28"/>
+              </w:rPr>
+              <w:fldChar w:fldCharType="end"/>
+            </w:r>
+          </w:hyperlink>
+        </w:p>
+        <w:p>
+          <w:pPr>
+            <w:pStyle w:val="TOC1"/>
+            <w:rPr>
+              <w:rFonts w:asciiTheme="minorHAnsi" w:eastAsiaTheme="minorEastAsia" w:hAnsiTheme="minorHAnsi" w:cstheme="minorBidi"/>
+              <w:noProof/>
+              <w:kern w:val="2"/>
+              <w:sz w:val="24"/>
+              <w:szCs w:val="24"/>
+              <w:lang w:val="en-RU" w:eastAsia="en-GB"/>
+              <w14:ligatures w14:val="standardContextual"/>
+            </w:rPr>
+          </w:pPr>
+          <w:hyperlink w:anchor="_Toc197202037" w:history="1">
+            <w:r>
+              <w:rPr>
+                <w:rStyle w:val="Hyperlink"/>
+                <w:b/>
+                <w:bCs/>
+                <w:noProof/>
+                <w:lang w:bidi="en-US"/>
+              </w:rPr>
+              <w:t>Приложения</w:t>
+            </w:r>
+            <w:r>
+              <w:rPr>
+                <w:noProof/>
+                <w:webHidden/>
+              </w:rPr>
+              <w:tab/>
+            </w:r>
+            <w:r>
+              <w:rPr>
+                <w:noProof/>
+                <w:webHidden/>
+              </w:rPr>
+              <w:fldChar w:fldCharType="begin"/>
+            </w:r>
+            <w:r>
+              <w:rPr>
+                <w:noProof/>
+                <w:webHidden/>
+              </w:rPr>
+              <w:instrText xml:space="preserve"> PAGEREF _Toc197202037 \h </w:instrText>
+            </w:r>
+            <w:r>
+              <w:rPr>
+                <w:noProof/>
+                <w:webHidden/>
+              </w:rPr>
+            </w:r>
+            <w:r>
+              <w:rPr>
+                <w:noProof/>
+                <w:webHidden/>
+              </w:rPr>
+              <w:fldChar w:fldCharType="separate"/>
+            </w:r>
+            <w:r>
+              <w:rPr>
+                <w:noProof/>
+                <w:webHidden/>
+              </w:rPr>
+              <w:t>10</w:t>
+            </w:r>
+            <w:r>
+              <w:rPr>
+                <w:noProof/>
+                <w:webHidden/>
               </w:rPr>
               <w:fldChar w:fldCharType="end"/>
             </w:r>
@@ -908,8 +1032,8 @@
           <w:color w:val="auto"/>
         </w:rPr>
       </w:pPr>
-      <w:bookmarkStart w:id="2" w:name="_Toc196303375"/>
-      <w:bookmarkEnd w:id="1"/>
+      <w:bookmarkStart w:id="1" w:name="_Toc197202031"/>
+      <w:bookmarkEnd w:id="0"/>
       <w:r>
         <w:rPr>
           <w:rFonts w:ascii="Times New Roman" w:hAnsi="Times New Roman" w:cs="Times New Roman"/>
@@ -920,7 +1044,236 @@
         <w:lastRenderedPageBreak/>
         <w:t>Введение</w:t>
       </w:r>
-      <w:bookmarkEnd w:id="2"/>
+      <w:bookmarkEnd w:id="1"/>
+    </w:p>
+    <w:p>
+      <w:pPr>
+        <w:widowControl/>
+        <w:tabs>
+          <w:tab w:val="left" w:pos="4536"/>
+        </w:tabs>
+        <w:autoSpaceDE/>
+        <w:autoSpaceDN/>
+        <w:spacing w:after="160" w:line="360" w:lineRule="auto"/>
+        <w:ind w:firstLine="720"/>
+        <w:jc w:val="both"/>
+        <w:rPr>
+          <w:sz w:val="28"/>
+          <w:szCs w:val="28"/>
+        </w:rPr>
+      </w:pPr>
+      <w:r>
+        <w:rPr>
+          <w:sz w:val="28"/>
+          <w:szCs w:val="28"/>
+        </w:rPr>
+        <w:t xml:space="preserve">В настоящее время область информационных технологий играет </w:t>
+      </w:r>
+      <w:r>
+        <w:rPr>
+          <w:sz w:val="28"/>
+          <w:szCs w:val="28"/>
+        </w:rPr>
+        <w:t xml:space="preserve">критическую роль в жизни каждого человека. </w:t>
+      </w:r>
+      <w:r>
+        <w:rPr>
+          <w:sz w:val="28"/>
+          <w:szCs w:val="28"/>
+        </w:rPr>
+        <w:t>Ярким примером выступает о</w:t>
+      </w:r>
+      <w:r>
+        <w:rPr>
+          <w:sz w:val="28"/>
+          <w:szCs w:val="28"/>
+        </w:rPr>
+        <w:t xml:space="preserve">нлайн-банкинг, </w:t>
+      </w:r>
+      <w:r>
+        <w:rPr>
+          <w:sz w:val="28"/>
+          <w:szCs w:val="28"/>
+        </w:rPr>
+        <w:t xml:space="preserve">который </w:t>
+      </w:r>
+      <w:r>
+        <w:rPr>
+          <w:sz w:val="28"/>
+          <w:szCs w:val="28"/>
+        </w:rPr>
+        <w:t xml:space="preserve">стал неотъемлемой частью быта современного общества. Вместе с </w:t>
+      </w:r>
+      <w:r>
+        <w:rPr>
+          <w:sz w:val="28"/>
+          <w:szCs w:val="28"/>
+        </w:rPr>
+        <w:t xml:space="preserve">тем, </w:t>
+      </w:r>
+      <w:r>
+        <w:rPr>
+          <w:sz w:val="28"/>
+          <w:szCs w:val="28"/>
+        </w:rPr>
+        <w:t xml:space="preserve">все больше людей стали задумываться о </w:t>
+      </w:r>
+      <w:r>
+        <w:rPr>
+          <w:sz w:val="28"/>
+          <w:szCs w:val="28"/>
+        </w:rPr>
+        <w:t>проблемах</w:t>
+      </w:r>
+      <w:r>
+        <w:rPr>
+          <w:sz w:val="28"/>
+          <w:szCs w:val="28"/>
+        </w:rPr>
+        <w:t xml:space="preserve"> безопасности </w:t>
+      </w:r>
+      <w:r>
+        <w:rPr>
+          <w:sz w:val="28"/>
+          <w:szCs w:val="28"/>
+        </w:rPr>
+        <w:t xml:space="preserve">подобных информационных </w:t>
+      </w:r>
+      <w:r>
+        <w:rPr>
+          <w:sz w:val="28"/>
+          <w:szCs w:val="28"/>
+        </w:rPr>
+        <w:t xml:space="preserve">систем. </w:t>
+      </w:r>
+      <w:r>
+        <w:rPr>
+          <w:sz w:val="28"/>
+          <w:szCs w:val="28"/>
+        </w:rPr>
+        <w:t xml:space="preserve">Важной проблемой </w:t>
+      </w:r>
+      <w:r>
+        <w:rPr>
+          <w:sz w:val="28"/>
+          <w:szCs w:val="28"/>
+        </w:rPr>
+        <w:t>является чрезмерная централизация</w:t>
+      </w:r>
+      <w:r>
+        <w:rPr>
+          <w:sz w:val="28"/>
+          <w:szCs w:val="28"/>
+        </w:rPr>
+        <w:t xml:space="preserve">. </w:t>
+      </w:r>
+      <w:r>
+        <w:rPr>
+          <w:sz w:val="28"/>
+          <w:szCs w:val="28"/>
+        </w:rPr>
+        <w:t xml:space="preserve">Так, например, на инфраструктуру банка могут совершить атаку и сделать изменения во внутренней базе данных, что </w:t>
+      </w:r>
+      <w:proofErr w:type="spellStart"/>
+      <w:r>
+        <w:rPr>
+          <w:sz w:val="28"/>
+          <w:szCs w:val="28"/>
+        </w:rPr>
+        <w:t>повлечет</w:t>
+      </w:r>
+      <w:proofErr w:type="spellEnd"/>
+      <w:r>
+        <w:rPr>
+          <w:sz w:val="28"/>
+          <w:szCs w:val="28"/>
+        </w:rPr>
+        <w:t xml:space="preserve"> за собой </w:t>
+      </w:r>
+      <w:r>
+        <w:rPr>
+          <w:sz w:val="28"/>
+          <w:szCs w:val="28"/>
+        </w:rPr>
+        <w:t>необратимые изменения текущего состояния счетов клиентов</w:t>
+      </w:r>
+      <w:r>
+        <w:rPr>
+          <w:sz w:val="28"/>
+          <w:szCs w:val="28"/>
+        </w:rPr>
+        <w:t xml:space="preserve">. </w:t>
+      </w:r>
+      <w:r>
+        <w:rPr>
+          <w:sz w:val="28"/>
+          <w:szCs w:val="28"/>
+        </w:rPr>
+        <w:t>Более того,</w:t>
+      </w:r>
+      <w:r>
+        <w:rPr>
+          <w:sz w:val="28"/>
+          <w:szCs w:val="28"/>
+        </w:rPr>
+        <w:t xml:space="preserve"> банк может по субъективным причинам отклон</w:t>
+      </w:r>
+      <w:r>
+        <w:rPr>
+          <w:sz w:val="28"/>
+          <w:szCs w:val="28"/>
+        </w:rPr>
+        <w:t xml:space="preserve">ять </w:t>
+      </w:r>
+      <w:r>
+        <w:rPr>
+          <w:sz w:val="28"/>
+          <w:szCs w:val="28"/>
+        </w:rPr>
+        <w:t xml:space="preserve">транзакции </w:t>
+      </w:r>
+      <w:r>
+        <w:rPr>
+          <w:sz w:val="28"/>
+          <w:szCs w:val="28"/>
+        </w:rPr>
+        <w:t xml:space="preserve">или блокировать счета </w:t>
+      </w:r>
+      <w:r>
+        <w:rPr>
+          <w:sz w:val="28"/>
+          <w:szCs w:val="28"/>
+        </w:rPr>
+        <w:t>некоторых</w:t>
+      </w:r>
+      <w:r>
+        <w:rPr>
+          <w:sz w:val="28"/>
+          <w:szCs w:val="28"/>
+        </w:rPr>
+        <w:t xml:space="preserve"> клиентов</w:t>
+      </w:r>
+      <w:r>
+        <w:rPr>
+          <w:sz w:val="28"/>
+          <w:szCs w:val="28"/>
+        </w:rPr>
+        <w:t xml:space="preserve">. </w:t>
+      </w:r>
+      <w:r>
+        <w:rPr>
+          <w:sz w:val="28"/>
+          <w:szCs w:val="28"/>
+        </w:rPr>
+        <w:t>В ответ на эту проблему была создана технология блокчейн</w:t>
+      </w:r>
+      <w:r>
+        <w:rPr>
+          <w:sz w:val="28"/>
+          <w:szCs w:val="28"/>
+        </w:rPr>
+        <w:t>.</w:t>
+      </w:r>
     </w:p>
     <w:p>
       <w:pPr>
@@ -935,233 +1288,7 @@
           <w:szCs w:val="28"/>
         </w:rPr>
       </w:pPr>
-      <w:r>
-        <w:rPr>
-          <w:sz w:val="28"/>
-          <w:szCs w:val="28"/>
-        </w:rPr>
-        <w:t xml:space="preserve">В настоящее время область информационных технологий играет </w:t>
-      </w:r>
-      <w:r>
-        <w:rPr>
-          <w:sz w:val="28"/>
-          <w:szCs w:val="28"/>
-        </w:rPr>
-        <w:t xml:space="preserve">критическую роль в жизни каждого человека. </w:t>
-      </w:r>
-      <w:r>
-        <w:rPr>
-          <w:sz w:val="28"/>
-          <w:szCs w:val="28"/>
-        </w:rPr>
-        <w:t>Ярким примером выступает о</w:t>
-      </w:r>
-      <w:r>
-        <w:rPr>
-          <w:sz w:val="28"/>
-          <w:szCs w:val="28"/>
-        </w:rPr>
-        <w:t xml:space="preserve">нлайн-банкинг, </w:t>
-      </w:r>
-      <w:r>
-        <w:rPr>
-          <w:sz w:val="28"/>
-          <w:szCs w:val="28"/>
-        </w:rPr>
-        <w:t xml:space="preserve">который </w:t>
-      </w:r>
-      <w:r>
-        <w:rPr>
-          <w:sz w:val="28"/>
-          <w:szCs w:val="28"/>
-        </w:rPr>
-        <w:t xml:space="preserve">стал неотъемлемой частью быта современного общества. Вместе с </w:t>
-      </w:r>
-      <w:r>
-        <w:rPr>
-          <w:sz w:val="28"/>
-          <w:szCs w:val="28"/>
-        </w:rPr>
-        <w:t xml:space="preserve">тем, </w:t>
-      </w:r>
-      <w:r>
-        <w:rPr>
-          <w:sz w:val="28"/>
-          <w:szCs w:val="28"/>
-        </w:rPr>
-        <w:t xml:space="preserve">все больше людей стали задумываться о </w:t>
-      </w:r>
-      <w:r>
-        <w:rPr>
-          <w:sz w:val="28"/>
-          <w:szCs w:val="28"/>
-        </w:rPr>
-        <w:t>проблемах</w:t>
-      </w:r>
-      <w:r>
-        <w:rPr>
-          <w:sz w:val="28"/>
-          <w:szCs w:val="28"/>
-        </w:rPr>
-        <w:t xml:space="preserve"> безопасности </w:t>
-      </w:r>
-      <w:r>
-        <w:rPr>
-          <w:sz w:val="28"/>
-          <w:szCs w:val="28"/>
-        </w:rPr>
-        <w:t xml:space="preserve">подобных информационных </w:t>
-      </w:r>
-      <w:r>
-        <w:rPr>
-          <w:sz w:val="28"/>
-          <w:szCs w:val="28"/>
-        </w:rPr>
-        <w:t xml:space="preserve">систем. </w:t>
-      </w:r>
-      <w:r>
-        <w:rPr>
-          <w:sz w:val="28"/>
-          <w:szCs w:val="28"/>
-        </w:rPr>
-        <w:t xml:space="preserve">Важной проблемой </w:t>
-      </w:r>
-      <w:r>
-        <w:rPr>
-          <w:sz w:val="28"/>
-          <w:szCs w:val="28"/>
-        </w:rPr>
-        <w:t>является чрезмерная централизация</w:t>
-      </w:r>
-      <w:r>
-        <w:rPr>
-          <w:sz w:val="28"/>
-          <w:szCs w:val="28"/>
-        </w:rPr>
-        <w:t xml:space="preserve">. </w:t>
-      </w:r>
-      <w:r>
-        <w:rPr>
-          <w:sz w:val="28"/>
-          <w:szCs w:val="28"/>
-        </w:rPr>
-        <w:t xml:space="preserve">Так, например, на инфраструктуру банка могут совершить атаку и сделать изменения во внутренней базе данных, что </w:t>
-      </w:r>
-      <w:proofErr w:type="spellStart"/>
-      <w:r>
-        <w:rPr>
-          <w:sz w:val="28"/>
-          <w:szCs w:val="28"/>
-        </w:rPr>
-        <w:t>повлечет</w:t>
-      </w:r>
-      <w:proofErr w:type="spellEnd"/>
-      <w:r>
-        <w:rPr>
-          <w:sz w:val="28"/>
-          <w:szCs w:val="28"/>
-        </w:rPr>
-        <w:t xml:space="preserve"> за собой </w:t>
-      </w:r>
-      <w:r>
-        <w:rPr>
-          <w:sz w:val="28"/>
-          <w:szCs w:val="28"/>
-        </w:rPr>
-        <w:t>необратимые изменения текущего состояния счетов клиентов</w:t>
-      </w:r>
-      <w:r>
-        <w:rPr>
-          <w:sz w:val="28"/>
-          <w:szCs w:val="28"/>
-        </w:rPr>
-        <w:t xml:space="preserve">. </w:t>
-      </w:r>
-      <w:r>
-        <w:rPr>
-          <w:sz w:val="28"/>
-          <w:szCs w:val="28"/>
-        </w:rPr>
-        <w:t>Более того,</w:t>
-      </w:r>
-      <w:r>
-        <w:rPr>
-          <w:sz w:val="28"/>
-          <w:szCs w:val="28"/>
-        </w:rPr>
-        <w:t xml:space="preserve"> банк может по субъективным причинам отклон</w:t>
-      </w:r>
-      <w:r>
-        <w:rPr>
-          <w:sz w:val="28"/>
-          <w:szCs w:val="28"/>
-        </w:rPr>
-        <w:t xml:space="preserve">ять </w:t>
-      </w:r>
-      <w:r>
-        <w:rPr>
-          <w:sz w:val="28"/>
-          <w:szCs w:val="28"/>
-        </w:rPr>
-        <w:t xml:space="preserve">транзакции </w:t>
-      </w:r>
-      <w:r>
-        <w:rPr>
-          <w:sz w:val="28"/>
-          <w:szCs w:val="28"/>
-        </w:rPr>
-        <w:t xml:space="preserve">или блокировать счета </w:t>
-      </w:r>
-      <w:r>
-        <w:rPr>
-          <w:sz w:val="28"/>
-          <w:szCs w:val="28"/>
-        </w:rPr>
-        <w:t>некоторых</w:t>
-      </w:r>
-      <w:r>
-        <w:rPr>
-          <w:sz w:val="28"/>
-          <w:szCs w:val="28"/>
-        </w:rPr>
-        <w:t xml:space="preserve"> клиентов</w:t>
-      </w:r>
-      <w:r>
-        <w:rPr>
-          <w:sz w:val="28"/>
-          <w:szCs w:val="28"/>
-        </w:rPr>
-        <w:t xml:space="preserve">. </w:t>
-      </w:r>
-      <w:r>
-        <w:rPr>
-          <w:sz w:val="28"/>
-          <w:szCs w:val="28"/>
-        </w:rPr>
-        <w:t>В ответ на эту проблему была создана технология блокчейн</w:t>
-      </w:r>
-      <w:r>
-        <w:rPr>
-          <w:sz w:val="28"/>
-          <w:szCs w:val="28"/>
-        </w:rPr>
-        <w:t>.</w:t>
-      </w:r>
-    </w:p>
-    <w:p>
-      <w:pPr>
-        <w:widowControl/>
-        <w:autoSpaceDE/>
-        <w:autoSpaceDN/>
-        <w:spacing w:after="160" w:line="360" w:lineRule="auto"/>
-        <w:ind w:firstLine="720"/>
-        <w:jc w:val="both"/>
-        <w:rPr>
-          <w:sz w:val="28"/>
-          <w:szCs w:val="28"/>
-        </w:rPr>
-      </w:pPr>
-      <w:bookmarkStart w:id="3" w:name="_Toc133774643"/>
+      <w:bookmarkStart w:id="2" w:name="_Toc133774643"/>
       <w:r>
         <w:rPr>
           <w:sz w:val="28"/>
@@ -1508,8 +1635,8 @@
           <w:szCs w:val="32"/>
         </w:rPr>
       </w:pPr>
-      <w:bookmarkStart w:id="4" w:name="_Toc133774645"/>
-      <w:bookmarkStart w:id="5" w:name="_Toc196303376"/>
+      <w:bookmarkStart w:id="3" w:name="_Toc133774645"/>
+      <w:bookmarkStart w:id="4" w:name="_Toc197202032"/>
       <w:r>
         <w:rPr>
           <w:b/>
@@ -1520,8 +1647,8 @@
         <w:lastRenderedPageBreak/>
         <w:t>Постановка задачи</w:t>
       </w:r>
+      <w:bookmarkEnd w:id="3"/>
       <w:bookmarkEnd w:id="4"/>
-      <w:bookmarkEnd w:id="5"/>
     </w:p>
     <w:p>
       <w:pPr>
@@ -1641,11 +1768,8 @@
     <w:p>
       <w:pPr>
         <w:pStyle w:val="a"/>
-        <w:numPr>
-          <w:ilvl w:val="0"/>
-          <w:numId w:val="22"/>
-        </w:numPr>
         <w:spacing w:line="360" w:lineRule="auto"/>
+        <w:ind w:left="720"/>
         <w:outlineLvl w:val="0"/>
         <w:rPr>
           <w:b/>
@@ -1654,7 +1778,7 @@
           <w:szCs w:val="32"/>
         </w:rPr>
       </w:pPr>
-      <w:bookmarkStart w:id="6" w:name="_Toc196303377"/>
+      <w:bookmarkStart w:id="5" w:name="_Toc197202033"/>
       <w:r>
         <w:rPr>
           <w:b/>
@@ -1663,11 +1787,75 @@
           <w:szCs w:val="32"/>
         </w:rPr>
         <w:lastRenderedPageBreak/>
-        <w:t>Предварительные сведения</w:t>
+        <w:t>Обзор литературы</w:t>
+      </w:r>
+      <w:bookmarkEnd w:id="5"/>
+    </w:p>
+    <w:p>
+      <w:pPr>
+        <w:widowControl/>
+        <w:autoSpaceDE/>
+        <w:autoSpaceDN/>
+        <w:spacing w:after="160" w:line="259" w:lineRule="auto"/>
+        <w:rPr>
+          <w:b/>
+          <w:bCs/>
+          <w:sz w:val="32"/>
+          <w:szCs w:val="32"/>
+          <w:lang w:bidi="en-US"/>
+        </w:rPr>
+      </w:pPr>
+      <w:r>
+        <w:rPr>
+          <w:b/>
+          <w:bCs/>
+          <w:sz w:val="32"/>
+          <w:szCs w:val="32"/>
+        </w:rPr>
+        <w:br w:type="page"/>
+      </w:r>
+    </w:p>
+    <w:p>
+      <w:pPr>
+        <w:pStyle w:val="a"/>
+        <w:spacing w:line="360" w:lineRule="auto"/>
+        <w:ind w:left="720"/>
+        <w:outlineLvl w:val="0"/>
+        <w:rPr>
+          <w:b/>
+          <w:bCs/>
+          <w:sz w:val="32"/>
+          <w:szCs w:val="32"/>
+        </w:rPr>
+      </w:pPr>
+      <w:bookmarkStart w:id="6" w:name="_Toc197202034"/>
+      <w:r>
+        <w:rPr>
+          <w:b/>
+          <w:bCs/>
+          <w:sz w:val="32"/>
+          <w:szCs w:val="32"/>
+        </w:rPr>
+        <w:lastRenderedPageBreak/>
+        <w:t>Основная часть вступление</w:t>
       </w:r>
       <w:bookmarkEnd w:id="6"/>
     </w:p>
-    <w:bookmarkEnd w:id="3"/>
+    <w:p>
+      <w:pPr>
+        <w:pStyle w:val="a"/>
+        <w:spacing w:line="360" w:lineRule="auto"/>
+        <w:ind w:left="720"/>
+        <w:outlineLvl w:val="0"/>
+        <w:rPr>
+          <w:b/>
+          <w:bCs/>
+          <w:sz w:val="32"/>
+          <w:szCs w:val="32"/>
+        </w:rPr>
+      </w:pPr>
+    </w:p>
+    <w:bookmarkEnd w:id="2"/>
     <w:p>
       <w:pPr>
         <w:widowControl/>
@@ -1702,7 +1890,7 @@
           <w:color w:val="auto"/>
         </w:rPr>
       </w:pPr>
-      <w:bookmarkStart w:id="7" w:name="_Toc196303378"/>
+      <w:bookmarkStart w:id="7" w:name="_Toc197202035"/>
       <w:r>
         <w:rPr>
           <w:rFonts w:ascii="Times New Roman" w:hAnsi="Times New Roman" w:cs="Times New Roman"/>
@@ -1757,7 +1945,7 @@
           <w:color w:val="auto"/>
         </w:rPr>
       </w:pPr>
-      <w:bookmarkStart w:id="8" w:name="_Toc196303379"/>
+      <w:bookmarkStart w:id="8" w:name="_Toc197202036"/>
       <w:r>
         <w:rPr>
           <w:rFonts w:ascii="Times New Roman" w:hAnsi="Times New Roman" w:cs="Times New Roman"/>
@@ -1769,39 +1957,6 @@
         <w:t>Список литературы</w:t>
       </w:r>
       <w:bookmarkEnd w:id="8"/>
-    </w:p>
-    <w:p>
-      <w:pPr>
-        <w:rPr>
-          <w:color w:val="FF0000"/>
-        </w:rPr>
-      </w:pPr>
-      <w:r>
-        <w:rPr>
-          <w:color w:val="FF0000"/>
-        </w:rPr>
-        <w:t xml:space="preserve">ДЛЯ ЦИТИРОВАНИЯ ПУБЛИЦКАЦИЙ ПО ГОСТ УДОБНО ИСПОЛЬЗОВАТЬ </w:t>
-      </w:r>
-      <w:r>
-        <w:rPr>
-          <w:color w:val="FF0000"/>
-          <w:lang w:val="en-US"/>
-        </w:rPr>
-        <w:t>GOOGLE</w:t>
-      </w:r>
-      <w:r>
-        <w:rPr>
-          <w:color w:val="FF0000"/>
-        </w:rPr>
-        <w:t xml:space="preserve"> </w:t>
-      </w:r>
-      <w:r>
-        <w:rPr>
-          <w:color w:val="FF0000"/>
-          <w:lang w:val="en-US"/>
-        </w:rPr>
-        <w:t>SCHOLOAR</w:t>
-      </w:r>
     </w:p>
     <w:p>
       <w:pPr>
@@ -1812,84 +1967,178 @@
         </w:numPr>
         <w:spacing w:line="360" w:lineRule="auto"/>
         <w:jc w:val="left"/>
+      </w:pPr>
+      <w:r>
+        <w:t xml:space="preserve">Документация </w:t>
+      </w:r>
+      <w:r>
         <w:rPr>
           <w:lang w:val="en-US"/>
         </w:rPr>
-      </w:pPr>
+        <w:t>Canvas</w:t>
+      </w:r>
+      <w:r>
+        <w:t xml:space="preserve"> </w:t>
+      </w:r>
       <w:r>
         <w:rPr>
           <w:lang w:val="en-US"/>
         </w:rPr>
-        <w:t>Ethereum</w:t>
+        <w:t>API</w:t>
+      </w:r>
+      <w:r>
+        <w:t xml:space="preserve"> </w:t>
+      </w:r>
+      <w:r>
+        <w:t xml:space="preserve">– </w:t>
       </w:r>
       <w:r>
         <w:rPr>
           <w:lang w:val="en-US"/>
         </w:rPr>
+        <w:t>URL</w:t>
+      </w:r>
+      <w:r>
+        <w:t xml:space="preserve">: </w:t>
+      </w:r>
+      <w:r>
+        <w:rPr>
+          <w:lang w:val="en-US"/>
+        </w:rPr>
+        <w:t>https</w:t>
+      </w:r>
+      <w:r>
+        <w:t>://</w:t>
+      </w:r>
+      <w:r>
+        <w:rPr>
+          <w:lang w:val="en-US"/>
+        </w:rPr>
+        <w:t>developer</w:t>
+      </w:r>
+      <w:r>
+        <w:t>.</w:t>
+      </w:r>
+      <w:proofErr w:type="spellStart"/>
+      <w:r>
+        <w:rPr>
+          <w:lang w:val="en-US"/>
+        </w:rPr>
+        <w:t>mozilla</w:t>
+      </w:r>
+      <w:proofErr w:type="spellEnd"/>
+      <w:r>
+        <w:t>.</w:t>
+      </w:r>
+      <w:r>
+        <w:rPr>
+          <w:lang w:val="en-US"/>
+        </w:rPr>
+        <w:t>org</w:t>
+      </w:r>
+      <w:r>
+        <w:t>/</w:t>
+      </w:r>
+      <w:proofErr w:type="spellStart"/>
+      <w:r>
+        <w:rPr>
+          <w:lang w:val="en-US"/>
+        </w:rPr>
+        <w:t>en</w:t>
+      </w:r>
+      <w:proofErr w:type="spellEnd"/>
+      <w:r>
+        <w:t>-</w:t>
+      </w:r>
+      <w:r>
+        <w:rPr>
+          <w:lang w:val="en-US"/>
+        </w:rPr>
+        <w:t>US</w:t>
+      </w:r>
+      <w:r>
+        <w:t>/</w:t>
+      </w:r>
+      <w:r>
+        <w:rPr>
+          <w:lang w:val="en-US"/>
+        </w:rPr>
+        <w:t>docs</w:t>
+      </w:r>
+      <w:r>
+        <w:t>/</w:t>
+      </w:r>
+      <w:r>
+        <w:rPr>
+          <w:lang w:val="en-US"/>
+        </w:rPr>
+        <w:t>Web</w:t>
+      </w:r>
+      <w:r>
+        <w:t>/</w:t>
+      </w:r>
+      <w:r>
+        <w:rPr>
+          <w:lang w:val="en-US"/>
+        </w:rPr>
+        <w:t>API</w:t>
+      </w:r>
+      <w:r>
+        <w:t>/</w:t>
+      </w:r>
+      <w:r>
+        <w:rPr>
+          <w:lang w:val="en-US"/>
+        </w:rPr>
+        <w:t>Canvas</w:t>
+      </w:r>
+      <w:r>
+        <w:t>_</w:t>
+      </w:r>
+      <w:r>
+        <w:rPr>
+          <w:lang w:val="en-US"/>
+        </w:rPr>
+        <w:t>API</w:t>
+      </w:r>
+      <w:r>
         <w:t xml:space="preserve"> </w:t>
       </w:r>
       <w:r>
-        <w:rPr>
-          <w:lang w:val="en-US"/>
-        </w:rPr>
-        <w:t>Whitepaper</w:t>
-      </w:r>
-      <w:r>
-        <w:rPr>
-          <w:lang w:val="en-US"/>
-        </w:rPr>
+        <w:t>(</w:t>
+      </w:r>
+      <w:r>
+        <w:t>дата</w:t>
+      </w:r>
+      <w:r>
         <w:t xml:space="preserve"> </w:t>
       </w:r>
       <w:r>
-        <w:rPr>
-          <w:lang w:val="en-US"/>
-        </w:rPr>
-        <w:t xml:space="preserve">– </w:t>
-      </w:r>
-      <w:r>
-        <w:rPr>
-          <w:lang w:val="en-US"/>
-        </w:rPr>
-        <w:t xml:space="preserve">URL: </w:t>
-      </w:r>
-      <w:r>
-        <w:rPr>
-          <w:lang w:val="en-US"/>
-        </w:rPr>
-        <w:t>https://ethereum.org/en/whitepaper/#ethereum</w:t>
-      </w:r>
-      <w:r>
-        <w:rPr>
-          <w:lang w:val="en-US"/>
-        </w:rPr>
+        <w:t>обр</w:t>
+      </w:r>
+      <w:r>
+        <w:t>ащения</w:t>
+      </w:r>
+      <w:r>
         <w:t xml:space="preserve"> </w:t>
       </w:r>
       <w:r>
-        <w:rPr>
-          <w:lang w:val="en-US"/>
-        </w:rPr>
-        <w:t>(</w:t>
-      </w:r>
-      <w:r>
-        <w:t>дата</w:t>
-      </w:r>
-      <w:r>
-        <w:rPr>
-          <w:lang w:val="en-US"/>
-        </w:rPr>
-        <w:t xml:space="preserve"> </w:t>
-      </w:r>
-      <w:r>
-        <w:t>обр</w:t>
-      </w:r>
-      <w:r>
-        <w:t>ащения</w:t>
-      </w:r>
-      <w:r>
-        <w:rPr>
-          <w:lang w:val="en-US"/>
-        </w:rPr>
-        <w:t xml:space="preserve"> 02.06.2023)</w:t>
+        <w:t>15</w:t>
+      </w:r>
+      <w:r>
+        <w:t>.0</w:t>
+      </w:r>
+      <w:r>
+        <w:t>5</w:t>
+      </w:r>
+      <w:r>
+        <w:t>.202</w:t>
+      </w:r>
+      <w:r>
+        <w:t>5</w:t>
+      </w:r>
+      <w:r>
+        <w:t>)</w:t>
       </w:r>
     </w:p>
     <w:p>
@@ -1901,35 +2150,89 @@
         </w:numPr>
         <w:spacing w:line="360" w:lineRule="auto"/>
         <w:jc w:val="left"/>
+      </w:pPr>
+      <w:r>
+        <w:t xml:space="preserve">Документация </w:t>
+      </w:r>
+      <w:r>
         <w:rPr>
           <w:lang w:val="en-US"/>
         </w:rPr>
-      </w:pPr>
+        <w:t>Typescript</w:t>
+      </w:r>
+      <w:r>
+        <w:t xml:space="preserve"> – </w:t>
+      </w:r>
       <w:r>
         <w:rPr>
           <w:lang w:val="en-US"/>
         </w:rPr>
-        <w:t xml:space="preserve">Schwartz J. T. Fast probabilistic algorithms for verification of polynomial identities //Journal of the ACM (JACM). – 1980. – </w:t>
-      </w:r>
-      <w:r>
-        <w:t>Т</w:t>
+        <w:t>URL</w:t>
+      </w:r>
+      <w:r>
+        <w:t xml:space="preserve">: </w:t>
       </w:r>
       <w:r>
         <w:rPr>
           <w:lang w:val="en-US"/>
         </w:rPr>
-        <w:t xml:space="preserve">. 27. – №. </w:t>
-      </w:r>
-      <w:r>
-        <w:t xml:space="preserve">4. – С. </w:t>
-      </w:r>
-      <w:proofErr w:type="gramStart"/>
-      <w:r>
-        <w:t>701-717</w:t>
-      </w:r>
-      <w:proofErr w:type="gramEnd"/>
-      <w:r>
-        <w:t xml:space="preserve">. </w:t>
+        <w:t>https</w:t>
+      </w:r>
+      <w:r>
+        <w:t>://</w:t>
+      </w:r>
+      <w:r>
+        <w:rPr>
+          <w:lang w:val="en-US"/>
+        </w:rPr>
+        <w:t>www</w:t>
+      </w:r>
+      <w:r>
+        <w:t>.</w:t>
+      </w:r>
+      <w:proofErr w:type="spellStart"/>
+      <w:r>
+        <w:rPr>
+          <w:lang w:val="en-US"/>
+        </w:rPr>
+        <w:t>typescriptlang</w:t>
+      </w:r>
+      <w:proofErr w:type="spellEnd"/>
+      <w:r>
+        <w:t>.</w:t>
+      </w:r>
+      <w:r>
+        <w:rPr>
+          <w:lang w:val="en-US"/>
+        </w:rPr>
+        <w:t>org</w:t>
+      </w:r>
+      <w:r>
+        <w:t>/</w:t>
+      </w:r>
+      <w:r>
+        <w:rPr>
+          <w:lang w:val="en-US"/>
+        </w:rPr>
+        <w:t>docs</w:t>
+      </w:r>
+      <w:r>
+        <w:t>/ (</w:t>
+      </w:r>
+      <w:r>
+        <w:t>дата</w:t>
+      </w:r>
+      <w:r>
+        <w:t xml:space="preserve"> </w:t>
+      </w:r>
+      <w:r>
+        <w:t>обр</w:t>
+      </w:r>
+      <w:r>
+        <w:t>ащения</w:t>
+      </w:r>
+      <w:r>
+        <w:t xml:space="preserve"> 15.05.2025)</w:t>
       </w:r>
     </w:p>
     <w:p>
@@ -1941,16 +2244,194 @@
         </w:numPr>
         <w:spacing w:line="360" w:lineRule="auto"/>
         <w:jc w:val="left"/>
+      </w:pPr>
+      <w:r>
+        <w:t xml:space="preserve">Документация </w:t>
+      </w:r>
+      <w:r>
+        <w:t xml:space="preserve">библиотеки </w:t>
+      </w:r>
+      <w:proofErr w:type="spellStart"/>
+      <w:r>
+        <w:t>Lightweight</w:t>
+      </w:r>
+      <w:proofErr w:type="spellEnd"/>
+      <w:r>
+        <w:t xml:space="preserve"> </w:t>
+      </w:r>
+      <w:proofErr w:type="spellStart"/>
+      <w:r>
+        <w:t>Charts</w:t>
+      </w:r>
+      <w:proofErr w:type="spellEnd"/>
+      <w:r>
+        <w:t xml:space="preserve"> – </w:t>
+      </w:r>
+      <w:r>
         <w:rPr>
           <w:lang w:val="en-US"/>
         </w:rPr>
-      </w:pPr>
+        <w:t>URL</w:t>
+      </w:r>
+      <w:r>
+        <w:t xml:space="preserve">: </w:t>
+      </w:r>
       <w:r>
         <w:rPr>
           <w:lang w:val="en-US"/>
         </w:rPr>
-        <w:t>Gennaro R. et al. Quadratic span programs and succinct NIZKs without PCPs //Advances in Cryptology–EUROCRYPT 2013: 32nd Annual International Conference on the Theory and Applications of Cryptographic Techniques, Athens, Greece, May 26-30, 2013. Proceedings 32. – Springer Berlin Heidelberg, 2013. – С. 626-645.</w:t>
-      </w:r>
+        <w:t>https</w:t>
+      </w:r>
+      <w:r>
+        <w:t>://</w:t>
+      </w:r>
+      <w:proofErr w:type="spellStart"/>
+      <w:r>
+        <w:rPr>
+          <w:lang w:val="en-US"/>
+        </w:rPr>
+        <w:t>tradingview</w:t>
+      </w:r>
+      <w:proofErr w:type="spellEnd"/>
+      <w:r>
+        <w:t>.</w:t>
+      </w:r>
+      <w:proofErr w:type="spellStart"/>
+      <w:r>
+        <w:rPr>
+          <w:lang w:val="en-US"/>
+        </w:rPr>
+        <w:t>github</w:t>
+      </w:r>
+      <w:proofErr w:type="spellEnd"/>
+      <w:r>
+        <w:t>.</w:t>
+      </w:r>
+      <w:r>
+        <w:rPr>
+          <w:lang w:val="en-US"/>
+        </w:rPr>
+        <w:t>io</w:t>
+      </w:r>
+      <w:r>
+        <w:t>/</w:t>
+      </w:r>
+      <w:r>
+        <w:rPr>
+          <w:lang w:val="en-US"/>
+        </w:rPr>
+        <w:t>lightweight</w:t>
+      </w:r>
+      <w:r>
+        <w:t>-</w:t>
+      </w:r>
+      <w:r>
+        <w:rPr>
+          <w:lang w:val="en-US"/>
+        </w:rPr>
+        <w:t>charts</w:t>
+      </w:r>
+      <w:r>
+        <w:t>/</w:t>
+      </w:r>
+      <w:r>
+        <w:t xml:space="preserve"> </w:t>
+      </w:r>
+      <w:r>
+        <w:t>(</w:t>
+      </w:r>
+      <w:r>
+        <w:t>дата</w:t>
+      </w:r>
+      <w:r>
+        <w:t xml:space="preserve"> </w:t>
+      </w:r>
+      <w:r>
+        <w:t>обр</w:t>
+      </w:r>
+      <w:r>
+        <w:t>ащения</w:t>
+      </w:r>
+      <w:r>
+        <w:t xml:space="preserve"> 15.05.2025)</w:t>
+      </w:r>
+    </w:p>
+    <w:p>
+      <w:pPr>
+        <w:pStyle w:val="a"/>
+        <w:numPr>
+          <w:ilvl w:val="0"/>
+          <w:numId w:val="14"/>
+        </w:numPr>
+        <w:spacing w:line="360" w:lineRule="auto"/>
+        <w:jc w:val="left"/>
+        <w:rPr>
+          <w:highlight w:val="yellow"/>
+          <w:lang w:val="en-US"/>
+        </w:rPr>
+      </w:pPr>
+      <w:r>
+        <w:rPr>
+          <w:highlight w:val="yellow"/>
+          <w:lang w:val="en-US"/>
+        </w:rPr>
+        <w:t xml:space="preserve">Schwartz J. T. Fast probabilistic algorithms for verification of polynomial identities //Journal of the ACM (JACM). – 1980. – </w:t>
+      </w:r>
+      <w:r>
+        <w:rPr>
+          <w:highlight w:val="yellow"/>
+        </w:rPr>
+        <w:t>Т</w:t>
+      </w:r>
+      <w:r>
+        <w:rPr>
+          <w:highlight w:val="yellow"/>
+          <w:lang w:val="en-US"/>
+        </w:rPr>
+        <w:t xml:space="preserve">. 27. – №. 4. – </w:t>
+      </w:r>
+      <w:r>
+        <w:rPr>
+          <w:highlight w:val="yellow"/>
+        </w:rPr>
+        <w:t>С</w:t>
+      </w:r>
+      <w:r>
+        <w:rPr>
+          <w:highlight w:val="yellow"/>
+          <w:lang w:val="en-US"/>
+        </w:rPr>
+        <w:t xml:space="preserve">. 701-717. </w:t>
+      </w:r>
+    </w:p>
+    <w:p>
+      <w:pPr>
+        <w:widowControl/>
+        <w:autoSpaceDE/>
+        <w:autoSpaceDN/>
+        <w:spacing w:after="160" w:line="259" w:lineRule="auto"/>
+        <w:jc w:val="center"/>
+        <w:rPr>
+          <w:sz w:val="28"/>
+          <w:szCs w:val="28"/>
+          <w:lang w:bidi="en-US"/>
+        </w:rPr>
+      </w:pPr>
+      <w:r>
+        <w:br w:type="page"/>
+      </w:r>
+      <w:bookmarkStart w:id="9" w:name="_Toc197202037"/>
+      <w:r>
+        <w:rPr>
+          <w:b/>
+          <w:bCs/>
+          <w:sz w:val="32"/>
+          <w:szCs w:val="32"/>
+        </w:rPr>
+        <w:lastRenderedPageBreak/>
+        <w:t>Приложения</w:t>
+      </w:r>
+      <w:bookmarkEnd w:id="9"/>
     </w:p>
     <w:sectPr>
       <w:footerReference w:type="default" r:id="rId8"/>

</xml_diff>

<commit_message>
Add problem statements section
</commit_message>
<xml_diff>
--- a/Дипломная работа.docx
+++ b/Дипломная работа.docx
@@ -241,6 +241,9 @@
     <w:p>
       <w:pPr>
         <w:pStyle w:val="a"/>
+        <w:rPr>
+          <w:lang w:val="en-US"/>
+        </w:rPr>
       </w:pPr>
       <w:r>
         <w:rPr>
@@ -1067,217 +1070,22 @@
           <w:sz w:val="28"/>
           <w:szCs w:val="28"/>
         </w:rPr>
-        <w:t xml:space="preserve">В настоящее время область информационных технологий играет </w:t>
+        <w:t xml:space="preserve">Анализ финансовых данных всегда представлял предмет повышенного интереса. Эпоха интернета </w:t>
       </w:r>
       <w:r>
         <w:rPr>
           <w:sz w:val="28"/>
           <w:szCs w:val="28"/>
         </w:rPr>
-        <w:t xml:space="preserve">критическую роль в жизни каждого человека. </w:t>
-      </w:r>
-      <w:r>
-        <w:rPr>
-          <w:sz w:val="28"/>
-          <w:szCs w:val="28"/>
-        </w:rPr>
-        <w:t>Ярким примером выступает о</w:t>
-      </w:r>
-      <w:r>
-        <w:rPr>
-          <w:sz w:val="28"/>
-          <w:szCs w:val="28"/>
-        </w:rPr>
-        <w:t xml:space="preserve">нлайн-банкинг, </w:t>
-      </w:r>
-      <w:r>
-        <w:rPr>
-          <w:sz w:val="28"/>
-          <w:szCs w:val="28"/>
-        </w:rPr>
-        <w:t xml:space="preserve">который </w:t>
-      </w:r>
-      <w:r>
-        <w:rPr>
-          <w:sz w:val="28"/>
-          <w:szCs w:val="28"/>
-        </w:rPr>
-        <w:t xml:space="preserve">стал неотъемлемой частью быта современного общества. Вместе с </w:t>
-      </w:r>
-      <w:r>
-        <w:rPr>
-          <w:sz w:val="28"/>
-          <w:szCs w:val="28"/>
-        </w:rPr>
-        <w:t xml:space="preserve">тем, </w:t>
-      </w:r>
-      <w:r>
-        <w:rPr>
-          <w:sz w:val="28"/>
-          <w:szCs w:val="28"/>
-        </w:rPr>
-        <w:t xml:space="preserve">все больше людей стали задумываться о </w:t>
-      </w:r>
-      <w:r>
-        <w:rPr>
-          <w:sz w:val="28"/>
-          <w:szCs w:val="28"/>
-        </w:rPr>
-        <w:t>проблемах</w:t>
-      </w:r>
-      <w:r>
-        <w:rPr>
-          <w:sz w:val="28"/>
-          <w:szCs w:val="28"/>
-        </w:rPr>
-        <w:t xml:space="preserve"> безопасности </w:t>
-      </w:r>
-      <w:r>
-        <w:rPr>
-          <w:sz w:val="28"/>
-          <w:szCs w:val="28"/>
-        </w:rPr>
-        <w:t xml:space="preserve">подобных информационных </w:t>
-      </w:r>
-      <w:r>
-        <w:rPr>
-          <w:sz w:val="28"/>
-          <w:szCs w:val="28"/>
-        </w:rPr>
-        <w:t xml:space="preserve">систем. </w:t>
-      </w:r>
-      <w:r>
-        <w:rPr>
-          <w:sz w:val="28"/>
-          <w:szCs w:val="28"/>
-        </w:rPr>
-        <w:t xml:space="preserve">Важной проблемой </w:t>
-      </w:r>
-      <w:r>
-        <w:rPr>
-          <w:sz w:val="28"/>
-          <w:szCs w:val="28"/>
-        </w:rPr>
-        <w:t>является чрезмерная централизация</w:t>
-      </w:r>
-      <w:r>
-        <w:rPr>
-          <w:sz w:val="28"/>
-          <w:szCs w:val="28"/>
-        </w:rPr>
-        <w:t xml:space="preserve">. </w:t>
-      </w:r>
-      <w:r>
-        <w:rPr>
-          <w:sz w:val="28"/>
-          <w:szCs w:val="28"/>
-        </w:rPr>
-        <w:t xml:space="preserve">Так, например, на инфраструктуру банка могут совершить атаку и сделать изменения во внутренней базе данных, что </w:t>
-      </w:r>
-      <w:proofErr w:type="spellStart"/>
-      <w:r>
-        <w:rPr>
-          <w:sz w:val="28"/>
-          <w:szCs w:val="28"/>
-        </w:rPr>
-        <w:t>повлечет</w:t>
-      </w:r>
-      <w:proofErr w:type="spellEnd"/>
-      <w:r>
-        <w:rPr>
-          <w:sz w:val="28"/>
-          <w:szCs w:val="28"/>
-        </w:rPr>
-        <w:t xml:space="preserve"> за собой </w:t>
-      </w:r>
-      <w:r>
-        <w:rPr>
-          <w:sz w:val="28"/>
-          <w:szCs w:val="28"/>
-        </w:rPr>
-        <w:t>необратимые изменения текущего состояния счетов клиентов</w:t>
-      </w:r>
-      <w:r>
-        <w:rPr>
-          <w:sz w:val="28"/>
-          <w:szCs w:val="28"/>
-        </w:rPr>
-        <w:t xml:space="preserve">. </w:t>
-      </w:r>
-      <w:r>
-        <w:rPr>
-          <w:sz w:val="28"/>
-          <w:szCs w:val="28"/>
-        </w:rPr>
-        <w:t>Более того,</w:t>
-      </w:r>
-      <w:r>
-        <w:rPr>
-          <w:sz w:val="28"/>
-          <w:szCs w:val="28"/>
-        </w:rPr>
-        <w:t xml:space="preserve"> банк может по субъективным причинам отклон</w:t>
-      </w:r>
-      <w:r>
-        <w:rPr>
-          <w:sz w:val="28"/>
-          <w:szCs w:val="28"/>
-        </w:rPr>
-        <w:t xml:space="preserve">ять </w:t>
-      </w:r>
-      <w:r>
-        <w:rPr>
-          <w:sz w:val="28"/>
-          <w:szCs w:val="28"/>
-        </w:rPr>
-        <w:t xml:space="preserve">транзакции </w:t>
-      </w:r>
-      <w:r>
-        <w:rPr>
-          <w:sz w:val="28"/>
-          <w:szCs w:val="28"/>
-        </w:rPr>
-        <w:t xml:space="preserve">или блокировать счета </w:t>
-      </w:r>
-      <w:r>
-        <w:rPr>
-          <w:sz w:val="28"/>
-          <w:szCs w:val="28"/>
-        </w:rPr>
-        <w:t>некоторых</w:t>
-      </w:r>
-      <w:r>
-        <w:rPr>
-          <w:sz w:val="28"/>
-          <w:szCs w:val="28"/>
-        </w:rPr>
-        <w:t xml:space="preserve"> клиентов</w:t>
-      </w:r>
-      <w:r>
-        <w:rPr>
-          <w:sz w:val="28"/>
-          <w:szCs w:val="28"/>
-        </w:rPr>
-        <w:t xml:space="preserve">. </w:t>
-      </w:r>
-      <w:r>
-        <w:rPr>
-          <w:sz w:val="28"/>
-          <w:szCs w:val="28"/>
-        </w:rPr>
-        <w:t>В ответ на эту проблему была создана технология блокчейн</w:t>
-      </w:r>
-      <w:r>
-        <w:rPr>
-          <w:sz w:val="28"/>
-          <w:szCs w:val="28"/>
-        </w:rPr>
-        <w:t>.</w:t>
+        <w:t>принесла новые возможности в этой области – теперь каждый, имеющий доступ к глобальный сети, может получать актуальные данные бирж, анализировать их и практически моментально принимать решение о покупке или продаже различных активов на этих биржах и рынках. Существует богатый спектр приложений, предоставляющих возможность аналитики финансовых данных с помощью самых разнообразных инструментов, однако лишь малая их часть предоставляет эти инструменты в качестве открытого исходного кода с возможностью дальнейшей интеграции в другие системы в качестве библиотеки.</w:t>
       </w:r>
     </w:p>
     <w:p>
       <w:pPr>
         <w:widowControl/>
+        <w:tabs>
+          <w:tab w:val="left" w:pos="4536"/>
+        </w:tabs>
         <w:autoSpaceDE/>
         <w:autoSpaceDN/>
         <w:spacing w:after="160" w:line="360" w:lineRule="auto"/>
@@ -1288,69 +1096,70 @@
           <w:szCs w:val="28"/>
         </w:rPr>
       </w:pPr>
-      <w:bookmarkStart w:id="2" w:name="_Toc133774643"/>
       <w:r>
         <w:rPr>
           <w:sz w:val="28"/>
           <w:szCs w:val="28"/>
         </w:rPr>
-        <w:t>ОПИСАНИЕ ПОЛЕЗНОГО И ЕГО РОЛИ В ЖИЗНИ ЧЕЛОВЕКА.</w:t>
+        <w:t xml:space="preserve">Данная работа </w:t>
       </w:r>
       <w:r>
         <w:rPr>
           <w:sz w:val="28"/>
           <w:szCs w:val="28"/>
         </w:rPr>
-        <w:t xml:space="preserve"> </w:t>
+        <w:t xml:space="preserve">посвящена разработке библиотеке визуальных инструментов анализа финансовых данных. В работе анализируются существующие </w:t>
       </w:r>
       <w:r>
         <w:rPr>
           <w:sz w:val="28"/>
           <w:szCs w:val="28"/>
         </w:rPr>
-        <w:t>ОПИСАНИЕ ПОЛЕЗНОГО И ЕГО РОЛИ В ЖИЗНИ ЧЕЛОВЕКА.</w:t>
+        <w:t>кроссплатформенные</w:t>
       </w:r>
       <w:r>
         <w:rPr>
           <w:sz w:val="28"/>
           <w:szCs w:val="28"/>
         </w:rPr>
-        <w:t xml:space="preserve"> </w:t>
+        <w:t xml:space="preserve"> решения и их недостатки, рассматривается архитектура </w:t>
       </w:r>
       <w:r>
         <w:rPr>
           <w:sz w:val="28"/>
           <w:szCs w:val="28"/>
         </w:rPr>
-        <w:t>ОПИСАНИЕ ПОЛЕЗНОГО И ЕГО РОЛИ В ЖИЗНИ ЧЕЛОВЕКА.</w:t>
+        <w:t xml:space="preserve">и реализация библиотеки визуальных инструментов для анализа финансовых данных, разработанной на языке </w:t>
       </w:r>
       <w:r>
         <w:rPr>
           <w:sz w:val="28"/>
           <w:szCs w:val="28"/>
-        </w:rPr>
-        <w:t xml:space="preserve"> </w:t>
+          <w:lang w:val="en-US"/>
+        </w:rPr>
+        <w:t>TypeScript</w:t>
       </w:r>
       <w:r>
         <w:rPr>
           <w:sz w:val="28"/>
           <w:szCs w:val="28"/>
         </w:rPr>
-        <w:t>ОПИСАНИЕ ПОЛЕЗНОГО И ЕГО РОЛИ В ЖИЗНИ ЧЕЛОВЕКА.</w:t>
+        <w:t xml:space="preserve"> </w:t>
       </w:r>
       <w:r>
         <w:rPr>
           <w:sz w:val="28"/>
           <w:szCs w:val="28"/>
         </w:rPr>
-        <w:t xml:space="preserve"> </w:t>
+        <w:t xml:space="preserve">с использованием библиотеки </w:t>
       </w:r>
       <w:r>
         <w:rPr>
           <w:sz w:val="28"/>
           <w:szCs w:val="28"/>
-        </w:rPr>
-        <w:t>ОПИСАНИЕ ПОЛЕЗНОГО И ЕГО РОЛИ В ЖИЗНИ ЧЕЛОВЕКА.</w:t>
+          <w:lang w:val="en-US"/>
+        </w:rPr>
+        <w:t>Lightweight</w:t>
       </w:r>
       <w:r>
         <w:rPr>
@@ -1363,8 +1172,9 @@
         <w:rPr>
           <w:sz w:val="28"/>
           <w:szCs w:val="28"/>
-        </w:rPr>
-        <w:t>ОПИСАНИЕ ПОЛЕЗНОГО И ЕГО РОЛИ В ЖИЗНИ ЧЕЛОВЕКА.</w:t>
+          <w:lang w:val="en-US"/>
+        </w:rPr>
+        <w:t>Charts</w:t>
       </w:r>
       <w:r>
         <w:rPr>
@@ -1378,35 +1188,37 @@
           <w:sz w:val="28"/>
           <w:szCs w:val="28"/>
         </w:rPr>
-        <w:t>ОПИСАНИЕ ПОЛЕЗНОГО И ЕГО РОЛИ В ЖИЗНИ ЧЕЛОВЕКА.</w:t>
+        <w:t xml:space="preserve">и графического интерфейса </w:t>
       </w:r>
       <w:r>
         <w:rPr>
           <w:sz w:val="28"/>
           <w:szCs w:val="28"/>
-        </w:rPr>
-        <w:t xml:space="preserve"> </w:t>
+          <w:lang w:val="en-US"/>
+        </w:rPr>
+        <w:t>Canvas</w:t>
       </w:r>
       <w:r>
         <w:rPr>
           <w:sz w:val="28"/>
           <w:szCs w:val="28"/>
         </w:rPr>
-        <w:t>ОПИСАНИЕ ПОЛЕЗНОГО И ЕГО РОЛИ В ЖИЗНИ ЧЕЛОВЕКА.</w:t>
+        <w:t xml:space="preserve"> </w:t>
       </w:r>
       <w:r>
         <w:rPr>
           <w:sz w:val="28"/>
           <w:szCs w:val="28"/>
-        </w:rPr>
-        <w:t xml:space="preserve"> </w:t>
+          <w:lang w:val="en-US"/>
+        </w:rPr>
+        <w:t>API</w:t>
       </w:r>
       <w:r>
         <w:rPr>
           <w:sz w:val="28"/>
           <w:szCs w:val="28"/>
         </w:rPr>
-        <w:t>ОПИСАНИЕ ПОЛЕЗНОГО И ЕГО РОЛИ В ЖИЗНИ ЧЕЛОВЕКА.</w:t>
+        <w:t>.</w:t>
       </w:r>
       <w:r>
         <w:rPr>
@@ -1415,210 +1227,52 @@
         </w:rPr>
         <w:t xml:space="preserve"> </w:t>
       </w:r>
-      <w:r>
+    </w:p>
+    <w:p>
+      <w:pPr>
+        <w:widowControl/>
+        <w:tabs>
+          <w:tab w:val="left" w:pos="4536"/>
+        </w:tabs>
+        <w:autoSpaceDE/>
+        <w:autoSpaceDN/>
+        <w:spacing w:after="160" w:line="360" w:lineRule="auto"/>
+        <w:ind w:firstLine="720"/>
+        <w:jc w:val="both"/>
         <w:rPr>
           <w:sz w:val="28"/>
           <w:szCs w:val="28"/>
         </w:rPr>
-        <w:t>ОПИСАНИЕ ПОЛЕЗНОГО И ЕГО РОЛИ В ЖИЗНИ ЧЕЛОВЕКА.</w:t>
-      </w:r>
+      </w:pPr>
       <w:r>
         <w:rPr>
           <w:sz w:val="28"/>
           <w:szCs w:val="28"/>
         </w:rPr>
-        <w:t xml:space="preserve"> </w:t>
+        <w:t xml:space="preserve">Основу библиотеки составляют инструменты рисования на финансовых графиках, которые позволяют </w:t>
       </w:r>
       <w:r>
         <w:rPr>
           <w:sz w:val="28"/>
           <w:szCs w:val="28"/>
         </w:rPr>
-        <w:t>ОПИСАНИЕ ПОЛЕЗНОГО И ЕГО РОЛИ В ЖИЗНИ ЧЕЛОВЕКА.</w:t>
+        <w:t>отмечать тренды и паттерны, проводить измерения и прогнозирование, рассчитывать уровни цен</w:t>
       </w:r>
       <w:r>
         <w:rPr>
           <w:sz w:val="28"/>
           <w:szCs w:val="28"/>
         </w:rPr>
-        <w:t xml:space="preserve"> </w:t>
+        <w:t xml:space="preserve">. </w:t>
       </w:r>
       <w:r>
         <w:rPr>
           <w:sz w:val="28"/>
           <w:szCs w:val="28"/>
         </w:rPr>
-        <w:t>ОПИСАНИЕ ПОЛЕЗНОГО И ЕГО РОЛИ В ЖИЗНИ ЧЕЛОВЕКА.</w:t>
-      </w:r>
-      <w:r>
-        <w:rPr>
-          <w:sz w:val="28"/>
-          <w:szCs w:val="28"/>
-        </w:rPr>
-        <w:t xml:space="preserve"> </w:t>
-      </w:r>
-      <w:r>
-        <w:rPr>
-          <w:sz w:val="28"/>
-          <w:szCs w:val="28"/>
-        </w:rPr>
-        <w:t>ОПИСАНИЕ ПОЛЕЗНОГО И ЕГО РОЛИ В ЖИЗНИ ЧЕЛОВЕКА.</w:t>
-      </w:r>
-      <w:r>
-        <w:rPr>
-          <w:sz w:val="28"/>
-          <w:szCs w:val="28"/>
-        </w:rPr>
-        <w:t xml:space="preserve"> </w:t>
-      </w:r>
-      <w:r>
-        <w:rPr>
-          <w:sz w:val="28"/>
-          <w:szCs w:val="28"/>
-        </w:rPr>
-        <w:t>ОПИСАНИЕ ПОЛЕЗНОГО И ЕГО РОЛИ В ЖИЗНИ ЧЕЛОВЕКА.</w:t>
-      </w:r>
-      <w:r>
-        <w:rPr>
-          <w:sz w:val="28"/>
-          <w:szCs w:val="28"/>
-        </w:rPr>
-        <w:t xml:space="preserve"> </w:t>
-      </w:r>
-      <w:r>
-        <w:rPr>
-          <w:sz w:val="28"/>
-          <w:szCs w:val="28"/>
-        </w:rPr>
-        <w:t>ОПИСАНИЕ ПОЛЕЗНОГО И ЕГО РОЛИ В ЖИЗНИ ЧЕЛОВЕКА.</w:t>
-      </w:r>
-      <w:r>
-        <w:rPr>
-          <w:sz w:val="28"/>
-          <w:szCs w:val="28"/>
-        </w:rPr>
-        <w:t xml:space="preserve"> </w:t>
-      </w:r>
-      <w:r>
-        <w:rPr>
-          <w:sz w:val="28"/>
-          <w:szCs w:val="28"/>
-        </w:rPr>
-        <w:t>ОПИСАНИЕ ПОЛЕЗНОГО И ЕГО РОЛИ В ЖИЗНИ ЧЕЛОВЕКА.</w:t>
-      </w:r>
-      <w:r>
-        <w:rPr>
-          <w:sz w:val="28"/>
-          <w:szCs w:val="28"/>
-        </w:rPr>
-        <w:t xml:space="preserve"> </w:t>
-      </w:r>
-      <w:r>
-        <w:rPr>
-          <w:sz w:val="28"/>
-          <w:szCs w:val="28"/>
-        </w:rPr>
-        <w:t>ОПИСАНИЕ ПОЛЕЗНОГО И ЕГО РОЛИ В ЖИЗНИ ЧЕЛОВЕКА.</w:t>
-      </w:r>
-      <w:r>
-        <w:rPr>
-          <w:sz w:val="28"/>
-          <w:szCs w:val="28"/>
-        </w:rPr>
-        <w:t xml:space="preserve"> </w:t>
-      </w:r>
-      <w:r>
-        <w:rPr>
-          <w:sz w:val="28"/>
-          <w:szCs w:val="28"/>
-        </w:rPr>
-        <w:lastRenderedPageBreak/>
-        <w:t>ОПИСАНИЕ ПОЛЕЗНОГО И ЕГО РОЛИ В ЖИЗНИ ЧЕЛОВЕКА.</w:t>
-      </w:r>
-      <w:r>
-        <w:rPr>
-          <w:sz w:val="28"/>
-          <w:szCs w:val="28"/>
-        </w:rPr>
-        <w:t xml:space="preserve"> </w:t>
-      </w:r>
-      <w:r>
-        <w:rPr>
-          <w:sz w:val="28"/>
-          <w:szCs w:val="28"/>
-        </w:rPr>
-        <w:t>ОПИСАНИЕ ПОЛЕЗНОГО И ЕГО РОЛИ В ЖИЗНИ ЧЕЛОВЕКА.</w:t>
-      </w:r>
-      <w:r>
-        <w:rPr>
-          <w:sz w:val="28"/>
-          <w:szCs w:val="28"/>
-        </w:rPr>
-        <w:t xml:space="preserve"> </w:t>
-      </w:r>
-      <w:r>
-        <w:rPr>
-          <w:sz w:val="28"/>
-          <w:szCs w:val="28"/>
-        </w:rPr>
-        <w:t>ОПИСАНИЕ ПОЛЕЗНОГО И ЕГО РОЛИ В ЖИЗНИ ЧЕЛОВЕКА.</w:t>
-      </w:r>
-      <w:r>
-        <w:rPr>
-          <w:sz w:val="28"/>
-          <w:szCs w:val="28"/>
-        </w:rPr>
-        <w:t xml:space="preserve"> </w:t>
-      </w:r>
-      <w:r>
-        <w:rPr>
-          <w:sz w:val="28"/>
-          <w:szCs w:val="28"/>
-        </w:rPr>
-        <w:t>ОПИСАНИЕ ПОЛЕЗНОГО И ЕГО РОЛИ В ЖИЗНИ ЧЕЛОВЕКА.</w:t>
-      </w:r>
-      <w:r>
-        <w:rPr>
-          <w:sz w:val="28"/>
-          <w:szCs w:val="28"/>
-        </w:rPr>
-        <w:t xml:space="preserve"> </w:t>
-      </w:r>
-      <w:r>
-        <w:rPr>
-          <w:sz w:val="28"/>
-          <w:szCs w:val="28"/>
-        </w:rPr>
-        <w:t>ОПИСАНИЕ ПОЛЕЗНОГО И ЕГО РОЛИ В ЖИЗНИ ЧЕЛОВЕКА.</w:t>
-      </w:r>
-      <w:r>
-        <w:rPr>
-          <w:sz w:val="28"/>
-          <w:szCs w:val="28"/>
-        </w:rPr>
-        <w:t xml:space="preserve"> </w:t>
-      </w:r>
-      <w:r>
-        <w:rPr>
-          <w:sz w:val="28"/>
-          <w:szCs w:val="28"/>
-        </w:rPr>
-        <w:t>ОПИСАНИЕ ПОЛЕЗНОГО И ЕГО РОЛИ В ЖИЗНИ ЧЕЛОВЕКА.</w:t>
-      </w:r>
-      <w:r>
-        <w:rPr>
-          <w:sz w:val="28"/>
-          <w:szCs w:val="28"/>
-        </w:rPr>
-        <w:t xml:space="preserve"> </w:t>
-      </w:r>
-      <w:r>
-        <w:rPr>
-          <w:sz w:val="28"/>
-          <w:szCs w:val="28"/>
-        </w:rPr>
-        <w:t>ОПИСАНИЕ ПОЛЕЗНОГО И ЕГО РОЛИ В ЖИЗНИ ЧЕЛОВЕКА.</w:t>
-      </w:r>
+        <w:t>Библиотека предоставляет возможность добавлять на финансовый график более 10 инструментов рисования, а также более 5 индикаторов.</w:t>
+      </w:r>
+      <w:bookmarkStart w:id="2" w:name="_Toc133774643"/>
       <w:r>
         <w:br w:type="page"/>
       </w:r>
@@ -1664,7 +1318,7 @@
         <w:t xml:space="preserve"> </w:t>
       </w:r>
       <w:r>
-        <w:t>СДЕЛАТЬ ЧТО-ТО ПОЛЕЗНОЕ</w:t>
+        <w:t>создание кроссплатформенной библиотеки для анализа финансовых данных</w:t>
       </w:r>
       <w:r>
         <w:t>.</w:t>
@@ -1684,19 +1338,10 @@
         <w:jc w:val="both"/>
       </w:pPr>
       <w:r>
-        <w:t>Изучени</w:t>
-      </w:r>
-      <w:r>
-        <w:t>е</w:t>
-      </w:r>
-      <w:r>
-        <w:t xml:space="preserve"> </w:t>
-      </w:r>
-      <w:r>
-        <w:t xml:space="preserve">и описание </w:t>
-      </w:r>
-      <w:r>
-        <w:t>ПОЛЕЗНОГО</w:t>
+        <w:t xml:space="preserve">Изучение предметной области, анализ существующих кроссплатформенных библиотек для анализа </w:t>
+      </w:r>
+      <w:r>
+        <w:t>финансовых данных</w:t>
       </w:r>
       <w:r>
         <w:t>.</w:t>
@@ -1713,15 +1358,12 @@
         <w:jc w:val="both"/>
       </w:pPr>
       <w:r>
-        <w:t xml:space="preserve">Модификация </w:t>
-      </w:r>
-      <w:r>
-        <w:t>ПОЛЕЗНОГО</w:t>
-      </w:r>
-      <w:r>
-        <w:rPr>
-          <w:lang w:val="en-US"/>
-        </w:rPr>
+        <w:t>Анализ технологий для создания библиотеки и разработка архитектуры</w:t>
+      </w:r>
+      <w:r>
+        <w:t xml:space="preserve"> библиотеки</w:t>
+      </w:r>
+      <w:r>
         <w:t>.</w:t>
       </w:r>
     </w:p>
@@ -1736,31 +1378,32 @@
         <w:jc w:val="both"/>
       </w:pPr>
       <w:r>
-        <w:t xml:space="preserve">Анализ </w:t>
-      </w:r>
-      <w:r>
-        <w:t>результатов ПОЛЕЗНОГО.</w:t>
+        <w:t>Разработка</w:t>
+      </w:r>
+      <w:r>
+        <w:t xml:space="preserve"> востребованных сообществом трейдеров </w:t>
+      </w:r>
+      <w:r>
+        <w:t>инструментов рисования на графиках для анализа финансовых данных и их описание.</w:t>
       </w:r>
     </w:p>
     <w:p>
       <w:pPr>
-        <w:widowControl/>
-        <w:autoSpaceDE/>
-        <w:autoSpaceDN/>
-        <w:spacing w:after="160" w:line="259" w:lineRule="auto"/>
+        <w:pStyle w:val="a"/>
+        <w:numPr>
+          <w:ilvl w:val="0"/>
+          <w:numId w:val="11"/>
+        </w:numPr>
+        <w:spacing w:line="360" w:lineRule="auto"/>
         <w:jc w:val="both"/>
+      </w:pPr>
+      <w:r>
+        <w:t>Создание приложения для демонстрации функционала библиотеки, а также публикация его в сети интернет.</w:t>
+      </w:r>
+      <w:r>
         <w:rPr>
           <w:b/>
           <w:bCs/>
-          <w:sz w:val="28"/>
-          <w:szCs w:val="28"/>
-          <w:lang w:bidi="en-US"/>
-        </w:rPr>
-      </w:pPr>
-      <w:r>
-        <w:rPr>
-          <w:b/>
-          <w:bCs/>
         </w:rPr>
         <w:br w:type="page"/>
       </w:r>
@@ -1769,7 +1412,6 @@
       <w:pPr>
         <w:pStyle w:val="a"/>
         <w:spacing w:line="360" w:lineRule="auto"/>
-        <w:ind w:left="720"/>
         <w:outlineLvl w:val="0"/>
         <w:rPr>
           <w:b/>

</xml_diff>

<commit_message>
Add some minor edits
</commit_message>
<xml_diff>
--- a/Дипломная работа.docx
+++ b/Дипломная работа.docx
@@ -463,7 +463,7 @@
             </w:rPr>
             <w:fldChar w:fldCharType="separate"/>
           </w:r>
-          <w:hyperlink w:anchor="_Toc197202031" w:history="1">
+          <w:hyperlink w:anchor="_Toc197210281" w:history="1">
             <w:r>
               <w:rPr>
                 <w:rStyle w:val="Hyperlink"/>
@@ -471,25 +471,7 @@
                 <w:bCs/>
                 <w:noProof/>
               </w:rPr>
-              <w:t>Вве</w:t>
-            </w:r>
-            <w:r>
-              <w:rPr>
-                <w:rStyle w:val="Hyperlink"/>
-                <w:b/>
-                <w:bCs/>
-                <w:noProof/>
-              </w:rPr>
-              <w:t>д</w:t>
-            </w:r>
-            <w:r>
-              <w:rPr>
-                <w:rStyle w:val="Hyperlink"/>
-                <w:b/>
-                <w:bCs/>
-                <w:noProof/>
-              </w:rPr>
-              <w:t>ение</w:t>
+              <w:t>Введение</w:t>
             </w:r>
             <w:r>
               <w:rPr>
@@ -510,7 +492,7 @@
                 <w:noProof/>
                 <w:webHidden/>
               </w:rPr>
-              <w:instrText xml:space="preserve"> PAGEREF _Toc197202031 \h </w:instrText>
+              <w:instrText xml:space="preserve"> PAGEREF _Toc197210281 \h </w:instrText>
             </w:r>
             <w:r>
               <w:rPr>
@@ -554,7 +536,7 @@
               <w14:ligatures w14:val="standardContextual"/>
             </w:rPr>
           </w:pPr>
-          <w:hyperlink w:anchor="_Toc197202032" w:history="1">
+          <w:hyperlink w:anchor="_Toc197210282" w:history="1">
             <w:r>
               <w:rPr>
                 <w:rStyle w:val="Hyperlink"/>
@@ -584,7 +566,81 @@
                 <w:noProof/>
                 <w:webHidden/>
               </w:rPr>
-              <w:instrText xml:space="preserve"> PAGEREF _Toc197202032 \h </w:instrText>
+              <w:instrText xml:space="preserve"> PAGEREF _Toc197210282 \h </w:instrText>
+            </w:r>
+            <w:r>
+              <w:rPr>
+                <w:noProof/>
+                <w:webHidden/>
+              </w:rPr>
+            </w:r>
+            <w:r>
+              <w:rPr>
+                <w:noProof/>
+                <w:webHidden/>
+              </w:rPr>
+              <w:fldChar w:fldCharType="separate"/>
+            </w:r>
+            <w:r>
+              <w:rPr>
+                <w:noProof/>
+                <w:webHidden/>
+              </w:rPr>
+              <w:t>4</w:t>
+            </w:r>
+            <w:r>
+              <w:rPr>
+                <w:noProof/>
+                <w:webHidden/>
+              </w:rPr>
+              <w:fldChar w:fldCharType="end"/>
+            </w:r>
+          </w:hyperlink>
+        </w:p>
+        <w:p>
+          <w:pPr>
+            <w:pStyle w:val="TOC1"/>
+            <w:rPr>
+              <w:rFonts w:asciiTheme="minorHAnsi" w:eastAsiaTheme="minorEastAsia" w:hAnsiTheme="minorHAnsi" w:cstheme="minorBidi"/>
+              <w:noProof/>
+              <w:kern w:val="2"/>
+              <w:sz w:val="24"/>
+              <w:szCs w:val="24"/>
+              <w:lang w:val="en-RU" w:eastAsia="en-GB"/>
+              <w14:ligatures w14:val="standardContextual"/>
+            </w:rPr>
+          </w:pPr>
+          <w:hyperlink w:anchor="_Toc197210283" w:history="1">
+            <w:r>
+              <w:rPr>
+                <w:rStyle w:val="Hyperlink"/>
+                <w:b/>
+                <w:bCs/>
+                <w:noProof/>
+                <w:lang w:bidi="en-US"/>
+              </w:rPr>
+              <w:t>Анализ предметной области</w:t>
+            </w:r>
+            <w:r>
+              <w:rPr>
+                <w:noProof/>
+                <w:webHidden/>
+              </w:rPr>
+              <w:tab/>
+            </w:r>
+            <w:r>
+              <w:rPr>
+                <w:noProof/>
+                <w:webHidden/>
+              </w:rPr>
+              <w:fldChar w:fldCharType="begin"/>
+            </w:r>
+            <w:r>
+              <w:rPr>
+                <w:noProof/>
+                <w:webHidden/>
+              </w:rPr>
+              <w:instrText xml:space="preserve"> PAGEREF _Toc197210283 \h </w:instrText>
             </w:r>
             <w:r>
               <w:rPr>
@@ -618,6 +674,9 @@
         <w:p>
           <w:pPr>
             <w:pStyle w:val="TOC1"/>
+            <w:tabs>
+              <w:tab w:val="left" w:pos="440"/>
+            </w:tabs>
             <w:rPr>
               <w:rFonts w:asciiTheme="minorHAnsi" w:eastAsiaTheme="minorEastAsia" w:hAnsiTheme="minorHAnsi" w:cstheme="minorBidi"/>
               <w:noProof/>
@@ -628,7 +687,7 @@
               <w14:ligatures w14:val="standardContextual"/>
             </w:rPr>
           </w:pPr>
-          <w:hyperlink w:anchor="_Toc197202033" w:history="1">
+          <w:hyperlink w:anchor="_Toc197210284" w:history="1">
             <w:r>
               <w:rPr>
                 <w:rStyle w:val="Hyperlink"/>
@@ -637,7 +696,29 @@
                 <w:noProof/>
                 <w:lang w:bidi="en-US"/>
               </w:rPr>
-              <w:t>Обзор литературы</w:t>
+              <w:t>1.</w:t>
+            </w:r>
+            <w:r>
+              <w:rPr>
+                <w:rFonts w:asciiTheme="minorHAnsi" w:eastAsiaTheme="minorEastAsia" w:hAnsiTheme="minorHAnsi" w:cstheme="minorBidi"/>
+                <w:noProof/>
+                <w:kern w:val="2"/>
+                <w:sz w:val="24"/>
+                <w:szCs w:val="24"/>
+                <w:lang w:val="en-RU" w:eastAsia="en-GB"/>
+                <w14:ligatures w14:val="standardContextual"/>
+              </w:rPr>
+              <w:tab/>
+            </w:r>
+            <w:r>
+              <w:rPr>
+                <w:rStyle w:val="Hyperlink"/>
+                <w:b/>
+                <w:bCs/>
+                <w:noProof/>
+                <w:lang w:bidi="en-US"/>
+              </w:rPr>
+              <w:t>Проектирование архитектуры библиотеки графических инструментов для анализа финансовых данных</w:t>
             </w:r>
             <w:r>
               <w:rPr>
@@ -658,7 +739,7 @@
                 <w:noProof/>
                 <w:webHidden/>
               </w:rPr>
-              <w:instrText xml:space="preserve"> PAGEREF _Toc197202033 \h </w:instrText>
+              <w:instrText xml:space="preserve"> PAGEREF _Toc197210284 \h </w:instrText>
             </w:r>
             <w:r>
               <w:rPr>
@@ -691,7 +772,11 @@
         </w:p>
         <w:p>
           <w:pPr>
-            <w:pStyle w:val="TOC1"/>
+            <w:pStyle w:val="TOC2"/>
+            <w:tabs>
+              <w:tab w:val="left" w:pos="960"/>
+              <w:tab w:val="right" w:leader="dot" w:pos="9343"/>
+            </w:tabs>
             <w:rPr>
               <w:rFonts w:asciiTheme="minorHAnsi" w:eastAsiaTheme="minorEastAsia" w:hAnsiTheme="minorHAnsi" w:cstheme="minorBidi"/>
               <w:noProof/>
@@ -702,7 +787,29 @@
               <w14:ligatures w14:val="standardContextual"/>
             </w:rPr>
           </w:pPr>
-          <w:hyperlink w:anchor="_Toc197202034" w:history="1">
+          <w:hyperlink w:anchor="_Toc197210285" w:history="1">
+            <w:r>
+              <w:rPr>
+                <w:rStyle w:val="Hyperlink"/>
+                <w:b/>
+                <w:bCs/>
+                <w:noProof/>
+                <w:lang w:val="en-US" w:bidi="en-US"/>
+              </w:rPr>
+              <w:t>1.1.</w:t>
+            </w:r>
+            <w:r>
+              <w:rPr>
+                <w:rFonts w:asciiTheme="minorHAnsi" w:eastAsiaTheme="minorEastAsia" w:hAnsiTheme="minorHAnsi" w:cstheme="minorBidi"/>
+                <w:noProof/>
+                <w:kern w:val="2"/>
+                <w:sz w:val="24"/>
+                <w:szCs w:val="24"/>
+                <w:lang w:val="en-RU" w:eastAsia="en-GB"/>
+                <w14:ligatures w14:val="standardContextual"/>
+              </w:rPr>
+              <w:tab/>
+            </w:r>
             <w:r>
               <w:rPr>
                 <w:rStyle w:val="Hyperlink"/>
@@ -711,7 +818,7 @@
                 <w:noProof/>
                 <w:lang w:bidi="en-US"/>
               </w:rPr>
-              <w:t>Основная часть вступление</w:t>
+              <w:t>Подтема для примера</w:t>
             </w:r>
             <w:r>
               <w:rPr>
@@ -732,7 +839,7 @@
                 <w:noProof/>
                 <w:webHidden/>
               </w:rPr>
-              <w:instrText xml:space="preserve"> PAGEREF _Toc197202034 \h </w:instrText>
+              <w:instrText xml:space="preserve"> PAGEREF _Toc197210285 \h </w:instrText>
             </w:r>
             <w:r>
               <w:rPr>
@@ -766,6 +873,9 @@
         <w:p>
           <w:pPr>
             <w:pStyle w:val="TOC1"/>
+            <w:tabs>
+              <w:tab w:val="left" w:pos="440"/>
+            </w:tabs>
             <w:rPr>
               <w:rFonts w:asciiTheme="minorHAnsi" w:eastAsiaTheme="minorEastAsia" w:hAnsiTheme="minorHAnsi" w:cstheme="minorBidi"/>
               <w:noProof/>
@@ -776,15 +886,38 @@
               <w14:ligatures w14:val="standardContextual"/>
             </w:rPr>
           </w:pPr>
-          <w:hyperlink w:anchor="_Toc197202035" w:history="1">
+          <w:hyperlink w:anchor="_Toc197210286" w:history="1">
             <w:r>
               <w:rPr>
                 <w:rStyle w:val="Hyperlink"/>
                 <w:b/>
                 <w:bCs/>
                 <w:noProof/>
+                <w:lang w:bidi="en-US"/>
               </w:rPr>
-              <w:t>Заключение</w:t>
+              <w:t>2.</w:t>
+            </w:r>
+            <w:r>
+              <w:rPr>
+                <w:rFonts w:asciiTheme="minorHAnsi" w:eastAsiaTheme="minorEastAsia" w:hAnsiTheme="minorHAnsi" w:cstheme="minorBidi"/>
+                <w:noProof/>
+                <w:kern w:val="2"/>
+                <w:sz w:val="24"/>
+                <w:szCs w:val="24"/>
+                <w:lang w:val="en-RU" w:eastAsia="en-GB"/>
+                <w14:ligatures w14:val="standardContextual"/>
+              </w:rPr>
+              <w:tab/>
+            </w:r>
+            <w:r>
+              <w:rPr>
+                <w:rStyle w:val="Hyperlink"/>
+                <w:b/>
+                <w:bCs/>
+                <w:noProof/>
+                <w:lang w:bidi="en-US"/>
+              </w:rPr>
+              <w:t>Описание интерфейса и зависимостей библиотеки</w:t>
             </w:r>
             <w:r>
               <w:rPr>
@@ -805,7 +938,7 @@
                 <w:noProof/>
                 <w:webHidden/>
               </w:rPr>
-              <w:instrText xml:space="preserve"> PAGEREF _Toc197202035 \h </w:instrText>
+              <w:instrText xml:space="preserve"> PAGEREF _Toc197210286 \h </w:instrText>
             </w:r>
             <w:r>
               <w:rPr>
@@ -839,6 +972,9 @@
         <w:p>
           <w:pPr>
             <w:pStyle w:val="TOC1"/>
+            <w:tabs>
+              <w:tab w:val="left" w:pos="440"/>
+            </w:tabs>
             <w:rPr>
               <w:rFonts w:asciiTheme="minorHAnsi" w:eastAsiaTheme="minorEastAsia" w:hAnsiTheme="minorHAnsi" w:cstheme="minorBidi"/>
               <w:noProof/>
@@ -849,15 +985,38 @@
               <w14:ligatures w14:val="standardContextual"/>
             </w:rPr>
           </w:pPr>
-          <w:hyperlink w:anchor="_Toc197202036" w:history="1">
+          <w:hyperlink w:anchor="_Toc197210287" w:history="1">
             <w:r>
               <w:rPr>
                 <w:rStyle w:val="Hyperlink"/>
                 <w:b/>
                 <w:bCs/>
                 <w:noProof/>
+                <w:lang w:bidi="en-US"/>
               </w:rPr>
-              <w:t>Список литературы</w:t>
+              <w:t>3.</w:t>
+            </w:r>
+            <w:r>
+              <w:rPr>
+                <w:rFonts w:asciiTheme="minorHAnsi" w:eastAsiaTheme="minorEastAsia" w:hAnsiTheme="minorHAnsi" w:cstheme="minorBidi"/>
+                <w:noProof/>
+                <w:kern w:val="2"/>
+                <w:sz w:val="24"/>
+                <w:szCs w:val="24"/>
+                <w:lang w:val="en-RU" w:eastAsia="en-GB"/>
+                <w14:ligatures w14:val="standardContextual"/>
+              </w:rPr>
+              <w:tab/>
+            </w:r>
+            <w:r>
+              <w:rPr>
+                <w:rStyle w:val="Hyperlink"/>
+                <w:b/>
+                <w:bCs/>
+                <w:noProof/>
+                <w:lang w:bidi="en-US"/>
+              </w:rPr>
+              <w:t>Имплементация графических инструментов в составе библиотеки</w:t>
             </w:r>
             <w:r>
               <w:rPr>
@@ -878,7 +1037,7 @@
                 <w:noProof/>
                 <w:webHidden/>
               </w:rPr>
-              <w:instrText xml:space="preserve"> PAGEREF _Toc197202036 \h </w:instrText>
+              <w:instrText xml:space="preserve"> PAGEREF _Toc197210287 \h </w:instrText>
             </w:r>
             <w:r>
               <w:rPr>
@@ -922,16 +1081,15 @@
               <w14:ligatures w14:val="standardContextual"/>
             </w:rPr>
           </w:pPr>
-          <w:hyperlink w:anchor="_Toc197202037" w:history="1">
+          <w:hyperlink w:anchor="_Toc197210288" w:history="1">
             <w:r>
               <w:rPr>
                 <w:rStyle w:val="Hyperlink"/>
                 <w:b/>
                 <w:bCs/>
                 <w:noProof/>
-                <w:lang w:bidi="en-US"/>
               </w:rPr>
-              <w:t>Приложения</w:t>
+              <w:t>Заключение</w:t>
             </w:r>
             <w:r>
               <w:rPr>
@@ -952,7 +1110,7 @@
                 <w:noProof/>
                 <w:webHidden/>
               </w:rPr>
-              <w:instrText xml:space="preserve"> PAGEREF _Toc197202037 \h </w:instrText>
+              <w:instrText xml:space="preserve"> PAGEREF _Toc197210288 \h </w:instrText>
             </w:r>
             <w:r>
               <w:rPr>
@@ -985,6 +1143,79 @@
         </w:p>
         <w:p>
           <w:pPr>
+            <w:pStyle w:val="TOC1"/>
+            <w:rPr>
+              <w:rFonts w:asciiTheme="minorHAnsi" w:eastAsiaTheme="minorEastAsia" w:hAnsiTheme="minorHAnsi" w:cstheme="minorBidi"/>
+              <w:noProof/>
+              <w:kern w:val="2"/>
+              <w:sz w:val="24"/>
+              <w:szCs w:val="24"/>
+              <w:lang w:val="en-RU" w:eastAsia="en-GB"/>
+              <w14:ligatures w14:val="standardContextual"/>
+            </w:rPr>
+          </w:pPr>
+          <w:hyperlink w:anchor="_Toc197210289" w:history="1">
+            <w:r>
+              <w:rPr>
+                <w:rStyle w:val="Hyperlink"/>
+                <w:b/>
+                <w:bCs/>
+                <w:noProof/>
+              </w:rPr>
+              <w:t>Список литературы</w:t>
+            </w:r>
+            <w:r>
+              <w:rPr>
+                <w:noProof/>
+                <w:webHidden/>
+              </w:rPr>
+              <w:tab/>
+            </w:r>
+            <w:r>
+              <w:rPr>
+                <w:noProof/>
+                <w:webHidden/>
+              </w:rPr>
+              <w:fldChar w:fldCharType="begin"/>
+            </w:r>
+            <w:r>
+              <w:rPr>
+                <w:noProof/>
+                <w:webHidden/>
+              </w:rPr>
+              <w:instrText xml:space="preserve"> PAGEREF _Toc197210289 \h </w:instrText>
+            </w:r>
+            <w:r>
+              <w:rPr>
+                <w:noProof/>
+                <w:webHidden/>
+              </w:rPr>
+            </w:r>
+            <w:r>
+              <w:rPr>
+                <w:noProof/>
+                <w:webHidden/>
+              </w:rPr>
+              <w:fldChar w:fldCharType="separate"/>
+            </w:r>
+            <w:r>
+              <w:rPr>
+                <w:noProof/>
+                <w:webHidden/>
+              </w:rPr>
+              <w:t>11</w:t>
+            </w:r>
+            <w:r>
+              <w:rPr>
+                <w:noProof/>
+                <w:webHidden/>
+              </w:rPr>
+              <w:fldChar w:fldCharType="end"/>
+            </w:r>
+          </w:hyperlink>
+        </w:p>
+        <w:p>
+          <w:pPr>
             <w:spacing w:line="480" w:lineRule="auto"/>
             <w:rPr>
               <w:sz w:val="28"/>
@@ -1035,7 +1266,7 @@
           <w:color w:val="auto"/>
         </w:rPr>
       </w:pPr>
-      <w:bookmarkStart w:id="1" w:name="_Toc197202031"/>
+      <w:bookmarkStart w:id="1" w:name="_Toc197210281"/>
       <w:bookmarkEnd w:id="0"/>
       <w:r>
         <w:rPr>
@@ -1290,7 +1521,7 @@
         </w:rPr>
       </w:pPr>
       <w:bookmarkStart w:id="3" w:name="_Toc133774645"/>
-      <w:bookmarkStart w:id="4" w:name="_Toc197202032"/>
+      <w:bookmarkStart w:id="4" w:name="_Toc197210282"/>
       <w:r>
         <w:rPr>
           <w:b/>
@@ -1420,7 +1651,7 @@
           <w:szCs w:val="32"/>
         </w:rPr>
       </w:pPr>
-      <w:bookmarkStart w:id="5" w:name="_Toc197202033"/>
+      <w:bookmarkStart w:id="5" w:name="_Toc197210283"/>
       <w:r>
         <w:rPr>
           <w:b/>
@@ -1429,7 +1660,7 @@
           <w:szCs w:val="32"/>
         </w:rPr>
         <w:lastRenderedPageBreak/>
-        <w:t>Обзор литературы</w:t>
+        <w:t>Анализ предметной области</w:t>
       </w:r>
       <w:bookmarkEnd w:id="5"/>
     </w:p>
@@ -1460,8 +1691,11 @@
     <w:p>
       <w:pPr>
         <w:pStyle w:val="a"/>
+        <w:numPr>
+          <w:ilvl w:val="0"/>
+          <w:numId w:val="46"/>
+        </w:numPr>
         <w:spacing w:line="360" w:lineRule="auto"/>
-        <w:ind w:left="720"/>
         <w:outlineLvl w:val="0"/>
         <w:rPr>
           <w:b/>
@@ -1470,7 +1704,7 @@
           <w:szCs w:val="32"/>
         </w:rPr>
       </w:pPr>
-      <w:bookmarkStart w:id="6" w:name="_Toc197202034"/>
+      <w:bookmarkStart w:id="6" w:name="_Toc197210284"/>
       <w:r>
         <w:rPr>
           <w:b/>
@@ -1479,23 +1713,169 @@
           <w:szCs w:val="32"/>
         </w:rPr>
         <w:lastRenderedPageBreak/>
-        <w:t>Основная часть вступление</w:t>
+        <w:t>Проектирование архитектуры библиотеки графических инструментов для анализа финансовых данных</w:t>
       </w:r>
       <w:bookmarkEnd w:id="6"/>
     </w:p>
     <w:p>
       <w:pPr>
-        <w:pStyle w:val="a"/>
-        <w:spacing w:line="360" w:lineRule="auto"/>
-        <w:ind w:left="720"/>
-        <w:outlineLvl w:val="0"/>
+        <w:widowControl/>
+        <w:autoSpaceDE/>
+        <w:autoSpaceDN/>
+        <w:spacing w:after="160" w:line="259" w:lineRule="auto"/>
         <w:rPr>
           <w:b/>
           <w:bCs/>
           <w:sz w:val="32"/>
           <w:szCs w:val="32"/>
-        </w:rPr>
-      </w:pPr>
+          <w:lang w:bidi="en-US"/>
+        </w:rPr>
+      </w:pPr>
+      <w:r>
+        <w:rPr>
+          <w:b/>
+          <w:bCs/>
+          <w:sz w:val="32"/>
+          <w:szCs w:val="32"/>
+        </w:rPr>
+        <w:br w:type="page"/>
+      </w:r>
+    </w:p>
+    <w:p>
+      <w:pPr>
+        <w:pStyle w:val="a"/>
+        <w:numPr>
+          <w:ilvl w:val="1"/>
+          <w:numId w:val="46"/>
+        </w:numPr>
+        <w:spacing w:line="360" w:lineRule="auto"/>
+        <w:outlineLvl w:val="1"/>
+        <w:rPr>
+          <w:b/>
+          <w:bCs/>
+          <w:sz w:val="32"/>
+          <w:szCs w:val="32"/>
+          <w:lang w:val="en-US"/>
+        </w:rPr>
+      </w:pPr>
+      <w:bookmarkStart w:id="7" w:name="_Toc197210285"/>
+      <w:r>
+        <w:rPr>
+          <w:b/>
+          <w:bCs/>
+          <w:sz w:val="32"/>
+          <w:szCs w:val="32"/>
+        </w:rPr>
+        <w:lastRenderedPageBreak/>
+        <w:t>Подтема для примера</w:t>
+      </w:r>
+      <w:bookmarkEnd w:id="7"/>
+    </w:p>
+    <w:p>
+      <w:pPr>
+        <w:widowControl/>
+        <w:autoSpaceDE/>
+        <w:autoSpaceDN/>
+        <w:spacing w:after="160" w:line="259" w:lineRule="auto"/>
+        <w:rPr>
+          <w:b/>
+          <w:bCs/>
+          <w:sz w:val="32"/>
+          <w:szCs w:val="32"/>
+          <w:lang w:bidi="en-US"/>
+        </w:rPr>
+      </w:pPr>
+      <w:r>
+        <w:rPr>
+          <w:b/>
+          <w:bCs/>
+          <w:sz w:val="32"/>
+          <w:szCs w:val="32"/>
+        </w:rPr>
+        <w:br w:type="page"/>
+      </w:r>
+    </w:p>
+    <w:p>
+      <w:pPr>
+        <w:pStyle w:val="a"/>
+        <w:numPr>
+          <w:ilvl w:val="0"/>
+          <w:numId w:val="46"/>
+        </w:numPr>
+        <w:spacing w:line="360" w:lineRule="auto"/>
+        <w:outlineLvl w:val="0"/>
+        <w:rPr>
+          <w:b/>
+          <w:bCs/>
+          <w:sz w:val="32"/>
+          <w:szCs w:val="32"/>
+        </w:rPr>
+      </w:pPr>
+      <w:bookmarkStart w:id="8" w:name="_Toc197210286"/>
+      <w:r>
+        <w:rPr>
+          <w:b/>
+          <w:bCs/>
+          <w:sz w:val="32"/>
+          <w:szCs w:val="32"/>
+        </w:rPr>
+        <w:lastRenderedPageBreak/>
+        <w:t>Описание интерфейса и зависимостей библиотеки</w:t>
+      </w:r>
+      <w:bookmarkEnd w:id="8"/>
+    </w:p>
+    <w:p>
+      <w:pPr>
+        <w:widowControl/>
+        <w:autoSpaceDE/>
+        <w:autoSpaceDN/>
+        <w:spacing w:after="160" w:line="259" w:lineRule="auto"/>
+        <w:rPr>
+          <w:b/>
+          <w:bCs/>
+          <w:sz w:val="32"/>
+          <w:szCs w:val="32"/>
+          <w:lang w:bidi="en-US"/>
+        </w:rPr>
+      </w:pPr>
+      <w:r>
+        <w:rPr>
+          <w:b/>
+          <w:bCs/>
+          <w:sz w:val="32"/>
+          <w:szCs w:val="32"/>
+        </w:rPr>
+        <w:br w:type="page"/>
+      </w:r>
+    </w:p>
+    <w:p>
+      <w:pPr>
+        <w:pStyle w:val="a"/>
+        <w:numPr>
+          <w:ilvl w:val="0"/>
+          <w:numId w:val="46"/>
+        </w:numPr>
+        <w:spacing w:line="360" w:lineRule="auto"/>
+        <w:outlineLvl w:val="0"/>
+        <w:rPr>
+          <w:b/>
+          <w:bCs/>
+          <w:sz w:val="32"/>
+          <w:szCs w:val="32"/>
+        </w:rPr>
+      </w:pPr>
+      <w:bookmarkStart w:id="9" w:name="_Toc197210287"/>
+      <w:r>
+        <w:rPr>
+          <w:b/>
+          <w:bCs/>
+          <w:sz w:val="32"/>
+          <w:szCs w:val="32"/>
+        </w:rPr>
+        <w:lastRenderedPageBreak/>
+        <w:t>Имплементация графических инструментов в составе библиотеки</w:t>
+      </w:r>
+      <w:bookmarkEnd w:id="9"/>
     </w:p>
     <w:bookmarkEnd w:id="2"/>
     <w:p>
@@ -1532,7 +1912,7 @@
           <w:color w:val="auto"/>
         </w:rPr>
       </w:pPr>
-      <w:bookmarkStart w:id="7" w:name="_Toc197202035"/>
+      <w:bookmarkStart w:id="10" w:name="_Toc197210288"/>
       <w:r>
         <w:rPr>
           <w:rFonts w:ascii="Times New Roman" w:hAnsi="Times New Roman" w:cs="Times New Roman"/>
@@ -1543,7 +1923,7 @@
         <w:lastRenderedPageBreak/>
         <w:t>Заключение</w:t>
       </w:r>
-      <w:bookmarkEnd w:id="7"/>
+      <w:bookmarkEnd w:id="10"/>
     </w:p>
     <w:p>
       <w:pPr>
@@ -1553,10 +1933,22 @@
         <w:jc w:val="both"/>
       </w:pPr>
       <w:r>
-        <w:t>В рамках работы был</w:t>
-      </w:r>
-      <w:r>
-        <w:t>о сделано что-то общественно полезное.</w:t>
+        <w:rPr>
+          <w:highlight w:val="yellow"/>
+        </w:rPr>
+        <w:t xml:space="preserve">В рамках </w:t>
+      </w:r>
+      <w:r>
+        <w:rPr>
+          <w:highlight w:val="yellow"/>
+        </w:rPr>
+        <w:t>данной квалификационной работы была спроектирована</w:t>
+      </w:r>
+      <w:r>
+        <w:rPr>
+          <w:highlight w:val="yellow"/>
+        </w:rPr>
+        <w:t>, разработана и опубликована библиотека для анализа финансовых данных.</w:t>
       </w:r>
     </w:p>
     <w:p>
@@ -1587,7 +1979,7 @@
           <w:color w:val="auto"/>
         </w:rPr>
       </w:pPr>
-      <w:bookmarkStart w:id="8" w:name="_Toc197202036"/>
+      <w:bookmarkStart w:id="11" w:name="_Toc197210289"/>
       <w:r>
         <w:rPr>
           <w:rFonts w:ascii="Times New Roman" w:hAnsi="Times New Roman" w:cs="Times New Roman"/>
@@ -1598,7 +1990,7 @@
         <w:lastRenderedPageBreak/>
         <w:t>Список литературы</w:t>
       </w:r>
-      <w:bookmarkEnd w:id="8"/>
+      <w:bookmarkEnd w:id="11"/>
     </w:p>
     <w:p>
       <w:pPr>
@@ -2062,7 +2454,6 @@
       <w:r>
         <w:br w:type="page"/>
       </w:r>
-      <w:bookmarkStart w:id="9" w:name="_Toc197202037"/>
       <w:r>
         <w:rPr>
           <w:b/>
@@ -2073,7 +2464,15 @@
         <w:lastRenderedPageBreak/>
         <w:t>Приложения</w:t>
       </w:r>
-      <w:bookmarkEnd w:id="9"/>
+      <w:r>
+        <w:rPr>
+          <w:b/>
+          <w:bCs/>
+          <w:sz w:val="32"/>
+          <w:szCs w:val="32"/>
+        </w:rPr>
+        <w:t xml:space="preserve"> 1. Диаграмма архитектуры библиотеки</w:t>
+      </w:r>
     </w:p>
     <w:sectPr>
       <w:footerReference w:type="default" r:id="rId8"/>
@@ -2297,6 +2696,127 @@
     </w:lvl>
   </w:abstractNum>
   <w:abstractNum w:abstractNumId="1" w15:restartNumberingAfterBreak="0">
+    <w:nsid w:val="05635F8E"/>
+    <w:multiLevelType w:val="multilevel"/>
+    <w:tmpl w:val="42BCB7B2"/>
+    <w:lvl w:ilvl="0">
+      <w:start w:val="1"/>
+      <w:numFmt w:val="decimal"/>
+      <w:lvlText w:val="%1."/>
+      <w:lvlJc w:val="left"/>
+      <w:pPr>
+        <w:ind w:left="720" w:hanging="360"/>
+      </w:pPr>
+      <w:rPr>
+        <w:rFonts w:hint="default"/>
+      </w:rPr>
+    </w:lvl>
+    <w:lvl w:ilvl="1">
+      <w:start w:val="1"/>
+      <w:numFmt w:val="decimal"/>
+      <w:isLgl/>
+      <w:lvlText w:val="%1.%2."/>
+      <w:lvlJc w:val="left"/>
+      <w:pPr>
+        <w:ind w:left="1080" w:hanging="720"/>
+      </w:pPr>
+      <w:rPr>
+        <w:rFonts w:hint="default"/>
+      </w:rPr>
+    </w:lvl>
+    <w:lvl w:ilvl="2">
+      <w:start w:val="1"/>
+      <w:numFmt w:val="decimal"/>
+      <w:isLgl/>
+      <w:lvlText w:val="%1.%2.%3."/>
+      <w:lvlJc w:val="left"/>
+      <w:pPr>
+        <w:ind w:left="1080" w:hanging="720"/>
+      </w:pPr>
+      <w:rPr>
+        <w:rFonts w:hint="default"/>
+      </w:rPr>
+    </w:lvl>
+    <w:lvl w:ilvl="3">
+      <w:start w:val="1"/>
+      <w:numFmt w:val="decimal"/>
+      <w:isLgl/>
+      <w:lvlText w:val="%1.%2.%3.%4."/>
+      <w:lvlJc w:val="left"/>
+      <w:pPr>
+        <w:ind w:left="1440" w:hanging="1080"/>
+      </w:pPr>
+      <w:rPr>
+        <w:rFonts w:hint="default"/>
+      </w:rPr>
+    </w:lvl>
+    <w:lvl w:ilvl="4">
+      <w:start w:val="1"/>
+      <w:numFmt w:val="decimal"/>
+      <w:isLgl/>
+      <w:lvlText w:val="%1.%2.%3.%4.%5."/>
+      <w:lvlJc w:val="left"/>
+      <w:pPr>
+        <w:ind w:left="1800" w:hanging="1440"/>
+      </w:pPr>
+      <w:rPr>
+        <w:rFonts w:hint="default"/>
+      </w:rPr>
+    </w:lvl>
+    <w:lvl w:ilvl="5">
+      <w:start w:val="1"/>
+      <w:numFmt w:val="decimal"/>
+      <w:isLgl/>
+      <w:lvlText w:val="%1.%2.%3.%4.%5.%6."/>
+      <w:lvlJc w:val="left"/>
+      <w:pPr>
+        <w:ind w:left="1800" w:hanging="1440"/>
+      </w:pPr>
+      <w:rPr>
+        <w:rFonts w:hint="default"/>
+      </w:rPr>
+    </w:lvl>
+    <w:lvl w:ilvl="6">
+      <w:start w:val="1"/>
+      <w:numFmt w:val="decimal"/>
+      <w:isLgl/>
+      <w:lvlText w:val="%1.%2.%3.%4.%5.%6.%7."/>
+      <w:lvlJc w:val="left"/>
+      <w:pPr>
+        <w:ind w:left="2160" w:hanging="1800"/>
+      </w:pPr>
+      <w:rPr>
+        <w:rFonts w:hint="default"/>
+      </w:rPr>
+    </w:lvl>
+    <w:lvl w:ilvl="7">
+      <w:start w:val="1"/>
+      <w:numFmt w:val="decimal"/>
+      <w:isLgl/>
+      <w:lvlText w:val="%1.%2.%3.%4.%5.%6.%7.%8."/>
+      <w:lvlJc w:val="left"/>
+      <w:pPr>
+        <w:ind w:left="2520" w:hanging="2160"/>
+      </w:pPr>
+      <w:rPr>
+        <w:rFonts w:hint="default"/>
+      </w:rPr>
+    </w:lvl>
+    <w:lvl w:ilvl="8">
+      <w:start w:val="1"/>
+      <w:numFmt w:val="decimal"/>
+      <w:isLgl/>
+      <w:lvlText w:val="%1.%2.%3.%4.%5.%6.%7.%8.%9."/>
+      <w:lvlJc w:val="left"/>
+      <w:pPr>
+        <w:ind w:left="2520" w:hanging="2160"/>
+      </w:pPr>
+      <w:rPr>
+        <w:rFonts w:hint="default"/>
+      </w:rPr>
+    </w:lvl>
+  </w:abstractNum>
+  <w:abstractNum w:abstractNumId="2" w15:restartNumberingAfterBreak="0">
     <w:nsid w:val="080C6C8E"/>
     <w:multiLevelType w:val="hybridMultilevel"/>
     <w:tmpl w:val="6BE247F4"/>
@@ -2385,7 +2905,7 @@
       </w:pPr>
     </w:lvl>
   </w:abstractNum>
-  <w:abstractNum w:abstractNumId="2" w15:restartNumberingAfterBreak="0">
+  <w:abstractNum w:abstractNumId="3" w15:restartNumberingAfterBreak="0">
     <w:nsid w:val="09DD24A5"/>
     <w:multiLevelType w:val="hybridMultilevel"/>
     <w:tmpl w:val="3E56D63E"/>
@@ -2474,7 +2994,7 @@
       </w:pPr>
     </w:lvl>
   </w:abstractNum>
-  <w:abstractNum w:abstractNumId="3" w15:restartNumberingAfterBreak="0">
+  <w:abstractNum w:abstractNumId="4" w15:restartNumberingAfterBreak="0">
     <w:nsid w:val="0B1B4208"/>
     <w:multiLevelType w:val="multilevel"/>
     <w:tmpl w:val="DFBCE6F6"/>
@@ -2587,7 +3107,7 @@
       </w:rPr>
     </w:lvl>
   </w:abstractNum>
-  <w:abstractNum w:abstractNumId="4" w15:restartNumberingAfterBreak="0">
+  <w:abstractNum w:abstractNumId="5" w15:restartNumberingAfterBreak="0">
     <w:nsid w:val="0CBF2897"/>
     <w:multiLevelType w:val="hybridMultilevel"/>
     <w:tmpl w:val="CFD26ABC"/>
@@ -2676,7 +3196,7 @@
       </w:pPr>
     </w:lvl>
   </w:abstractNum>
-  <w:abstractNum w:abstractNumId="5" w15:restartNumberingAfterBreak="0">
+  <w:abstractNum w:abstractNumId="6" w15:restartNumberingAfterBreak="0">
     <w:nsid w:val="0EAA4DDE"/>
     <w:multiLevelType w:val="hybridMultilevel"/>
     <w:tmpl w:val="8482FF0A"/>
@@ -2766,7 +3286,7 @@
       </w:pPr>
     </w:lvl>
   </w:abstractNum>
-  <w:abstractNum w:abstractNumId="6" w15:restartNumberingAfterBreak="0">
+  <w:abstractNum w:abstractNumId="7" w15:restartNumberingAfterBreak="0">
     <w:nsid w:val="10FC4AD9"/>
     <w:multiLevelType w:val="hybridMultilevel"/>
     <w:tmpl w:val="079E90D2"/>
@@ -2855,7 +3375,7 @@
       </w:pPr>
     </w:lvl>
   </w:abstractNum>
-  <w:abstractNum w:abstractNumId="7" w15:restartNumberingAfterBreak="0">
+  <w:abstractNum w:abstractNumId="8" w15:restartNumberingAfterBreak="0">
     <w:nsid w:val="154A7390"/>
     <w:multiLevelType w:val="hybridMultilevel"/>
     <w:tmpl w:val="F2EA89B0"/>
@@ -2944,7 +3464,7 @@
       </w:pPr>
     </w:lvl>
   </w:abstractNum>
-  <w:abstractNum w:abstractNumId="8" w15:restartNumberingAfterBreak="0">
+  <w:abstractNum w:abstractNumId="9" w15:restartNumberingAfterBreak="0">
     <w:nsid w:val="15563CE6"/>
     <w:multiLevelType w:val="hybridMultilevel"/>
     <w:tmpl w:val="7ED88FFE"/>
@@ -3033,7 +3553,7 @@
       </w:pPr>
     </w:lvl>
   </w:abstractNum>
-  <w:abstractNum w:abstractNumId="9" w15:restartNumberingAfterBreak="0">
+  <w:abstractNum w:abstractNumId="10" w15:restartNumberingAfterBreak="0">
     <w:nsid w:val="19AB6E7E"/>
     <w:multiLevelType w:val="hybridMultilevel"/>
     <w:tmpl w:val="B9183B96"/>
@@ -3122,7 +3642,7 @@
       </w:pPr>
     </w:lvl>
   </w:abstractNum>
-  <w:abstractNum w:abstractNumId="10" w15:restartNumberingAfterBreak="0">
+  <w:abstractNum w:abstractNumId="11" w15:restartNumberingAfterBreak="0">
     <w:nsid w:val="1A9C76F4"/>
     <w:multiLevelType w:val="multilevel"/>
     <w:tmpl w:val="96082BD0"/>
@@ -3235,7 +3755,7 @@
       </w:pPr>
     </w:lvl>
   </w:abstractNum>
-  <w:abstractNum w:abstractNumId="11" w15:restartNumberingAfterBreak="0">
+  <w:abstractNum w:abstractNumId="12" w15:restartNumberingAfterBreak="0">
     <w:nsid w:val="1D6567AD"/>
     <w:multiLevelType w:val="hybridMultilevel"/>
     <w:tmpl w:val="E2940612"/>
@@ -3324,7 +3844,7 @@
       </w:pPr>
     </w:lvl>
   </w:abstractNum>
-  <w:abstractNum w:abstractNumId="12" w15:restartNumberingAfterBreak="0">
+  <w:abstractNum w:abstractNumId="13" w15:restartNumberingAfterBreak="0">
     <w:nsid w:val="1E903DA3"/>
     <w:multiLevelType w:val="hybridMultilevel"/>
     <w:tmpl w:val="E95E6AFE"/>
@@ -3413,7 +3933,7 @@
       </w:pPr>
     </w:lvl>
   </w:abstractNum>
-  <w:abstractNum w:abstractNumId="13" w15:restartNumberingAfterBreak="0">
+  <w:abstractNum w:abstractNumId="14" w15:restartNumberingAfterBreak="0">
     <w:nsid w:val="2301205E"/>
     <w:multiLevelType w:val="multilevel"/>
     <w:tmpl w:val="D2688D00"/>
@@ -3526,7 +4046,7 @@
       </w:rPr>
     </w:lvl>
   </w:abstractNum>
-  <w:abstractNum w:abstractNumId="14" w15:restartNumberingAfterBreak="0">
+  <w:abstractNum w:abstractNumId="15" w15:restartNumberingAfterBreak="0">
     <w:nsid w:val="27CB5933"/>
     <w:multiLevelType w:val="hybridMultilevel"/>
     <w:tmpl w:val="64467124"/>
@@ -3615,7 +4135,7 @@
       </w:pPr>
     </w:lvl>
   </w:abstractNum>
-  <w:abstractNum w:abstractNumId="15" w15:restartNumberingAfterBreak="0">
+  <w:abstractNum w:abstractNumId="16" w15:restartNumberingAfterBreak="0">
     <w:nsid w:val="28B028B3"/>
     <w:multiLevelType w:val="multilevel"/>
     <w:tmpl w:val="836435D8"/>
@@ -3736,7 +4256,7 @@
       </w:rPr>
     </w:lvl>
   </w:abstractNum>
-  <w:abstractNum w:abstractNumId="16" w15:restartNumberingAfterBreak="0">
+  <w:abstractNum w:abstractNumId="17" w15:restartNumberingAfterBreak="0">
     <w:nsid w:val="30294323"/>
     <w:multiLevelType w:val="multilevel"/>
     <w:tmpl w:val="8BE8A6FE"/>
@@ -3849,7 +4369,7 @@
       </w:rPr>
     </w:lvl>
   </w:abstractNum>
-  <w:abstractNum w:abstractNumId="17" w15:restartNumberingAfterBreak="0">
+  <w:abstractNum w:abstractNumId="18" w15:restartNumberingAfterBreak="0">
     <w:nsid w:val="343461F0"/>
     <w:multiLevelType w:val="multilevel"/>
     <w:tmpl w:val="2422712E"/>
@@ -3962,7 +4482,7 @@
       </w:rPr>
     </w:lvl>
   </w:abstractNum>
-  <w:abstractNum w:abstractNumId="18" w15:restartNumberingAfterBreak="0">
+  <w:abstractNum w:abstractNumId="19" w15:restartNumberingAfterBreak="0">
     <w:nsid w:val="355A06BA"/>
     <w:multiLevelType w:val="multilevel"/>
     <w:tmpl w:val="81228904"/>
@@ -4075,7 +4595,7 @@
       </w:rPr>
     </w:lvl>
   </w:abstractNum>
-  <w:abstractNum w:abstractNumId="19" w15:restartNumberingAfterBreak="0">
+  <w:abstractNum w:abstractNumId="20" w15:restartNumberingAfterBreak="0">
     <w:nsid w:val="35E26DE3"/>
     <w:multiLevelType w:val="multilevel"/>
     <w:tmpl w:val="FBE8B212"/>
@@ -4188,7 +4708,7 @@
       </w:rPr>
     </w:lvl>
   </w:abstractNum>
-  <w:abstractNum w:abstractNumId="20" w15:restartNumberingAfterBreak="0">
+  <w:abstractNum w:abstractNumId="21" w15:restartNumberingAfterBreak="0">
     <w:nsid w:val="382C3D0A"/>
     <w:multiLevelType w:val="hybridMultilevel"/>
     <w:tmpl w:val="95A2004C"/>
@@ -4277,7 +4797,7 @@
       </w:pPr>
     </w:lvl>
   </w:abstractNum>
-  <w:abstractNum w:abstractNumId="21" w15:restartNumberingAfterBreak="0">
+  <w:abstractNum w:abstractNumId="22" w15:restartNumberingAfterBreak="0">
     <w:nsid w:val="3BB25B4A"/>
     <w:multiLevelType w:val="multilevel"/>
     <w:tmpl w:val="FC4EE4B0"/>
@@ -4390,7 +4910,7 @@
       </w:rPr>
     </w:lvl>
   </w:abstractNum>
-  <w:abstractNum w:abstractNumId="22" w15:restartNumberingAfterBreak="0">
+  <w:abstractNum w:abstractNumId="23" w15:restartNumberingAfterBreak="0">
     <w:nsid w:val="3C927D45"/>
     <w:multiLevelType w:val="hybridMultilevel"/>
     <w:tmpl w:val="25FC895E"/>
@@ -4479,7 +4999,7 @@
       </w:pPr>
     </w:lvl>
   </w:abstractNum>
-  <w:abstractNum w:abstractNumId="23" w15:restartNumberingAfterBreak="0">
+  <w:abstractNum w:abstractNumId="24" w15:restartNumberingAfterBreak="0">
     <w:nsid w:val="43972F4D"/>
     <w:multiLevelType w:val="hybridMultilevel"/>
     <w:tmpl w:val="481CE7CC"/>
@@ -4568,7 +5088,7 @@
       </w:pPr>
     </w:lvl>
   </w:abstractNum>
-  <w:abstractNum w:abstractNumId="24" w15:restartNumberingAfterBreak="0">
+  <w:abstractNum w:abstractNumId="25" w15:restartNumberingAfterBreak="0">
     <w:nsid w:val="444373CE"/>
     <w:multiLevelType w:val="multilevel"/>
     <w:tmpl w:val="EDCEA12E"/>
@@ -4681,7 +5201,7 @@
       </w:rPr>
     </w:lvl>
   </w:abstractNum>
-  <w:abstractNum w:abstractNumId="25" w15:restartNumberingAfterBreak="0">
+  <w:abstractNum w:abstractNumId="26" w15:restartNumberingAfterBreak="0">
     <w:nsid w:val="4509342D"/>
     <w:multiLevelType w:val="hybridMultilevel"/>
     <w:tmpl w:val="C87481BA"/>
@@ -4771,7 +5291,7 @@
       </w:pPr>
     </w:lvl>
   </w:abstractNum>
-  <w:abstractNum w:abstractNumId="26" w15:restartNumberingAfterBreak="0">
+  <w:abstractNum w:abstractNumId="27" w15:restartNumberingAfterBreak="0">
     <w:nsid w:val="46AA32DF"/>
     <w:multiLevelType w:val="hybridMultilevel"/>
     <w:tmpl w:val="FF8893D6"/>
@@ -4860,7 +5380,7 @@
       </w:pPr>
     </w:lvl>
   </w:abstractNum>
-  <w:abstractNum w:abstractNumId="27" w15:restartNumberingAfterBreak="0">
+  <w:abstractNum w:abstractNumId="28" w15:restartNumberingAfterBreak="0">
     <w:nsid w:val="51FC7004"/>
     <w:multiLevelType w:val="hybridMultilevel"/>
     <w:tmpl w:val="29BC60D0"/>
@@ -4950,7 +5470,7 @@
       </w:pPr>
     </w:lvl>
   </w:abstractNum>
-  <w:abstractNum w:abstractNumId="28" w15:restartNumberingAfterBreak="0">
+  <w:abstractNum w:abstractNumId="29" w15:restartNumberingAfterBreak="0">
     <w:nsid w:val="54725289"/>
     <w:multiLevelType w:val="hybridMultilevel"/>
     <w:tmpl w:val="06AA0168"/>
@@ -5039,7 +5559,7 @@
       </w:pPr>
     </w:lvl>
   </w:abstractNum>
-  <w:abstractNum w:abstractNumId="29" w15:restartNumberingAfterBreak="0">
+  <w:abstractNum w:abstractNumId="30" w15:restartNumberingAfterBreak="0">
     <w:nsid w:val="58161A98"/>
     <w:multiLevelType w:val="multilevel"/>
     <w:tmpl w:val="FE3017FC"/>
@@ -5152,7 +5672,7 @@
       </w:rPr>
     </w:lvl>
   </w:abstractNum>
-  <w:abstractNum w:abstractNumId="30" w15:restartNumberingAfterBreak="0">
+  <w:abstractNum w:abstractNumId="31" w15:restartNumberingAfterBreak="0">
     <w:nsid w:val="5C6859FA"/>
     <w:multiLevelType w:val="multilevel"/>
     <w:tmpl w:val="29305F4A"/>
@@ -5273,7 +5793,7 @@
       </w:rPr>
     </w:lvl>
   </w:abstractNum>
-  <w:abstractNum w:abstractNumId="31" w15:restartNumberingAfterBreak="0">
+  <w:abstractNum w:abstractNumId="32" w15:restartNumberingAfterBreak="0">
     <w:nsid w:val="5CBA14E9"/>
     <w:multiLevelType w:val="hybridMultilevel"/>
     <w:tmpl w:val="9224D4B0"/>
@@ -5362,7 +5882,7 @@
       </w:pPr>
     </w:lvl>
   </w:abstractNum>
-  <w:abstractNum w:abstractNumId="32" w15:restartNumberingAfterBreak="0">
+  <w:abstractNum w:abstractNumId="33" w15:restartNumberingAfterBreak="0">
     <w:nsid w:val="60224748"/>
     <w:multiLevelType w:val="hybridMultilevel"/>
     <w:tmpl w:val="64467124"/>
@@ -5451,7 +5971,7 @@
       </w:pPr>
     </w:lvl>
   </w:abstractNum>
-  <w:abstractNum w:abstractNumId="33" w15:restartNumberingAfterBreak="0">
+  <w:abstractNum w:abstractNumId="34" w15:restartNumberingAfterBreak="0">
     <w:nsid w:val="60671B88"/>
     <w:multiLevelType w:val="multilevel"/>
     <w:tmpl w:val="E2D6D71E"/>
@@ -5564,7 +6084,96 @@
       </w:rPr>
     </w:lvl>
   </w:abstractNum>
-  <w:abstractNum w:abstractNumId="34" w15:restartNumberingAfterBreak="0">
+  <w:abstractNum w:abstractNumId="35" w15:restartNumberingAfterBreak="0">
+    <w:nsid w:val="612F145E"/>
+    <w:multiLevelType w:val="hybridMultilevel"/>
+    <w:tmpl w:val="430A677A"/>
+    <w:lvl w:ilvl="0" w:tplc="D00E297E">
+      <w:start w:val="1"/>
+      <w:numFmt w:val="decimal"/>
+      <w:lvlText w:val="%1."/>
+      <w:lvlJc w:val="left"/>
+      <w:pPr>
+        <w:ind w:left="1080" w:hanging="360"/>
+      </w:pPr>
+      <w:rPr>
+        <w:rFonts w:hint="default"/>
+      </w:rPr>
+    </w:lvl>
+    <w:lvl w:ilvl="1" w:tplc="08090019" w:tentative="1">
+      <w:start w:val="1"/>
+      <w:numFmt w:val="lowerLetter"/>
+      <w:lvlText w:val="%2."/>
+      <w:lvlJc w:val="left"/>
+      <w:pPr>
+        <w:ind w:left="1800" w:hanging="360"/>
+      </w:pPr>
+    </w:lvl>
+    <w:lvl w:ilvl="2" w:tplc="0809001B" w:tentative="1">
+      <w:start w:val="1"/>
+      <w:numFmt w:val="lowerRoman"/>
+      <w:lvlText w:val="%3."/>
+      <w:lvlJc w:val="right"/>
+      <w:pPr>
+        <w:ind w:left="2520" w:hanging="180"/>
+      </w:pPr>
+    </w:lvl>
+    <w:lvl w:ilvl="3" w:tplc="0809000F" w:tentative="1">
+      <w:start w:val="1"/>
+      <w:numFmt w:val="decimal"/>
+      <w:lvlText w:val="%4."/>
+      <w:lvlJc w:val="left"/>
+      <w:pPr>
+        <w:ind w:left="3240" w:hanging="360"/>
+      </w:pPr>
+    </w:lvl>
+    <w:lvl w:ilvl="4" w:tplc="08090019" w:tentative="1">
+      <w:start w:val="1"/>
+      <w:numFmt w:val="lowerLetter"/>
+      <w:lvlText w:val="%5."/>
+      <w:lvlJc w:val="left"/>
+      <w:pPr>
+        <w:ind w:left="3960" w:hanging="360"/>
+      </w:pPr>
+    </w:lvl>
+    <w:lvl w:ilvl="5" w:tplc="0809001B" w:tentative="1">
+      <w:start w:val="1"/>
+      <w:numFmt w:val="lowerRoman"/>
+      <w:lvlText w:val="%6."/>
+      <w:lvlJc w:val="right"/>
+      <w:pPr>
+        <w:ind w:left="4680" w:hanging="180"/>
+      </w:pPr>
+    </w:lvl>
+    <w:lvl w:ilvl="6" w:tplc="0809000F" w:tentative="1">
+      <w:start w:val="1"/>
+      <w:numFmt w:val="decimal"/>
+      <w:lvlText w:val="%7."/>
+      <w:lvlJc w:val="left"/>
+      <w:pPr>
+        <w:ind w:left="5400" w:hanging="360"/>
+      </w:pPr>
+    </w:lvl>
+    <w:lvl w:ilvl="7" w:tplc="08090019" w:tentative="1">
+      <w:start w:val="1"/>
+      <w:numFmt w:val="lowerLetter"/>
+      <w:lvlText w:val="%8."/>
+      <w:lvlJc w:val="left"/>
+      <w:pPr>
+        <w:ind w:left="6120" w:hanging="360"/>
+      </w:pPr>
+    </w:lvl>
+    <w:lvl w:ilvl="8" w:tplc="0809001B" w:tentative="1">
+      <w:start w:val="1"/>
+      <w:numFmt w:val="lowerRoman"/>
+      <w:lvlText w:val="%9."/>
+      <w:lvlJc w:val="right"/>
+      <w:pPr>
+        <w:ind w:left="6840" w:hanging="180"/>
+      </w:pPr>
+    </w:lvl>
+  </w:abstractNum>
+  <w:abstractNum w:abstractNumId="36" w15:restartNumberingAfterBreak="0">
     <w:nsid w:val="62437ACB"/>
     <w:multiLevelType w:val="hybridMultilevel"/>
     <w:tmpl w:val="19DC80E4"/>
@@ -5677,7 +6286,7 @@
       </w:rPr>
     </w:lvl>
   </w:abstractNum>
-  <w:abstractNum w:abstractNumId="35" w15:restartNumberingAfterBreak="0">
+  <w:abstractNum w:abstractNumId="37" w15:restartNumberingAfterBreak="0">
     <w:nsid w:val="6A1D2470"/>
     <w:multiLevelType w:val="hybridMultilevel"/>
     <w:tmpl w:val="C87481BA"/>
@@ -5767,7 +6376,7 @@
       </w:pPr>
     </w:lvl>
   </w:abstractNum>
-  <w:abstractNum w:abstractNumId="36" w15:restartNumberingAfterBreak="0">
+  <w:abstractNum w:abstractNumId="38" w15:restartNumberingAfterBreak="0">
     <w:nsid w:val="6F99000A"/>
     <w:multiLevelType w:val="multilevel"/>
     <w:tmpl w:val="D2688D00"/>
@@ -5880,7 +6489,7 @@
       </w:rPr>
     </w:lvl>
   </w:abstractNum>
-  <w:abstractNum w:abstractNumId="37" w15:restartNumberingAfterBreak="0">
+  <w:abstractNum w:abstractNumId="39" w15:restartNumberingAfterBreak="0">
     <w:nsid w:val="74FB1BF5"/>
     <w:multiLevelType w:val="multilevel"/>
     <w:tmpl w:val="89E6D930"/>
@@ -5993,7 +6602,7 @@
       </w:rPr>
     </w:lvl>
   </w:abstractNum>
-  <w:abstractNum w:abstractNumId="38" w15:restartNumberingAfterBreak="0">
+  <w:abstractNum w:abstractNumId="40" w15:restartNumberingAfterBreak="0">
     <w:nsid w:val="7558726F"/>
     <w:multiLevelType w:val="hybridMultilevel"/>
     <w:tmpl w:val="E7C074FA"/>
@@ -6082,7 +6691,7 @@
       </w:pPr>
     </w:lvl>
   </w:abstractNum>
-  <w:abstractNum w:abstractNumId="39" w15:restartNumberingAfterBreak="0">
+  <w:abstractNum w:abstractNumId="41" w15:restartNumberingAfterBreak="0">
     <w:nsid w:val="79D24B63"/>
     <w:multiLevelType w:val="hybridMultilevel"/>
     <w:tmpl w:val="F4B0B02A"/>
@@ -6171,7 +6780,7 @@
       </w:pPr>
     </w:lvl>
   </w:abstractNum>
-  <w:abstractNum w:abstractNumId="40" w15:restartNumberingAfterBreak="0">
+  <w:abstractNum w:abstractNumId="42" w15:restartNumberingAfterBreak="0">
     <w:nsid w:val="7B832058"/>
     <w:multiLevelType w:val="hybridMultilevel"/>
     <w:tmpl w:val="FFC24B30"/>
@@ -6260,7 +6869,7 @@
       </w:pPr>
     </w:lvl>
   </w:abstractNum>
-  <w:abstractNum w:abstractNumId="41" w15:restartNumberingAfterBreak="0">
+  <w:abstractNum w:abstractNumId="43" w15:restartNumberingAfterBreak="0">
     <w:nsid w:val="7CA23252"/>
     <w:multiLevelType w:val="multilevel"/>
     <w:tmpl w:val="817036CC"/>
@@ -6373,7 +6982,7 @@
       </w:rPr>
     </w:lvl>
   </w:abstractNum>
-  <w:abstractNum w:abstractNumId="42" w15:restartNumberingAfterBreak="0">
+  <w:abstractNum w:abstractNumId="44" w15:restartNumberingAfterBreak="0">
     <w:nsid w:val="7DFF65A1"/>
     <w:multiLevelType w:val="hybridMultilevel"/>
     <w:tmpl w:val="5312589E"/>
@@ -6462,7 +7071,7 @@
       </w:pPr>
     </w:lvl>
   </w:abstractNum>
-  <w:abstractNum w:abstractNumId="43" w15:restartNumberingAfterBreak="0">
+  <w:abstractNum w:abstractNumId="45" w15:restartNumberingAfterBreak="0">
     <w:nsid w:val="7E1B1CFD"/>
     <w:multiLevelType w:val="multilevel"/>
     <w:tmpl w:val="898C37D6"/>
@@ -6576,136 +7185,142 @@
     </w:lvl>
   </w:abstractNum>
   <w:num w:numId="1" w16cid:durableId="1791901781">
+    <w:abstractNumId w:val="9"/>
+  </w:num>
+  <w:num w:numId="2" w16cid:durableId="1292829468">
+    <w:abstractNumId w:val="40"/>
+  </w:num>
+  <w:num w:numId="3" w16cid:durableId="145126063">
+    <w:abstractNumId w:val="42"/>
+  </w:num>
+  <w:num w:numId="4" w16cid:durableId="1172643744">
     <w:abstractNumId w:val="8"/>
   </w:num>
-  <w:num w:numId="2" w16cid:durableId="1292829468">
+  <w:num w:numId="5" w16cid:durableId="1058285552">
+    <w:abstractNumId w:val="5"/>
+  </w:num>
+  <w:num w:numId="6" w16cid:durableId="941375860">
+    <w:abstractNumId w:val="21"/>
+  </w:num>
+  <w:num w:numId="7" w16cid:durableId="544605818">
+    <w:abstractNumId w:val="27"/>
+  </w:num>
+  <w:num w:numId="8" w16cid:durableId="1314022322">
+    <w:abstractNumId w:val="10"/>
+  </w:num>
+  <w:num w:numId="9" w16cid:durableId="369721083">
+    <w:abstractNumId w:val="32"/>
+  </w:num>
+  <w:num w:numId="10" w16cid:durableId="721639822">
+    <w:abstractNumId w:val="6"/>
+  </w:num>
+  <w:num w:numId="11" w16cid:durableId="1140000912">
+    <w:abstractNumId w:val="3"/>
+  </w:num>
+  <w:num w:numId="12" w16cid:durableId="1170560031">
+    <w:abstractNumId w:val="36"/>
+  </w:num>
+  <w:num w:numId="13" w16cid:durableId="1440643392">
+    <w:abstractNumId w:val="12"/>
+  </w:num>
+  <w:num w:numId="14" w16cid:durableId="1490948913">
+    <w:abstractNumId w:val="24"/>
+  </w:num>
+  <w:num w:numId="15" w16cid:durableId="1741175093">
+    <w:abstractNumId w:val="13"/>
+  </w:num>
+  <w:num w:numId="16" w16cid:durableId="2105297328">
+    <w:abstractNumId w:val="44"/>
+  </w:num>
+  <w:num w:numId="17" w16cid:durableId="66534051">
+    <w:abstractNumId w:val="15"/>
+  </w:num>
+  <w:num w:numId="18" w16cid:durableId="1999187789">
+    <w:abstractNumId w:val="11"/>
+  </w:num>
+  <w:num w:numId="19" w16cid:durableId="1162505728">
+    <w:abstractNumId w:val="2"/>
+  </w:num>
+  <w:num w:numId="20" w16cid:durableId="1092817859">
+    <w:abstractNumId w:val="31"/>
+  </w:num>
+  <w:num w:numId="21" w16cid:durableId="1818377894">
+    <w:abstractNumId w:val="26"/>
+  </w:num>
+  <w:num w:numId="22" w16cid:durableId="1132554221">
+    <w:abstractNumId w:val="16"/>
+  </w:num>
+  <w:num w:numId="23" w16cid:durableId="1668822846">
+    <w:abstractNumId w:val="19"/>
+  </w:num>
+  <w:num w:numId="24" w16cid:durableId="223221469">
+    <w:abstractNumId w:val="4"/>
+  </w:num>
+  <w:num w:numId="25" w16cid:durableId="242303084">
+    <w:abstractNumId w:val="34"/>
+  </w:num>
+  <w:num w:numId="26" w16cid:durableId="1392386747">
+    <w:abstractNumId w:val="43"/>
+  </w:num>
+  <w:num w:numId="27" w16cid:durableId="625964070">
+    <w:abstractNumId w:val="18"/>
+  </w:num>
+  <w:num w:numId="28" w16cid:durableId="1709838184">
+    <w:abstractNumId w:val="20"/>
+  </w:num>
+  <w:num w:numId="29" w16cid:durableId="1238443125">
+    <w:abstractNumId w:val="39"/>
+  </w:num>
+  <w:num w:numId="30" w16cid:durableId="1457720227">
+    <w:abstractNumId w:val="14"/>
+  </w:num>
+  <w:num w:numId="31" w16cid:durableId="875236564">
+    <w:abstractNumId w:val="30"/>
+  </w:num>
+  <w:num w:numId="32" w16cid:durableId="1970240327">
+    <w:abstractNumId w:val="25"/>
+  </w:num>
+  <w:num w:numId="33" w16cid:durableId="529684160">
     <w:abstractNumId w:val="38"/>
   </w:num>
-  <w:num w:numId="3" w16cid:durableId="145126063">
-    <w:abstractNumId w:val="40"/>
+  <w:num w:numId="34" w16cid:durableId="1993176180">
+    <w:abstractNumId w:val="17"/>
   </w:num>
-  <w:num w:numId="4" w16cid:durableId="1172643744">
+  <w:num w:numId="35" w16cid:durableId="413742837">
+    <w:abstractNumId w:val="29"/>
+  </w:num>
+  <w:num w:numId="36" w16cid:durableId="539170023">
+    <w:abstractNumId w:val="37"/>
+  </w:num>
+  <w:num w:numId="37" w16cid:durableId="1063599438">
     <w:abstractNumId w:val="7"/>
   </w:num>
-  <w:num w:numId="5" w16cid:durableId="1058285552">
-    <w:abstractNumId w:val="4"/>
+  <w:num w:numId="38" w16cid:durableId="1257010762">
+    <w:abstractNumId w:val="33"/>
   </w:num>
-  <w:num w:numId="6" w16cid:durableId="941375860">
-    <w:abstractNumId w:val="20"/>
-  </w:num>
-  <w:num w:numId="7" w16cid:durableId="544605818">
-    <w:abstractNumId w:val="26"/>
-  </w:num>
-  <w:num w:numId="8" w16cid:durableId="1314022322">
-    <w:abstractNumId w:val="9"/>
-  </w:num>
-  <w:num w:numId="9" w16cid:durableId="369721083">
-    <w:abstractNumId w:val="31"/>
-  </w:num>
-  <w:num w:numId="10" w16cid:durableId="721639822">
-    <w:abstractNumId w:val="5"/>
-  </w:num>
-  <w:num w:numId="11" w16cid:durableId="1140000912">
-    <w:abstractNumId w:val="2"/>
-  </w:num>
-  <w:num w:numId="12" w16cid:durableId="1170560031">
-    <w:abstractNumId w:val="34"/>
-  </w:num>
-  <w:num w:numId="13" w16cid:durableId="1440643392">
-    <w:abstractNumId w:val="11"/>
-  </w:num>
-  <w:num w:numId="14" w16cid:durableId="1490948913">
+  <w:num w:numId="39" w16cid:durableId="1804497783">
     <w:abstractNumId w:val="23"/>
   </w:num>
-  <w:num w:numId="15" w16cid:durableId="1741175093">
-    <w:abstractNumId w:val="12"/>
-  </w:num>
-  <w:num w:numId="16" w16cid:durableId="2105297328">
-    <w:abstractNumId w:val="42"/>
-  </w:num>
-  <w:num w:numId="17" w16cid:durableId="66534051">
-    <w:abstractNumId w:val="14"/>
-  </w:num>
-  <w:num w:numId="18" w16cid:durableId="1999187789">
-    <w:abstractNumId w:val="10"/>
-  </w:num>
-  <w:num w:numId="19" w16cid:durableId="1162505728">
-    <w:abstractNumId w:val="1"/>
-  </w:num>
-  <w:num w:numId="20" w16cid:durableId="1092817859">
-    <w:abstractNumId w:val="30"/>
-  </w:num>
-  <w:num w:numId="21" w16cid:durableId="1818377894">
-    <w:abstractNumId w:val="25"/>
-  </w:num>
-  <w:num w:numId="22" w16cid:durableId="1132554221">
-    <w:abstractNumId w:val="15"/>
-  </w:num>
-  <w:num w:numId="23" w16cid:durableId="1668822846">
-    <w:abstractNumId w:val="18"/>
-  </w:num>
-  <w:num w:numId="24" w16cid:durableId="223221469">
-    <w:abstractNumId w:val="3"/>
-  </w:num>
-  <w:num w:numId="25" w16cid:durableId="242303084">
-    <w:abstractNumId w:val="33"/>
-  </w:num>
-  <w:num w:numId="26" w16cid:durableId="1392386747">
+  <w:num w:numId="40" w16cid:durableId="1643806274">
     <w:abstractNumId w:val="41"/>
   </w:num>
-  <w:num w:numId="27" w16cid:durableId="625964070">
-    <w:abstractNumId w:val="17"/>
-  </w:num>
-  <w:num w:numId="28" w16cid:durableId="1709838184">
-    <w:abstractNumId w:val="19"/>
-  </w:num>
-  <w:num w:numId="29" w16cid:durableId="1238443125">
-    <w:abstractNumId w:val="37"/>
-  </w:num>
-  <w:num w:numId="30" w16cid:durableId="1457720227">
-    <w:abstractNumId w:val="13"/>
-  </w:num>
-  <w:num w:numId="31" w16cid:durableId="875236564">
-    <w:abstractNumId w:val="29"/>
-  </w:num>
-  <w:num w:numId="32" w16cid:durableId="1970240327">
-    <w:abstractNumId w:val="24"/>
-  </w:num>
-  <w:num w:numId="33" w16cid:durableId="529684160">
-    <w:abstractNumId w:val="36"/>
-  </w:num>
-  <w:num w:numId="34" w16cid:durableId="1993176180">
-    <w:abstractNumId w:val="16"/>
-  </w:num>
-  <w:num w:numId="35" w16cid:durableId="413742837">
-    <w:abstractNumId w:val="28"/>
-  </w:num>
-  <w:num w:numId="36" w16cid:durableId="539170023">
-    <w:abstractNumId w:val="35"/>
-  </w:num>
-  <w:num w:numId="37" w16cid:durableId="1063599438">
-    <w:abstractNumId w:val="6"/>
-  </w:num>
-  <w:num w:numId="38" w16cid:durableId="1257010762">
-    <w:abstractNumId w:val="32"/>
-  </w:num>
-  <w:num w:numId="39" w16cid:durableId="1804497783">
+  <w:num w:numId="41" w16cid:durableId="1851018280">
     <w:abstractNumId w:val="22"/>
   </w:num>
-  <w:num w:numId="40" w16cid:durableId="1643806274">
-    <w:abstractNumId w:val="39"/>
-  </w:num>
-  <w:num w:numId="41" w16cid:durableId="1851018280">
-    <w:abstractNumId w:val="21"/>
-  </w:num>
   <w:num w:numId="42" w16cid:durableId="1128743138">
-    <w:abstractNumId w:val="43"/>
+    <w:abstractNumId w:val="45"/>
   </w:num>
   <w:num w:numId="43" w16cid:durableId="2094162322">
     <w:abstractNumId w:val="0"/>
   </w:num>
   <w:num w:numId="44" w16cid:durableId="2080706090">
-    <w:abstractNumId w:val="27"/>
+    <w:abstractNumId w:val="28"/>
+  </w:num>
+  <w:num w:numId="45" w16cid:durableId="1028915946">
+    <w:abstractNumId w:val="35"/>
+  </w:num>
+  <w:num w:numId="46" w16cid:durableId="1797211963">
+    <w:abstractNumId w:val="1"/>
   </w:num>
 </w:numbering>
 </file>

</xml_diff>

<commit_message>
Add a chapter about drawings intrusments
</commit_message>
<xml_diff>
--- a/Дипломная работа.docx
+++ b/Дипломная работа.docx
@@ -2554,12 +2554,21 @@
         <w:spacing w:line="360" w:lineRule="auto"/>
         <w:ind w:firstLine="720"/>
         <w:jc w:val="left"/>
-        <w:rPr>
-          <w:lang w:val="en-US"/>
-        </w:rPr>
-      </w:pPr>
-      <w:r>
-        <w:t>Как можно заметить, на рис. 2 для идентификации паттернов используются такие инструменты рисования, как линия тренда. Стоит заметить, что популярны и многие другие инструменты рисования</w:t>
+      </w:pPr>
+      <w:r>
+        <w:t>Как можно заметить, на рис. 2 для идентификации паттернов используются такие инструменты рисования, как лини</w:t>
+      </w:r>
+      <w:r>
+        <w:t>и</w:t>
+      </w:r>
+      <w:r>
+        <w:t xml:space="preserve"> тренда. Стоит заметить, что</w:t>
+      </w:r>
+      <w:r>
+        <w:t xml:space="preserve"> среди трейдеров</w:t>
+      </w:r>
+      <w:r>
+        <w:t xml:space="preserve"> популярны и многие другие инструменты рисования</w:t>
       </w:r>
       <w:r>
         <w:t>:</w:t>
@@ -2570,13 +2579,98 @@
         <w:pStyle w:val="a"/>
         <w:numPr>
           <w:ilvl w:val="0"/>
-          <w:numId w:val="54"/>
+          <w:numId w:val="57"/>
         </w:numPr>
         <w:spacing w:line="360" w:lineRule="auto"/>
         <w:jc w:val="left"/>
       </w:pPr>
       <w:r>
+        <w:lastRenderedPageBreak/>
+        <w:t>Линии:</w:t>
+      </w:r>
+    </w:p>
+    <w:p>
+      <w:pPr>
+        <w:pStyle w:val="a"/>
+        <w:numPr>
+          <w:ilvl w:val="1"/>
+          <w:numId w:val="57"/>
+        </w:numPr>
+        <w:spacing w:line="360" w:lineRule="auto"/>
+        <w:jc w:val="left"/>
+      </w:pPr>
+      <w:r>
         <w:t>Луч</w:t>
+      </w:r>
+    </w:p>
+    <w:p>
+      <w:pPr>
+        <w:pStyle w:val="a"/>
+        <w:numPr>
+          <w:ilvl w:val="1"/>
+          <w:numId w:val="57"/>
+        </w:numPr>
+        <w:spacing w:line="360" w:lineRule="auto"/>
+        <w:jc w:val="left"/>
+      </w:pPr>
+      <w:r>
+        <w:t>Горизонтальная линия</w:t>
+      </w:r>
+    </w:p>
+    <w:p>
+      <w:pPr>
+        <w:pStyle w:val="a"/>
+        <w:numPr>
+          <w:ilvl w:val="1"/>
+          <w:numId w:val="57"/>
+        </w:numPr>
+        <w:spacing w:line="360" w:lineRule="auto"/>
+        <w:jc w:val="left"/>
+      </w:pPr>
+      <w:r>
+        <w:t>Вертикальная линия</w:t>
+      </w:r>
+    </w:p>
+    <w:p>
+      <w:pPr>
+        <w:pStyle w:val="a"/>
+        <w:numPr>
+          <w:ilvl w:val="1"/>
+          <w:numId w:val="57"/>
+        </w:numPr>
+        <w:spacing w:line="360" w:lineRule="auto"/>
+        <w:jc w:val="left"/>
+      </w:pPr>
+      <w:r>
+        <w:t>Параллельный канал</w:t>
+      </w:r>
+    </w:p>
+    <w:p>
+      <w:pPr>
+        <w:pStyle w:val="a"/>
+        <w:numPr>
+          <w:ilvl w:val="1"/>
+          <w:numId w:val="57"/>
+        </w:numPr>
+        <w:spacing w:line="360" w:lineRule="auto"/>
+        <w:jc w:val="left"/>
+      </w:pPr>
+      <w:r>
+        <w:t>Тренд регрессии</w:t>
+      </w:r>
+    </w:p>
+    <w:p>
+      <w:pPr>
+        <w:pStyle w:val="a"/>
+        <w:numPr>
+          <w:ilvl w:val="1"/>
+          <w:numId w:val="57"/>
+        </w:numPr>
+        <w:spacing w:line="360" w:lineRule="auto"/>
+        <w:jc w:val="left"/>
+      </w:pPr>
+      <w:r>
+        <w:t>Виллы</w:t>
       </w:r>
     </w:p>
     <w:p>
@@ -2584,14 +2678,92 @@
         <w:pStyle w:val="a"/>
         <w:numPr>
           <w:ilvl w:val="0"/>
-          <w:numId w:val="54"/>
+          <w:numId w:val="57"/>
         </w:numPr>
         <w:spacing w:line="360" w:lineRule="auto"/>
         <w:jc w:val="left"/>
       </w:pPr>
       <w:r>
-        <w:lastRenderedPageBreak/>
-        <w:t>Горизонтальная линия</w:t>
+        <w:t>Инструменты Фибоначчи</w:t>
+      </w:r>
+    </w:p>
+    <w:p>
+      <w:pPr>
+        <w:pStyle w:val="a"/>
+        <w:numPr>
+          <w:ilvl w:val="1"/>
+          <w:numId w:val="57"/>
+        </w:numPr>
+        <w:spacing w:line="360" w:lineRule="auto"/>
+        <w:jc w:val="left"/>
+      </w:pPr>
+      <w:r>
+        <w:t xml:space="preserve">Каналы </w:t>
+      </w:r>
+      <w:r>
+        <w:t>по Фибоначчи</w:t>
+      </w:r>
+    </w:p>
+    <w:p>
+      <w:pPr>
+        <w:pStyle w:val="a"/>
+        <w:numPr>
+          <w:ilvl w:val="1"/>
+          <w:numId w:val="57"/>
+        </w:numPr>
+        <w:spacing w:line="360" w:lineRule="auto"/>
+        <w:jc w:val="left"/>
+      </w:pPr>
+      <w:r>
+        <w:t>Коррекция по Фибоначчи</w:t>
+      </w:r>
+    </w:p>
+    <w:p>
+      <w:pPr>
+        <w:pStyle w:val="a"/>
+        <w:numPr>
+          <w:ilvl w:val="1"/>
+          <w:numId w:val="57"/>
+        </w:numPr>
+        <w:spacing w:line="360" w:lineRule="auto"/>
+        <w:jc w:val="left"/>
+      </w:pPr>
+      <w:r>
+        <w:t>Клин по Фибоначчи</w:t>
+      </w:r>
+    </w:p>
+    <w:p>
+      <w:pPr>
+        <w:pStyle w:val="a"/>
+        <w:numPr>
+          <w:ilvl w:val="1"/>
+          <w:numId w:val="57"/>
+        </w:numPr>
+        <w:spacing w:line="360" w:lineRule="auto"/>
+        <w:jc w:val="left"/>
+      </w:pPr>
+      <w:r>
+        <w:t xml:space="preserve">Спираль </w:t>
+      </w:r>
+      <w:r>
+        <w:t>по Фибоначчи</w:t>
+      </w:r>
+    </w:p>
+    <w:p>
+      <w:pPr>
+        <w:pStyle w:val="a"/>
+        <w:numPr>
+          <w:ilvl w:val="1"/>
+          <w:numId w:val="57"/>
+        </w:numPr>
+        <w:spacing w:line="360" w:lineRule="auto"/>
+        <w:jc w:val="left"/>
+      </w:pPr>
+      <w:r>
+        <w:t xml:space="preserve">Временные периоды </w:t>
+      </w:r>
+      <w:r>
+        <w:t>по Фибоначчи</w:t>
       </w:r>
     </w:p>
     <w:p>
@@ -2599,13 +2771,41 @@
         <w:pStyle w:val="a"/>
         <w:numPr>
           <w:ilvl w:val="0"/>
-          <w:numId w:val="54"/>
+          <w:numId w:val="57"/>
         </w:numPr>
         <w:spacing w:line="360" w:lineRule="auto"/>
         <w:jc w:val="left"/>
       </w:pPr>
       <w:r>
-        <w:t>Вертикальная линия</w:t>
+        <w:t>Инструменты Ганна</w:t>
+      </w:r>
+    </w:p>
+    <w:p>
+      <w:pPr>
+        <w:pStyle w:val="a"/>
+        <w:numPr>
+          <w:ilvl w:val="1"/>
+          <w:numId w:val="57"/>
+        </w:numPr>
+        <w:spacing w:line="360" w:lineRule="auto"/>
+        <w:jc w:val="left"/>
+      </w:pPr>
+      <w:r>
+        <w:t>Коробка Ганна</w:t>
+      </w:r>
+    </w:p>
+    <w:p>
+      <w:pPr>
+        <w:pStyle w:val="a"/>
+        <w:numPr>
+          <w:ilvl w:val="1"/>
+          <w:numId w:val="57"/>
+        </w:numPr>
+        <w:spacing w:line="360" w:lineRule="auto"/>
+        <w:jc w:val="left"/>
+      </w:pPr>
+      <w:r>
+        <w:t>Веер Ганна</w:t>
       </w:r>
     </w:p>
     <w:p>
@@ -2613,13 +2813,91 @@
         <w:pStyle w:val="a"/>
         <w:numPr>
           <w:ilvl w:val="0"/>
-          <w:numId w:val="54"/>
+          <w:numId w:val="57"/>
         </w:numPr>
         <w:spacing w:line="360" w:lineRule="auto"/>
         <w:jc w:val="left"/>
       </w:pPr>
       <w:r>
-        <w:t>Параллельный канал</w:t>
+        <w:t>Паттерны</w:t>
+      </w:r>
+    </w:p>
+    <w:p>
+      <w:pPr>
+        <w:pStyle w:val="a"/>
+        <w:numPr>
+          <w:ilvl w:val="1"/>
+          <w:numId w:val="57"/>
+        </w:numPr>
+        <w:spacing w:line="360" w:lineRule="auto"/>
+        <w:jc w:val="left"/>
+      </w:pPr>
+      <w:r>
+        <w:t xml:space="preserve">Паттерн </w:t>
+      </w:r>
+      <w:r>
+        <w:rPr>
+          <w:lang w:val="en-US"/>
+        </w:rPr>
+        <w:t>XABCD</w:t>
+      </w:r>
+    </w:p>
+    <w:p>
+      <w:pPr>
+        <w:pStyle w:val="a"/>
+        <w:numPr>
+          <w:ilvl w:val="1"/>
+          <w:numId w:val="57"/>
+        </w:numPr>
+        <w:spacing w:line="360" w:lineRule="auto"/>
+        <w:jc w:val="left"/>
+      </w:pPr>
+      <w:r>
+        <w:t xml:space="preserve">Паттерн </w:t>
+      </w:r>
+      <w:r>
+        <w:rPr>
+          <w:lang w:val="en-US"/>
+        </w:rPr>
+        <w:t>ABCD</w:t>
+      </w:r>
+    </w:p>
+    <w:p>
+      <w:pPr>
+        <w:pStyle w:val="a"/>
+        <w:numPr>
+          <w:ilvl w:val="1"/>
+          <w:numId w:val="57"/>
+        </w:numPr>
+        <w:spacing w:line="360" w:lineRule="auto"/>
+        <w:jc w:val="left"/>
+      </w:pPr>
+      <w:r>
+        <w:t>Паттерн</w:t>
+      </w:r>
+      <w:r>
+        <w:t xml:space="preserve"> </w:t>
+      </w:r>
+      <w:r>
+        <w:t>«Голова и плечи»,</w:t>
+      </w:r>
+    </w:p>
+    <w:p>
+      <w:pPr>
+        <w:pStyle w:val="a"/>
+        <w:numPr>
+          <w:ilvl w:val="1"/>
+          <w:numId w:val="57"/>
+        </w:numPr>
+        <w:spacing w:line="360" w:lineRule="auto"/>
+        <w:jc w:val="left"/>
+      </w:pPr>
+      <w:r>
+        <w:lastRenderedPageBreak/>
+        <w:t xml:space="preserve">Паттерн </w:t>
+      </w:r>
+      <w:r>
+        <w:t>«Треугольник».</w:t>
       </w:r>
     </w:p>
     <w:p>
@@ -2627,181 +2905,294 @@
         <w:pStyle w:val="a"/>
         <w:numPr>
           <w:ilvl w:val="0"/>
-          <w:numId w:val="54"/>
+          <w:numId w:val="57"/>
         </w:numPr>
         <w:spacing w:line="360" w:lineRule="auto"/>
         <w:jc w:val="left"/>
       </w:pPr>
       <w:r>
-        <w:t>Тренд регрессии</w:t>
+        <w:t>Фигуры</w:t>
       </w:r>
     </w:p>
     <w:p>
       <w:pPr>
         <w:pStyle w:val="a"/>
         <w:numPr>
-          <w:ilvl w:val="0"/>
-          <w:numId w:val="54"/>
+          <w:ilvl w:val="1"/>
+          <w:numId w:val="57"/>
         </w:numPr>
         <w:spacing w:line="360" w:lineRule="auto"/>
         <w:jc w:val="left"/>
       </w:pPr>
       <w:r>
-        <w:t>Виллы</w:t>
+        <w:t>Прямоугольник</w:t>
       </w:r>
     </w:p>
     <w:p>
       <w:pPr>
         <w:pStyle w:val="a"/>
         <w:numPr>
-          <w:ilvl w:val="0"/>
-          <w:numId w:val="54"/>
+          <w:ilvl w:val="1"/>
+          <w:numId w:val="57"/>
         </w:numPr>
         <w:spacing w:line="360" w:lineRule="auto"/>
         <w:jc w:val="left"/>
       </w:pPr>
       <w:r>
-        <w:t>Коррекция по Фибоначчи</w:t>
+        <w:t>Т</w:t>
+      </w:r>
+      <w:r>
+        <w:t>реугольник</w:t>
       </w:r>
     </w:p>
     <w:p>
       <w:pPr>
         <w:pStyle w:val="a"/>
         <w:numPr>
-          <w:ilvl w:val="0"/>
-          <w:numId w:val="54"/>
+          <w:ilvl w:val="1"/>
+          <w:numId w:val="57"/>
         </w:numPr>
         <w:spacing w:line="360" w:lineRule="auto"/>
         <w:jc w:val="left"/>
       </w:pPr>
       <w:r>
-        <w:t xml:space="preserve">Каналы </w:t>
-      </w:r>
-      <w:r>
-        <w:t>по Фибоначчи</w:t>
+        <w:t>Л</w:t>
+      </w:r>
+      <w:r>
+        <w:t>оманная линия</w:t>
       </w:r>
     </w:p>
     <w:p>
       <w:pPr>
         <w:pStyle w:val="a"/>
         <w:numPr>
-          <w:ilvl w:val="0"/>
-          <w:numId w:val="54"/>
+          <w:ilvl w:val="1"/>
+          <w:numId w:val="57"/>
         </w:numPr>
         <w:spacing w:line="360" w:lineRule="auto"/>
         <w:jc w:val="left"/>
       </w:pPr>
       <w:r>
-        <w:t>Клин по Фибоначчи</w:t>
+        <w:t>Д</w:t>
+      </w:r>
+      <w:r>
+        <w:t>уга</w:t>
       </w:r>
     </w:p>
     <w:p>
       <w:pPr>
         <w:pStyle w:val="a"/>
         <w:numPr>
-          <w:ilvl w:val="0"/>
-          <w:numId w:val="54"/>
+          <w:ilvl w:val="1"/>
+          <w:numId w:val="57"/>
         </w:numPr>
         <w:spacing w:line="360" w:lineRule="auto"/>
         <w:jc w:val="left"/>
       </w:pPr>
       <w:r>
-        <w:t xml:space="preserve">Спираль </w:t>
-      </w:r>
-      <w:r>
-        <w:t>по Фибоначчи</w:t>
+        <w:t>Э</w:t>
+      </w:r>
+      <w:r>
+        <w:t>ллипс</w:t>
       </w:r>
     </w:p>
     <w:p>
       <w:pPr>
         <w:pStyle w:val="a"/>
         <w:numPr>
-          <w:ilvl w:val="0"/>
-          <w:numId w:val="54"/>
+          <w:ilvl w:val="1"/>
+          <w:numId w:val="57"/>
         </w:numPr>
         <w:spacing w:line="360" w:lineRule="auto"/>
         <w:jc w:val="left"/>
       </w:pPr>
       <w:r>
-        <w:t xml:space="preserve">Временные периоды </w:t>
-      </w:r>
-      <w:r>
-        <w:t>по Фибоначчи</w:t>
+        <w:t>К</w:t>
+      </w:r>
+      <w:r>
+        <w:t>ривая</w:t>
       </w:r>
     </w:p>
     <w:p>
       <w:pPr>
         <w:pStyle w:val="a"/>
-        <w:numPr>
-          <w:ilvl w:val="0"/>
-          <w:numId w:val="54"/>
-        </w:numPr>
         <w:spacing w:line="360" w:lineRule="auto"/>
+        <w:ind w:firstLine="720"/>
         <w:jc w:val="left"/>
-      </w:pPr>
-      <w:r>
-        <w:t>Коробка Ганна</w:t>
+        <w:rPr>
+          <w:lang w:val="en-US"/>
+        </w:rPr>
+      </w:pPr>
+      <w:r>
+        <w:t>Инструменты рисования доб</w:t>
+      </w:r>
+      <w:r>
+        <w:t xml:space="preserve">авляются на чарт таким образом, чтобы точки, по которым они строятся, находились на значениях цены актива. На рис. 3 представлены добавленные инструменты рисования на график в трейдинговой платформе </w:t>
+      </w:r>
+      <w:r>
+        <w:rPr>
+          <w:lang w:val="en-US"/>
+        </w:rPr>
+        <w:t>TradingView</w:t>
+      </w:r>
+      <w:r>
+        <w:t xml:space="preserve"> [4]:</w:t>
       </w:r>
     </w:p>
     <w:p>
       <w:pPr>
         <w:pStyle w:val="a"/>
-        <w:numPr>
-          <w:ilvl w:val="0"/>
-          <w:numId w:val="54"/>
-        </w:numPr>
+        <w:keepNext/>
         <w:spacing w:line="360" w:lineRule="auto"/>
-        <w:jc w:val="left"/>
-      </w:pPr>
-      <w:r>
-        <w:t>Веер Ганна</w:t>
+      </w:pPr>
+      <w:r>
+        <w:rPr>
+          <w:noProof/>
+          <w:lang w:val="en-US"/>
+          <w14:ligatures w14:val="standardContextual"/>
+        </w:rPr>
+        <w:drawing>
+          <wp:inline distT="0" distB="0" distL="0" distR="0" wp14:anchorId="6CA877CE" wp14:editId="61534F71">
+            <wp:extent cx="3981450" cy="3192652"/>
+            <wp:effectExtent l="0" t="0" r="0" b="0"/>
+            <wp:docPr id="1705700800" name="Picture 5"/>
+            <wp:cNvGraphicFramePr>
+              <a:graphicFrameLocks xmlns:a="http://schemas.openxmlformats.org/drawingml/2006/main" noChangeAspect="1"/>
+            </wp:cNvGraphicFramePr>
+            <a:graphic xmlns:a="http://schemas.openxmlformats.org/drawingml/2006/main">
+              <a:graphicData uri="http://schemas.openxmlformats.org/drawingml/2006/picture">
+                <pic:pic xmlns:pic="http://schemas.openxmlformats.org/drawingml/2006/picture">
+                  <pic:nvPicPr>
+                    <pic:cNvPr id="1705700800" name="Picture 1705700800"/>
+                    <pic:cNvPicPr/>
+                  </pic:nvPicPr>
+                  <pic:blipFill>
+                    <a:blip r:embed="rId10" cstate="print">
+                      <a:extLst>
+                        <a:ext uri="{28A0092B-C50C-407E-A947-70E740481C1C}">
+                          <a14:useLocalDpi xmlns:a14="http://schemas.microsoft.com/office/drawing/2010/main" val="0"/>
+                        </a:ext>
+                      </a:extLst>
+                    </a:blip>
+                    <a:stretch>
+                      <a:fillRect/>
+                    </a:stretch>
+                  </pic:blipFill>
+                  <pic:spPr>
+                    <a:xfrm>
+                      <a:off x="0" y="0"/>
+                      <a:ext cx="4020022" cy="3223582"/>
+                    </a:xfrm>
+                    <a:prstGeom prst="rect">
+                      <a:avLst/>
+                    </a:prstGeom>
+                  </pic:spPr>
+                </pic:pic>
+              </a:graphicData>
+            </a:graphic>
+          </wp:inline>
+        </w:drawing>
       </w:r>
     </w:p>
     <w:p>
       <w:pPr>
-        <w:pStyle w:val="a"/>
-        <w:numPr>
-          <w:ilvl w:val="0"/>
-          <w:numId w:val="54"/>
-        </w:numPr>
-        <w:spacing w:line="360" w:lineRule="auto"/>
-        <w:jc w:val="left"/>
-      </w:pPr>
-      <w:r>
-        <w:t xml:space="preserve">Паттерны </w:t>
-      </w:r>
-      <w:r>
-        <w:rPr>
+        <w:pStyle w:val="Caption"/>
+        <w:jc w:val="center"/>
+        <w:rPr>
+          <w:color w:val="000000" w:themeColor="text1"/>
+          <w:sz w:val="28"/>
+          <w:szCs w:val="28"/>
           <w:lang w:val="en-US"/>
         </w:rPr>
-        <w:t>XABCD</w:t>
-      </w:r>
-      <w:r>
-        <w:t xml:space="preserve">, </w:t>
-      </w:r>
-      <w:r>
-        <w:rPr>
-          <w:lang w:val="en-US"/>
-        </w:rPr>
-        <w:t>ABCD</w:t>
-      </w:r>
-      <w:r>
-        <w:t>, «Голова и плечи», «Треугольник».</w:t>
+      </w:pPr>
+      <w:r>
+        <w:rPr>
+          <w:color w:val="000000" w:themeColor="text1"/>
+          <w:sz w:val="28"/>
+          <w:szCs w:val="28"/>
+        </w:rPr>
+        <w:t xml:space="preserve">Рис.  </w:t>
+      </w:r>
+      <w:r>
+        <w:rPr>
+          <w:color w:val="000000" w:themeColor="text1"/>
+          <w:sz w:val="28"/>
+          <w:szCs w:val="28"/>
+        </w:rPr>
+        <w:fldChar w:fldCharType="begin"/>
+      </w:r>
+      <w:r>
+        <w:rPr>
+          <w:color w:val="000000" w:themeColor="text1"/>
+          <w:sz w:val="28"/>
+          <w:szCs w:val="28"/>
+        </w:rPr>
+        <w:instrText xml:space="preserve"> SEQ Рис._ \* ARABIC </w:instrText>
+      </w:r>
+      <w:r>
+        <w:rPr>
+          <w:color w:val="000000" w:themeColor="text1"/>
+          <w:sz w:val="28"/>
+          <w:szCs w:val="28"/>
+        </w:rPr>
+        <w:fldChar w:fldCharType="separate"/>
+      </w:r>
+      <w:r>
+        <w:rPr>
+          <w:noProof/>
+          <w:color w:val="000000" w:themeColor="text1"/>
+          <w:sz w:val="28"/>
+          <w:szCs w:val="28"/>
+        </w:rPr>
+        <w:t>3</w:t>
+      </w:r>
+      <w:r>
+        <w:rPr>
+          <w:color w:val="000000" w:themeColor="text1"/>
+          <w:sz w:val="28"/>
+          <w:szCs w:val="28"/>
+        </w:rPr>
+        <w:fldChar w:fldCharType="end"/>
+      </w:r>
+      <w:r>
+        <w:rPr>
+          <w:color w:val="000000" w:themeColor="text1"/>
+          <w:sz w:val="28"/>
+          <w:szCs w:val="28"/>
+        </w:rPr>
+        <w:t>. Инструменты рисования</w:t>
       </w:r>
     </w:p>
     <w:p>
       <w:pPr>
         <w:pStyle w:val="a"/>
-        <w:numPr>
-          <w:ilvl w:val="0"/>
-          <w:numId w:val="54"/>
-        </w:numPr>
         <w:spacing w:line="360" w:lineRule="auto"/>
+        <w:ind w:firstLine="720"/>
         <w:jc w:val="left"/>
-      </w:pPr>
-      <w:r>
-        <w:t>Прямоугольник, треугольник, ломанная линия, дуга, эллипс, кривая</w:t>
-      </w:r>
+        <w:rPr>
+          <w:lang w:val="en-US"/>
+        </w:rPr>
+      </w:pPr>
+    </w:p>
+    <w:p>
+      <w:pPr>
+        <w:pStyle w:val="a"/>
+        <w:spacing w:line="360" w:lineRule="auto"/>
+        <w:ind w:firstLine="720"/>
+        <w:jc w:val="left"/>
+        <w:rPr>
+          <w:lang w:val="en-US"/>
+        </w:rPr>
+      </w:pPr>
+      <w:proofErr w:type="spellStart"/>
+      <w:r>
+        <w:rPr>
+          <w:lang w:val="en-US"/>
+        </w:rPr>
+        <w:lastRenderedPageBreak/>
+        <w:t>fdssfd</w:t>
+      </w:r>
+      <w:proofErr w:type="spellEnd"/>
     </w:p>
     <w:p>
       <w:pPr>
@@ -3320,13 +3711,19 @@
         <w:jc w:val="left"/>
       </w:pPr>
       <w:r>
-        <w:t xml:space="preserve">Документация </w:t>
+        <w:t>Платформа</w:t>
+      </w:r>
+      <w:r>
+        <w:t xml:space="preserve"> </w:t>
       </w:r>
       <w:r>
         <w:rPr>
           <w:lang w:val="en-US"/>
         </w:rPr>
-        <w:t>Canvas</w:t>
+        <w:t>TradingView</w:t>
+      </w:r>
+      <w:r>
+        <w:t xml:space="preserve"> –</w:t>
       </w:r>
       <w:r>
         <w:t xml:space="preserve"> </w:t>
@@ -3335,161 +3732,60 @@
         <w:rPr>
           <w:lang w:val="en-US"/>
         </w:rPr>
-        <w:t>API</w:t>
+        <w:t>URL</w:t>
+      </w:r>
+      <w:r>
+        <w:t xml:space="preserve">: </w:t>
+      </w:r>
+      <w:r>
+        <w:rPr>
+          <w:lang w:val="en-US"/>
+        </w:rPr>
+        <w:t>https</w:t>
+      </w:r>
+      <w:r>
+        <w:t>://</w:t>
+      </w:r>
+      <w:proofErr w:type="spellStart"/>
+      <w:r>
+        <w:rPr>
+          <w:lang w:val="en-US"/>
+        </w:rPr>
+        <w:t>tradingview</w:t>
+      </w:r>
+      <w:proofErr w:type="spellEnd"/>
+      <w:r>
+        <w:t>.</w:t>
+      </w:r>
+      <w:r>
+        <w:rPr>
+          <w:lang w:val="en-US"/>
+        </w:rPr>
+        <w:t>com</w:t>
+      </w:r>
+      <w:r>
+        <w:t>/</w:t>
       </w:r>
       <w:r>
         <w:t xml:space="preserve"> </w:t>
       </w:r>
       <w:r>
-        <w:t xml:space="preserve">– </w:t>
-      </w:r>
-      <w:r>
-        <w:rPr>
-          <w:lang w:val="en-US"/>
-        </w:rPr>
-        <w:t>URL</w:t>
-      </w:r>
-      <w:r>
-        <w:t xml:space="preserve">: </w:t>
-      </w:r>
-      <w:r>
-        <w:rPr>
-          <w:lang w:val="en-US"/>
-        </w:rPr>
-        <w:t>https</w:t>
-      </w:r>
-      <w:r>
-        <w:t>://</w:t>
-      </w:r>
-      <w:r>
-        <w:rPr>
-          <w:lang w:val="en-US"/>
-        </w:rPr>
-        <w:t>developer</w:t>
-      </w:r>
-      <w:r>
-        <w:t>.</w:t>
-      </w:r>
-      <w:proofErr w:type="spellStart"/>
-      <w:r>
-        <w:rPr>
-          <w:lang w:val="en-US"/>
-        </w:rPr>
-        <w:t>mozilla</w:t>
-      </w:r>
-      <w:proofErr w:type="spellEnd"/>
-      <w:r>
-        <w:t>.</w:t>
-      </w:r>
-      <w:r>
-        <w:rPr>
-          <w:lang w:val="en-US"/>
-        </w:rPr>
-        <w:t>org</w:t>
-      </w:r>
-      <w:r>
-        <w:t>/</w:t>
-      </w:r>
-      <w:proofErr w:type="spellStart"/>
-      <w:r>
-        <w:rPr>
-          <w:lang w:val="en-US"/>
-        </w:rPr>
-        <w:t>en</w:t>
-      </w:r>
-      <w:proofErr w:type="spellEnd"/>
-      <w:r>
-        <w:t>-</w:t>
-      </w:r>
-      <w:r>
-        <w:rPr>
-          <w:lang w:val="en-US"/>
-        </w:rPr>
-        <w:t>US</w:t>
-      </w:r>
-      <w:r>
-        <w:t>/</w:t>
-      </w:r>
-      <w:r>
-        <w:rPr>
-          <w:lang w:val="en-US"/>
-        </w:rPr>
-        <w:t>docs</w:t>
-      </w:r>
-      <w:r>
-        <w:t>/</w:t>
-      </w:r>
-      <w:r>
-        <w:rPr>
-          <w:lang w:val="en-US"/>
-        </w:rPr>
-        <w:t>Web</w:t>
-      </w:r>
-      <w:r>
-        <w:t>/</w:t>
-      </w:r>
-      <w:r>
-        <w:rPr>
-          <w:lang w:val="en-US"/>
-        </w:rPr>
-        <w:t>API</w:t>
-      </w:r>
-      <w:r>
-        <w:t>/</w:t>
-      </w:r>
-      <w:r>
-        <w:rPr>
-          <w:lang w:val="en-US"/>
-        </w:rPr>
-        <w:t>Canvas</w:t>
-      </w:r>
-      <w:r>
-        <w:t>_</w:t>
-      </w:r>
-      <w:r>
-        <w:rPr>
-          <w:lang w:val="en-US"/>
-        </w:rPr>
-        <w:t>API</w:t>
+        <w:t>(</w:t>
+      </w:r>
+      <w:r>
+        <w:t>дата</w:t>
       </w:r>
       <w:r>
         <w:t xml:space="preserve"> </w:t>
       </w:r>
       <w:r>
-        <w:t>(</w:t>
-      </w:r>
-      <w:r>
-        <w:t>дата</w:t>
-      </w:r>
-      <w:r>
-        <w:t xml:space="preserve"> </w:t>
-      </w:r>
-      <w:r>
         <w:t>обр</w:t>
       </w:r>
       <w:r>
         <w:t>ащения</w:t>
       </w:r>
       <w:r>
-        <w:t xml:space="preserve"> </w:t>
-      </w:r>
-      <w:r>
-        <w:t>15</w:t>
-      </w:r>
-      <w:r>
-        <w:t>.0</w:t>
-      </w:r>
-      <w:r>
-        <w:t>5</w:t>
-      </w:r>
-      <w:r>
-        <w:t>.202</w:t>
-      </w:r>
-      <w:r>
-        <w:t>5</w:t>
-      </w:r>
-      <w:r>
-        <w:t>)</w:t>
+        <w:t xml:space="preserve"> 15.05.2025)</w:t>
       </w:r>
     </w:p>
     <w:p>
@@ -3509,15 +3805,27 @@
         <w:rPr>
           <w:lang w:val="en-US"/>
         </w:rPr>
-        <w:t>Typescript</w:t>
-      </w:r>
-      <w:r>
-        <w:t xml:space="preserve"> – </w:t>
+        <w:t>Canvas</w:t>
+      </w:r>
+      <w:r>
+        <w:t xml:space="preserve"> </w:t>
       </w:r>
       <w:r>
         <w:rPr>
           <w:lang w:val="en-US"/>
         </w:rPr>
+        <w:t>API</w:t>
+      </w:r>
+      <w:r>
+        <w:t xml:space="preserve"> </w:t>
+      </w:r>
+      <w:r>
+        <w:t xml:space="preserve">– </w:t>
+      </w:r>
+      <w:r>
+        <w:rPr>
+          <w:lang w:val="en-US"/>
+        </w:rPr>
         <w:t>URL</w:t>
       </w:r>
       <w:r>
@@ -3536,7 +3844,7 @@
         <w:rPr>
           <w:lang w:val="en-US"/>
         </w:rPr>
-        <w:t>www</w:t>
+        <w:t>developer</w:t>
       </w:r>
       <w:r>
         <w:t>.</w:t>
@@ -3546,7 +3854,7 @@
         <w:rPr>
           <w:lang w:val="en-US"/>
         </w:rPr>
-        <w:t>typescriptlang</w:t>
+        <w:t>mozilla</w:t>
       </w:r>
       <w:proofErr w:type="spellEnd"/>
       <w:r>
@@ -3561,14 +3869,73 @@
       <w:r>
         <w:t>/</w:t>
       </w:r>
+      <w:proofErr w:type="spellStart"/>
       <w:r>
         <w:rPr>
           <w:lang w:val="en-US"/>
         </w:rPr>
+        <w:t>en</w:t>
+      </w:r>
+      <w:proofErr w:type="spellEnd"/>
+      <w:r>
+        <w:t>-</w:t>
+      </w:r>
+      <w:r>
+        <w:rPr>
+          <w:lang w:val="en-US"/>
+        </w:rPr>
+        <w:t>US</w:t>
+      </w:r>
+      <w:r>
+        <w:t>/</w:t>
+      </w:r>
+      <w:r>
+        <w:rPr>
+          <w:lang w:val="en-US"/>
+        </w:rPr>
         <w:t>docs</w:t>
       </w:r>
       <w:r>
-        <w:t>/ (</w:t>
+        <w:t>/</w:t>
+      </w:r>
+      <w:r>
+        <w:rPr>
+          <w:lang w:val="en-US"/>
+        </w:rPr>
+        <w:t>Web</w:t>
+      </w:r>
+      <w:r>
+        <w:t>/</w:t>
+      </w:r>
+      <w:r>
+        <w:rPr>
+          <w:lang w:val="en-US"/>
+        </w:rPr>
+        <w:t>API</w:t>
+      </w:r>
+      <w:r>
+        <w:t>/</w:t>
+      </w:r>
+      <w:r>
+        <w:rPr>
+          <w:lang w:val="en-US"/>
+        </w:rPr>
+        <w:t>Canvas</w:t>
+      </w:r>
+      <w:r>
+        <w:t>_</w:t>
+      </w:r>
+      <w:r>
+        <w:rPr>
+          <w:lang w:val="en-US"/>
+        </w:rPr>
+        <w:t>API</w:t>
+      </w:r>
+      <w:r>
+        <w:t xml:space="preserve"> </w:t>
+      </w:r>
+      <w:r>
+        <w:t>(</w:t>
       </w:r>
       <w:r>
         <w:t>дата</w:t>
@@ -3583,7 +3950,25 @@
         <w:t>ащения</w:t>
       </w:r>
       <w:r>
-        <w:t xml:space="preserve"> 15.05.2025)</w:t>
+        <w:t xml:space="preserve"> </w:t>
+      </w:r>
+      <w:r>
+        <w:t>15</w:t>
+      </w:r>
+      <w:r>
+        <w:t>.0</w:t>
+      </w:r>
+      <w:r>
+        <w:t>5</w:t>
+      </w:r>
+      <w:r>
+        <w:t>.202</w:t>
+      </w:r>
+      <w:r>
+        <w:t>5</w:t>
+      </w:r>
+      <w:r>
+        <w:t>)</w:t>
       </w:r>
     </w:p>
     <w:p>
@@ -3597,6 +3982,100 @@
         <w:jc w:val="left"/>
       </w:pPr>
       <w:r>
+        <w:t xml:space="preserve">Документация </w:t>
+      </w:r>
+      <w:r>
+        <w:rPr>
+          <w:lang w:val="en-US"/>
+        </w:rPr>
+        <w:t>Typescript</w:t>
+      </w:r>
+      <w:r>
+        <w:t xml:space="preserve"> – </w:t>
+      </w:r>
+      <w:r>
+        <w:rPr>
+          <w:lang w:val="en-US"/>
+        </w:rPr>
+        <w:t>URL</w:t>
+      </w:r>
+      <w:r>
+        <w:t xml:space="preserve">: </w:t>
+      </w:r>
+      <w:r>
+        <w:rPr>
+          <w:lang w:val="en-US"/>
+        </w:rPr>
+        <w:t>https</w:t>
+      </w:r>
+      <w:r>
+        <w:t>://</w:t>
+      </w:r>
+      <w:r>
+        <w:rPr>
+          <w:lang w:val="en-US"/>
+        </w:rPr>
+        <w:t>www</w:t>
+      </w:r>
+      <w:r>
+        <w:t>.</w:t>
+      </w:r>
+      <w:proofErr w:type="spellStart"/>
+      <w:r>
+        <w:rPr>
+          <w:lang w:val="en-US"/>
+        </w:rPr>
+        <w:t>typescriptlang</w:t>
+      </w:r>
+      <w:proofErr w:type="spellEnd"/>
+      <w:r>
+        <w:t>.</w:t>
+      </w:r>
+      <w:r>
+        <w:rPr>
+          <w:lang w:val="en-US"/>
+        </w:rPr>
+        <w:t>org</w:t>
+      </w:r>
+      <w:r>
+        <w:t>/</w:t>
+      </w:r>
+      <w:r>
+        <w:rPr>
+          <w:lang w:val="en-US"/>
+        </w:rPr>
+        <w:t>docs</w:t>
+      </w:r>
+      <w:r>
+        <w:t>/ (</w:t>
+      </w:r>
+      <w:r>
+        <w:t>дата</w:t>
+      </w:r>
+      <w:r>
+        <w:t xml:space="preserve"> </w:t>
+      </w:r>
+      <w:r>
+        <w:t>обр</w:t>
+      </w:r>
+      <w:r>
+        <w:t>ащения</w:t>
+      </w:r>
+      <w:r>
+        <w:t xml:space="preserve"> 15.05.2025)</w:t>
+      </w:r>
+    </w:p>
+    <w:p>
+      <w:pPr>
+        <w:pStyle w:val="a"/>
+        <w:numPr>
+          <w:ilvl w:val="0"/>
+          <w:numId w:val="14"/>
+        </w:numPr>
+        <w:spacing w:line="360" w:lineRule="auto"/>
+        <w:jc w:val="left"/>
+      </w:pPr>
+      <w:r>
         <w:t xml:space="preserve">Документация библиотеки </w:t>
       </w:r>
       <w:proofErr w:type="spellStart"/>
@@ -3721,7 +4200,7 @@
       </w:r>
     </w:p>
     <w:sectPr>
-      <w:footerReference w:type="default" r:id="rId10"/>
+      <w:footerReference w:type="default" r:id="rId11"/>
       <w:footnotePr>
         <w:pos w:val="beneathText"/>
       </w:footnotePr>
@@ -3829,6 +4308,119 @@
 <file path=word/numbering.xml><?xml version="1.0" encoding="utf-8"?>
 <w:numbering xmlns:wpc="http://schemas.microsoft.com/office/word/2010/wordprocessingCanvas" xmlns:cx="http://schemas.microsoft.com/office/drawing/2014/chartex" xmlns:cx1="http://schemas.microsoft.com/office/drawing/2015/9/8/chartex" xmlns:cx2="http://schemas.microsoft.com/office/drawing/2015/10/21/chartex" xmlns:cx3="http://schemas.microsoft.com/office/drawing/2016/5/9/chartex" xmlns:cx4="http://schemas.microsoft.com/office/drawing/2016/5/10/chartex" xmlns:cx5="http://schemas.microsoft.com/office/drawing/2016/5/11/chartex" xmlns:cx6="http://schemas.microsoft.com/office/drawing/2016/5/12/chartex" xmlns:cx7="http://schemas.microsoft.com/office/drawing/2016/5/13/chartex" xmlns:cx8="http://schemas.microsoft.com/office/drawing/2016/5/14/chartex" xmlns:mc="http://schemas.openxmlformats.org/markup-compatibility/2006" xmlns:aink="http://schemas.microsoft.com/office/drawing/2016/ink" xmlns:am3d="http://schemas.microsoft.com/office/drawing/2017/model3d" xmlns:o="urn:schemas-microsoft-com:office:office" xmlns:oel="http://schemas.microsoft.com/office/2019/extlst" xmlns:r="http://schemas.openxmlformats.org/officeDocument/2006/relationships" xmlns:m="http://schemas.openxmlformats.org/officeDocument/2006/math" xmlns:v="urn:schemas-microsoft-com:vml" xmlns:wp14="http://schemas.microsoft.com/office/word/2010/wordprocessingDrawing" xmlns:wp="http://schemas.openxmlformats.org/drawingml/2006/wordprocessingDrawing" xmlns:w10="urn:schemas-microsoft-com:office:word" xmlns:w="http://schemas.openxmlformats.org/wordprocessingml/2006/main" xmlns:w14="http://schemas.microsoft.com/office/word/2010/wordml" xmlns:w15="http://schemas.microsoft.com/office/word/2012/wordml" xmlns:w16cex="http://schemas.microsoft.com/office/word/2018/wordml/cex" xmlns:w16cid="http://schemas.microsoft.com/office/word/2016/wordml/cid" xmlns:w16="http://schemas.microsoft.com/office/word/2018/wordml" xmlns:w16du="http://schemas.microsoft.com/office/word/2023/wordml/word16du" xmlns:w16sdtdh="http://schemas.microsoft.com/office/word/2020/wordml/sdtdatahash" xmlns:w16sdtfl="http://schemas.microsoft.com/office/word/2024/wordml/sdtformatlock" xmlns:w16se="http://schemas.microsoft.com/office/word/2015/wordml/symex" xmlns:wpg="http://schemas.microsoft.com/office/word/2010/wordprocessingGroup" xmlns:wpi="http://schemas.microsoft.com/office/word/2010/wordprocessingInk" xmlns:wne="http://schemas.microsoft.com/office/word/2006/wordml" xmlns:wps="http://schemas.microsoft.com/office/word/2010/wordprocessingShape" mc:Ignorable="w14 w15 w16se w16cid w16 w16cex w16sdtdh w16sdtfl w16du wp14">
   <w:abstractNum w:abstractNumId="0" w15:restartNumberingAfterBreak="0">
+    <w:nsid w:val="01B822A9"/>
+    <w:multiLevelType w:val="multilevel"/>
+    <w:tmpl w:val="617066DE"/>
+    <w:lvl w:ilvl="0">
+      <w:start w:val="1"/>
+      <w:numFmt w:val="bullet"/>
+      <w:lvlText w:val="●"/>
+      <w:lvlJc w:val="left"/>
+      <w:pPr>
+        <w:ind w:left="1440" w:hanging="360"/>
+      </w:pPr>
+      <w:rPr>
+        <w:u w:val="none"/>
+      </w:rPr>
+    </w:lvl>
+    <w:lvl w:ilvl="1">
+      <w:start w:val="1"/>
+      <w:numFmt w:val="bullet"/>
+      <w:lvlText w:val="○"/>
+      <w:lvlJc w:val="left"/>
+      <w:pPr>
+        <w:ind w:left="2160" w:hanging="360"/>
+      </w:pPr>
+      <w:rPr>
+        <w:u w:val="none"/>
+      </w:rPr>
+    </w:lvl>
+    <w:lvl w:ilvl="2">
+      <w:start w:val="1"/>
+      <w:numFmt w:val="bullet"/>
+      <w:lvlText w:val="■"/>
+      <w:lvlJc w:val="left"/>
+      <w:pPr>
+        <w:ind w:left="2880" w:hanging="360"/>
+      </w:pPr>
+      <w:rPr>
+        <w:u w:val="none"/>
+      </w:rPr>
+    </w:lvl>
+    <w:lvl w:ilvl="3">
+      <w:start w:val="1"/>
+      <w:numFmt w:val="bullet"/>
+      <w:lvlText w:val="●"/>
+      <w:lvlJc w:val="left"/>
+      <w:pPr>
+        <w:ind w:left="3600" w:hanging="360"/>
+      </w:pPr>
+      <w:rPr>
+        <w:u w:val="none"/>
+      </w:rPr>
+    </w:lvl>
+    <w:lvl w:ilvl="4">
+      <w:start w:val="1"/>
+      <w:numFmt w:val="bullet"/>
+      <w:lvlText w:val="○"/>
+      <w:lvlJc w:val="left"/>
+      <w:pPr>
+        <w:ind w:left="4320" w:hanging="360"/>
+      </w:pPr>
+      <w:rPr>
+        <w:u w:val="none"/>
+      </w:rPr>
+    </w:lvl>
+    <w:lvl w:ilvl="5">
+      <w:start w:val="1"/>
+      <w:numFmt w:val="bullet"/>
+      <w:lvlText w:val="■"/>
+      <w:lvlJc w:val="left"/>
+      <w:pPr>
+        <w:ind w:left="5040" w:hanging="360"/>
+      </w:pPr>
+      <w:rPr>
+        <w:u w:val="none"/>
+      </w:rPr>
+    </w:lvl>
+    <w:lvl w:ilvl="6">
+      <w:start w:val="1"/>
+      <w:numFmt w:val="bullet"/>
+      <w:lvlText w:val="●"/>
+      <w:lvlJc w:val="left"/>
+      <w:pPr>
+        <w:ind w:left="5760" w:hanging="360"/>
+      </w:pPr>
+      <w:rPr>
+        <w:u w:val="none"/>
+      </w:rPr>
+    </w:lvl>
+    <w:lvl w:ilvl="7">
+      <w:start w:val="1"/>
+      <w:numFmt w:val="bullet"/>
+      <w:lvlText w:val="○"/>
+      <w:lvlJc w:val="left"/>
+      <w:pPr>
+        <w:ind w:left="6480" w:hanging="360"/>
+      </w:pPr>
+      <w:rPr>
+        <w:u w:val="none"/>
+      </w:rPr>
+    </w:lvl>
+    <w:lvl w:ilvl="8">
+      <w:start w:val="1"/>
+      <w:numFmt w:val="bullet"/>
+      <w:lvlText w:val="■"/>
+      <w:lvlJc w:val="left"/>
+      <w:pPr>
+        <w:ind w:left="7200" w:hanging="360"/>
+      </w:pPr>
+      <w:rPr>
+        <w:u w:val="none"/>
+      </w:rPr>
+    </w:lvl>
+  </w:abstractNum>
+  <w:abstractNum w:abstractNumId="1" w15:restartNumberingAfterBreak="0">
     <w:nsid w:val="054736D6"/>
     <w:multiLevelType w:val="multilevel"/>
     <w:tmpl w:val="898C37D6"/>
@@ -3941,7 +4533,7 @@
       </w:rPr>
     </w:lvl>
   </w:abstractNum>
-  <w:abstractNum w:abstractNumId="1" w15:restartNumberingAfterBreak="0">
+  <w:abstractNum w:abstractNumId="2" w15:restartNumberingAfterBreak="0">
     <w:nsid w:val="05635F8E"/>
     <w:multiLevelType w:val="multilevel"/>
     <w:tmpl w:val="42BCB7B2"/>
@@ -4062,7 +4654,7 @@
       </w:rPr>
     </w:lvl>
   </w:abstractNum>
-  <w:abstractNum w:abstractNumId="2" w15:restartNumberingAfterBreak="0">
+  <w:abstractNum w:abstractNumId="3" w15:restartNumberingAfterBreak="0">
     <w:nsid w:val="080C6C8E"/>
     <w:multiLevelType w:val="hybridMultilevel"/>
     <w:tmpl w:val="6BE247F4"/>
@@ -4151,7 +4743,7 @@
       </w:pPr>
     </w:lvl>
   </w:abstractNum>
-  <w:abstractNum w:abstractNumId="3" w15:restartNumberingAfterBreak="0">
+  <w:abstractNum w:abstractNumId="4" w15:restartNumberingAfterBreak="0">
     <w:nsid w:val="09DD24A5"/>
     <w:multiLevelType w:val="hybridMultilevel"/>
     <w:tmpl w:val="3E56D63E"/>
@@ -4240,7 +4832,7 @@
       </w:pPr>
     </w:lvl>
   </w:abstractNum>
-  <w:abstractNum w:abstractNumId="4" w15:restartNumberingAfterBreak="0">
+  <w:abstractNum w:abstractNumId="5" w15:restartNumberingAfterBreak="0">
     <w:nsid w:val="0B1B4208"/>
     <w:multiLevelType w:val="multilevel"/>
     <w:tmpl w:val="DFBCE6F6"/>
@@ -4353,7 +4945,7 @@
       </w:rPr>
     </w:lvl>
   </w:abstractNum>
-  <w:abstractNum w:abstractNumId="5" w15:restartNumberingAfterBreak="0">
+  <w:abstractNum w:abstractNumId="6" w15:restartNumberingAfterBreak="0">
     <w:nsid w:val="0CBF2897"/>
     <w:multiLevelType w:val="hybridMultilevel"/>
     <w:tmpl w:val="CFD26ABC"/>
@@ -4442,7 +5034,7 @@
       </w:pPr>
     </w:lvl>
   </w:abstractNum>
-  <w:abstractNum w:abstractNumId="6" w15:restartNumberingAfterBreak="0">
+  <w:abstractNum w:abstractNumId="7" w15:restartNumberingAfterBreak="0">
     <w:nsid w:val="0EAA4DDE"/>
     <w:multiLevelType w:val="hybridMultilevel"/>
     <w:tmpl w:val="8482FF0A"/>
@@ -4532,7 +5124,7 @@
       </w:pPr>
     </w:lvl>
   </w:abstractNum>
-  <w:abstractNum w:abstractNumId="7" w15:restartNumberingAfterBreak="0">
+  <w:abstractNum w:abstractNumId="8" w15:restartNumberingAfterBreak="0">
     <w:nsid w:val="10FC4AD9"/>
     <w:multiLevelType w:val="hybridMultilevel"/>
     <w:tmpl w:val="079E90D2"/>
@@ -4621,7 +5213,7 @@
       </w:pPr>
     </w:lvl>
   </w:abstractNum>
-  <w:abstractNum w:abstractNumId="8" w15:restartNumberingAfterBreak="0">
+  <w:abstractNum w:abstractNumId="9" w15:restartNumberingAfterBreak="0">
     <w:nsid w:val="154A7390"/>
     <w:multiLevelType w:val="hybridMultilevel"/>
     <w:tmpl w:val="F2EA89B0"/>
@@ -4710,7 +5302,7 @@
       </w:pPr>
     </w:lvl>
   </w:abstractNum>
-  <w:abstractNum w:abstractNumId="9" w15:restartNumberingAfterBreak="0">
+  <w:abstractNum w:abstractNumId="10" w15:restartNumberingAfterBreak="0">
     <w:nsid w:val="15563CE6"/>
     <w:multiLevelType w:val="hybridMultilevel"/>
     <w:tmpl w:val="7ED88FFE"/>
@@ -4799,7 +5391,120 @@
       </w:pPr>
     </w:lvl>
   </w:abstractNum>
-  <w:abstractNum w:abstractNumId="10" w15:restartNumberingAfterBreak="0">
+  <w:abstractNum w:abstractNumId="11" w15:restartNumberingAfterBreak="0">
+    <w:nsid w:val="16531879"/>
+    <w:multiLevelType w:val="hybridMultilevel"/>
+    <w:tmpl w:val="4330D6CA"/>
+    <w:lvl w:ilvl="0" w:tplc="08090001">
+      <w:start w:val="1"/>
+      <w:numFmt w:val="bullet"/>
+      <w:lvlText w:val=""/>
+      <w:lvlJc w:val="left"/>
+      <w:pPr>
+        <w:ind w:left="720" w:hanging="360"/>
+      </w:pPr>
+      <w:rPr>
+        <w:rFonts w:ascii="Symbol" w:hAnsi="Symbol" w:hint="default"/>
+      </w:rPr>
+    </w:lvl>
+    <w:lvl w:ilvl="1" w:tplc="08090003" w:tentative="1">
+      <w:start w:val="1"/>
+      <w:numFmt w:val="bullet"/>
+      <w:lvlText w:val="o"/>
+      <w:lvlJc w:val="left"/>
+      <w:pPr>
+        <w:ind w:left="1440" w:hanging="360"/>
+      </w:pPr>
+      <w:rPr>
+        <w:rFonts w:ascii="Courier New" w:hAnsi="Courier New" w:cs="Courier New" w:hint="default"/>
+      </w:rPr>
+    </w:lvl>
+    <w:lvl w:ilvl="2" w:tplc="08090005" w:tentative="1">
+      <w:start w:val="1"/>
+      <w:numFmt w:val="bullet"/>
+      <w:lvlText w:val=""/>
+      <w:lvlJc w:val="left"/>
+      <w:pPr>
+        <w:ind w:left="2160" w:hanging="360"/>
+      </w:pPr>
+      <w:rPr>
+        <w:rFonts w:ascii="Wingdings" w:hAnsi="Wingdings" w:hint="default"/>
+      </w:rPr>
+    </w:lvl>
+    <w:lvl w:ilvl="3" w:tplc="08090001" w:tentative="1">
+      <w:start w:val="1"/>
+      <w:numFmt w:val="bullet"/>
+      <w:lvlText w:val=""/>
+      <w:lvlJc w:val="left"/>
+      <w:pPr>
+        <w:ind w:left="2880" w:hanging="360"/>
+      </w:pPr>
+      <w:rPr>
+        <w:rFonts w:ascii="Symbol" w:hAnsi="Symbol" w:hint="default"/>
+      </w:rPr>
+    </w:lvl>
+    <w:lvl w:ilvl="4" w:tplc="08090003" w:tentative="1">
+      <w:start w:val="1"/>
+      <w:numFmt w:val="bullet"/>
+      <w:lvlText w:val="o"/>
+      <w:lvlJc w:val="left"/>
+      <w:pPr>
+        <w:ind w:left="3600" w:hanging="360"/>
+      </w:pPr>
+      <w:rPr>
+        <w:rFonts w:ascii="Courier New" w:hAnsi="Courier New" w:cs="Courier New" w:hint="default"/>
+      </w:rPr>
+    </w:lvl>
+    <w:lvl w:ilvl="5" w:tplc="08090005" w:tentative="1">
+      <w:start w:val="1"/>
+      <w:numFmt w:val="bullet"/>
+      <w:lvlText w:val=""/>
+      <w:lvlJc w:val="left"/>
+      <w:pPr>
+        <w:ind w:left="4320" w:hanging="360"/>
+      </w:pPr>
+      <w:rPr>
+        <w:rFonts w:ascii="Wingdings" w:hAnsi="Wingdings" w:hint="default"/>
+      </w:rPr>
+    </w:lvl>
+    <w:lvl w:ilvl="6" w:tplc="08090001" w:tentative="1">
+      <w:start w:val="1"/>
+      <w:numFmt w:val="bullet"/>
+      <w:lvlText w:val=""/>
+      <w:lvlJc w:val="left"/>
+      <w:pPr>
+        <w:ind w:left="5040" w:hanging="360"/>
+      </w:pPr>
+      <w:rPr>
+        <w:rFonts w:ascii="Symbol" w:hAnsi="Symbol" w:hint="default"/>
+      </w:rPr>
+    </w:lvl>
+    <w:lvl w:ilvl="7" w:tplc="08090003" w:tentative="1">
+      <w:start w:val="1"/>
+      <w:numFmt w:val="bullet"/>
+      <w:lvlText w:val="o"/>
+      <w:lvlJc w:val="left"/>
+      <w:pPr>
+        <w:ind w:left="5760" w:hanging="360"/>
+      </w:pPr>
+      <w:rPr>
+        <w:rFonts w:ascii="Courier New" w:hAnsi="Courier New" w:cs="Courier New" w:hint="default"/>
+      </w:rPr>
+    </w:lvl>
+    <w:lvl w:ilvl="8" w:tplc="08090005" w:tentative="1">
+      <w:start w:val="1"/>
+      <w:numFmt w:val="bullet"/>
+      <w:lvlText w:val=""/>
+      <w:lvlJc w:val="left"/>
+      <w:pPr>
+        <w:ind w:left="6480" w:hanging="360"/>
+      </w:pPr>
+      <w:rPr>
+        <w:rFonts w:ascii="Wingdings" w:hAnsi="Wingdings" w:hint="default"/>
+      </w:rPr>
+    </w:lvl>
+  </w:abstractNum>
+  <w:abstractNum w:abstractNumId="12" w15:restartNumberingAfterBreak="0">
     <w:nsid w:val="172220A1"/>
     <w:multiLevelType w:val="hybridMultilevel"/>
     <w:tmpl w:val="06B229E6"/>
@@ -4912,7 +5617,7 @@
       </w:rPr>
     </w:lvl>
   </w:abstractNum>
-  <w:abstractNum w:abstractNumId="11" w15:restartNumberingAfterBreak="0">
+  <w:abstractNum w:abstractNumId="13" w15:restartNumberingAfterBreak="0">
     <w:nsid w:val="19AB6E7E"/>
     <w:multiLevelType w:val="hybridMultilevel"/>
     <w:tmpl w:val="B9183B96"/>
@@ -5001,7 +5706,7 @@
       </w:pPr>
     </w:lvl>
   </w:abstractNum>
-  <w:abstractNum w:abstractNumId="12" w15:restartNumberingAfterBreak="0">
+  <w:abstractNum w:abstractNumId="14" w15:restartNumberingAfterBreak="0">
     <w:nsid w:val="1A9C76F4"/>
     <w:multiLevelType w:val="multilevel"/>
     <w:tmpl w:val="96082BD0"/>
@@ -5114,7 +5819,7 @@
       </w:pPr>
     </w:lvl>
   </w:abstractNum>
-  <w:abstractNum w:abstractNumId="13" w15:restartNumberingAfterBreak="0">
+  <w:abstractNum w:abstractNumId="15" w15:restartNumberingAfterBreak="0">
     <w:nsid w:val="1D6567AD"/>
     <w:multiLevelType w:val="hybridMultilevel"/>
     <w:tmpl w:val="E2940612"/>
@@ -5203,7 +5908,7 @@
       </w:pPr>
     </w:lvl>
   </w:abstractNum>
-  <w:abstractNum w:abstractNumId="14" w15:restartNumberingAfterBreak="0">
+  <w:abstractNum w:abstractNumId="16" w15:restartNumberingAfterBreak="0">
     <w:nsid w:val="1E903DA3"/>
     <w:multiLevelType w:val="hybridMultilevel"/>
     <w:tmpl w:val="E95E6AFE"/>
@@ -5292,7 +5997,7 @@
       </w:pPr>
     </w:lvl>
   </w:abstractNum>
-  <w:abstractNum w:abstractNumId="15" w15:restartNumberingAfterBreak="0">
+  <w:abstractNum w:abstractNumId="17" w15:restartNumberingAfterBreak="0">
     <w:nsid w:val="2301205E"/>
     <w:multiLevelType w:val="multilevel"/>
     <w:tmpl w:val="D2688D00"/>
@@ -5405,7 +6110,7 @@
       </w:rPr>
     </w:lvl>
   </w:abstractNum>
-  <w:abstractNum w:abstractNumId="16" w15:restartNumberingAfterBreak="0">
+  <w:abstractNum w:abstractNumId="18" w15:restartNumberingAfterBreak="0">
     <w:nsid w:val="27CB5933"/>
     <w:multiLevelType w:val="hybridMultilevel"/>
     <w:tmpl w:val="64467124"/>
@@ -5494,7 +6199,7 @@
       </w:pPr>
     </w:lvl>
   </w:abstractNum>
-  <w:abstractNum w:abstractNumId="17" w15:restartNumberingAfterBreak="0">
+  <w:abstractNum w:abstractNumId="19" w15:restartNumberingAfterBreak="0">
     <w:nsid w:val="28B028B3"/>
     <w:multiLevelType w:val="multilevel"/>
     <w:tmpl w:val="836435D8"/>
@@ -5615,7 +6320,7 @@
       </w:rPr>
     </w:lvl>
   </w:abstractNum>
-  <w:abstractNum w:abstractNumId="18" w15:restartNumberingAfterBreak="0">
+  <w:abstractNum w:abstractNumId="20" w15:restartNumberingAfterBreak="0">
     <w:nsid w:val="30294323"/>
     <w:multiLevelType w:val="multilevel"/>
     <w:tmpl w:val="8BE8A6FE"/>
@@ -5728,7 +6433,7 @@
       </w:rPr>
     </w:lvl>
   </w:abstractNum>
-  <w:abstractNum w:abstractNumId="19" w15:restartNumberingAfterBreak="0">
+  <w:abstractNum w:abstractNumId="21" w15:restartNumberingAfterBreak="0">
     <w:nsid w:val="343461F0"/>
     <w:multiLevelType w:val="multilevel"/>
     <w:tmpl w:val="2422712E"/>
@@ -5841,7 +6546,7 @@
       </w:rPr>
     </w:lvl>
   </w:abstractNum>
-  <w:abstractNum w:abstractNumId="20" w15:restartNumberingAfterBreak="0">
+  <w:abstractNum w:abstractNumId="22" w15:restartNumberingAfterBreak="0">
     <w:nsid w:val="355A06BA"/>
     <w:multiLevelType w:val="multilevel"/>
     <w:tmpl w:val="81228904"/>
@@ -5954,7 +6659,7 @@
       </w:rPr>
     </w:lvl>
   </w:abstractNum>
-  <w:abstractNum w:abstractNumId="21" w15:restartNumberingAfterBreak="0">
+  <w:abstractNum w:abstractNumId="23" w15:restartNumberingAfterBreak="0">
     <w:nsid w:val="35E26DE3"/>
     <w:multiLevelType w:val="multilevel"/>
     <w:tmpl w:val="FBE8B212"/>
@@ -6067,7 +6772,7 @@
       </w:rPr>
     </w:lvl>
   </w:abstractNum>
-  <w:abstractNum w:abstractNumId="22" w15:restartNumberingAfterBreak="0">
+  <w:abstractNum w:abstractNumId="24" w15:restartNumberingAfterBreak="0">
     <w:nsid w:val="382C3D0A"/>
     <w:multiLevelType w:val="hybridMultilevel"/>
     <w:tmpl w:val="95A2004C"/>
@@ -6156,7 +6861,7 @@
       </w:pPr>
     </w:lvl>
   </w:abstractNum>
-  <w:abstractNum w:abstractNumId="23" w15:restartNumberingAfterBreak="0">
+  <w:abstractNum w:abstractNumId="25" w15:restartNumberingAfterBreak="0">
     <w:nsid w:val="3BB25B4A"/>
     <w:multiLevelType w:val="multilevel"/>
     <w:tmpl w:val="FC4EE4B0"/>
@@ -6269,7 +6974,7 @@
       </w:rPr>
     </w:lvl>
   </w:abstractNum>
-  <w:abstractNum w:abstractNumId="24" w15:restartNumberingAfterBreak="0">
+  <w:abstractNum w:abstractNumId="26" w15:restartNumberingAfterBreak="0">
     <w:nsid w:val="3C927D45"/>
     <w:multiLevelType w:val="hybridMultilevel"/>
     <w:tmpl w:val="25FC895E"/>
@@ -6358,7 +7063,96 @@
       </w:pPr>
     </w:lvl>
   </w:abstractNum>
-  <w:abstractNum w:abstractNumId="25" w15:restartNumberingAfterBreak="0">
+  <w:abstractNum w:abstractNumId="27" w15:restartNumberingAfterBreak="0">
+    <w:nsid w:val="402D3310"/>
+    <w:multiLevelType w:val="hybridMultilevel"/>
+    <w:tmpl w:val="6C8497DE"/>
+    <w:lvl w:ilvl="0" w:tplc="8FE0F562">
+      <w:start w:val="1"/>
+      <w:numFmt w:val="decimal"/>
+      <w:lvlText w:val="%1"/>
+      <w:lvlJc w:val="left"/>
+      <w:pPr>
+        <w:ind w:left="720" w:hanging="360"/>
+      </w:pPr>
+      <w:rPr>
+        <w:rFonts w:hint="default"/>
+      </w:rPr>
+    </w:lvl>
+    <w:lvl w:ilvl="1" w:tplc="08090019" w:tentative="1">
+      <w:start w:val="1"/>
+      <w:numFmt w:val="lowerLetter"/>
+      <w:lvlText w:val="%2."/>
+      <w:lvlJc w:val="left"/>
+      <w:pPr>
+        <w:ind w:left="1440" w:hanging="360"/>
+      </w:pPr>
+    </w:lvl>
+    <w:lvl w:ilvl="2" w:tplc="0809001B" w:tentative="1">
+      <w:start w:val="1"/>
+      <w:numFmt w:val="lowerRoman"/>
+      <w:lvlText w:val="%3."/>
+      <w:lvlJc w:val="right"/>
+      <w:pPr>
+        <w:ind w:left="2160" w:hanging="180"/>
+      </w:pPr>
+    </w:lvl>
+    <w:lvl w:ilvl="3" w:tplc="0809000F" w:tentative="1">
+      <w:start w:val="1"/>
+      <w:numFmt w:val="decimal"/>
+      <w:lvlText w:val="%4."/>
+      <w:lvlJc w:val="left"/>
+      <w:pPr>
+        <w:ind w:left="2880" w:hanging="360"/>
+      </w:pPr>
+    </w:lvl>
+    <w:lvl w:ilvl="4" w:tplc="08090019" w:tentative="1">
+      <w:start w:val="1"/>
+      <w:numFmt w:val="lowerLetter"/>
+      <w:lvlText w:val="%5."/>
+      <w:lvlJc w:val="left"/>
+      <w:pPr>
+        <w:ind w:left="3600" w:hanging="360"/>
+      </w:pPr>
+    </w:lvl>
+    <w:lvl w:ilvl="5" w:tplc="0809001B" w:tentative="1">
+      <w:start w:val="1"/>
+      <w:numFmt w:val="lowerRoman"/>
+      <w:lvlText w:val="%6."/>
+      <w:lvlJc w:val="right"/>
+      <w:pPr>
+        <w:ind w:left="4320" w:hanging="180"/>
+      </w:pPr>
+    </w:lvl>
+    <w:lvl w:ilvl="6" w:tplc="0809000F" w:tentative="1">
+      <w:start w:val="1"/>
+      <w:numFmt w:val="decimal"/>
+      <w:lvlText w:val="%7."/>
+      <w:lvlJc w:val="left"/>
+      <w:pPr>
+        <w:ind w:left="5040" w:hanging="360"/>
+      </w:pPr>
+    </w:lvl>
+    <w:lvl w:ilvl="7" w:tplc="08090019" w:tentative="1">
+      <w:start w:val="1"/>
+      <w:numFmt w:val="lowerLetter"/>
+      <w:lvlText w:val="%8."/>
+      <w:lvlJc w:val="left"/>
+      <w:pPr>
+        <w:ind w:left="5760" w:hanging="360"/>
+      </w:pPr>
+    </w:lvl>
+    <w:lvl w:ilvl="8" w:tplc="0809001B" w:tentative="1">
+      <w:start w:val="1"/>
+      <w:numFmt w:val="lowerRoman"/>
+      <w:lvlText w:val="%9."/>
+      <w:lvlJc w:val="right"/>
+      <w:pPr>
+        <w:ind w:left="6480" w:hanging="180"/>
+      </w:pPr>
+    </w:lvl>
+  </w:abstractNum>
+  <w:abstractNum w:abstractNumId="28" w15:restartNumberingAfterBreak="0">
     <w:nsid w:val="43972F4D"/>
     <w:multiLevelType w:val="hybridMultilevel"/>
     <w:tmpl w:val="481CE7CC"/>
@@ -6447,7 +7241,7 @@
       </w:pPr>
     </w:lvl>
   </w:abstractNum>
-  <w:abstractNum w:abstractNumId="26" w15:restartNumberingAfterBreak="0">
+  <w:abstractNum w:abstractNumId="29" w15:restartNumberingAfterBreak="0">
     <w:nsid w:val="444373CE"/>
     <w:multiLevelType w:val="multilevel"/>
     <w:tmpl w:val="EDCEA12E"/>
@@ -6560,7 +7354,7 @@
       </w:rPr>
     </w:lvl>
   </w:abstractNum>
-  <w:abstractNum w:abstractNumId="27" w15:restartNumberingAfterBreak="0">
+  <w:abstractNum w:abstractNumId="30" w15:restartNumberingAfterBreak="0">
     <w:nsid w:val="4509342D"/>
     <w:multiLevelType w:val="hybridMultilevel"/>
     <w:tmpl w:val="C87481BA"/>
@@ -6650,7 +7444,7 @@
       </w:pPr>
     </w:lvl>
   </w:abstractNum>
-  <w:abstractNum w:abstractNumId="28" w15:restartNumberingAfterBreak="0">
+  <w:abstractNum w:abstractNumId="31" w15:restartNumberingAfterBreak="0">
     <w:nsid w:val="46AA32DF"/>
     <w:multiLevelType w:val="hybridMultilevel"/>
     <w:tmpl w:val="FF8893D6"/>
@@ -6739,7 +7533,7 @@
       </w:pPr>
     </w:lvl>
   </w:abstractNum>
-  <w:abstractNum w:abstractNumId="29" w15:restartNumberingAfterBreak="0">
+  <w:abstractNum w:abstractNumId="32" w15:restartNumberingAfterBreak="0">
     <w:nsid w:val="4F4008F5"/>
     <w:multiLevelType w:val="hybridMultilevel"/>
     <w:tmpl w:val="D3BEBE3A"/>
@@ -6828,7 +7622,7 @@
       </w:pPr>
     </w:lvl>
   </w:abstractNum>
-  <w:abstractNum w:abstractNumId="30" w15:restartNumberingAfterBreak="0">
+  <w:abstractNum w:abstractNumId="33" w15:restartNumberingAfterBreak="0">
     <w:nsid w:val="4FB93B6E"/>
     <w:multiLevelType w:val="hybridMultilevel"/>
     <w:tmpl w:val="6F78A9B2"/>
@@ -6941,7 +7735,7 @@
       </w:rPr>
     </w:lvl>
   </w:abstractNum>
-  <w:abstractNum w:abstractNumId="31" w15:restartNumberingAfterBreak="0">
+  <w:abstractNum w:abstractNumId="34" w15:restartNumberingAfterBreak="0">
     <w:nsid w:val="51FC7004"/>
     <w:multiLevelType w:val="hybridMultilevel"/>
     <w:tmpl w:val="29BC60D0"/>
@@ -7031,7 +7825,7 @@
       </w:pPr>
     </w:lvl>
   </w:abstractNum>
-  <w:abstractNum w:abstractNumId="32" w15:restartNumberingAfterBreak="0">
+  <w:abstractNum w:abstractNumId="35" w15:restartNumberingAfterBreak="0">
     <w:nsid w:val="54725289"/>
     <w:multiLevelType w:val="hybridMultilevel"/>
     <w:tmpl w:val="06AA0168"/>
@@ -7120,7 +7914,7 @@
       </w:pPr>
     </w:lvl>
   </w:abstractNum>
-  <w:abstractNum w:abstractNumId="33" w15:restartNumberingAfterBreak="0">
+  <w:abstractNum w:abstractNumId="36" w15:restartNumberingAfterBreak="0">
     <w:nsid w:val="58161A98"/>
     <w:multiLevelType w:val="multilevel"/>
     <w:tmpl w:val="FE3017FC"/>
@@ -7233,7 +8027,7 @@
       </w:rPr>
     </w:lvl>
   </w:abstractNum>
-  <w:abstractNum w:abstractNumId="34" w15:restartNumberingAfterBreak="0">
+  <w:abstractNum w:abstractNumId="37" w15:restartNumberingAfterBreak="0">
     <w:nsid w:val="5C0B54D8"/>
     <w:multiLevelType w:val="multilevel"/>
     <w:tmpl w:val="A42230D0"/>
@@ -7347,7 +8141,7 @@
       </w:rPr>
     </w:lvl>
   </w:abstractNum>
-  <w:abstractNum w:abstractNumId="35" w15:restartNumberingAfterBreak="0">
+  <w:abstractNum w:abstractNumId="38" w15:restartNumberingAfterBreak="0">
     <w:nsid w:val="5C6859FA"/>
     <w:multiLevelType w:val="multilevel"/>
     <w:tmpl w:val="29305F4A"/>
@@ -7468,7 +8262,7 @@
       </w:rPr>
     </w:lvl>
   </w:abstractNum>
-  <w:abstractNum w:abstractNumId="36" w15:restartNumberingAfterBreak="0">
+  <w:abstractNum w:abstractNumId="39" w15:restartNumberingAfterBreak="0">
     <w:nsid w:val="5CBA14E9"/>
     <w:multiLevelType w:val="hybridMultilevel"/>
     <w:tmpl w:val="9224D4B0"/>
@@ -7557,7 +8351,7 @@
       </w:pPr>
     </w:lvl>
   </w:abstractNum>
-  <w:abstractNum w:abstractNumId="37" w15:restartNumberingAfterBreak="0">
+  <w:abstractNum w:abstractNumId="40" w15:restartNumberingAfterBreak="0">
     <w:nsid w:val="5E33112F"/>
     <w:multiLevelType w:val="multilevel"/>
     <w:tmpl w:val="C8FC15D4"/>
@@ -7670,7 +8464,7 @@
       </w:rPr>
     </w:lvl>
   </w:abstractNum>
-  <w:abstractNum w:abstractNumId="38" w15:restartNumberingAfterBreak="0">
+  <w:abstractNum w:abstractNumId="41" w15:restartNumberingAfterBreak="0">
     <w:nsid w:val="60224748"/>
     <w:multiLevelType w:val="hybridMultilevel"/>
     <w:tmpl w:val="64467124"/>
@@ -7759,7 +8553,7 @@
       </w:pPr>
     </w:lvl>
   </w:abstractNum>
-  <w:abstractNum w:abstractNumId="39" w15:restartNumberingAfterBreak="0">
+  <w:abstractNum w:abstractNumId="42" w15:restartNumberingAfterBreak="0">
     <w:nsid w:val="60671B88"/>
     <w:multiLevelType w:val="multilevel"/>
     <w:tmpl w:val="E2D6D71E"/>
@@ -7872,7 +8666,7 @@
       </w:rPr>
     </w:lvl>
   </w:abstractNum>
-  <w:abstractNum w:abstractNumId="40" w15:restartNumberingAfterBreak="0">
+  <w:abstractNum w:abstractNumId="43" w15:restartNumberingAfterBreak="0">
     <w:nsid w:val="612F145E"/>
     <w:multiLevelType w:val="hybridMultilevel"/>
     <w:tmpl w:val="430A677A"/>
@@ -7961,7 +8755,7 @@
       </w:pPr>
     </w:lvl>
   </w:abstractNum>
-  <w:abstractNum w:abstractNumId="41" w15:restartNumberingAfterBreak="0">
+  <w:abstractNum w:abstractNumId="44" w15:restartNumberingAfterBreak="0">
     <w:nsid w:val="62437ACB"/>
     <w:multiLevelType w:val="hybridMultilevel"/>
     <w:tmpl w:val="19DC80E4"/>
@@ -8074,7 +8868,7 @@
       </w:rPr>
     </w:lvl>
   </w:abstractNum>
-  <w:abstractNum w:abstractNumId="42" w15:restartNumberingAfterBreak="0">
+  <w:abstractNum w:abstractNumId="45" w15:restartNumberingAfterBreak="0">
     <w:nsid w:val="6A1D2470"/>
     <w:multiLevelType w:val="hybridMultilevel"/>
     <w:tmpl w:val="C87481BA"/>
@@ -8164,7 +8958,7 @@
       </w:pPr>
     </w:lvl>
   </w:abstractNum>
-  <w:abstractNum w:abstractNumId="43" w15:restartNumberingAfterBreak="0">
+  <w:abstractNum w:abstractNumId="46" w15:restartNumberingAfterBreak="0">
     <w:nsid w:val="6F99000A"/>
     <w:multiLevelType w:val="multilevel"/>
     <w:tmpl w:val="D2688D00"/>
@@ -8277,7 +9071,7 @@
       </w:rPr>
     </w:lvl>
   </w:abstractNum>
-  <w:abstractNum w:abstractNumId="44" w15:restartNumberingAfterBreak="0">
+  <w:abstractNum w:abstractNumId="47" w15:restartNumberingAfterBreak="0">
     <w:nsid w:val="74FB1BF5"/>
     <w:multiLevelType w:val="multilevel"/>
     <w:tmpl w:val="89E6D930"/>
@@ -8390,7 +9184,7 @@
       </w:rPr>
     </w:lvl>
   </w:abstractNum>
-  <w:abstractNum w:abstractNumId="45" w15:restartNumberingAfterBreak="0">
+  <w:abstractNum w:abstractNumId="48" w15:restartNumberingAfterBreak="0">
     <w:nsid w:val="7558726F"/>
     <w:multiLevelType w:val="hybridMultilevel"/>
     <w:tmpl w:val="E7C074FA"/>
@@ -8479,7 +9273,7 @@
       </w:pPr>
     </w:lvl>
   </w:abstractNum>
-  <w:abstractNum w:abstractNumId="46" w15:restartNumberingAfterBreak="0">
+  <w:abstractNum w:abstractNumId="49" w15:restartNumberingAfterBreak="0">
     <w:nsid w:val="788142E8"/>
     <w:multiLevelType w:val="hybridMultilevel"/>
     <w:tmpl w:val="75C45076"/>
@@ -8568,7 +9362,7 @@
       </w:pPr>
     </w:lvl>
   </w:abstractNum>
-  <w:abstractNum w:abstractNumId="47" w15:restartNumberingAfterBreak="0">
+  <w:abstractNum w:abstractNumId="50" w15:restartNumberingAfterBreak="0">
     <w:nsid w:val="79D24B63"/>
     <w:multiLevelType w:val="hybridMultilevel"/>
     <w:tmpl w:val="F4B0B02A"/>
@@ -8657,7 +9451,7 @@
       </w:pPr>
     </w:lvl>
   </w:abstractNum>
-  <w:abstractNum w:abstractNumId="48" w15:restartNumberingAfterBreak="0">
+  <w:abstractNum w:abstractNumId="51" w15:restartNumberingAfterBreak="0">
     <w:nsid w:val="7B204986"/>
     <w:multiLevelType w:val="hybridMultilevel"/>
     <w:tmpl w:val="3F5C3FD6"/>
@@ -8746,7 +9540,7 @@
       </w:pPr>
     </w:lvl>
   </w:abstractNum>
-  <w:abstractNum w:abstractNumId="49" w15:restartNumberingAfterBreak="0">
+  <w:abstractNum w:abstractNumId="52" w15:restartNumberingAfterBreak="0">
     <w:nsid w:val="7B635649"/>
     <w:multiLevelType w:val="multilevel"/>
     <w:tmpl w:val="C8FC15D4"/>
@@ -8756,7 +9550,7 @@
       <w:lvlText w:val="%1."/>
       <w:lvlJc w:val="left"/>
       <w:pPr>
-        <w:ind w:left="840" w:hanging="420"/>
+        <w:ind w:left="1140" w:hanging="420"/>
       </w:pPr>
       <w:rPr>
         <w:rFonts w:hint="default"/>
@@ -8768,7 +9562,7 @@
       <w:lvlText w:val="%1.%2."/>
       <w:lvlJc w:val="left"/>
       <w:pPr>
-        <w:ind w:left="1140" w:hanging="720"/>
+        <w:ind w:left="1440" w:hanging="720"/>
       </w:pPr>
       <w:rPr>
         <w:rFonts w:hint="default"/>
@@ -8780,7 +9574,7 @@
       <w:lvlText w:val="%1.%2.%3."/>
       <w:lvlJc w:val="left"/>
       <w:pPr>
-        <w:ind w:left="1140" w:hanging="720"/>
+        <w:ind w:left="1440" w:hanging="720"/>
       </w:pPr>
       <w:rPr>
         <w:rFonts w:hint="default"/>
@@ -8792,7 +9586,7 @@
       <w:lvlText w:val="%1.%2.%3.%4."/>
       <w:lvlJc w:val="left"/>
       <w:pPr>
-        <w:ind w:left="1500" w:hanging="1080"/>
+        <w:ind w:left="1800" w:hanging="1080"/>
       </w:pPr>
       <w:rPr>
         <w:rFonts w:hint="default"/>
@@ -8804,7 +9598,7 @@
       <w:lvlText w:val="%1.%2.%3.%4.%5."/>
       <w:lvlJc w:val="left"/>
       <w:pPr>
-        <w:ind w:left="1500" w:hanging="1080"/>
+        <w:ind w:left="1800" w:hanging="1080"/>
       </w:pPr>
       <w:rPr>
         <w:rFonts w:hint="default"/>
@@ -8816,7 +9610,7 @@
       <w:lvlText w:val="%1.%2.%3.%4.%5.%6."/>
       <w:lvlJc w:val="left"/>
       <w:pPr>
-        <w:ind w:left="1860" w:hanging="1440"/>
+        <w:ind w:left="2160" w:hanging="1440"/>
       </w:pPr>
       <w:rPr>
         <w:rFonts w:hint="default"/>
@@ -8828,7 +9622,7 @@
       <w:lvlText w:val="%1.%2.%3.%4.%5.%6.%7."/>
       <w:lvlJc w:val="left"/>
       <w:pPr>
-        <w:ind w:left="2220" w:hanging="1800"/>
+        <w:ind w:left="2520" w:hanging="1800"/>
       </w:pPr>
       <w:rPr>
         <w:rFonts w:hint="default"/>
@@ -8840,7 +9634,7 @@
       <w:lvlText w:val="%1.%2.%3.%4.%5.%6.%7.%8."/>
       <w:lvlJc w:val="left"/>
       <w:pPr>
-        <w:ind w:left="2220" w:hanging="1800"/>
+        <w:ind w:left="2520" w:hanging="1800"/>
       </w:pPr>
       <w:rPr>
         <w:rFonts w:hint="default"/>
@@ -8852,14 +9646,14 @@
       <w:lvlText w:val="%1.%2.%3.%4.%5.%6.%7.%8.%9."/>
       <w:lvlJc w:val="left"/>
       <w:pPr>
-        <w:ind w:left="2580" w:hanging="2160"/>
+        <w:ind w:left="2880" w:hanging="2160"/>
       </w:pPr>
       <w:rPr>
         <w:rFonts w:hint="default"/>
       </w:rPr>
     </w:lvl>
   </w:abstractNum>
-  <w:abstractNum w:abstractNumId="50" w15:restartNumberingAfterBreak="0">
+  <w:abstractNum w:abstractNumId="53" w15:restartNumberingAfterBreak="0">
     <w:nsid w:val="7B832058"/>
     <w:multiLevelType w:val="hybridMultilevel"/>
     <w:tmpl w:val="FFC24B30"/>
@@ -8948,7 +9742,7 @@
       </w:pPr>
     </w:lvl>
   </w:abstractNum>
-  <w:abstractNum w:abstractNumId="51" w15:restartNumberingAfterBreak="0">
+  <w:abstractNum w:abstractNumId="54" w15:restartNumberingAfterBreak="0">
     <w:nsid w:val="7CA23252"/>
     <w:multiLevelType w:val="multilevel"/>
     <w:tmpl w:val="817036CC"/>
@@ -9061,7 +9855,7 @@
       </w:rPr>
     </w:lvl>
   </w:abstractNum>
-  <w:abstractNum w:abstractNumId="52" w15:restartNumberingAfterBreak="0">
+  <w:abstractNum w:abstractNumId="55" w15:restartNumberingAfterBreak="0">
     <w:nsid w:val="7DFF65A1"/>
     <w:multiLevelType w:val="hybridMultilevel"/>
     <w:tmpl w:val="5312589E"/>
@@ -9150,7 +9944,7 @@
       </w:pPr>
     </w:lvl>
   </w:abstractNum>
-  <w:abstractNum w:abstractNumId="53" w15:restartNumberingAfterBreak="0">
+  <w:abstractNum w:abstractNumId="56" w15:restartNumberingAfterBreak="0">
     <w:nsid w:val="7E1B1CFD"/>
     <w:multiLevelType w:val="multilevel"/>
     <w:tmpl w:val="898C37D6"/>
@@ -9264,166 +10058,175 @@
     </w:lvl>
   </w:abstractNum>
   <w:num w:numId="1" w16cid:durableId="1791901781">
+    <w:abstractNumId w:val="10"/>
+  </w:num>
+  <w:num w:numId="2" w16cid:durableId="1292829468">
+    <w:abstractNumId w:val="48"/>
+  </w:num>
+  <w:num w:numId="3" w16cid:durableId="145126063">
+    <w:abstractNumId w:val="53"/>
+  </w:num>
+  <w:num w:numId="4" w16cid:durableId="1172643744">
     <w:abstractNumId w:val="9"/>
   </w:num>
-  <w:num w:numId="2" w16cid:durableId="1292829468">
+  <w:num w:numId="5" w16cid:durableId="1058285552">
+    <w:abstractNumId w:val="6"/>
+  </w:num>
+  <w:num w:numId="6" w16cid:durableId="941375860">
+    <w:abstractNumId w:val="24"/>
+  </w:num>
+  <w:num w:numId="7" w16cid:durableId="544605818">
+    <w:abstractNumId w:val="31"/>
+  </w:num>
+  <w:num w:numId="8" w16cid:durableId="1314022322">
+    <w:abstractNumId w:val="13"/>
+  </w:num>
+  <w:num w:numId="9" w16cid:durableId="369721083">
+    <w:abstractNumId w:val="39"/>
+  </w:num>
+  <w:num w:numId="10" w16cid:durableId="721639822">
+    <w:abstractNumId w:val="7"/>
+  </w:num>
+  <w:num w:numId="11" w16cid:durableId="1140000912">
+    <w:abstractNumId w:val="4"/>
+  </w:num>
+  <w:num w:numId="12" w16cid:durableId="1170560031">
+    <w:abstractNumId w:val="44"/>
+  </w:num>
+  <w:num w:numId="13" w16cid:durableId="1440643392">
+    <w:abstractNumId w:val="15"/>
+  </w:num>
+  <w:num w:numId="14" w16cid:durableId="1490948913">
+    <w:abstractNumId w:val="28"/>
+  </w:num>
+  <w:num w:numId="15" w16cid:durableId="1741175093">
+    <w:abstractNumId w:val="16"/>
+  </w:num>
+  <w:num w:numId="16" w16cid:durableId="2105297328">
+    <w:abstractNumId w:val="55"/>
+  </w:num>
+  <w:num w:numId="17" w16cid:durableId="66534051">
+    <w:abstractNumId w:val="18"/>
+  </w:num>
+  <w:num w:numId="18" w16cid:durableId="1999187789">
+    <w:abstractNumId w:val="14"/>
+  </w:num>
+  <w:num w:numId="19" w16cid:durableId="1162505728">
+    <w:abstractNumId w:val="3"/>
+  </w:num>
+  <w:num w:numId="20" w16cid:durableId="1092817859">
+    <w:abstractNumId w:val="38"/>
+  </w:num>
+  <w:num w:numId="21" w16cid:durableId="1818377894">
+    <w:abstractNumId w:val="30"/>
+  </w:num>
+  <w:num w:numId="22" w16cid:durableId="1132554221">
+    <w:abstractNumId w:val="19"/>
+  </w:num>
+  <w:num w:numId="23" w16cid:durableId="1668822846">
+    <w:abstractNumId w:val="22"/>
+  </w:num>
+  <w:num w:numId="24" w16cid:durableId="223221469">
+    <w:abstractNumId w:val="5"/>
+  </w:num>
+  <w:num w:numId="25" w16cid:durableId="242303084">
+    <w:abstractNumId w:val="42"/>
+  </w:num>
+  <w:num w:numId="26" w16cid:durableId="1392386747">
+    <w:abstractNumId w:val="54"/>
+  </w:num>
+  <w:num w:numId="27" w16cid:durableId="625964070">
+    <w:abstractNumId w:val="21"/>
+  </w:num>
+  <w:num w:numId="28" w16cid:durableId="1709838184">
+    <w:abstractNumId w:val="23"/>
+  </w:num>
+  <w:num w:numId="29" w16cid:durableId="1238443125">
+    <w:abstractNumId w:val="47"/>
+  </w:num>
+  <w:num w:numId="30" w16cid:durableId="1457720227">
+    <w:abstractNumId w:val="17"/>
+  </w:num>
+  <w:num w:numId="31" w16cid:durableId="875236564">
+    <w:abstractNumId w:val="36"/>
+  </w:num>
+  <w:num w:numId="32" w16cid:durableId="1970240327">
+    <w:abstractNumId w:val="29"/>
+  </w:num>
+  <w:num w:numId="33" w16cid:durableId="529684160">
+    <w:abstractNumId w:val="46"/>
+  </w:num>
+  <w:num w:numId="34" w16cid:durableId="1993176180">
+    <w:abstractNumId w:val="20"/>
+  </w:num>
+  <w:num w:numId="35" w16cid:durableId="413742837">
+    <w:abstractNumId w:val="35"/>
+  </w:num>
+  <w:num w:numId="36" w16cid:durableId="539170023">
     <w:abstractNumId w:val="45"/>
   </w:num>
-  <w:num w:numId="3" w16cid:durableId="145126063">
+  <w:num w:numId="37" w16cid:durableId="1063599438">
+    <w:abstractNumId w:val="8"/>
+  </w:num>
+  <w:num w:numId="38" w16cid:durableId="1257010762">
+    <w:abstractNumId w:val="41"/>
+  </w:num>
+  <w:num w:numId="39" w16cid:durableId="1804497783">
+    <w:abstractNumId w:val="26"/>
+  </w:num>
+  <w:num w:numId="40" w16cid:durableId="1643806274">
     <w:abstractNumId w:val="50"/>
   </w:num>
-  <w:num w:numId="4" w16cid:durableId="1172643744">
-    <w:abstractNumId w:val="8"/>
+  <w:num w:numId="41" w16cid:durableId="1851018280">
+    <w:abstractNumId w:val="25"/>
   </w:num>
-  <w:num w:numId="5" w16cid:durableId="1058285552">
-    <w:abstractNumId w:val="5"/>
+  <w:num w:numId="42" w16cid:durableId="1128743138">
+    <w:abstractNumId w:val="56"/>
   </w:num>
-  <w:num w:numId="6" w16cid:durableId="941375860">
-    <w:abstractNumId w:val="22"/>
+  <w:num w:numId="43" w16cid:durableId="2094162322">
+    <w:abstractNumId w:val="1"/>
   </w:num>
-  <w:num w:numId="7" w16cid:durableId="544605818">
-    <w:abstractNumId w:val="28"/>
+  <w:num w:numId="44" w16cid:durableId="2080706090">
+    <w:abstractNumId w:val="34"/>
   </w:num>
-  <w:num w:numId="8" w16cid:durableId="1314022322">
+  <w:num w:numId="45" w16cid:durableId="1028915946">
+    <w:abstractNumId w:val="43"/>
+  </w:num>
+  <w:num w:numId="46" w16cid:durableId="1797211963">
+    <w:abstractNumId w:val="2"/>
+  </w:num>
+  <w:num w:numId="47" w16cid:durableId="1580406001">
+    <w:abstractNumId w:val="51"/>
+  </w:num>
+  <w:num w:numId="48" w16cid:durableId="180364681">
+    <w:abstractNumId w:val="37"/>
+  </w:num>
+  <w:num w:numId="49" w16cid:durableId="1595436795">
+    <w:abstractNumId w:val="32"/>
+  </w:num>
+  <w:num w:numId="50" w16cid:durableId="1453792288">
+    <w:abstractNumId w:val="40"/>
+  </w:num>
+  <w:num w:numId="51" w16cid:durableId="1035538386">
+    <w:abstractNumId w:val="49"/>
+  </w:num>
+  <w:num w:numId="52" w16cid:durableId="71394394">
+    <w:abstractNumId w:val="12"/>
+  </w:num>
+  <w:num w:numId="53" w16cid:durableId="966159522">
+    <w:abstractNumId w:val="33"/>
+  </w:num>
+  <w:num w:numId="54" w16cid:durableId="756365745">
+    <w:abstractNumId w:val="52"/>
+  </w:num>
+  <w:num w:numId="55" w16cid:durableId="682778317">
     <w:abstractNumId w:val="11"/>
   </w:num>
-  <w:num w:numId="9" w16cid:durableId="369721083">
-    <w:abstractNumId w:val="36"/>
-  </w:num>
-  <w:num w:numId="10" w16cid:durableId="721639822">
-    <w:abstractNumId w:val="6"/>
-  </w:num>
-  <w:num w:numId="11" w16cid:durableId="1140000912">
-    <w:abstractNumId w:val="3"/>
-  </w:num>
-  <w:num w:numId="12" w16cid:durableId="1170560031">
-    <w:abstractNumId w:val="41"/>
-  </w:num>
-  <w:num w:numId="13" w16cid:durableId="1440643392">
-    <w:abstractNumId w:val="13"/>
-  </w:num>
-  <w:num w:numId="14" w16cid:durableId="1490948913">
-    <w:abstractNumId w:val="25"/>
-  </w:num>
-  <w:num w:numId="15" w16cid:durableId="1741175093">
-    <w:abstractNumId w:val="14"/>
-  </w:num>
-  <w:num w:numId="16" w16cid:durableId="2105297328">
-    <w:abstractNumId w:val="52"/>
-  </w:num>
-  <w:num w:numId="17" w16cid:durableId="66534051">
-    <w:abstractNumId w:val="16"/>
-  </w:num>
-  <w:num w:numId="18" w16cid:durableId="1999187789">
-    <w:abstractNumId w:val="12"/>
-  </w:num>
-  <w:num w:numId="19" w16cid:durableId="1162505728">
-    <w:abstractNumId w:val="2"/>
-  </w:num>
-  <w:num w:numId="20" w16cid:durableId="1092817859">
-    <w:abstractNumId w:val="35"/>
-  </w:num>
-  <w:num w:numId="21" w16cid:durableId="1818377894">
+  <w:num w:numId="56" w16cid:durableId="983318260">
     <w:abstractNumId w:val="27"/>
   </w:num>
-  <w:num w:numId="22" w16cid:durableId="1132554221">
-    <w:abstractNumId w:val="17"/>
-  </w:num>
-  <w:num w:numId="23" w16cid:durableId="1668822846">
-    <w:abstractNumId w:val="20"/>
-  </w:num>
-  <w:num w:numId="24" w16cid:durableId="223221469">
-    <w:abstractNumId w:val="4"/>
-  </w:num>
-  <w:num w:numId="25" w16cid:durableId="242303084">
-    <w:abstractNumId w:val="39"/>
-  </w:num>
-  <w:num w:numId="26" w16cid:durableId="1392386747">
-    <w:abstractNumId w:val="51"/>
-  </w:num>
-  <w:num w:numId="27" w16cid:durableId="625964070">
-    <w:abstractNumId w:val="19"/>
-  </w:num>
-  <w:num w:numId="28" w16cid:durableId="1709838184">
-    <w:abstractNumId w:val="21"/>
-  </w:num>
-  <w:num w:numId="29" w16cid:durableId="1238443125">
-    <w:abstractNumId w:val="44"/>
-  </w:num>
-  <w:num w:numId="30" w16cid:durableId="1457720227">
-    <w:abstractNumId w:val="15"/>
-  </w:num>
-  <w:num w:numId="31" w16cid:durableId="875236564">
-    <w:abstractNumId w:val="33"/>
-  </w:num>
-  <w:num w:numId="32" w16cid:durableId="1970240327">
-    <w:abstractNumId w:val="26"/>
-  </w:num>
-  <w:num w:numId="33" w16cid:durableId="529684160">
-    <w:abstractNumId w:val="43"/>
-  </w:num>
-  <w:num w:numId="34" w16cid:durableId="1993176180">
-    <w:abstractNumId w:val="18"/>
-  </w:num>
-  <w:num w:numId="35" w16cid:durableId="413742837">
-    <w:abstractNumId w:val="32"/>
-  </w:num>
-  <w:num w:numId="36" w16cid:durableId="539170023">
-    <w:abstractNumId w:val="42"/>
-  </w:num>
-  <w:num w:numId="37" w16cid:durableId="1063599438">
-    <w:abstractNumId w:val="7"/>
-  </w:num>
-  <w:num w:numId="38" w16cid:durableId="1257010762">
-    <w:abstractNumId w:val="38"/>
-  </w:num>
-  <w:num w:numId="39" w16cid:durableId="1804497783">
-    <w:abstractNumId w:val="24"/>
-  </w:num>
-  <w:num w:numId="40" w16cid:durableId="1643806274">
-    <w:abstractNumId w:val="47"/>
-  </w:num>
-  <w:num w:numId="41" w16cid:durableId="1851018280">
-    <w:abstractNumId w:val="23"/>
-  </w:num>
-  <w:num w:numId="42" w16cid:durableId="1128743138">
-    <w:abstractNumId w:val="53"/>
-  </w:num>
-  <w:num w:numId="43" w16cid:durableId="2094162322">
+  <w:num w:numId="57" w16cid:durableId="545532126">
     <w:abstractNumId w:val="0"/>
-  </w:num>
-  <w:num w:numId="44" w16cid:durableId="2080706090">
-    <w:abstractNumId w:val="31"/>
-  </w:num>
-  <w:num w:numId="45" w16cid:durableId="1028915946">
-    <w:abstractNumId w:val="40"/>
-  </w:num>
-  <w:num w:numId="46" w16cid:durableId="1797211963">
-    <w:abstractNumId w:val="1"/>
-  </w:num>
-  <w:num w:numId="47" w16cid:durableId="1580406001">
-    <w:abstractNumId w:val="48"/>
-  </w:num>
-  <w:num w:numId="48" w16cid:durableId="180364681">
-    <w:abstractNumId w:val="34"/>
-  </w:num>
-  <w:num w:numId="49" w16cid:durableId="1595436795">
-    <w:abstractNumId w:val="29"/>
-  </w:num>
-  <w:num w:numId="50" w16cid:durableId="1453792288">
-    <w:abstractNumId w:val="37"/>
-  </w:num>
-  <w:num w:numId="51" w16cid:durableId="1035538386">
-    <w:abstractNumId w:val="46"/>
-  </w:num>
-  <w:num w:numId="52" w16cid:durableId="71394394">
-    <w:abstractNumId w:val="10"/>
-  </w:num>
-  <w:num w:numId="53" w16cid:durableId="966159522">
-    <w:abstractNumId w:val="30"/>
-  </w:num>
-  <w:num w:numId="54" w16cid:durableId="756365745">
-    <w:abstractNumId w:val="49"/>
   </w:num>
 </w:numbering>
 </file>

</xml_diff>

<commit_message>
Add a chapter about technical indicators
</commit_message>
<xml_diff>
--- a/Дипломная работа.docx
+++ b/Дипломная работа.docx
@@ -376,7 +376,7 @@
             </w:rPr>
             <w:fldChar w:fldCharType="separate"/>
           </w:r>
-          <w:hyperlink w:anchor="_Toc197702941" w:history="1">
+          <w:hyperlink w:anchor="_Toc197712694" w:history="1">
             <w:r>
               <w:rPr>
                 <w:rStyle w:val="Hyperlink"/>
@@ -405,7 +405,7 @@
                 <w:noProof/>
                 <w:webHidden/>
               </w:rPr>
-              <w:instrText xml:space="preserve"> PAGEREF _Toc197702941 \h </w:instrText>
+              <w:instrText xml:space="preserve"> PAGEREF _Toc197712694 \h </w:instrText>
             </w:r>
             <w:r>
               <w:rPr>
@@ -449,7 +449,7 @@
               <w14:ligatures w14:val="standardContextual"/>
             </w:rPr>
           </w:pPr>
-          <w:hyperlink w:anchor="_Toc197702942" w:history="1">
+          <w:hyperlink w:anchor="_Toc197712695" w:history="1">
             <w:r>
               <w:rPr>
                 <w:rStyle w:val="Hyperlink"/>
@@ -479,7 +479,7 @@
                 <w:noProof/>
                 <w:webHidden/>
               </w:rPr>
-              <w:instrText xml:space="preserve"> PAGEREF _Toc197702942 \h </w:instrText>
+              <w:instrText xml:space="preserve"> PAGEREF _Toc197712695 \h </w:instrText>
             </w:r>
             <w:r>
               <w:rPr>
@@ -526,7 +526,7 @@
               <w14:ligatures w14:val="standardContextual"/>
             </w:rPr>
           </w:pPr>
-          <w:hyperlink w:anchor="_Toc197702943" w:history="1">
+          <w:hyperlink w:anchor="_Toc197712696" w:history="1">
             <w:r>
               <w:rPr>
                 <w:rStyle w:val="Hyperlink"/>
@@ -557,7 +557,27 @@
                 <w:noProof/>
                 <w:lang w:bidi="en-US"/>
               </w:rPr>
-              <w:t>Анализ предметной области</w:t>
+              <w:t>Анализ</w:t>
+            </w:r>
+            <w:r>
+              <w:rPr>
+                <w:rStyle w:val="Hyperlink"/>
+                <w:b/>
+                <w:bCs/>
+                <w:noProof/>
+                <w:lang w:bidi="en-US"/>
+              </w:rPr>
+              <w:t xml:space="preserve"> </w:t>
+            </w:r>
+            <w:r>
+              <w:rPr>
+                <w:rStyle w:val="Hyperlink"/>
+                <w:b/>
+                <w:bCs/>
+                <w:noProof/>
+                <w:lang w:bidi="en-US"/>
+              </w:rPr>
+              <w:t>предметной области</w:t>
             </w:r>
             <w:r>
               <w:rPr>
@@ -578,7 +598,7 @@
                 <w:noProof/>
                 <w:webHidden/>
               </w:rPr>
-              <w:instrText xml:space="preserve"> PAGEREF _Toc197702943 \h </w:instrText>
+              <w:instrText xml:space="preserve"> PAGEREF _Toc197712696 \h </w:instrText>
             </w:r>
             <w:r>
               <w:rPr>
@@ -625,7 +645,7 @@
               <w14:ligatures w14:val="standardContextual"/>
             </w:rPr>
           </w:pPr>
-          <w:hyperlink w:anchor="_Toc197702944" w:history="1">
+          <w:hyperlink w:anchor="_Toc197712697" w:history="1">
             <w:r>
               <w:rPr>
                 <w:rStyle w:val="Hyperlink"/>
@@ -677,7 +697,7 @@
                 <w:noProof/>
                 <w:webHidden/>
               </w:rPr>
-              <w:instrText xml:space="preserve"> PAGEREF _Toc197702944 \h </w:instrText>
+              <w:instrText xml:space="preserve"> PAGEREF _Toc197712697 \h </w:instrText>
             </w:r>
             <w:r>
               <w:rPr>
@@ -724,7 +744,7 @@
               <w14:ligatures w14:val="standardContextual"/>
             </w:rPr>
           </w:pPr>
-          <w:hyperlink w:anchor="_Toc197702945" w:history="1">
+          <w:hyperlink w:anchor="_Toc197712698" w:history="1">
             <w:r>
               <w:rPr>
                 <w:rStyle w:val="Hyperlink"/>
@@ -755,7 +775,27 @@
                 <w:noProof/>
                 <w:lang w:bidi="en-US"/>
               </w:rPr>
-              <w:t>Паттерны технического анализа графика финансовых данных</w:t>
+              <w:t>Паттерны технического</w:t>
+            </w:r>
+            <w:r>
+              <w:rPr>
+                <w:rStyle w:val="Hyperlink"/>
+                <w:b/>
+                <w:bCs/>
+                <w:noProof/>
+                <w:lang w:bidi="en-US"/>
+              </w:rPr>
+              <w:t xml:space="preserve"> </w:t>
+            </w:r>
+            <w:r>
+              <w:rPr>
+                <w:rStyle w:val="Hyperlink"/>
+                <w:b/>
+                <w:bCs/>
+                <w:noProof/>
+                <w:lang w:bidi="en-US"/>
+              </w:rPr>
+              <w:t>анализа графика финансовых данных</w:t>
             </w:r>
             <w:r>
               <w:rPr>
@@ -776,7 +816,7 @@
                 <w:noProof/>
                 <w:webHidden/>
               </w:rPr>
-              <w:instrText xml:space="preserve"> PAGEREF _Toc197702945 \h </w:instrText>
+              <w:instrText xml:space="preserve"> PAGEREF _Toc197712698 \h </w:instrText>
             </w:r>
             <w:r>
               <w:rPr>
@@ -823,7 +863,7 @@
               <w14:ligatures w14:val="standardContextual"/>
             </w:rPr>
           </w:pPr>
-          <w:hyperlink w:anchor="_Toc197702946" w:history="1">
+          <w:hyperlink w:anchor="_Toc197712699" w:history="1">
             <w:r>
               <w:rPr>
                 <w:rStyle w:val="Hyperlink"/>
@@ -875,7 +915,7 @@
                 <w:noProof/>
                 <w:webHidden/>
               </w:rPr>
-              <w:instrText xml:space="preserve"> PAGEREF _Toc197702946 \h </w:instrText>
+              <w:instrText xml:space="preserve"> PAGEREF _Toc197712699 \h </w:instrText>
             </w:r>
             <w:r>
               <w:rPr>
@@ -922,7 +962,7 @@
               <w14:ligatures w14:val="standardContextual"/>
             </w:rPr>
           </w:pPr>
-          <w:hyperlink w:anchor="_Toc197702947" w:history="1">
+          <w:hyperlink w:anchor="_Toc197712700" w:history="1">
             <w:r>
               <w:rPr>
                 <w:rStyle w:val="Hyperlink"/>
@@ -974,7 +1014,7 @@
                 <w:noProof/>
                 <w:webHidden/>
               </w:rPr>
-              <w:instrText xml:space="preserve"> PAGEREF _Toc197702947 \h </w:instrText>
+              <w:instrText xml:space="preserve"> PAGEREF _Toc197712700 \h </w:instrText>
             </w:r>
             <w:r>
               <w:rPr>
@@ -994,7 +1034,7 @@
                 <w:noProof/>
                 <w:webHidden/>
               </w:rPr>
-              <w:t>8</w:t>
+              <w:t>10</w:t>
             </w:r>
             <w:r>
               <w:rPr>
@@ -1021,7 +1061,7 @@
               <w14:ligatures w14:val="standardContextual"/>
             </w:rPr>
           </w:pPr>
-          <w:hyperlink w:anchor="_Toc197702948" w:history="1">
+          <w:hyperlink w:anchor="_Toc197712701" w:history="1">
             <w:r>
               <w:rPr>
                 <w:rStyle w:val="Hyperlink"/>
@@ -1073,7 +1113,7 @@
                 <w:noProof/>
                 <w:webHidden/>
               </w:rPr>
-              <w:instrText xml:space="preserve"> PAGEREF _Toc197702948 \h </w:instrText>
+              <w:instrText xml:space="preserve"> PAGEREF _Toc197712701 \h </w:instrText>
             </w:r>
             <w:r>
               <w:rPr>
@@ -1093,7 +1133,7 @@
                 <w:noProof/>
                 <w:webHidden/>
               </w:rPr>
-              <w:t>9</w:t>
+              <w:t>11</w:t>
             </w:r>
             <w:r>
               <w:rPr>
@@ -1120,7 +1160,7 @@
               <w14:ligatures w14:val="standardContextual"/>
             </w:rPr>
           </w:pPr>
-          <w:hyperlink w:anchor="_Toc197702949" w:history="1">
+          <w:hyperlink w:anchor="_Toc197712702" w:history="1">
             <w:r>
               <w:rPr>
                 <w:rStyle w:val="Hyperlink"/>
@@ -1172,153 +1212,7 @@
                 <w:noProof/>
                 <w:webHidden/>
               </w:rPr>
-              <w:instrText xml:space="preserve"> PAGEREF _Toc197702949 \h </w:instrText>
-            </w:r>
-            <w:r>
-              <w:rPr>
-                <w:noProof/>
-                <w:webHidden/>
-              </w:rPr>
-            </w:r>
-            <w:r>
-              <w:rPr>
-                <w:noProof/>
-                <w:webHidden/>
-              </w:rPr>
-              <w:fldChar w:fldCharType="separate"/>
-            </w:r>
-            <w:r>
-              <w:rPr>
-                <w:noProof/>
-                <w:webHidden/>
-              </w:rPr>
-              <w:t>11</w:t>
-            </w:r>
-            <w:r>
-              <w:rPr>
-                <w:noProof/>
-                <w:webHidden/>
-              </w:rPr>
-              <w:fldChar w:fldCharType="end"/>
-            </w:r>
-          </w:hyperlink>
-        </w:p>
-        <w:p>
-          <w:pPr>
-            <w:pStyle w:val="TOC1"/>
-            <w:rPr>
-              <w:rFonts w:asciiTheme="minorHAnsi" w:eastAsiaTheme="minorEastAsia" w:hAnsiTheme="minorHAnsi" w:cstheme="minorBidi"/>
-              <w:noProof/>
-              <w:kern w:val="2"/>
-              <w:sz w:val="24"/>
-              <w:szCs w:val="24"/>
-              <w:lang w:val="en-RU" w:eastAsia="en-GB"/>
-              <w14:ligatures w14:val="standardContextual"/>
-            </w:rPr>
-          </w:pPr>
-          <w:hyperlink w:anchor="_Toc197702950" w:history="1">
-            <w:r>
-              <w:rPr>
-                <w:rStyle w:val="Hyperlink"/>
-                <w:b/>
-                <w:bCs/>
-                <w:noProof/>
-              </w:rPr>
-              <w:t>Заключение</w:t>
-            </w:r>
-            <w:r>
-              <w:rPr>
-                <w:noProof/>
-                <w:webHidden/>
-              </w:rPr>
-              <w:tab/>
-            </w:r>
-            <w:r>
-              <w:rPr>
-                <w:noProof/>
-                <w:webHidden/>
-              </w:rPr>
-              <w:fldChar w:fldCharType="begin"/>
-            </w:r>
-            <w:r>
-              <w:rPr>
-                <w:noProof/>
-                <w:webHidden/>
-              </w:rPr>
-              <w:instrText xml:space="preserve"> PAGEREF _Toc197702950 \h </w:instrText>
-            </w:r>
-            <w:r>
-              <w:rPr>
-                <w:noProof/>
-                <w:webHidden/>
-              </w:rPr>
-            </w:r>
-            <w:r>
-              <w:rPr>
-                <w:noProof/>
-                <w:webHidden/>
-              </w:rPr>
-              <w:fldChar w:fldCharType="separate"/>
-            </w:r>
-            <w:r>
-              <w:rPr>
-                <w:noProof/>
-                <w:webHidden/>
-              </w:rPr>
-              <w:t>12</w:t>
-            </w:r>
-            <w:r>
-              <w:rPr>
-                <w:noProof/>
-                <w:webHidden/>
-              </w:rPr>
-              <w:fldChar w:fldCharType="end"/>
-            </w:r>
-          </w:hyperlink>
-        </w:p>
-        <w:p>
-          <w:pPr>
-            <w:pStyle w:val="TOC1"/>
-            <w:rPr>
-              <w:rFonts w:asciiTheme="minorHAnsi" w:eastAsiaTheme="minorEastAsia" w:hAnsiTheme="minorHAnsi" w:cstheme="minorBidi"/>
-              <w:noProof/>
-              <w:kern w:val="2"/>
-              <w:sz w:val="24"/>
-              <w:szCs w:val="24"/>
-              <w:lang w:val="en-RU" w:eastAsia="en-GB"/>
-              <w14:ligatures w14:val="standardContextual"/>
-            </w:rPr>
-          </w:pPr>
-          <w:hyperlink w:anchor="_Toc197702951" w:history="1">
-            <w:r>
-              <w:rPr>
-                <w:rStyle w:val="Hyperlink"/>
-                <w:b/>
-                <w:bCs/>
-                <w:noProof/>
-              </w:rPr>
-              <w:t>Список литературы</w:t>
-            </w:r>
-            <w:r>
-              <w:rPr>
-                <w:noProof/>
-                <w:webHidden/>
-              </w:rPr>
-              <w:tab/>
-            </w:r>
-            <w:r>
-              <w:rPr>
-                <w:noProof/>
-                <w:webHidden/>
-              </w:rPr>
-              <w:fldChar w:fldCharType="begin"/>
-            </w:r>
-            <w:r>
-              <w:rPr>
-                <w:noProof/>
-                <w:webHidden/>
-              </w:rPr>
-              <w:instrText xml:space="preserve"> PAGEREF _Toc197702951 \h </w:instrText>
+              <w:instrText xml:space="preserve"> PAGEREF _Toc197712702 \h </w:instrText>
             </w:r>
             <w:r>
               <w:rPr>
@@ -1351,6 +1245,152 @@
         </w:p>
         <w:p>
           <w:pPr>
+            <w:pStyle w:val="TOC1"/>
+            <w:rPr>
+              <w:rFonts w:asciiTheme="minorHAnsi" w:eastAsiaTheme="minorEastAsia" w:hAnsiTheme="minorHAnsi" w:cstheme="minorBidi"/>
+              <w:noProof/>
+              <w:kern w:val="2"/>
+              <w:sz w:val="24"/>
+              <w:szCs w:val="24"/>
+              <w:lang w:val="en-RU" w:eastAsia="en-GB"/>
+              <w14:ligatures w14:val="standardContextual"/>
+            </w:rPr>
+          </w:pPr>
+          <w:hyperlink w:anchor="_Toc197712703" w:history="1">
+            <w:r>
+              <w:rPr>
+                <w:rStyle w:val="Hyperlink"/>
+                <w:b/>
+                <w:bCs/>
+                <w:noProof/>
+              </w:rPr>
+              <w:t>Заключение</w:t>
+            </w:r>
+            <w:r>
+              <w:rPr>
+                <w:noProof/>
+                <w:webHidden/>
+              </w:rPr>
+              <w:tab/>
+            </w:r>
+            <w:r>
+              <w:rPr>
+                <w:noProof/>
+                <w:webHidden/>
+              </w:rPr>
+              <w:fldChar w:fldCharType="begin"/>
+            </w:r>
+            <w:r>
+              <w:rPr>
+                <w:noProof/>
+                <w:webHidden/>
+              </w:rPr>
+              <w:instrText xml:space="preserve"> PAGEREF _Toc197712703 \h </w:instrText>
+            </w:r>
+            <w:r>
+              <w:rPr>
+                <w:noProof/>
+                <w:webHidden/>
+              </w:rPr>
+            </w:r>
+            <w:r>
+              <w:rPr>
+                <w:noProof/>
+                <w:webHidden/>
+              </w:rPr>
+              <w:fldChar w:fldCharType="separate"/>
+            </w:r>
+            <w:r>
+              <w:rPr>
+                <w:noProof/>
+                <w:webHidden/>
+              </w:rPr>
+              <w:t>14</w:t>
+            </w:r>
+            <w:r>
+              <w:rPr>
+                <w:noProof/>
+                <w:webHidden/>
+              </w:rPr>
+              <w:fldChar w:fldCharType="end"/>
+            </w:r>
+          </w:hyperlink>
+        </w:p>
+        <w:p>
+          <w:pPr>
+            <w:pStyle w:val="TOC1"/>
+            <w:rPr>
+              <w:rFonts w:asciiTheme="minorHAnsi" w:eastAsiaTheme="minorEastAsia" w:hAnsiTheme="minorHAnsi" w:cstheme="minorBidi"/>
+              <w:noProof/>
+              <w:kern w:val="2"/>
+              <w:sz w:val="24"/>
+              <w:szCs w:val="24"/>
+              <w:lang w:val="en-RU" w:eastAsia="en-GB"/>
+              <w14:ligatures w14:val="standardContextual"/>
+            </w:rPr>
+          </w:pPr>
+          <w:hyperlink w:anchor="_Toc197712704" w:history="1">
+            <w:r>
+              <w:rPr>
+                <w:rStyle w:val="Hyperlink"/>
+                <w:b/>
+                <w:bCs/>
+                <w:noProof/>
+              </w:rPr>
+              <w:t>Список литературы</w:t>
+            </w:r>
+            <w:r>
+              <w:rPr>
+                <w:noProof/>
+                <w:webHidden/>
+              </w:rPr>
+              <w:tab/>
+            </w:r>
+            <w:r>
+              <w:rPr>
+                <w:noProof/>
+                <w:webHidden/>
+              </w:rPr>
+              <w:fldChar w:fldCharType="begin"/>
+            </w:r>
+            <w:r>
+              <w:rPr>
+                <w:noProof/>
+                <w:webHidden/>
+              </w:rPr>
+              <w:instrText xml:space="preserve"> PAGEREF _Toc197712704 \h </w:instrText>
+            </w:r>
+            <w:r>
+              <w:rPr>
+                <w:noProof/>
+                <w:webHidden/>
+              </w:rPr>
+            </w:r>
+            <w:r>
+              <w:rPr>
+                <w:noProof/>
+                <w:webHidden/>
+              </w:rPr>
+              <w:fldChar w:fldCharType="separate"/>
+            </w:r>
+            <w:r>
+              <w:rPr>
+                <w:noProof/>
+                <w:webHidden/>
+              </w:rPr>
+              <w:t>15</w:t>
+            </w:r>
+            <w:r>
+              <w:rPr>
+                <w:noProof/>
+                <w:webHidden/>
+              </w:rPr>
+              <w:fldChar w:fldCharType="end"/>
+            </w:r>
+          </w:hyperlink>
+        </w:p>
+        <w:p>
+          <w:pPr>
             <w:spacing w:line="480" w:lineRule="auto"/>
             <w:rPr>
               <w:sz w:val="28"/>
@@ -1401,7 +1441,7 @@
           <w:color w:val="auto"/>
         </w:rPr>
       </w:pPr>
-      <w:bookmarkStart w:id="1" w:name="_Toc197702941"/>
+      <w:bookmarkStart w:id="1" w:name="_Toc197712694"/>
       <w:bookmarkEnd w:id="0"/>
       <w:r>
         <w:rPr>
@@ -1665,7 +1705,7 @@
         </w:rPr>
       </w:pPr>
       <w:bookmarkStart w:id="3" w:name="_Toc133774645"/>
-      <w:bookmarkStart w:id="4" w:name="_Toc197702942"/>
+      <w:bookmarkStart w:id="4" w:name="_Toc197712695"/>
       <w:r>
         <w:rPr>
           <w:b/>
@@ -1798,7 +1838,7 @@
           <w:lang w:val="en-US"/>
         </w:rPr>
       </w:pPr>
-      <w:bookmarkStart w:id="5" w:name="_Toc197702943"/>
+      <w:bookmarkStart w:id="5" w:name="_Toc197712696"/>
       <w:r>
         <w:rPr>
           <w:b/>
@@ -1840,7 +1880,7 @@
           <w:lang w:val="en-US"/>
         </w:rPr>
       </w:pPr>
-      <w:bookmarkStart w:id="6" w:name="_Toc197702944"/>
+      <w:bookmarkStart w:id="6" w:name="_Toc197712697"/>
       <w:r>
         <w:rPr>
           <w:b/>
@@ -1926,13 +1966,7 @@
         <w:t>Визуальный а</w:t>
       </w:r>
       <w:r>
-        <w:t xml:space="preserve">нализ с использованием технических индикаторов </w:t>
-      </w:r>
-      <w:r>
-        <w:t>[1]</w:t>
-      </w:r>
-      <w:r>
-        <w:t>.</w:t>
+        <w:t>нализ с использованием технических индикаторов.</w:t>
       </w:r>
     </w:p>
     <w:p>
@@ -2023,7 +2057,7 @@
           <w:szCs w:val="32"/>
         </w:rPr>
       </w:pPr>
-      <w:bookmarkStart w:id="7" w:name="_Toc197702945"/>
+      <w:bookmarkStart w:id="7" w:name="_Toc197712698"/>
       <w:r>
         <w:rPr>
           <w:b/>
@@ -2042,9 +2076,6 @@
         <w:spacing w:line="360" w:lineRule="auto"/>
         <w:ind w:firstLine="360"/>
         <w:jc w:val="both"/>
-        <w:rPr>
-          <w:lang w:val="en-US"/>
-        </w:rPr>
       </w:pPr>
       <w:r>
         <w:t>В</w:t>
@@ -2067,13 +2098,7 @@
         <w:t xml:space="preserve"> называют устойчивые повторяющиеся сочетания данных цены, объёма или индикаторов. </w:t>
       </w:r>
       <w:r>
-        <w:t>Анализ паттернов основывается на одной из аксиом технического анализа: «история повторяется» — считается, что повторяющиеся комбинации данных приводят к аналогичному результату</w:t>
-      </w:r>
-      <w:r>
-        <w:t xml:space="preserve"> [3]</w:t>
-      </w:r>
-      <w:r>
-        <w:t>.</w:t>
+        <w:t>Анализ паттернов основывается на одной из аксиом технического анализа: «история повторяется» — считается, что повторяющиеся комбинации данных приводят к аналогичному результату [3].</w:t>
       </w:r>
     </w:p>
     <w:p>
@@ -2104,13 +2129,7 @@
         <w:jc w:val="both"/>
       </w:pPr>
       <w:r>
-        <w:t xml:space="preserve">Неопределённые (могут вести и </w:t>
-      </w:r>
-      <w:r>
-        <w:t>к продолжению,</w:t>
-      </w:r>
-      <w:r>
-        <w:t xml:space="preserve"> и к смене текущего тренда).</w:t>
+        <w:t>Неопределённые (могут вести и к продолжению, и к смене текущего тренда).</w:t>
       </w:r>
     </w:p>
     <w:p>
@@ -2152,13 +2171,7 @@
         <w:jc w:val="both"/>
       </w:pPr>
       <w:r>
-        <w:t xml:space="preserve">Паттерны определяются визуально на графике. Их обнаружению помогает использование различных инструментов рисования, </w:t>
-      </w:r>
-      <w:r>
-        <w:t>специализированных</w:t>
-      </w:r>
-      <w:r>
-        <w:t xml:space="preserve"> под задачи обнаружения паттернов.</w:t>
+        <w:t>Паттерны определяются визуально на графике. Их обнаружению помогает использование различных инструментов рисования, специализированных под задачи обнаружения паттернов.</w:t>
       </w:r>
     </w:p>
     <w:p>
@@ -2193,13 +2206,7 @@
         <w:t>)</w:t>
       </w:r>
       <w:r>
-        <w:t xml:space="preserve"> (</w:t>
-      </w:r>
-      <w:r>
-        <w:t>рис. 1</w:t>
-      </w:r>
-      <w:r>
-        <w:t>)</w:t>
+        <w:t xml:space="preserve"> (рис. 1)</w:t>
       </w:r>
       <w:r>
         <w:rPr>
@@ -2279,7 +2286,7 @@
           <w:sz w:val="28"/>
           <w:szCs w:val="28"/>
         </w:rPr>
-        <w:t xml:space="preserve">Рис.  </w:t>
+        <w:t xml:space="preserve">Рис. </w:t>
       </w:r>
       <w:r>
         <w:rPr>
@@ -2327,7 +2334,6 @@
           <w:color w:val="000000" w:themeColor="text1"/>
           <w:sz w:val="28"/>
           <w:szCs w:val="28"/>
-          <w:lang w:val="en-US"/>
         </w:rPr>
         <w:t xml:space="preserve">. </w:t>
       </w:r>
@@ -2337,15 +2343,7 @@
           <w:sz w:val="28"/>
           <w:szCs w:val="28"/>
         </w:rPr>
-        <w:t xml:space="preserve">Паттерн </w:t>
-      </w:r>
-      <w:r>
-        <w:rPr>
-          <w:color w:val="000000" w:themeColor="text1"/>
-          <w:sz w:val="28"/>
-          <w:szCs w:val="28"/>
-        </w:rPr>
-        <w:t>«Бычий флаг»</w:t>
+        <w:t>Паттерн «Бычий флаг»</w:t>
       </w:r>
     </w:p>
     <w:p>
@@ -2441,7 +2439,6 @@
           <w:color w:val="000000" w:themeColor="text1"/>
           <w:sz w:val="28"/>
           <w:szCs w:val="28"/>
-          <w:lang w:val="en-US"/>
         </w:rPr>
       </w:pPr>
       <w:r>
@@ -2450,7 +2447,7 @@
           <w:sz w:val="28"/>
           <w:szCs w:val="28"/>
         </w:rPr>
-        <w:t xml:space="preserve">Рис.  </w:t>
+        <w:t xml:space="preserve">Рис. </w:t>
       </w:r>
       <w:r>
         <w:rPr>
@@ -2536,7 +2533,7 @@
           <w:szCs w:val="32"/>
         </w:rPr>
       </w:pPr>
-      <w:bookmarkStart w:id="8" w:name="_Toc197702946"/>
+      <w:bookmarkStart w:id="8" w:name="_Toc197712699"/>
       <w:r>
         <w:rPr>
           <w:b/>
@@ -2553,7 +2550,7 @@
         <w:pStyle w:val="a"/>
         <w:spacing w:line="360" w:lineRule="auto"/>
         <w:ind w:firstLine="720"/>
-        <w:jc w:val="left"/>
+        <w:jc w:val="both"/>
       </w:pPr>
       <w:r>
         <w:t>Как можно заметить, на рис. 2 для идентификации паттернов используются такие инструменты рисования, как лини</w:t>
@@ -2562,16 +2559,16 @@
         <w:t>и</w:t>
       </w:r>
       <w:r>
-        <w:t xml:space="preserve"> тренда. Стоит заметить, что</w:t>
-      </w:r>
-      <w:r>
-        <w:t xml:space="preserve"> среди трейдеров</w:t>
-      </w:r>
-      <w:r>
-        <w:t xml:space="preserve"> популярны и многие другие инструменты рисования</w:t>
-      </w:r>
-      <w:r>
-        <w:t>:</w:t>
+        <w:t xml:space="preserve"> тренда</w:t>
+      </w:r>
+      <w:r>
+        <w:t>. С</w:t>
+      </w:r>
+      <w:r>
+        <w:t>реди трейдеров</w:t>
+      </w:r>
+      <w:r>
+        <w:t xml:space="preserve"> популярны и многие другие инструменты рисования:</w:t>
       </w:r>
     </w:p>
     <w:p>
@@ -2585,7 +2582,6 @@
         <w:jc w:val="left"/>
       </w:pPr>
       <w:r>
-        <w:lastRenderedPageBreak/>
         <w:t>Линии:</w:t>
       </w:r>
     </w:p>
@@ -2600,6 +2596,7 @@
         <w:jc w:val="left"/>
       </w:pPr>
       <w:r>
+        <w:lastRenderedPageBreak/>
         <w:t>Луч</w:t>
       </w:r>
     </w:p>
@@ -2698,10 +2695,7 @@
         <w:jc w:val="left"/>
       </w:pPr>
       <w:r>
-        <w:t xml:space="preserve">Каналы </w:t>
-      </w:r>
-      <w:r>
-        <w:t>по Фибоначчи</w:t>
+        <w:t>Каналы по Фибоначчи</w:t>
       </w:r>
     </w:p>
     <w:p>
@@ -2743,10 +2737,7 @@
         <w:jc w:val="left"/>
       </w:pPr>
       <w:r>
-        <w:t xml:space="preserve">Спираль </w:t>
-      </w:r>
-      <w:r>
-        <w:t>по Фибоначчи</w:t>
+        <w:t>Спираль по Фибоначчи</w:t>
       </w:r>
     </w:p>
     <w:p>
@@ -2760,10 +2751,7 @@
         <w:jc w:val="left"/>
       </w:pPr>
       <w:r>
-        <w:t xml:space="preserve">Временные периоды </w:t>
-      </w:r>
-      <w:r>
-        <w:t>по Фибоначчи</w:t>
+        <w:t>Временные периоды по Фибоначчи</w:t>
       </w:r>
     </w:p>
     <w:p>
@@ -2873,13 +2861,7 @@
         <w:jc w:val="left"/>
       </w:pPr>
       <w:r>
-        <w:t>Паттерн</w:t>
-      </w:r>
-      <w:r>
-        <w:t xml:space="preserve"> </w:t>
-      </w:r>
-      <w:r>
-        <w:t>«Голова и плечи»,</w:t>
+        <w:t>Паттерн «Голова и плечи»,</w:t>
       </w:r>
     </w:p>
     <w:p>
@@ -2893,11 +2875,7 @@
         <w:jc w:val="left"/>
       </w:pPr>
       <w:r>
-        <w:lastRenderedPageBreak/>
-        <w:t xml:space="preserve">Паттерн </w:t>
-      </w:r>
-      <w:r>
-        <w:t>«Треугольник».</w:t>
+        <w:t>Паттерн «Треугольник».</w:t>
       </w:r>
     </w:p>
     <w:p>
@@ -2911,6 +2889,7 @@
         <w:jc w:val="left"/>
       </w:pPr>
       <w:r>
+        <w:lastRenderedPageBreak/>
         <w:t>Фигуры</w:t>
       </w:r>
     </w:p>
@@ -2939,10 +2918,7 @@
         <w:jc w:val="left"/>
       </w:pPr>
       <w:r>
-        <w:t>Т</w:t>
-      </w:r>
-      <w:r>
-        <w:t>реугольник</w:t>
+        <w:t>Треугольник</w:t>
       </w:r>
     </w:p>
     <w:p>
@@ -2956,10 +2932,7 @@
         <w:jc w:val="left"/>
       </w:pPr>
       <w:r>
-        <w:t>Л</w:t>
-      </w:r>
-      <w:r>
-        <w:t>оманная линия</w:t>
+        <w:t>Ломанная линия</w:t>
       </w:r>
     </w:p>
     <w:p>
@@ -2973,10 +2946,7 @@
         <w:jc w:val="left"/>
       </w:pPr>
       <w:r>
-        <w:t>Д</w:t>
-      </w:r>
-      <w:r>
-        <w:t>уга</w:t>
+        <w:t>Дуга</w:t>
       </w:r>
     </w:p>
     <w:p>
@@ -2990,10 +2960,7 @@
         <w:jc w:val="left"/>
       </w:pPr>
       <w:r>
-        <w:t>Э</w:t>
-      </w:r>
-      <w:r>
-        <w:t>ллипс</w:t>
+        <w:t>Эллипс</w:t>
       </w:r>
     </w:p>
     <w:p>
@@ -3007,10 +2974,7 @@
         <w:jc w:val="left"/>
       </w:pPr>
       <w:r>
-        <w:t>К</w:t>
-      </w:r>
-      <w:r>
-        <w:t>ривая</w:t>
+        <w:t>Кривая</w:t>
       </w:r>
     </w:p>
     <w:p>
@@ -3018,25 +2982,54 @@
         <w:pStyle w:val="a"/>
         <w:spacing w:line="360" w:lineRule="auto"/>
         <w:ind w:firstLine="720"/>
-        <w:jc w:val="left"/>
+        <w:jc w:val="both"/>
+      </w:pPr>
+      <w:r>
+        <w:t>Инструменты рисования доб</w:t>
+      </w:r>
+      <w:r>
+        <w:t>авляются на чарт таким образом, чтобы точки, по которым они строятся, находились на значениях цены актива. На рис. 3 представлены добавленные инструменты</w:t>
+      </w:r>
+      <w:r>
+        <w:t xml:space="preserve"> </w:t>
+      </w:r>
+      <w:r>
+        <w:t>рисования на график</w:t>
+      </w:r>
+      <w:r>
+        <w:t>е</w:t>
+      </w:r>
+      <w:r>
+        <w:t xml:space="preserve"> в трейдинговой платформе </w:t>
+      </w:r>
+      <w:proofErr w:type="spellStart"/>
+      <w:r>
         <w:rPr>
           <w:lang w:val="en-US"/>
         </w:rPr>
-      </w:pPr>
-      <w:r>
-        <w:t>Инструменты рисования доб</w:t>
-      </w:r>
-      <w:r>
-        <w:t xml:space="preserve">авляются на чарт таким образом, чтобы точки, по которым они строятся, находились на значениях цены актива. На рис. 3 представлены добавленные инструменты рисования на график в трейдинговой платформе </w:t>
-      </w:r>
-      <w:r>
-        <w:rPr>
-          <w:lang w:val="en-US"/>
-        </w:rPr>
         <w:t>TradingView</w:t>
       </w:r>
-      <w:r>
-        <w:t xml:space="preserve"> [4]:</w:t>
+      <w:proofErr w:type="spellEnd"/>
+      <w:r>
+        <w:t xml:space="preserve"> [4]</w:t>
+      </w:r>
+      <w:r>
+        <w:t xml:space="preserve"> </w:t>
+      </w:r>
+      <w:r>
+        <w:t>(слева-направо</w:t>
+      </w:r>
+      <w:r>
+        <w:t xml:space="preserve">: </w:t>
+      </w:r>
+      <w:r>
+        <w:t>прямоугольник, ломанная линия, кривая, коррекция по Фибоначчи, клин по Фибоначчи</w:t>
+      </w:r>
+      <w:r>
+        <w:t>)</w:t>
+      </w:r>
+      <w:r>
+        <w:t>:</w:t>
       </w:r>
     </w:p>
     <w:p>
@@ -3102,7 +3095,6 @@
           <w:color w:val="000000" w:themeColor="text1"/>
           <w:sz w:val="28"/>
           <w:szCs w:val="28"/>
-          <w:lang w:val="en-US"/>
         </w:rPr>
       </w:pPr>
       <w:r>
@@ -3111,7 +3103,7 @@
           <w:sz w:val="28"/>
           <w:szCs w:val="28"/>
         </w:rPr>
-        <w:t xml:space="preserve">Рис.  </w:t>
+        <w:t xml:space="preserve">Рис. </w:t>
       </w:r>
       <w:r>
         <w:rPr>
@@ -3168,31 +3160,15 @@
         <w:pStyle w:val="a"/>
         <w:spacing w:line="360" w:lineRule="auto"/>
         <w:ind w:firstLine="720"/>
-        <w:jc w:val="left"/>
+        <w:jc w:val="both"/>
         <w:rPr>
           <w:lang w:val="en-US"/>
         </w:rPr>
       </w:pPr>
-    </w:p>
-    <w:p>
-      <w:pPr>
-        <w:pStyle w:val="a"/>
-        <w:spacing w:line="360" w:lineRule="auto"/>
-        <w:ind w:firstLine="720"/>
-        <w:jc w:val="left"/>
-        <w:rPr>
-          <w:lang w:val="en-US"/>
-        </w:rPr>
-      </w:pPr>
-      <w:proofErr w:type="spellStart"/>
-      <w:r>
-        <w:rPr>
-          <w:lang w:val="en-US"/>
-        </w:rPr>
+      <w:r>
         <w:lastRenderedPageBreak/>
-        <w:t>fdssfd</w:t>
-      </w:r>
-      <w:proofErr w:type="spellEnd"/>
+        <w:t>Данные инструменты позволяют редактировать свой стиль, местоположение точек на графике, форму и другие параметры при их наличии.</w:t>
+      </w:r>
     </w:p>
     <w:p>
       <w:pPr>
@@ -3211,7 +3187,7 @@
           <w:szCs w:val="32"/>
         </w:rPr>
       </w:pPr>
-      <w:bookmarkStart w:id="9" w:name="_Toc197702947"/>
+      <w:bookmarkStart w:id="9" w:name="_Toc197712700"/>
       <w:r>
         <w:rPr>
           <w:b/>
@@ -3225,16 +3201,1094 @@
     </w:p>
     <w:p>
       <w:pPr>
-        <w:widowControl/>
-        <w:autoSpaceDE/>
-        <w:autoSpaceDN/>
-        <w:spacing w:after="160" w:line="259" w:lineRule="auto"/>
+        <w:spacing w:line="360" w:lineRule="auto"/>
+        <w:ind w:firstLine="480"/>
+        <w:jc w:val="both"/>
+        <w:rPr>
+          <w:sz w:val="28"/>
+          <w:szCs w:val="28"/>
+        </w:rPr>
+      </w:pPr>
+      <w:r>
+        <w:rPr>
+          <w:sz w:val="28"/>
+          <w:szCs w:val="28"/>
+        </w:rPr>
+        <w:t xml:space="preserve">В </w:t>
+      </w:r>
+      <w:r>
+        <w:rPr>
+          <w:sz w:val="28"/>
+          <w:szCs w:val="28"/>
+        </w:rPr>
+        <w:t xml:space="preserve">финансовом анализе </w:t>
+      </w:r>
+      <w:r>
+        <w:rPr>
+          <w:sz w:val="28"/>
+          <w:szCs w:val="28"/>
+        </w:rPr>
+        <w:t xml:space="preserve">технический индикатор — это математический </w:t>
+      </w:r>
+      <w:proofErr w:type="spellStart"/>
+      <w:r>
+        <w:rPr>
+          <w:sz w:val="28"/>
+          <w:szCs w:val="28"/>
+        </w:rPr>
+        <w:t>расчет</w:t>
+      </w:r>
+      <w:proofErr w:type="spellEnd"/>
+      <w:r>
+        <w:rPr>
+          <w:sz w:val="28"/>
+          <w:szCs w:val="28"/>
+        </w:rPr>
+        <w:t xml:space="preserve">, основанный на исторической цене, </w:t>
+      </w:r>
+      <w:proofErr w:type="spellStart"/>
+      <w:r>
+        <w:rPr>
+          <w:sz w:val="28"/>
+          <w:szCs w:val="28"/>
+        </w:rPr>
+        <w:t>объеме</w:t>
+      </w:r>
+      <w:proofErr w:type="spellEnd"/>
+      <w:r>
+        <w:rPr>
+          <w:sz w:val="28"/>
+          <w:szCs w:val="28"/>
+        </w:rPr>
+        <w:t xml:space="preserve"> или (в случае фьючерсных контрактов) информации об открытом интересе, целью которого является прогнозирование направления финансового рынка</w:t>
+      </w:r>
+      <w:r>
+        <w:rPr>
+          <w:sz w:val="28"/>
+          <w:szCs w:val="28"/>
+        </w:rPr>
+        <w:t xml:space="preserve"> [4]</w:t>
+      </w:r>
+      <w:r>
+        <w:rPr>
+          <w:sz w:val="28"/>
+          <w:szCs w:val="28"/>
+        </w:rPr>
+        <w:t>.</w:t>
+      </w:r>
+    </w:p>
+    <w:p>
+      <w:pPr>
+        <w:spacing w:line="360" w:lineRule="auto"/>
+        <w:ind w:firstLine="480"/>
+        <w:jc w:val="both"/>
+        <w:rPr>
+          <w:sz w:val="28"/>
+          <w:szCs w:val="28"/>
+        </w:rPr>
+      </w:pPr>
+      <w:r>
+        <w:rPr>
+          <w:sz w:val="28"/>
+          <w:szCs w:val="28"/>
+        </w:rPr>
+        <w:tab/>
+      </w:r>
+      <w:r>
+        <w:rPr>
+          <w:sz w:val="28"/>
+          <w:szCs w:val="28"/>
+        </w:rPr>
+        <w:t xml:space="preserve">Технические индикаторы являются </w:t>
+      </w:r>
+      <w:r>
+        <w:rPr>
+          <w:sz w:val="28"/>
+          <w:szCs w:val="28"/>
+        </w:rPr>
+        <w:t>важной</w:t>
+      </w:r>
+      <w:r>
+        <w:rPr>
+          <w:sz w:val="28"/>
+          <w:szCs w:val="28"/>
+        </w:rPr>
+        <w:t xml:space="preserve"> частью анализа</w:t>
+      </w:r>
+      <w:r>
+        <w:rPr>
+          <w:sz w:val="28"/>
+          <w:szCs w:val="28"/>
+        </w:rPr>
+        <w:t xml:space="preserve"> финансовых данных</w:t>
+      </w:r>
+      <w:r>
+        <w:rPr>
+          <w:sz w:val="28"/>
+          <w:szCs w:val="28"/>
+        </w:rPr>
+        <w:t xml:space="preserve"> и обычно </w:t>
+      </w:r>
+      <w:r>
+        <w:rPr>
+          <w:sz w:val="28"/>
+          <w:szCs w:val="28"/>
+        </w:rPr>
+        <w:t>визуально отображаются на графике рядом с основным графиком цены актива</w:t>
+      </w:r>
+      <w:r>
+        <w:rPr>
+          <w:sz w:val="28"/>
+          <w:szCs w:val="28"/>
+        </w:rPr>
+        <w:t>,</w:t>
+      </w:r>
+      <w:r>
+        <w:rPr>
+          <w:sz w:val="28"/>
+          <w:szCs w:val="28"/>
+        </w:rPr>
+        <w:t xml:space="preserve"> предоставляя трейдеру информация о возможном направлении тренда в будущем, </w:t>
+      </w:r>
+      <w:r>
+        <w:rPr>
+          <w:sz w:val="28"/>
+          <w:szCs w:val="28"/>
+        </w:rPr>
+        <w:t>объёме</w:t>
+      </w:r>
+      <w:r>
+        <w:rPr>
+          <w:sz w:val="28"/>
+          <w:szCs w:val="28"/>
+        </w:rPr>
+        <w:t xml:space="preserve"> текущей торговле, а также о многих другие важных показателях</w:t>
+      </w:r>
+      <w:r>
+        <w:rPr>
+          <w:sz w:val="28"/>
+          <w:szCs w:val="28"/>
+        </w:rPr>
+        <w:t xml:space="preserve"> (</w:t>
+      </w:r>
+      <w:r>
+        <w:rPr>
+          <w:sz w:val="28"/>
+          <w:szCs w:val="28"/>
+        </w:rPr>
+        <w:t>рис. 4).</w:t>
+      </w:r>
+    </w:p>
+    <w:p>
+      <w:pPr>
+        <w:keepNext/>
+        <w:spacing w:line="360" w:lineRule="auto"/>
+        <w:jc w:val="center"/>
+      </w:pPr>
+      <w:r>
+        <w:rPr>
+          <w:noProof/>
+          <w:sz w:val="28"/>
+          <w:szCs w:val="28"/>
+          <w14:ligatures w14:val="standardContextual"/>
+        </w:rPr>
+        <w:drawing>
+          <wp:inline distT="0" distB="0" distL="0" distR="0" wp14:anchorId="40F8BFD1" wp14:editId="5A7D3DC3">
+            <wp:extent cx="4504690" cy="4004987"/>
+            <wp:effectExtent l="0" t="0" r="3810" b="0"/>
+            <wp:docPr id="2058831478" name="Picture 1"/>
+            <wp:cNvGraphicFramePr>
+              <a:graphicFrameLocks xmlns:a="http://schemas.openxmlformats.org/drawingml/2006/main" noChangeAspect="1"/>
+            </wp:cNvGraphicFramePr>
+            <a:graphic xmlns:a="http://schemas.openxmlformats.org/drawingml/2006/main">
+              <a:graphicData uri="http://schemas.openxmlformats.org/drawingml/2006/picture">
+                <pic:pic xmlns:pic="http://schemas.openxmlformats.org/drawingml/2006/picture">
+                  <pic:nvPicPr>
+                    <pic:cNvPr id="2058831478" name="Picture 1"/>
+                    <pic:cNvPicPr/>
+                  </pic:nvPicPr>
+                  <pic:blipFill>
+                    <a:blip r:embed="rId11" cstate="print">
+                      <a:extLst>
+                        <a:ext uri="{28A0092B-C50C-407E-A947-70E740481C1C}">
+                          <a14:useLocalDpi xmlns:a14="http://schemas.microsoft.com/office/drawing/2010/main" val="0"/>
+                        </a:ext>
+                      </a:extLst>
+                    </a:blip>
+                    <a:stretch>
+                      <a:fillRect/>
+                    </a:stretch>
+                  </pic:blipFill>
+                  <pic:spPr>
+                    <a:xfrm>
+                      <a:off x="0" y="0"/>
+                      <a:ext cx="4565209" cy="4058793"/>
+                    </a:xfrm>
+                    <a:prstGeom prst="rect">
+                      <a:avLst/>
+                    </a:prstGeom>
+                  </pic:spPr>
+                </pic:pic>
+              </a:graphicData>
+            </a:graphic>
+          </wp:inline>
+        </w:drawing>
+      </w:r>
+    </w:p>
+    <w:p>
+      <w:pPr>
+        <w:pStyle w:val="Caption"/>
+        <w:jc w:val="center"/>
+      </w:pPr>
+      <w:r>
+        <w:rPr>
+          <w:color w:val="000000" w:themeColor="text1"/>
+          <w:sz w:val="28"/>
+          <w:szCs w:val="28"/>
+        </w:rPr>
+        <w:t>Рис. 4</w:t>
+      </w:r>
+      <w:r>
+        <w:rPr>
+          <w:color w:val="000000" w:themeColor="text1"/>
+          <w:sz w:val="28"/>
+          <w:szCs w:val="28"/>
+        </w:rPr>
+        <w:t xml:space="preserve">. </w:t>
+      </w:r>
+      <w:r>
+        <w:t xml:space="preserve"> </w:t>
+      </w:r>
+      <w:r>
+        <w:rPr>
+          <w:color w:val="000000" w:themeColor="text1"/>
+          <w:sz w:val="28"/>
+          <w:szCs w:val="28"/>
+        </w:rPr>
+        <w:t>График,</w:t>
+      </w:r>
+      <w:r>
+        <w:rPr>
+          <w:color w:val="000000" w:themeColor="text1"/>
+          <w:sz w:val="28"/>
+          <w:szCs w:val="28"/>
+        </w:rPr>
+        <w:t xml:space="preserve"> </w:t>
+      </w:r>
+      <w:r>
+        <w:rPr>
+          <w:color w:val="000000" w:themeColor="text1"/>
+          <w:sz w:val="28"/>
+          <w:szCs w:val="28"/>
+        </w:rPr>
+        <w:t>на</w:t>
+      </w:r>
+      <w:r>
+        <w:rPr>
+          <w:color w:val="000000" w:themeColor="text1"/>
+          <w:sz w:val="28"/>
+          <w:szCs w:val="28"/>
+        </w:rPr>
+        <w:t xml:space="preserve"> котором совмещены графики цены с графиком стохастического осциллятора.</w:t>
+      </w:r>
+    </w:p>
+    <w:p>
+      <w:pPr>
+        <w:spacing w:line="360" w:lineRule="auto"/>
+        <w:ind w:firstLine="360"/>
+        <w:jc w:val="both"/>
+        <w:rPr>
+          <w:sz w:val="28"/>
+          <w:szCs w:val="28"/>
+        </w:rPr>
+      </w:pPr>
+      <w:r>
+        <w:rPr>
+          <w:sz w:val="28"/>
+          <w:szCs w:val="28"/>
+        </w:rPr>
+        <w:t>Существует два основных типа технических индикаторов</w:t>
+      </w:r>
+      <w:r>
+        <w:rPr>
+          <w:sz w:val="28"/>
+          <w:szCs w:val="28"/>
+        </w:rPr>
+        <w:t xml:space="preserve"> [5</w:t>
+      </w:r>
+      <w:r>
+        <w:rPr>
+          <w:sz w:val="28"/>
+          <w:szCs w:val="28"/>
+        </w:rPr>
+        <w:t>]:</w:t>
+      </w:r>
+    </w:p>
+    <w:p>
+      <w:pPr>
+        <w:pStyle w:val="ListParagraph"/>
+        <w:numPr>
+          <w:ilvl w:val="0"/>
+          <w:numId w:val="59"/>
+        </w:numPr>
+        <w:spacing w:line="360" w:lineRule="auto"/>
+        <w:jc w:val="both"/>
+        <w:rPr>
+          <w:sz w:val="28"/>
+          <w:szCs w:val="28"/>
+          <w:lang w:bidi="en-US"/>
+        </w:rPr>
+      </w:pPr>
+      <w:r>
+        <w:rPr>
+          <w:sz w:val="28"/>
+          <w:szCs w:val="28"/>
+          <w:lang w:bidi="en-US"/>
+        </w:rPr>
+        <w:lastRenderedPageBreak/>
+        <w:t>И</w:t>
+      </w:r>
+      <w:r>
+        <w:rPr>
+          <w:sz w:val="28"/>
+          <w:szCs w:val="28"/>
+          <w:lang w:bidi="en-US"/>
+        </w:rPr>
+        <w:t>ндикаторы</w:t>
+      </w:r>
+      <w:r>
+        <w:rPr>
+          <w:sz w:val="28"/>
+          <w:szCs w:val="28"/>
+          <w:lang w:bidi="en-US"/>
+        </w:rPr>
+        <w:t xml:space="preserve"> </w:t>
+      </w:r>
+      <w:r>
+        <w:rPr>
+          <w:sz w:val="28"/>
+          <w:szCs w:val="28"/>
+          <w:lang w:bidi="en-US"/>
+        </w:rPr>
+        <w:t>н</w:t>
+      </w:r>
+      <w:r>
+        <w:rPr>
+          <w:sz w:val="28"/>
+          <w:szCs w:val="28"/>
+          <w:lang w:bidi="en-US"/>
+        </w:rPr>
+        <w:t xml:space="preserve">аложения, которые используют тот же масштаб, что и цены, наносятся поверх цен на графике </w:t>
+      </w:r>
+      <w:r>
+        <w:rPr>
+          <w:sz w:val="28"/>
+          <w:szCs w:val="28"/>
+          <w:lang w:bidi="en-US"/>
+        </w:rPr>
+        <w:t>актива</w:t>
+      </w:r>
+      <w:r>
+        <w:rPr>
+          <w:sz w:val="28"/>
+          <w:szCs w:val="28"/>
+          <w:lang w:bidi="en-US"/>
+        </w:rPr>
+        <w:t>. Примерами являются скользящие средние и полосы Боллинджера.</w:t>
+      </w:r>
+    </w:p>
+    <w:p>
+      <w:pPr>
+        <w:pStyle w:val="ListParagraph"/>
+        <w:numPr>
+          <w:ilvl w:val="0"/>
+          <w:numId w:val="59"/>
+        </w:numPr>
+        <w:spacing w:line="360" w:lineRule="auto"/>
+        <w:jc w:val="both"/>
+        <w:rPr>
+          <w:sz w:val="28"/>
+          <w:szCs w:val="28"/>
+          <w:lang w:bidi="en-US"/>
+        </w:rPr>
+      </w:pPr>
+      <w:r>
+        <w:rPr>
+          <w:sz w:val="28"/>
+          <w:szCs w:val="28"/>
+          <w:lang w:bidi="en-US"/>
+        </w:rPr>
+        <w:t>Осцилляторы, которые колеблются между локальным минимумом и максимумом, наносятся выше или ниже графика цен. Примерами являются стохастический осциллятор</w:t>
+      </w:r>
+      <w:r>
+        <w:rPr>
+          <w:sz w:val="28"/>
+          <w:szCs w:val="28"/>
+          <w:lang w:bidi="en-US"/>
+        </w:rPr>
+        <w:t xml:space="preserve"> (рис. 4)</w:t>
+      </w:r>
+      <w:r>
+        <w:rPr>
+          <w:sz w:val="28"/>
+          <w:szCs w:val="28"/>
+          <w:lang w:bidi="en-US"/>
+        </w:rPr>
+        <w:t xml:space="preserve"> </w:t>
+      </w:r>
+      <w:r>
+        <w:rPr>
+          <w:sz w:val="28"/>
+          <w:szCs w:val="28"/>
+          <w:lang w:bidi="en-US"/>
+        </w:rPr>
+        <w:t xml:space="preserve">или </w:t>
+      </w:r>
+      <w:r>
+        <w:rPr>
+          <w:sz w:val="28"/>
+          <w:szCs w:val="28"/>
+          <w:lang w:val="en-US" w:bidi="en-US"/>
+        </w:rPr>
+        <w:t>RSI</w:t>
+      </w:r>
+      <w:r>
+        <w:rPr>
+          <w:sz w:val="28"/>
+          <w:szCs w:val="28"/>
+          <w:lang w:bidi="en-US"/>
+        </w:rPr>
+        <w:t xml:space="preserve"> (</w:t>
+      </w:r>
+      <w:r>
+        <w:rPr>
+          <w:sz w:val="28"/>
+          <w:szCs w:val="28"/>
+          <w:lang w:bidi="en-US"/>
+        </w:rPr>
+        <w:t>RSI от англ. relative strength index</w:t>
+      </w:r>
+      <w:r>
+        <w:rPr>
+          <w:sz w:val="28"/>
+          <w:szCs w:val="28"/>
+          <w:lang w:bidi="en-US"/>
+        </w:rPr>
+        <w:t xml:space="preserve"> </w:t>
+      </w:r>
+      <w:r>
+        <w:rPr>
+          <w:sz w:val="28"/>
+          <w:szCs w:val="28"/>
+        </w:rPr>
+        <w:t>—</w:t>
+      </w:r>
+      <w:r>
+        <w:rPr>
+          <w:sz w:val="28"/>
+          <w:szCs w:val="28"/>
+          <w:lang w:bidi="en-US"/>
+        </w:rPr>
+        <w:t xml:space="preserve"> </w:t>
+      </w:r>
+      <w:r>
+        <w:rPr>
+          <w:sz w:val="28"/>
+          <w:szCs w:val="28"/>
+          <w:lang w:bidi="en-US"/>
+        </w:rPr>
+        <w:t>и</w:t>
+      </w:r>
+      <w:r>
+        <w:rPr>
+          <w:sz w:val="28"/>
+          <w:szCs w:val="28"/>
+          <w:lang w:bidi="en-US"/>
+        </w:rPr>
+        <w:t>ндекс относительной силы</w:t>
+      </w:r>
+      <w:r>
+        <w:rPr>
+          <w:sz w:val="28"/>
+          <w:szCs w:val="28"/>
+          <w:lang w:bidi="en-US"/>
+        </w:rPr>
+        <w:t>)</w:t>
+      </w:r>
+      <w:r>
+        <w:rPr>
+          <w:sz w:val="28"/>
+          <w:szCs w:val="28"/>
+          <w:lang w:bidi="en-US"/>
+        </w:rPr>
+        <w:t>.</w:t>
+      </w:r>
+    </w:p>
+    <w:p>
+      <w:pPr>
+        <w:spacing w:line="360" w:lineRule="auto"/>
+        <w:ind w:left="360"/>
+        <w:jc w:val="both"/>
+        <w:rPr>
+          <w:sz w:val="28"/>
+          <w:szCs w:val="28"/>
+          <w:lang w:bidi="en-US"/>
+        </w:rPr>
+      </w:pPr>
+      <w:r>
+        <w:rPr>
+          <w:sz w:val="28"/>
+          <w:szCs w:val="28"/>
+          <w:lang w:bidi="en-US"/>
+        </w:rPr>
+        <w:t>Наиболее популярными индикаторами являются:</w:t>
+      </w:r>
+    </w:p>
+    <w:p>
+      <w:pPr>
+        <w:pStyle w:val="ListParagraph"/>
+        <w:numPr>
+          <w:ilvl w:val="0"/>
+          <w:numId w:val="60"/>
+        </w:numPr>
+        <w:spacing w:line="360" w:lineRule="auto"/>
+        <w:jc w:val="both"/>
+        <w:rPr>
+          <w:sz w:val="28"/>
+          <w:szCs w:val="28"/>
+          <w:lang w:bidi="en-US"/>
+        </w:rPr>
+      </w:pPr>
+      <w:r>
+        <w:rPr>
+          <w:sz w:val="28"/>
+          <w:szCs w:val="28"/>
+          <w:lang w:val="en-US" w:bidi="en-US"/>
+        </w:rPr>
+        <w:t>RSI.</w:t>
+      </w:r>
+    </w:p>
+    <w:p>
+      <w:pPr>
+        <w:pStyle w:val="ListParagraph"/>
+        <w:numPr>
+          <w:ilvl w:val="0"/>
+          <w:numId w:val="60"/>
+        </w:numPr>
+        <w:spacing w:line="360" w:lineRule="auto"/>
+        <w:jc w:val="both"/>
+        <w:rPr>
+          <w:sz w:val="28"/>
+          <w:szCs w:val="28"/>
+          <w:lang w:bidi="en-US"/>
+        </w:rPr>
+      </w:pPr>
+      <w:r>
+        <w:rPr>
+          <w:sz w:val="28"/>
+          <w:szCs w:val="28"/>
+          <w:lang w:val="en-US" w:bidi="en-US"/>
+        </w:rPr>
+        <w:t>MACD</w:t>
+      </w:r>
+      <w:r>
+        <w:rPr>
+          <w:sz w:val="28"/>
+          <w:szCs w:val="28"/>
+          <w:lang w:bidi="en-US"/>
+        </w:rPr>
+        <w:t xml:space="preserve"> </w:t>
+      </w:r>
+      <w:r>
+        <w:rPr>
+          <w:sz w:val="28"/>
+          <w:szCs w:val="28"/>
+          <w:lang w:bidi="en-US"/>
+        </w:rPr>
+        <w:t>(</w:t>
+      </w:r>
+      <w:r>
+        <w:rPr>
+          <w:sz w:val="28"/>
+          <w:szCs w:val="28"/>
+          <w:lang w:val="en-US" w:bidi="en-US"/>
+        </w:rPr>
+        <w:t>MACD</w:t>
+      </w:r>
+      <w:r>
+        <w:rPr>
+          <w:sz w:val="28"/>
+          <w:szCs w:val="28"/>
+          <w:lang w:bidi="en-US"/>
+        </w:rPr>
+        <w:t xml:space="preserve"> </w:t>
+      </w:r>
+      <w:r>
+        <w:rPr>
+          <w:sz w:val="28"/>
+          <w:szCs w:val="28"/>
+          <w:lang w:bidi="en-US"/>
+        </w:rPr>
+        <w:t>от</w:t>
+      </w:r>
+      <w:r>
+        <w:rPr>
+          <w:sz w:val="28"/>
+          <w:szCs w:val="28"/>
+          <w:lang w:bidi="en-US"/>
+        </w:rPr>
+        <w:t xml:space="preserve"> </w:t>
+      </w:r>
+      <w:r>
+        <w:rPr>
+          <w:sz w:val="28"/>
+          <w:szCs w:val="28"/>
+          <w:lang w:bidi="en-US"/>
+        </w:rPr>
+        <w:t>англ</w:t>
+      </w:r>
+      <w:r>
+        <w:rPr>
+          <w:sz w:val="28"/>
+          <w:szCs w:val="28"/>
+          <w:lang w:bidi="en-US"/>
+        </w:rPr>
+        <w:t xml:space="preserve">. </w:t>
+      </w:r>
+      <w:r>
+        <w:rPr>
+          <w:sz w:val="28"/>
+          <w:szCs w:val="28"/>
+          <w:lang w:val="en-US" w:bidi="en-US"/>
+        </w:rPr>
+        <w:t>m</w:t>
+      </w:r>
+      <w:r>
+        <w:rPr>
+          <w:sz w:val="28"/>
+          <w:szCs w:val="28"/>
+          <w:lang w:val="en-US" w:bidi="en-US"/>
+        </w:rPr>
+        <w:t>oving</w:t>
+      </w:r>
+      <w:r>
+        <w:rPr>
+          <w:sz w:val="28"/>
+          <w:szCs w:val="28"/>
+          <w:lang w:bidi="en-US"/>
+        </w:rPr>
+        <w:t xml:space="preserve"> </w:t>
+      </w:r>
+      <w:r>
+        <w:rPr>
+          <w:sz w:val="28"/>
+          <w:szCs w:val="28"/>
+          <w:lang w:val="en-US" w:bidi="en-US"/>
+        </w:rPr>
+        <w:t>a</w:t>
+      </w:r>
+      <w:r>
+        <w:rPr>
+          <w:sz w:val="28"/>
+          <w:szCs w:val="28"/>
+          <w:lang w:val="en-US" w:bidi="en-US"/>
+        </w:rPr>
+        <w:t>verage</w:t>
+      </w:r>
+      <w:r>
+        <w:rPr>
+          <w:sz w:val="28"/>
+          <w:szCs w:val="28"/>
+          <w:lang w:bidi="en-US"/>
+        </w:rPr>
+        <w:t xml:space="preserve"> </w:t>
+      </w:r>
+      <w:r>
+        <w:rPr>
+          <w:sz w:val="28"/>
+          <w:szCs w:val="28"/>
+          <w:lang w:val="en-US" w:bidi="en-US"/>
+        </w:rPr>
+        <w:t>c</w:t>
+      </w:r>
+      <w:r>
+        <w:rPr>
+          <w:sz w:val="28"/>
+          <w:szCs w:val="28"/>
+          <w:lang w:val="en-US" w:bidi="en-US"/>
+        </w:rPr>
+        <w:t>onvergence</w:t>
+      </w:r>
+      <w:r>
+        <w:rPr>
+          <w:sz w:val="28"/>
+          <w:szCs w:val="28"/>
+          <w:lang w:bidi="en-US"/>
+        </w:rPr>
+        <w:t xml:space="preserve"> </w:t>
+      </w:r>
+      <w:r>
+        <w:rPr>
+          <w:sz w:val="28"/>
+          <w:szCs w:val="28"/>
+          <w:lang w:val="en-US" w:bidi="en-US"/>
+        </w:rPr>
+        <w:t>d</w:t>
+      </w:r>
+      <w:r>
+        <w:rPr>
+          <w:sz w:val="28"/>
+          <w:szCs w:val="28"/>
+          <w:lang w:val="en-US" w:bidi="en-US"/>
+        </w:rPr>
+        <w:t>ivergence</w:t>
+      </w:r>
+      <w:r>
+        <w:rPr>
+          <w:sz w:val="28"/>
+          <w:szCs w:val="28"/>
+          <w:lang w:bidi="en-US"/>
+        </w:rPr>
+        <w:t xml:space="preserve"> </w:t>
+      </w:r>
+      <w:r>
+        <w:rPr>
+          <w:sz w:val="28"/>
+          <w:szCs w:val="28"/>
+        </w:rPr>
+        <w:t>—</w:t>
+      </w:r>
+      <w:r>
+        <w:rPr>
+          <w:sz w:val="28"/>
+          <w:szCs w:val="28"/>
+        </w:rPr>
+        <w:t xml:space="preserve"> </w:t>
+      </w:r>
+      <w:r>
+        <w:rPr>
+          <w:sz w:val="28"/>
+          <w:szCs w:val="28"/>
+          <w:lang w:bidi="en-US"/>
+        </w:rPr>
+        <w:t>схождение/расхождение скользящих средних).</w:t>
+      </w:r>
+    </w:p>
+    <w:p>
+      <w:pPr>
+        <w:pStyle w:val="ListParagraph"/>
+        <w:numPr>
+          <w:ilvl w:val="0"/>
+          <w:numId w:val="60"/>
+        </w:numPr>
+        <w:spacing w:line="360" w:lineRule="auto"/>
+        <w:jc w:val="both"/>
+        <w:rPr>
+          <w:sz w:val="28"/>
+          <w:szCs w:val="28"/>
+          <w:lang w:val="en-US" w:bidi="en-US"/>
+        </w:rPr>
+      </w:pPr>
+      <w:r>
+        <w:rPr>
+          <w:sz w:val="28"/>
+          <w:szCs w:val="28"/>
+          <w:lang w:bidi="en-US"/>
+        </w:rPr>
+        <w:t>Линии</w:t>
+      </w:r>
+      <w:r>
+        <w:rPr>
+          <w:sz w:val="28"/>
+          <w:szCs w:val="28"/>
+          <w:lang w:val="en-US" w:bidi="en-US"/>
+        </w:rPr>
+        <w:t xml:space="preserve"> </w:t>
+      </w:r>
+      <w:r>
+        <w:rPr>
+          <w:sz w:val="28"/>
+          <w:szCs w:val="28"/>
+          <w:lang w:bidi="en-US"/>
+        </w:rPr>
+        <w:t>Боллинджера</w:t>
+      </w:r>
+      <w:r>
+        <w:rPr>
+          <w:sz w:val="28"/>
+          <w:szCs w:val="28"/>
+          <w:lang w:bidi="en-US"/>
+        </w:rPr>
+        <w:t>.</w:t>
+      </w:r>
+    </w:p>
+    <w:p>
+      <w:pPr>
+        <w:pStyle w:val="ListParagraph"/>
+        <w:numPr>
+          <w:ilvl w:val="0"/>
+          <w:numId w:val="60"/>
+        </w:numPr>
+        <w:spacing w:line="360" w:lineRule="auto"/>
+        <w:jc w:val="both"/>
+        <w:rPr>
+          <w:sz w:val="28"/>
+          <w:szCs w:val="28"/>
+          <w:lang w:val="en-US" w:bidi="en-US"/>
+        </w:rPr>
+      </w:pPr>
+      <w:r>
+        <w:rPr>
+          <w:sz w:val="28"/>
+          <w:szCs w:val="28"/>
+          <w:lang w:bidi="en-US"/>
+        </w:rPr>
+        <w:t>Уровни</w:t>
+      </w:r>
+      <w:r>
+        <w:rPr>
+          <w:sz w:val="28"/>
+          <w:szCs w:val="28"/>
+          <w:lang w:val="en-US" w:bidi="en-US"/>
+        </w:rPr>
+        <w:t xml:space="preserve"> </w:t>
+      </w:r>
+      <w:r>
+        <w:rPr>
+          <w:sz w:val="28"/>
+          <w:szCs w:val="28"/>
+          <w:lang w:bidi="en-US"/>
+        </w:rPr>
+        <w:t>Фибоначчи</w:t>
+      </w:r>
+      <w:r>
+        <w:rPr>
+          <w:sz w:val="28"/>
+          <w:szCs w:val="28"/>
+          <w:lang w:bidi="en-US"/>
+        </w:rPr>
+        <w:t>.</w:t>
+      </w:r>
+    </w:p>
+    <w:p>
+      <w:pPr>
+        <w:pStyle w:val="ListParagraph"/>
+        <w:numPr>
+          <w:ilvl w:val="0"/>
+          <w:numId w:val="60"/>
+        </w:numPr>
+        <w:spacing w:line="360" w:lineRule="auto"/>
+        <w:jc w:val="both"/>
+        <w:rPr>
+          <w:sz w:val="28"/>
+          <w:szCs w:val="28"/>
+          <w:lang w:val="en-US" w:bidi="en-US"/>
+        </w:rPr>
+      </w:pPr>
+      <w:r>
+        <w:rPr>
+          <w:sz w:val="28"/>
+          <w:szCs w:val="28"/>
+          <w:lang w:bidi="en-US"/>
+        </w:rPr>
+        <w:t>Средний</w:t>
+      </w:r>
+      <w:r>
+        <w:rPr>
+          <w:sz w:val="28"/>
+          <w:szCs w:val="28"/>
+          <w:lang w:val="en-US" w:bidi="en-US"/>
+        </w:rPr>
+        <w:t xml:space="preserve"> </w:t>
+      </w:r>
+      <w:r>
+        <w:rPr>
+          <w:sz w:val="28"/>
+          <w:szCs w:val="28"/>
+          <w:lang w:bidi="en-US"/>
+        </w:rPr>
+        <w:t>истинный</w:t>
+      </w:r>
+      <w:r>
+        <w:rPr>
+          <w:sz w:val="28"/>
+          <w:szCs w:val="28"/>
+          <w:lang w:val="en-US" w:bidi="en-US"/>
+        </w:rPr>
+        <w:t xml:space="preserve"> </w:t>
+      </w:r>
+      <w:r>
+        <w:rPr>
+          <w:sz w:val="28"/>
+          <w:szCs w:val="28"/>
+          <w:lang w:bidi="en-US"/>
+        </w:rPr>
+        <w:t>диапазо</w:t>
+      </w:r>
+      <w:r>
+        <w:rPr>
+          <w:sz w:val="28"/>
+          <w:szCs w:val="28"/>
+          <w:lang w:bidi="en-US"/>
+        </w:rPr>
+        <w:t>н</w:t>
+      </w:r>
+      <w:r>
+        <w:rPr>
+          <w:sz w:val="28"/>
+          <w:szCs w:val="28"/>
+          <w:lang w:val="en-US" w:bidi="en-US"/>
+        </w:rPr>
+        <w:t>.</w:t>
+      </w:r>
+      <w:r>
+        <w:rPr>
+          <w:sz w:val="28"/>
+          <w:szCs w:val="28"/>
+          <w:lang w:val="en-US" w:bidi="en-US"/>
+        </w:rPr>
+        <w:t xml:space="preserve"> </w:t>
+      </w:r>
+    </w:p>
+    <w:p>
+      <w:pPr>
+        <w:pStyle w:val="ListParagraph"/>
+        <w:numPr>
+          <w:ilvl w:val="0"/>
+          <w:numId w:val="60"/>
+        </w:numPr>
+        <w:spacing w:line="360" w:lineRule="auto"/>
+        <w:jc w:val="both"/>
+        <w:rPr>
+          <w:sz w:val="28"/>
+          <w:szCs w:val="28"/>
+          <w:lang w:val="en-US" w:bidi="en-US"/>
+        </w:rPr>
+      </w:pPr>
+      <w:r>
+        <w:rPr>
+          <w:sz w:val="28"/>
+          <w:szCs w:val="28"/>
+          <w:lang w:bidi="en-US"/>
+        </w:rPr>
+        <w:t>Стохастический</w:t>
+      </w:r>
+      <w:r>
+        <w:rPr>
+          <w:sz w:val="28"/>
+          <w:szCs w:val="28"/>
+          <w:lang w:val="en-US" w:bidi="en-US"/>
+        </w:rPr>
+        <w:t xml:space="preserve"> </w:t>
+      </w:r>
+      <w:proofErr w:type="spellStart"/>
+      <w:r>
+        <w:rPr>
+          <w:sz w:val="28"/>
+          <w:szCs w:val="28"/>
+          <w:lang w:bidi="en-US"/>
+        </w:rPr>
+        <w:t>осцилятор</w:t>
+      </w:r>
+      <w:proofErr w:type="spellEnd"/>
+      <w:r>
+        <w:rPr>
+          <w:sz w:val="28"/>
+          <w:szCs w:val="28"/>
+          <w:lang w:bidi="en-US"/>
+        </w:rPr>
+        <w:t>.</w:t>
+      </w:r>
+    </w:p>
+    <w:p>
+      <w:pPr>
+        <w:pStyle w:val="ListParagraph"/>
+        <w:numPr>
+          <w:ilvl w:val="0"/>
+          <w:numId w:val="60"/>
+        </w:numPr>
+        <w:spacing w:line="360" w:lineRule="auto"/>
+        <w:jc w:val="both"/>
+        <w:rPr>
+          <w:sz w:val="28"/>
+          <w:szCs w:val="28"/>
+          <w:lang w:bidi="en-US"/>
+        </w:rPr>
+      </w:pPr>
+      <w:r>
+        <w:rPr>
+          <w:sz w:val="28"/>
+          <w:szCs w:val="28"/>
+          <w:lang w:bidi="en-US"/>
+        </w:rPr>
+        <w:t xml:space="preserve">Индикатор </w:t>
+      </w:r>
+      <w:proofErr w:type="spellStart"/>
+      <w:r>
+        <w:rPr>
+          <w:sz w:val="28"/>
+          <w:szCs w:val="28"/>
+          <w:lang w:bidi="en-US"/>
+        </w:rPr>
+        <w:t>Ишимоку</w:t>
+      </w:r>
+      <w:proofErr w:type="spellEnd"/>
+      <w:r>
+        <w:rPr>
+          <w:sz w:val="28"/>
+          <w:szCs w:val="28"/>
+          <w:lang w:bidi="en-US"/>
+        </w:rPr>
+        <w:t>.</w:t>
+      </w:r>
+    </w:p>
+    <w:p>
+      <w:pPr>
+        <w:pStyle w:val="ListParagraph"/>
+        <w:numPr>
+          <w:ilvl w:val="0"/>
+          <w:numId w:val="60"/>
+        </w:numPr>
+        <w:spacing w:line="360" w:lineRule="auto"/>
+        <w:jc w:val="both"/>
+        <w:rPr>
+          <w:sz w:val="28"/>
+          <w:szCs w:val="28"/>
+          <w:lang w:bidi="en-US"/>
+        </w:rPr>
+      </w:pPr>
+      <w:r>
+        <w:rPr>
+          <w:sz w:val="28"/>
+          <w:szCs w:val="28"/>
+          <w:lang w:bidi="en-US"/>
+        </w:rPr>
+        <w:t>Профиль объёма</w:t>
+      </w:r>
+      <w:r>
+        <w:rPr>
+          <w:sz w:val="28"/>
+          <w:szCs w:val="28"/>
+          <w:lang w:bidi="en-US"/>
+        </w:rPr>
+        <w:t>.</w:t>
+      </w:r>
+    </w:p>
+    <w:p>
+      <w:pPr>
+        <w:pStyle w:val="a"/>
+        <w:numPr>
+          <w:ilvl w:val="1"/>
+          <w:numId w:val="50"/>
+        </w:numPr>
+        <w:spacing w:line="360" w:lineRule="auto"/>
+        <w:jc w:val="left"/>
+        <w:outlineLvl w:val="0"/>
         <w:rPr>
           <w:b/>
           <w:bCs/>
           <w:sz w:val="32"/>
           <w:szCs w:val="32"/>
-          <w:lang w:val="en-US" w:bidi="en-US"/>
         </w:rPr>
       </w:pPr>
       <w:r>
@@ -3244,8 +4298,781 @@
           <w:sz w:val="32"/>
           <w:szCs w:val="32"/>
         </w:rPr>
-        <w:br w:type="page"/>
-      </w:r>
+        <w:t>Торговые стратегии</w:t>
+      </w:r>
+    </w:p>
+    <w:p>
+      <w:pPr>
+        <w:pStyle w:val="a"/>
+        <w:spacing w:line="360" w:lineRule="auto"/>
+        <w:ind w:firstLine="480"/>
+        <w:jc w:val="both"/>
+      </w:pPr>
+      <w:r>
+        <w:t>Многие современные приложени</w:t>
+      </w:r>
+      <w:r>
+        <w:t>я</w:t>
+      </w:r>
+      <w:r>
+        <w:t xml:space="preserve"> для </w:t>
+      </w:r>
+      <w:r>
+        <w:t>анализы финансовых данных предлагают также возможность создавать алгоритмические стратегии торговли. Это означает, что трейдер может в виде скриптового кода описать, при каких условиях нужно совершать покупки/продажи активов. В данной работе не описывается детали имплементации таких скриптовых систем, однако необходимо заметить, что подбор параметров для</w:t>
+      </w:r>
+      <w:r>
+        <w:t xml:space="preserve"> вышеупомянутых скриптовых программ автоматической торговли, выполняемый не в реальном времени с реальными сделками на бирже, а симулируя сделки на исторических данных, можно смело отнести к одному из способов анализа финансовых </w:t>
+      </w:r>
+      <w:r>
+        <w:lastRenderedPageBreak/>
+        <w:t xml:space="preserve">данных. На листинге 1 </w:t>
+      </w:r>
+      <w:proofErr w:type="spellStart"/>
+      <w:r>
+        <w:t>приведен</w:t>
+      </w:r>
+      <w:proofErr w:type="spellEnd"/>
+      <w:r>
+        <w:t xml:space="preserve"> пример кода для автоматической торговли на </w:t>
+      </w:r>
+      <w:r>
+        <w:rPr>
+          <w:noProof/>
+        </w:rPr>
+        <mc:AlternateContent>
+          <mc:Choice Requires="wps">
+            <w:drawing>
+              <wp:anchor distT="0" distB="0" distL="114300" distR="114300" simplePos="0" relativeHeight="251661312" behindDoc="0" locked="0" layoutInCell="1" allowOverlap="1" wp14:anchorId="3369B7C5" wp14:editId="29382A51">
+                <wp:simplePos x="0" y="0"/>
+                <wp:positionH relativeFrom="column">
+                  <wp:posOffset>3230</wp:posOffset>
+                </wp:positionH>
+                <wp:positionV relativeFrom="paragraph">
+                  <wp:posOffset>571997</wp:posOffset>
+                </wp:positionV>
+                <wp:extent cx="5943600" cy="457200"/>
+                <wp:effectExtent l="0" t="0" r="0" b="0"/>
+                <wp:wrapNone/>
+                <wp:docPr id="1142425551" name="Text Box 1"/>
+                <wp:cNvGraphicFramePr/>
+                <a:graphic xmlns:a="http://schemas.openxmlformats.org/drawingml/2006/main">
+                  <a:graphicData uri="http://schemas.microsoft.com/office/word/2010/wordprocessingShape">
+                    <wps:wsp>
+                      <wps:cNvSpPr txBox="1"/>
+                      <wps:spPr>
+                        <a:xfrm>
+                          <a:off x="0" y="0"/>
+                          <a:ext cx="5943600" cy="457200"/>
+                        </a:xfrm>
+                        <a:prstGeom prst="rect">
+                          <a:avLst/>
+                        </a:prstGeom>
+                        <a:solidFill>
+                          <a:prstClr val="white"/>
+                        </a:solidFill>
+                        <a:ln>
+                          <a:noFill/>
+                        </a:ln>
+                      </wps:spPr>
+                      <wps:txbx>
+                        <w:txbxContent>
+                          <w:p>
+                            <w:pPr>
+                              <w:pStyle w:val="Caption"/>
+                              <w:jc w:val="center"/>
+                              <w:rPr>
+                                <w:noProof/>
+                                <w:color w:val="000000" w:themeColor="text1"/>
+                                <w:sz w:val="28"/>
+                                <w:szCs w:val="28"/>
+                                <w:lang w:val="en-US" w:bidi="en-US"/>
+                              </w:rPr>
+                            </w:pPr>
+                            <w:r>
+                              <w:rPr>
+                                <w:color w:val="000000" w:themeColor="text1"/>
+                                <w:sz w:val="28"/>
+                                <w:szCs w:val="28"/>
+                              </w:rPr>
+                              <w:t xml:space="preserve">Листинг </w:t>
+                            </w:r>
+                            <w:r>
+                              <w:rPr>
+                                <w:color w:val="000000" w:themeColor="text1"/>
+                                <w:sz w:val="28"/>
+                                <w:szCs w:val="28"/>
+                              </w:rPr>
+                              <w:fldChar w:fldCharType="begin"/>
+                            </w:r>
+                            <w:r>
+                              <w:rPr>
+                                <w:color w:val="000000" w:themeColor="text1"/>
+                                <w:sz w:val="28"/>
+                                <w:szCs w:val="28"/>
+                              </w:rPr>
+                              <w:instrText xml:space="preserve"> SEQ Листинг \* ARABIC </w:instrText>
+                            </w:r>
+                            <w:r>
+                              <w:rPr>
+                                <w:color w:val="000000" w:themeColor="text1"/>
+                                <w:sz w:val="28"/>
+                                <w:szCs w:val="28"/>
+                              </w:rPr>
+                              <w:fldChar w:fldCharType="separate"/>
+                            </w:r>
+                            <w:r>
+                              <w:rPr>
+                                <w:noProof/>
+                                <w:color w:val="000000" w:themeColor="text1"/>
+                                <w:sz w:val="28"/>
+                                <w:szCs w:val="28"/>
+                              </w:rPr>
+                              <w:t>1</w:t>
+                            </w:r>
+                            <w:r>
+                              <w:rPr>
+                                <w:color w:val="000000" w:themeColor="text1"/>
+                                <w:sz w:val="28"/>
+                                <w:szCs w:val="28"/>
+                              </w:rPr>
+                              <w:fldChar w:fldCharType="end"/>
+                            </w:r>
+                          </w:p>
+                        </w:txbxContent>
+                      </wps:txbx>
+                      <wps:bodyPr rot="0" spcFirstLastPara="0" vertOverflow="overflow" horzOverflow="overflow" vert="horz" wrap="square" lIns="0" tIns="0" rIns="0" bIns="0" numCol="1" spcCol="0" rtlCol="0" fromWordArt="0" anchor="t" anchorCtr="0" forceAA="0" compatLnSpc="1">
+                        <a:prstTxWarp prst="textNoShape">
+                          <a:avLst/>
+                        </a:prstTxWarp>
+                        <a:noAutofit/>
+                      </wps:bodyPr>
+                    </wps:wsp>
+                  </a:graphicData>
+                </a:graphic>
+                <wp14:sizeRelH relativeFrom="margin">
+                  <wp14:pctWidth>0</wp14:pctWidth>
+                </wp14:sizeRelH>
+              </wp:anchor>
+            </w:drawing>
+          </mc:Choice>
+          <mc:Fallback>
+            <w:pict>
+              <v:shapetype w14:anchorId="3369B7C5" id="_x0000_t202" coordsize="21600,21600" o:spt="202" path="m,l,21600r21600,l21600,xe">
+                <v:stroke joinstyle="miter"/>
+                <v:path gradientshapeok="t" o:connecttype="rect"/>
+              </v:shapetype>
+              <v:shape id="Text Box 1" o:spid="_x0000_s1026" type="#_x0000_t202" style="position:absolute;left:0;text-align:left;margin-left:.25pt;margin-top:45.05pt;width:468pt;height:36pt;z-index:251661312;visibility:visible;mso-wrap-style:square;mso-width-percent:0;mso-wrap-distance-left:9pt;mso-wrap-distance-top:0;mso-wrap-distance-right:9pt;mso-wrap-distance-bottom:0;mso-position-horizontal:absolute;mso-position-horizontal-relative:text;mso-position-vertical:absolute;mso-position-vertical-relative:text;mso-width-percent:0;mso-width-relative:margin;v-text-anchor:top" o:gfxdata="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" stroked="f">
+                <v:textbox inset="0,0,0,0">
+                  <w:txbxContent>
+                    <w:p>
+                      <w:pPr>
+                        <w:pStyle w:val="Caption"/>
+                        <w:jc w:val="center"/>
+                        <w:rPr>
+                          <w:noProof/>
+                          <w:color w:val="000000" w:themeColor="text1"/>
+                          <w:sz w:val="28"/>
+                          <w:szCs w:val="28"/>
+                          <w:lang w:val="en-US" w:bidi="en-US"/>
+                        </w:rPr>
+                      </w:pPr>
+                      <w:r>
+                        <w:rPr>
+                          <w:color w:val="000000" w:themeColor="text1"/>
+                          <w:sz w:val="28"/>
+                          <w:szCs w:val="28"/>
+                        </w:rPr>
+                        <w:t xml:space="preserve">Листинг </w:t>
+                      </w:r>
+                      <w:r>
+                        <w:rPr>
+                          <w:color w:val="000000" w:themeColor="text1"/>
+                          <w:sz w:val="28"/>
+                          <w:szCs w:val="28"/>
+                        </w:rPr>
+                        <w:fldChar w:fldCharType="begin"/>
+                      </w:r>
+                      <w:r>
+                        <w:rPr>
+                          <w:color w:val="000000" w:themeColor="text1"/>
+                          <w:sz w:val="28"/>
+                          <w:szCs w:val="28"/>
+                        </w:rPr>
+                        <w:instrText xml:space="preserve"> SEQ Листинг \* ARABIC </w:instrText>
+                      </w:r>
+                      <w:r>
+                        <w:rPr>
+                          <w:color w:val="000000" w:themeColor="text1"/>
+                          <w:sz w:val="28"/>
+                          <w:szCs w:val="28"/>
+                        </w:rPr>
+                        <w:fldChar w:fldCharType="separate"/>
+                      </w:r>
+                      <w:r>
+                        <w:rPr>
+                          <w:noProof/>
+                          <w:color w:val="000000" w:themeColor="text1"/>
+                          <w:sz w:val="28"/>
+                          <w:szCs w:val="28"/>
+                        </w:rPr>
+                        <w:t>1</w:t>
+                      </w:r>
+                      <w:r>
+                        <w:rPr>
+                          <w:color w:val="000000" w:themeColor="text1"/>
+                          <w:sz w:val="28"/>
+                          <w:szCs w:val="28"/>
+                        </w:rPr>
+                        <w:fldChar w:fldCharType="end"/>
+                      </w:r>
+                    </w:p>
+                  </w:txbxContent>
+                </v:textbox>
+              </v:shape>
+            </w:pict>
+          </mc:Fallback>
+        </mc:AlternateContent>
+      </w:r>
+      <w:r>
+        <w:t xml:space="preserve">языке </w:t>
+      </w:r>
+      <w:r>
+        <w:rPr>
+          <w:lang w:val="en-US"/>
+        </w:rPr>
+        <w:t>PineScript</w:t>
+      </w:r>
+      <w:r>
+        <w:t xml:space="preserve"> [6]</w:t>
+      </w:r>
+      <w:r>
+        <w:t>:</w:t>
+      </w:r>
+    </w:p>
+    <w:p>
+      <w:pPr>
+        <w:pStyle w:val="a"/>
+        <w:spacing w:line="360" w:lineRule="auto"/>
+        <w:jc w:val="both"/>
+      </w:pPr>
+      <w:r>
+        <w:rPr>
+          <w:noProof/>
+          <w:lang w:val="en-US"/>
+          <w14:ligatures w14:val="standardContextual"/>
+        </w:rPr>
+        <mc:AlternateContent>
+          <mc:Choice Requires="wps">
+            <w:drawing>
+              <wp:anchor distT="0" distB="0" distL="114300" distR="114300" simplePos="0" relativeHeight="251659264" behindDoc="0" locked="0" layoutInCell="1" allowOverlap="1" wp14:anchorId="5D2F4F24" wp14:editId="792227E0">
+                <wp:simplePos x="0" y="0"/>
+                <wp:positionH relativeFrom="column">
+                  <wp:posOffset>3230</wp:posOffset>
+                </wp:positionH>
+                <wp:positionV relativeFrom="paragraph">
+                  <wp:posOffset>263387</wp:posOffset>
+                </wp:positionV>
+                <wp:extent cx="5943600" cy="1192696"/>
+                <wp:effectExtent l="0" t="0" r="12700" b="13970"/>
+                <wp:wrapNone/>
+                <wp:docPr id="576998913" name="Text Box 2"/>
+                <wp:cNvGraphicFramePr/>
+                <a:graphic xmlns:a="http://schemas.openxmlformats.org/drawingml/2006/main">
+                  <a:graphicData uri="http://schemas.microsoft.com/office/word/2010/wordprocessingShape">
+                    <wps:wsp>
+                      <wps:cNvSpPr txBox="1"/>
+                      <wps:spPr>
+                        <a:xfrm>
+                          <a:off x="0" y="0"/>
+                          <a:ext cx="5943600" cy="1192696"/>
+                        </a:xfrm>
+                        <a:prstGeom prst="rect">
+                          <a:avLst/>
+                        </a:prstGeom>
+                        <a:solidFill>
+                          <a:schemeClr val="lt1"/>
+                        </a:solidFill>
+                        <a:ln w="6350">
+                          <a:solidFill>
+                            <a:prstClr val="black"/>
+                          </a:solidFill>
+                        </a:ln>
+                      </wps:spPr>
+                      <wps:txbx>
+                        <w:txbxContent>
+                          <w:p>
+                            <w:pPr>
+                              <w:widowControl/>
+                              <w:adjustRightInd w:val="0"/>
+                              <w:rPr>
+                                <w:rFonts w:ascii="AppleSystemUIFont" w:eastAsiaTheme="minorHAnsi" w:hAnsi="AppleSystemUIFont" w:cs="AppleSystemUIFont"/>
+                                <w:sz w:val="26"/>
+                                <w:szCs w:val="26"/>
+                                <w:lang w:val="en-GB"/>
+                                <w14:ligatures w14:val="standardContextual"/>
+                              </w:rPr>
+                            </w:pPr>
+                            <w:proofErr w:type="gramStart"/>
+                            <w:r>
+                              <w:rPr>
+                                <w:rFonts w:ascii="AppleSystemUIFont" w:eastAsiaTheme="minorHAnsi" w:hAnsi="AppleSystemUIFont" w:cs="AppleSystemUIFont"/>
+                                <w:sz w:val="26"/>
+                                <w:szCs w:val="26"/>
+                                <w:lang w:val="en-GB"/>
+                                <w14:ligatures w14:val="standardContextual"/>
+                              </w:rPr>
+                              <w:t>strategy(</w:t>
+                            </w:r>
+                            <w:proofErr w:type="gramEnd"/>
+                            <w:r>
+                              <w:rPr>
+                                <w:rFonts w:ascii="AppleSystemUIFont" w:eastAsiaTheme="minorHAnsi" w:hAnsi="AppleSystemUIFont" w:cs="AppleSystemUIFont"/>
+                                <w:sz w:val="26"/>
+                                <w:szCs w:val="26"/>
+                                <w:lang w:val="en-GB"/>
+                                <w14:ligatures w14:val="standardContextual"/>
+                              </w:rPr>
+                              <w:t>"MA Strategy", overlay=true)</w:t>
+                            </w:r>
+                          </w:p>
+                          <w:p>
+                            <w:pPr>
+                              <w:widowControl/>
+                              <w:adjustRightInd w:val="0"/>
+                              <w:rPr>
+                                <w:rFonts w:ascii="AppleSystemUIFont" w:eastAsiaTheme="minorHAnsi" w:hAnsi="AppleSystemUIFont" w:cs="AppleSystemUIFont"/>
+                                <w:sz w:val="26"/>
+                                <w:szCs w:val="26"/>
+                                <w:lang w:val="en-GB"/>
+                                <w14:ligatures w14:val="standardContextual"/>
+                              </w:rPr>
+                            </w:pPr>
+                            <w:r>
+                              <w:rPr>
+                                <w:rFonts w:ascii="AppleSystemUIFont" w:eastAsiaTheme="minorHAnsi" w:hAnsi="AppleSystemUIFont" w:cs="AppleSystemUIFont"/>
+                                <w:sz w:val="26"/>
+                                <w:szCs w:val="26"/>
+                                <w:lang w:val="en-GB"/>
+                                <w14:ligatures w14:val="standardContextual"/>
+                              </w:rPr>
+                              <w:t xml:space="preserve">ma = </w:t>
+                            </w:r>
+                            <w:proofErr w:type="spellStart"/>
+                            <w:proofErr w:type="gramStart"/>
+                            <w:r>
+                              <w:rPr>
+                                <w:rFonts w:ascii="AppleSystemUIFont" w:eastAsiaTheme="minorHAnsi" w:hAnsi="AppleSystemUIFont" w:cs="AppleSystemUIFont"/>
+                                <w:sz w:val="26"/>
+                                <w:szCs w:val="26"/>
+                                <w:lang w:val="en-GB"/>
+                                <w14:ligatures w14:val="standardContextual"/>
+                              </w:rPr>
+                              <w:t>ta.sma</w:t>
+                            </w:r>
+                            <w:proofErr w:type="spellEnd"/>
+                            <w:r>
+                              <w:rPr>
+                                <w:rFonts w:ascii="AppleSystemUIFont" w:eastAsiaTheme="minorHAnsi" w:hAnsi="AppleSystemUIFont" w:cs="AppleSystemUIFont"/>
+                                <w:sz w:val="26"/>
+                                <w:szCs w:val="26"/>
+                                <w:lang w:val="en-GB"/>
+                                <w14:ligatures w14:val="standardContextual"/>
+                              </w:rPr>
+                              <w:t>(</w:t>
+                            </w:r>
+                            <w:proofErr w:type="gramEnd"/>
+                            <w:r>
+                              <w:rPr>
+                                <w:rFonts w:ascii="AppleSystemUIFont" w:eastAsiaTheme="minorHAnsi" w:hAnsi="AppleSystemUIFont" w:cs="AppleSystemUIFont"/>
+                                <w:sz w:val="26"/>
+                                <w:szCs w:val="26"/>
+                                <w:lang w:val="en-GB"/>
+                                <w14:ligatures w14:val="standardContextual"/>
+                              </w:rPr>
+                              <w:t>close, 10)</w:t>
+                            </w:r>
+                          </w:p>
+                          <w:p>
+                            <w:pPr>
+                              <w:widowControl/>
+                              <w:adjustRightInd w:val="0"/>
+                              <w:rPr>
+                                <w:rFonts w:ascii="AppleSystemUIFont" w:eastAsiaTheme="minorHAnsi" w:hAnsi="AppleSystemUIFont" w:cs="AppleSystemUIFont"/>
+                                <w:sz w:val="26"/>
+                                <w:szCs w:val="26"/>
+                                <w:lang w:val="en-GB"/>
+                                <w14:ligatures w14:val="standardContextual"/>
+                              </w:rPr>
+                            </w:pPr>
+                            <w:r>
+                              <w:rPr>
+                                <w:rFonts w:ascii="AppleSystemUIFont" w:eastAsiaTheme="minorHAnsi" w:hAnsi="AppleSystemUIFont" w:cs="AppleSystemUIFont"/>
+                                <w:sz w:val="26"/>
+                                <w:szCs w:val="26"/>
+                                <w:lang w:val="en-GB"/>
+                                <w14:ligatures w14:val="standardContextual"/>
+                              </w:rPr>
+                              <w:t>plot(ma)</w:t>
+                            </w:r>
+                          </w:p>
+                          <w:p>
+                            <w:pPr>
+                              <w:widowControl/>
+                              <w:adjustRightInd w:val="0"/>
+                              <w:rPr>
+                                <w:rFonts w:ascii="AppleSystemUIFont" w:eastAsiaTheme="minorHAnsi" w:hAnsi="AppleSystemUIFont" w:cs="AppleSystemUIFont"/>
+                                <w:sz w:val="26"/>
+                                <w:szCs w:val="26"/>
+                                <w:lang w:val="en-GB"/>
+                                <w14:ligatures w14:val="standardContextual"/>
+                              </w:rPr>
+                            </w:pPr>
+                            <w:proofErr w:type="spellStart"/>
+                            <w:proofErr w:type="gramStart"/>
+                            <w:r>
+                              <w:rPr>
+                                <w:rFonts w:ascii="AppleSystemUIFont" w:eastAsiaTheme="minorHAnsi" w:hAnsi="AppleSystemUIFont" w:cs="AppleSystemUIFont"/>
+                                <w:sz w:val="26"/>
+                                <w:szCs w:val="26"/>
+                                <w:lang w:val="en-GB"/>
+                                <w14:ligatures w14:val="standardContextual"/>
+                              </w:rPr>
+                              <w:t>strategy.entry</w:t>
+                            </w:r>
+                            <w:proofErr w:type="spellEnd"/>
+                            <w:proofErr w:type="gramEnd"/>
+                            <w:r>
+                              <w:rPr>
+                                <w:rFonts w:ascii="AppleSystemUIFont" w:eastAsiaTheme="minorHAnsi" w:hAnsi="AppleSystemUIFont" w:cs="AppleSystemUIFont"/>
+                                <w:sz w:val="26"/>
+                                <w:szCs w:val="26"/>
+                                <w:lang w:val="en-GB"/>
+                                <w14:ligatures w14:val="standardContextual"/>
+                              </w:rPr>
+                              <w:t xml:space="preserve">("Buy", </w:t>
+                            </w:r>
+                            <w:proofErr w:type="spellStart"/>
+                            <w:proofErr w:type="gramStart"/>
+                            <w:r>
+                              <w:rPr>
+                                <w:rFonts w:ascii="AppleSystemUIFont" w:eastAsiaTheme="minorHAnsi" w:hAnsi="AppleSystemUIFont" w:cs="AppleSystemUIFont"/>
+                                <w:sz w:val="26"/>
+                                <w:szCs w:val="26"/>
+                                <w:lang w:val="en-GB"/>
+                                <w14:ligatures w14:val="standardContextual"/>
+                              </w:rPr>
+                              <w:t>strategy.long</w:t>
+                            </w:r>
+                            <w:proofErr w:type="spellEnd"/>
+                            <w:proofErr w:type="gramEnd"/>
+                            <w:r>
+                              <w:rPr>
+                                <w:rFonts w:ascii="AppleSystemUIFont" w:eastAsiaTheme="minorHAnsi" w:hAnsi="AppleSystemUIFont" w:cs="AppleSystemUIFont"/>
+                                <w:sz w:val="26"/>
+                                <w:szCs w:val="26"/>
+                                <w:lang w:val="en-GB"/>
+                                <w14:ligatures w14:val="standardContextual"/>
+                              </w:rPr>
+                              <w:t>, when=close &gt; ma)</w:t>
+                            </w:r>
+                          </w:p>
+                          <w:p>
+                            <w:pPr>
+                              <w:rPr>
+                                <w:lang w:val="en-US"/>
+                              </w:rPr>
+                            </w:pPr>
+                            <w:proofErr w:type="spellStart"/>
+                            <w:proofErr w:type="gramStart"/>
+                            <w:r>
+                              <w:rPr>
+                                <w:rFonts w:ascii="AppleSystemUIFont" w:eastAsiaTheme="minorHAnsi" w:hAnsi="AppleSystemUIFont" w:cs="AppleSystemUIFont"/>
+                                <w:sz w:val="26"/>
+                                <w:szCs w:val="26"/>
+                                <w:lang w:val="en-GB"/>
+                                <w14:ligatures w14:val="standardContextual"/>
+                              </w:rPr>
+                              <w:t>strategy.close</w:t>
+                            </w:r>
+                            <w:proofErr w:type="spellEnd"/>
+                            <w:proofErr w:type="gramEnd"/>
+                            <w:r>
+                              <w:rPr>
+                                <w:rFonts w:ascii="AppleSystemUIFont" w:eastAsiaTheme="minorHAnsi" w:hAnsi="AppleSystemUIFont" w:cs="AppleSystemUIFont"/>
+                                <w:sz w:val="26"/>
+                                <w:szCs w:val="26"/>
+                                <w:lang w:val="en-GB"/>
+                                <w14:ligatures w14:val="standardContextual"/>
+                              </w:rPr>
+                              <w:t>("Buy", when=close &lt; ma)</w:t>
+                            </w:r>
+                          </w:p>
+                        </w:txbxContent>
+                      </wps:txbx>
+                      <wps:bodyPr rot="0" spcFirstLastPara="0" vertOverflow="overflow" horzOverflow="overflow" vert="horz" wrap="square" lIns="91440" tIns="45720" rIns="91440" bIns="45720" numCol="1" spcCol="0" rtlCol="0" fromWordArt="0" anchor="t" anchorCtr="0" forceAA="0" compatLnSpc="1">
+                        <a:prstTxWarp prst="textNoShape">
+                          <a:avLst/>
+                        </a:prstTxWarp>
+                        <a:noAutofit/>
+                      </wps:bodyPr>
+                    </wps:wsp>
+                  </a:graphicData>
+                </a:graphic>
+                <wp14:sizeRelH relativeFrom="margin">
+                  <wp14:pctWidth>0</wp14:pctWidth>
+                </wp14:sizeRelH>
+                <wp14:sizeRelV relativeFrom="margin">
+                  <wp14:pctHeight>0</wp14:pctHeight>
+                </wp14:sizeRelV>
+              </wp:anchor>
+            </w:drawing>
+          </mc:Choice>
+          <mc:Fallback>
+            <w:pict>
+              <v:shape w14:anchorId="5D2F4F24" id="Text Box 2" o:spid="_x0000_s1027" type="#_x0000_t202" style="position:absolute;left:0;text-align:left;margin-left:.25pt;margin-top:20.75pt;width:468pt;height:93.9pt;z-index:251659264;visibility:visible;mso-wrap-style:square;mso-width-percent:0;mso-height-percent:0;mso-wrap-distance-left:9pt;mso-wrap-distance-top:0;mso-wrap-distance-right:9pt;mso-wrap-distance-bottom:0;mso-position-horizontal:absolute;mso-position-horizontal-relative:text;mso-position-vertical:absolute;mso-position-vertical-relative:text;mso-width-percent:0;mso-height-percent:0;mso-width-relative:margin;mso-height-relative:margin;v-text-anchor:top" o:gfxdata="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" fillcolor="white [3201]" strokeweight=".5pt">
+                <v:textbox>
+                  <w:txbxContent>
+                    <w:p>
+                      <w:pPr>
+                        <w:widowControl/>
+                        <w:adjustRightInd w:val="0"/>
+                        <w:rPr>
+                          <w:rFonts w:ascii="AppleSystemUIFont" w:eastAsiaTheme="minorHAnsi" w:hAnsi="AppleSystemUIFont" w:cs="AppleSystemUIFont"/>
+                          <w:sz w:val="26"/>
+                          <w:szCs w:val="26"/>
+                          <w:lang w:val="en-GB"/>
+                          <w14:ligatures w14:val="standardContextual"/>
+                        </w:rPr>
+                      </w:pPr>
+                      <w:proofErr w:type="gramStart"/>
+                      <w:r>
+                        <w:rPr>
+                          <w:rFonts w:ascii="AppleSystemUIFont" w:eastAsiaTheme="minorHAnsi" w:hAnsi="AppleSystemUIFont" w:cs="AppleSystemUIFont"/>
+                          <w:sz w:val="26"/>
+                          <w:szCs w:val="26"/>
+                          <w:lang w:val="en-GB"/>
+                          <w14:ligatures w14:val="standardContextual"/>
+                        </w:rPr>
+                        <w:t>strategy(</w:t>
+                      </w:r>
+                      <w:proofErr w:type="gramEnd"/>
+                      <w:r>
+                        <w:rPr>
+                          <w:rFonts w:ascii="AppleSystemUIFont" w:eastAsiaTheme="minorHAnsi" w:hAnsi="AppleSystemUIFont" w:cs="AppleSystemUIFont"/>
+                          <w:sz w:val="26"/>
+                          <w:szCs w:val="26"/>
+                          <w:lang w:val="en-GB"/>
+                          <w14:ligatures w14:val="standardContextual"/>
+                        </w:rPr>
+                        <w:t>"MA Strategy", overlay=true)</w:t>
+                      </w:r>
+                    </w:p>
+                    <w:p>
+                      <w:pPr>
+                        <w:widowControl/>
+                        <w:adjustRightInd w:val="0"/>
+                        <w:rPr>
+                          <w:rFonts w:ascii="AppleSystemUIFont" w:eastAsiaTheme="minorHAnsi" w:hAnsi="AppleSystemUIFont" w:cs="AppleSystemUIFont"/>
+                          <w:sz w:val="26"/>
+                          <w:szCs w:val="26"/>
+                          <w:lang w:val="en-GB"/>
+                          <w14:ligatures w14:val="standardContextual"/>
+                        </w:rPr>
+                      </w:pPr>
+                      <w:r>
+                        <w:rPr>
+                          <w:rFonts w:ascii="AppleSystemUIFont" w:eastAsiaTheme="minorHAnsi" w:hAnsi="AppleSystemUIFont" w:cs="AppleSystemUIFont"/>
+                          <w:sz w:val="26"/>
+                          <w:szCs w:val="26"/>
+                          <w:lang w:val="en-GB"/>
+                          <w14:ligatures w14:val="standardContextual"/>
+                        </w:rPr>
+                        <w:t xml:space="preserve">ma = </w:t>
+                      </w:r>
+                      <w:proofErr w:type="spellStart"/>
+                      <w:proofErr w:type="gramStart"/>
+                      <w:r>
+                        <w:rPr>
+                          <w:rFonts w:ascii="AppleSystemUIFont" w:eastAsiaTheme="minorHAnsi" w:hAnsi="AppleSystemUIFont" w:cs="AppleSystemUIFont"/>
+                          <w:sz w:val="26"/>
+                          <w:szCs w:val="26"/>
+                          <w:lang w:val="en-GB"/>
+                          <w14:ligatures w14:val="standardContextual"/>
+                        </w:rPr>
+                        <w:t>ta.sma</w:t>
+                      </w:r>
+                      <w:proofErr w:type="spellEnd"/>
+                      <w:r>
+                        <w:rPr>
+                          <w:rFonts w:ascii="AppleSystemUIFont" w:eastAsiaTheme="minorHAnsi" w:hAnsi="AppleSystemUIFont" w:cs="AppleSystemUIFont"/>
+                          <w:sz w:val="26"/>
+                          <w:szCs w:val="26"/>
+                          <w:lang w:val="en-GB"/>
+                          <w14:ligatures w14:val="standardContextual"/>
+                        </w:rPr>
+                        <w:t>(</w:t>
+                      </w:r>
+                      <w:proofErr w:type="gramEnd"/>
+                      <w:r>
+                        <w:rPr>
+                          <w:rFonts w:ascii="AppleSystemUIFont" w:eastAsiaTheme="minorHAnsi" w:hAnsi="AppleSystemUIFont" w:cs="AppleSystemUIFont"/>
+                          <w:sz w:val="26"/>
+                          <w:szCs w:val="26"/>
+                          <w:lang w:val="en-GB"/>
+                          <w14:ligatures w14:val="standardContextual"/>
+                        </w:rPr>
+                        <w:t>close, 10)</w:t>
+                      </w:r>
+                    </w:p>
+                    <w:p>
+                      <w:pPr>
+                        <w:widowControl/>
+                        <w:adjustRightInd w:val="0"/>
+                        <w:rPr>
+                          <w:rFonts w:ascii="AppleSystemUIFont" w:eastAsiaTheme="minorHAnsi" w:hAnsi="AppleSystemUIFont" w:cs="AppleSystemUIFont"/>
+                          <w:sz w:val="26"/>
+                          <w:szCs w:val="26"/>
+                          <w:lang w:val="en-GB"/>
+                          <w14:ligatures w14:val="standardContextual"/>
+                        </w:rPr>
+                      </w:pPr>
+                      <w:r>
+                        <w:rPr>
+                          <w:rFonts w:ascii="AppleSystemUIFont" w:eastAsiaTheme="minorHAnsi" w:hAnsi="AppleSystemUIFont" w:cs="AppleSystemUIFont"/>
+                          <w:sz w:val="26"/>
+                          <w:szCs w:val="26"/>
+                          <w:lang w:val="en-GB"/>
+                          <w14:ligatures w14:val="standardContextual"/>
+                        </w:rPr>
+                        <w:t>plot(ma)</w:t>
+                      </w:r>
+                    </w:p>
+                    <w:p>
+                      <w:pPr>
+                        <w:widowControl/>
+                        <w:adjustRightInd w:val="0"/>
+                        <w:rPr>
+                          <w:rFonts w:ascii="AppleSystemUIFont" w:eastAsiaTheme="minorHAnsi" w:hAnsi="AppleSystemUIFont" w:cs="AppleSystemUIFont"/>
+                          <w:sz w:val="26"/>
+                          <w:szCs w:val="26"/>
+                          <w:lang w:val="en-GB"/>
+                          <w14:ligatures w14:val="standardContextual"/>
+                        </w:rPr>
+                      </w:pPr>
+                      <w:proofErr w:type="spellStart"/>
+                      <w:proofErr w:type="gramStart"/>
+                      <w:r>
+                        <w:rPr>
+                          <w:rFonts w:ascii="AppleSystemUIFont" w:eastAsiaTheme="minorHAnsi" w:hAnsi="AppleSystemUIFont" w:cs="AppleSystemUIFont"/>
+                          <w:sz w:val="26"/>
+                          <w:szCs w:val="26"/>
+                          <w:lang w:val="en-GB"/>
+                          <w14:ligatures w14:val="standardContextual"/>
+                        </w:rPr>
+                        <w:t>strategy.entry</w:t>
+                      </w:r>
+                      <w:proofErr w:type="spellEnd"/>
+                      <w:proofErr w:type="gramEnd"/>
+                      <w:r>
+                        <w:rPr>
+                          <w:rFonts w:ascii="AppleSystemUIFont" w:eastAsiaTheme="minorHAnsi" w:hAnsi="AppleSystemUIFont" w:cs="AppleSystemUIFont"/>
+                          <w:sz w:val="26"/>
+                          <w:szCs w:val="26"/>
+                          <w:lang w:val="en-GB"/>
+                          <w14:ligatures w14:val="standardContextual"/>
+                        </w:rPr>
+                        <w:t xml:space="preserve">("Buy", </w:t>
+                      </w:r>
+                      <w:proofErr w:type="spellStart"/>
+                      <w:proofErr w:type="gramStart"/>
+                      <w:r>
+                        <w:rPr>
+                          <w:rFonts w:ascii="AppleSystemUIFont" w:eastAsiaTheme="minorHAnsi" w:hAnsi="AppleSystemUIFont" w:cs="AppleSystemUIFont"/>
+                          <w:sz w:val="26"/>
+                          <w:szCs w:val="26"/>
+                          <w:lang w:val="en-GB"/>
+                          <w14:ligatures w14:val="standardContextual"/>
+                        </w:rPr>
+                        <w:t>strategy.long</w:t>
+                      </w:r>
+                      <w:proofErr w:type="spellEnd"/>
+                      <w:proofErr w:type="gramEnd"/>
+                      <w:r>
+                        <w:rPr>
+                          <w:rFonts w:ascii="AppleSystemUIFont" w:eastAsiaTheme="minorHAnsi" w:hAnsi="AppleSystemUIFont" w:cs="AppleSystemUIFont"/>
+                          <w:sz w:val="26"/>
+                          <w:szCs w:val="26"/>
+                          <w:lang w:val="en-GB"/>
+                          <w14:ligatures w14:val="standardContextual"/>
+                        </w:rPr>
+                        <w:t>, when=close &gt; ma)</w:t>
+                      </w:r>
+                    </w:p>
+                    <w:p>
+                      <w:pPr>
+                        <w:rPr>
+                          <w:lang w:val="en-US"/>
+                        </w:rPr>
+                      </w:pPr>
+                      <w:proofErr w:type="spellStart"/>
+                      <w:proofErr w:type="gramStart"/>
+                      <w:r>
+                        <w:rPr>
+                          <w:rFonts w:ascii="AppleSystemUIFont" w:eastAsiaTheme="minorHAnsi" w:hAnsi="AppleSystemUIFont" w:cs="AppleSystemUIFont"/>
+                          <w:sz w:val="26"/>
+                          <w:szCs w:val="26"/>
+                          <w:lang w:val="en-GB"/>
+                          <w14:ligatures w14:val="standardContextual"/>
+                        </w:rPr>
+                        <w:t>strategy.close</w:t>
+                      </w:r>
+                      <w:proofErr w:type="spellEnd"/>
+                      <w:proofErr w:type="gramEnd"/>
+                      <w:r>
+                        <w:rPr>
+                          <w:rFonts w:ascii="AppleSystemUIFont" w:eastAsiaTheme="minorHAnsi" w:hAnsi="AppleSystemUIFont" w:cs="AppleSystemUIFont"/>
+                          <w:sz w:val="26"/>
+                          <w:szCs w:val="26"/>
+                          <w:lang w:val="en-GB"/>
+                          <w14:ligatures w14:val="standardContextual"/>
+                        </w:rPr>
+                        <w:t>("Buy", when=close &lt; ma)</w:t>
+                      </w:r>
+                    </w:p>
+                  </w:txbxContent>
+                </v:textbox>
+              </v:shape>
+            </w:pict>
+          </mc:Fallback>
+        </mc:AlternateContent>
+      </w:r>
+    </w:p>
+    <w:p>
+      <w:pPr>
+        <w:pStyle w:val="a"/>
+        <w:spacing w:line="360" w:lineRule="auto"/>
+        <w:ind w:firstLine="480"/>
+        <w:jc w:val="both"/>
+      </w:pPr>
+    </w:p>
+    <w:p>
+      <w:pPr>
+        <w:pStyle w:val="a"/>
+        <w:spacing w:line="360" w:lineRule="auto"/>
+        <w:ind w:left="480" w:firstLine="240"/>
+        <w:jc w:val="both"/>
+      </w:pPr>
+    </w:p>
+    <w:p>
+      <w:pPr>
+        <w:spacing w:line="360" w:lineRule="auto"/>
+        <w:jc w:val="both"/>
+        <w:rPr>
+          <w:sz w:val="28"/>
+          <w:szCs w:val="28"/>
+          <w:lang w:bidi="en-US"/>
+        </w:rPr>
+      </w:pPr>
     </w:p>
     <w:p>
       <w:pPr>
@@ -3264,7 +5091,7 @@
           <w:szCs w:val="32"/>
         </w:rPr>
       </w:pPr>
-      <w:bookmarkStart w:id="10" w:name="_Toc197702948"/>
+      <w:bookmarkStart w:id="10" w:name="_Toc197712701"/>
       <w:r>
         <w:rPr>
           <w:b/>
@@ -3272,7 +5099,6 @@
           <w:sz w:val="32"/>
           <w:szCs w:val="32"/>
         </w:rPr>
-        <w:lastRenderedPageBreak/>
         <w:t>Проектирование архитектуры библиотеки графических инструментов для анализа финансовых данных</w:t>
       </w:r>
       <w:bookmarkEnd w:id="10"/>
@@ -3367,7 +5193,7 @@
           <w:szCs w:val="32"/>
         </w:rPr>
       </w:pPr>
-      <w:bookmarkStart w:id="11" w:name="_Toc197702949"/>
+      <w:bookmarkStart w:id="11" w:name="_Toc197712702"/>
       <w:r>
         <w:rPr>
           <w:b/>
@@ -3415,7 +5241,7 @@
           <w:color w:val="auto"/>
         </w:rPr>
       </w:pPr>
-      <w:bookmarkStart w:id="12" w:name="_Toc197702950"/>
+      <w:bookmarkStart w:id="12" w:name="_Toc197712703"/>
       <w:r>
         <w:rPr>
           <w:rFonts w:ascii="Times New Roman" w:hAnsi="Times New Roman" w:cs="Times New Roman"/>
@@ -3482,7 +5308,7 @@
           <w:color w:val="auto"/>
         </w:rPr>
       </w:pPr>
-      <w:bookmarkStart w:id="13" w:name="_Toc197702951"/>
+      <w:bookmarkStart w:id="13" w:name="_Toc197712704"/>
       <w:r>
         <w:rPr>
           <w:rFonts w:ascii="Times New Roman" w:hAnsi="Times New Roman" w:cs="Times New Roman"/>
@@ -3506,16 +5332,7 @@
         <w:jc w:val="left"/>
       </w:pPr>
       <w:r>
-        <w:t>Терминология</w:t>
-      </w:r>
-      <w:r>
-        <w:t xml:space="preserve"> </w:t>
-      </w:r>
-      <w:r>
-        <w:t>инструментов трейдинга</w:t>
-      </w:r>
-      <w:r>
-        <w:t xml:space="preserve"> </w:t>
+        <w:t xml:space="preserve">Кластерный анализ в трейдинге </w:t>
       </w:r>
       <w:r>
         <w:t xml:space="preserve">– </w:t>
@@ -3527,95 +5344,13 @@
         <w:t>URL</w:t>
       </w:r>
       <w:r>
-        <w:t>:</w:t>
-      </w:r>
-      <w:r>
-        <w:t xml:space="preserve"> </w:t>
-      </w:r>
-      <w:r>
-        <w:rPr>
-          <w:lang w:val="en-US"/>
-        </w:rPr>
-        <w:t>https</w:t>
-      </w:r>
-      <w:r>
-        <w:t>://</w:t>
-      </w:r>
-      <w:r>
-        <w:rPr>
-          <w:lang w:val="en-US"/>
-        </w:rPr>
-        <w:t>www</w:t>
-      </w:r>
-      <w:r>
-        <w:t>.</w:t>
-      </w:r>
-      <w:proofErr w:type="spellStart"/>
-      <w:r>
-        <w:rPr>
-          <w:lang w:val="en-US"/>
-        </w:rPr>
-        <w:t>investopedia</w:t>
-      </w:r>
-      <w:proofErr w:type="spellEnd"/>
-      <w:r>
-        <w:t>.</w:t>
-      </w:r>
-      <w:r>
-        <w:rPr>
-          <w:lang w:val="en-US"/>
-        </w:rPr>
-        <w:t>com</w:t>
-      </w:r>
-      <w:r>
-        <w:t>/</w:t>
-      </w:r>
-      <w:r>
-        <w:rPr>
-          <w:lang w:val="en-US"/>
-        </w:rPr>
-        <w:t>terms</w:t>
-      </w:r>
-      <w:r>
-        <w:t>/</w:t>
-      </w:r>
-      <w:r>
-        <w:rPr>
-          <w:lang w:val="en-US"/>
-        </w:rPr>
-        <w:t>t</w:t>
-      </w:r>
-      <w:r>
-        <w:t>/</w:t>
-      </w:r>
-      <w:proofErr w:type="spellStart"/>
-      <w:r>
-        <w:rPr>
-          <w:lang w:val="en-US"/>
-        </w:rPr>
-        <w:t>technicalindicator</w:t>
-      </w:r>
-      <w:proofErr w:type="spellEnd"/>
-      <w:r>
-        <w:t>.</w:t>
-      </w:r>
-      <w:r>
-        <w:rPr>
-          <w:lang w:val="en-US"/>
-        </w:rPr>
-        <w:t>as</w:t>
-      </w:r>
-      <w:r>
-        <w:rPr>
-          <w:lang w:val="en-US"/>
-        </w:rPr>
-        <w:t>p</w:t>
-      </w:r>
-      <w:r>
-        <w:t xml:space="preserve"> </w:t>
-      </w:r>
-      <w:r>
-        <w:t>(</w:t>
+        <w:t xml:space="preserve">: </w:t>
+      </w:r>
+      <w:r>
+        <w:t>https://www.finam.ru/publications/item/klasternyy-analiz-v-treydinge-20240522-1223/#title0</w:t>
+      </w:r>
+      <w:r>
+        <w:t xml:space="preserve"> (</w:t>
       </w:r>
       <w:r>
         <w:t>дата</w:t>
@@ -3642,42 +5377,15 @@
         </w:numPr>
         <w:spacing w:line="360" w:lineRule="auto"/>
         <w:jc w:val="left"/>
-      </w:pPr>
-      <w:r>
-        <w:t xml:space="preserve">Кластерный анализ в трейдинге </w:t>
-      </w:r>
-      <w:r>
-        <w:t xml:space="preserve">– </w:t>
-      </w:r>
-      <w:r>
         <w:rPr>
           <w:lang w:val="en-US"/>
         </w:rPr>
-        <w:t>URL</w:t>
-      </w:r>
-      <w:r>
-        <w:t xml:space="preserve">: </w:t>
-      </w:r>
-      <w:r>
-        <w:t>https://www.finam.ru/publications/item/klasternyy-analiz-v-treydinge-20240522-1223/#title0</w:t>
-      </w:r>
-      <w:r>
-        <w:t xml:space="preserve"> (</w:t>
-      </w:r>
-      <w:r>
-        <w:t>дата</w:t>
-      </w:r>
-      <w:r>
-        <w:t xml:space="preserve"> </w:t>
-      </w:r>
-      <w:r>
-        <w:t>обр</w:t>
-      </w:r>
-      <w:r>
-        <w:t>ащения</w:t>
-      </w:r>
-      <w:r>
-        <w:t xml:space="preserve"> 15.05.2025)</w:t>
+      </w:pPr>
+      <w:r>
+        <w:rPr>
+          <w:lang w:val="en-US"/>
+        </w:rPr>
+        <w:t>Turner T., Nison S. A Beginner's Guide to Short-Term Trading. – Adams Media, 2002.</w:t>
       </w:r>
     </w:p>
     <w:p>
@@ -3689,15 +5397,79 @@
         </w:numPr>
         <w:spacing w:line="360" w:lineRule="auto"/>
         <w:jc w:val="left"/>
+      </w:pPr>
+      <w:r>
+        <w:t>Платформа</w:t>
+      </w:r>
+      <w:r>
+        <w:t xml:space="preserve"> </w:t>
+      </w:r>
+      <w:proofErr w:type="spellStart"/>
+      <w:r>
         <w:rPr>
           <w:lang w:val="en-US"/>
         </w:rPr>
-      </w:pPr>
+        <w:t>TradingView</w:t>
+      </w:r>
+      <w:proofErr w:type="spellEnd"/>
+      <w:r>
+        <w:t xml:space="preserve"> – </w:t>
+      </w:r>
       <w:r>
         <w:rPr>
           <w:lang w:val="en-US"/>
         </w:rPr>
-        <w:t>Turner T., Nison S. A Beginner's Guide to Short-Term Trading. – Adams Media, 2002.</w:t>
+        <w:t>URL</w:t>
+      </w:r>
+      <w:r>
+        <w:t xml:space="preserve">: </w:t>
+      </w:r>
+      <w:r>
+        <w:rPr>
+          <w:lang w:val="en-US"/>
+        </w:rPr>
+        <w:t>https</w:t>
+      </w:r>
+      <w:r>
+        <w:t>://</w:t>
+      </w:r>
+      <w:proofErr w:type="spellStart"/>
+      <w:r>
+        <w:rPr>
+          <w:lang w:val="en-US"/>
+        </w:rPr>
+        <w:t>tradingview</w:t>
+      </w:r>
+      <w:proofErr w:type="spellEnd"/>
+      <w:r>
+        <w:t>.</w:t>
+      </w:r>
+      <w:r>
+        <w:rPr>
+          <w:lang w:val="en-US"/>
+        </w:rPr>
+        <w:t>com</w:t>
+      </w:r>
+      <w:r>
+        <w:t xml:space="preserve">/ </w:t>
+      </w:r>
+      <w:r>
+        <w:t>(</w:t>
+      </w:r>
+      <w:r>
+        <w:t>дата</w:t>
+      </w:r>
+      <w:r>
+        <w:t xml:space="preserve"> </w:t>
+      </w:r>
+      <w:r>
+        <w:t>обр</w:t>
+      </w:r>
+      <w:r>
+        <w:t>ащения</w:t>
+      </w:r>
+      <w:r>
+        <w:t xml:space="preserve"> 15.05.2025)</w:t>
       </w:r>
     </w:p>
     <w:p>
@@ -3709,83 +5481,15 @@
         </w:numPr>
         <w:spacing w:line="360" w:lineRule="auto"/>
         <w:jc w:val="left"/>
-      </w:pPr>
-      <w:r>
-        <w:t>Платформа</w:t>
-      </w:r>
-      <w:r>
-        <w:t xml:space="preserve"> </w:t>
-      </w:r>
-      <w:r>
         <w:rPr>
           <w:lang w:val="en-US"/>
         </w:rPr>
-        <w:t>TradingView</w:t>
-      </w:r>
-      <w:r>
-        <w:t xml:space="preserve"> –</w:t>
-      </w:r>
-      <w:r>
-        <w:t xml:space="preserve"> </w:t>
-      </w:r>
+      </w:pPr>
       <w:r>
         <w:rPr>
           <w:lang w:val="en-US"/>
         </w:rPr>
-        <w:t>URL</w:t>
-      </w:r>
-      <w:r>
-        <w:t xml:space="preserve">: </w:t>
-      </w:r>
-      <w:r>
-        <w:rPr>
-          <w:lang w:val="en-US"/>
-        </w:rPr>
-        <w:t>https</w:t>
-      </w:r>
-      <w:r>
-        <w:t>://</w:t>
-      </w:r>
-      <w:proofErr w:type="spellStart"/>
-      <w:r>
-        <w:rPr>
-          <w:lang w:val="en-US"/>
-        </w:rPr>
-        <w:t>tradingview</w:t>
-      </w:r>
-      <w:proofErr w:type="spellEnd"/>
-      <w:r>
-        <w:t>.</w:t>
-      </w:r>
-      <w:r>
-        <w:rPr>
-          <w:lang w:val="en-US"/>
-        </w:rPr>
-        <w:t>com</w:t>
-      </w:r>
-      <w:r>
-        <w:t>/</w:t>
-      </w:r>
-      <w:r>
-        <w:t xml:space="preserve"> </w:t>
-      </w:r>
-      <w:r>
-        <w:t>(</w:t>
-      </w:r>
-      <w:r>
-        <w:t>дата</w:t>
-      </w:r>
-      <w:r>
-        <w:t xml:space="preserve"> </w:t>
-      </w:r>
-      <w:r>
-        <w:t>обр</w:t>
-      </w:r>
-      <w:r>
-        <w:t>ащения</w:t>
-      </w:r>
-      <w:r>
-        <w:t xml:space="preserve"> 15.05.2025)</w:t>
+        <w:t>Murphy J. J. Technical analysis of the financial markets: A comprehensive guide to trading methods and applications. – Penguin, 1999.</w:t>
       </w:r>
     </w:p>
     <w:p>
@@ -3799,176 +5503,7 @@
         <w:jc w:val="left"/>
       </w:pPr>
       <w:r>
-        <w:t xml:space="preserve">Документация </w:t>
-      </w:r>
-      <w:r>
-        <w:rPr>
-          <w:lang w:val="en-US"/>
-        </w:rPr>
-        <w:t>Canvas</w:t>
-      </w:r>
-      <w:r>
-        <w:t xml:space="preserve"> </w:t>
-      </w:r>
-      <w:r>
-        <w:rPr>
-          <w:lang w:val="en-US"/>
-        </w:rPr>
-        <w:t>API</w:t>
-      </w:r>
-      <w:r>
-        <w:t xml:space="preserve"> </w:t>
-      </w:r>
-      <w:r>
-        <w:t xml:space="preserve">– </w:t>
-      </w:r>
-      <w:r>
-        <w:rPr>
-          <w:lang w:val="en-US"/>
-        </w:rPr>
-        <w:t>URL</w:t>
-      </w:r>
-      <w:r>
-        <w:t xml:space="preserve">: </w:t>
-      </w:r>
-      <w:r>
-        <w:rPr>
-          <w:lang w:val="en-US"/>
-        </w:rPr>
-        <w:t>https</w:t>
-      </w:r>
-      <w:r>
-        <w:t>://</w:t>
-      </w:r>
-      <w:r>
-        <w:rPr>
-          <w:lang w:val="en-US"/>
-        </w:rPr>
-        <w:t>developer</w:t>
-      </w:r>
-      <w:r>
-        <w:t>.</w:t>
-      </w:r>
-      <w:proofErr w:type="spellStart"/>
-      <w:r>
-        <w:rPr>
-          <w:lang w:val="en-US"/>
-        </w:rPr>
-        <w:t>mozilla</w:t>
-      </w:r>
-      <w:proofErr w:type="spellEnd"/>
-      <w:r>
-        <w:t>.</w:t>
-      </w:r>
-      <w:r>
-        <w:rPr>
-          <w:lang w:val="en-US"/>
-        </w:rPr>
-        <w:t>org</w:t>
-      </w:r>
-      <w:r>
-        <w:t>/</w:t>
-      </w:r>
-      <w:proofErr w:type="spellStart"/>
-      <w:r>
-        <w:rPr>
-          <w:lang w:val="en-US"/>
-        </w:rPr>
-        <w:t>en</w:t>
-      </w:r>
-      <w:proofErr w:type="spellEnd"/>
-      <w:r>
-        <w:t>-</w:t>
-      </w:r>
-      <w:r>
-        <w:rPr>
-          <w:lang w:val="en-US"/>
-        </w:rPr>
-        <w:t>US</w:t>
-      </w:r>
-      <w:r>
-        <w:t>/</w:t>
-      </w:r>
-      <w:r>
-        <w:rPr>
-          <w:lang w:val="en-US"/>
-        </w:rPr>
-        <w:t>docs</w:t>
-      </w:r>
-      <w:r>
-        <w:t>/</w:t>
-      </w:r>
-      <w:r>
-        <w:rPr>
-          <w:lang w:val="en-US"/>
-        </w:rPr>
-        <w:t>Web</w:t>
-      </w:r>
-      <w:r>
-        <w:t>/</w:t>
-      </w:r>
-      <w:r>
-        <w:rPr>
-          <w:lang w:val="en-US"/>
-        </w:rPr>
-        <w:t>API</w:t>
-      </w:r>
-      <w:r>
-        <w:t>/</w:t>
-      </w:r>
-      <w:r>
-        <w:rPr>
-          <w:lang w:val="en-US"/>
-        </w:rPr>
-        <w:t>Canvas</w:t>
-      </w:r>
-      <w:r>
-        <w:t>_</w:t>
-      </w:r>
-      <w:r>
-        <w:rPr>
-          <w:lang w:val="en-US"/>
-        </w:rPr>
-        <w:t>API</w:t>
-      </w:r>
-      <w:r>
-        <w:t xml:space="preserve"> </w:t>
-      </w:r>
-      <w:r>
-        <w:t>(</w:t>
-      </w:r>
-      <w:r>
-        <w:t>дата</w:t>
-      </w:r>
-      <w:r>
-        <w:t xml:space="preserve"> </w:t>
-      </w:r>
-      <w:r>
-        <w:t>обр</w:t>
-      </w:r>
-      <w:r>
-        <w:t>ащения</w:t>
-      </w:r>
-      <w:r>
-        <w:t xml:space="preserve"> </w:t>
-      </w:r>
-      <w:r>
-        <w:t>15</w:t>
-      </w:r>
-      <w:r>
-        <w:t>.0</w:t>
-      </w:r>
-      <w:r>
-        <w:t>5</w:t>
-      </w:r>
-      <w:r>
-        <w:t>.202</w:t>
-      </w:r>
-      <w:r>
-        <w:t>5</w:t>
-      </w:r>
-      <w:r>
-        <w:t>)</w:t>
+        <w:t>Куликов Л. А. Форекс для начинающих. Справочник биржевого спекулянта //СПб.: Питер–2006.–384 с. – 2006.</w:t>
       </w:r>
     </w:p>
     <w:p>
@@ -3982,16 +5517,19 @@
         <w:jc w:val="left"/>
       </w:pPr>
       <w:r>
-        <w:t xml:space="preserve">Документация </w:t>
+        <w:t xml:space="preserve">Документация языка </w:t>
       </w:r>
       <w:r>
         <w:rPr>
           <w:lang w:val="en-US"/>
         </w:rPr>
-        <w:t>Typescript</w:t>
-      </w:r>
-      <w:r>
-        <w:t xml:space="preserve"> – </w:t>
+        <w:t>PineScript</w:t>
+      </w:r>
+      <w:r>
+        <w:t xml:space="preserve"> </w:t>
+      </w:r>
+      <w:r>
+        <w:t xml:space="preserve">– </w:t>
       </w:r>
       <w:r>
         <w:rPr>
@@ -4000,54 +5538,19 @@
         <w:t>URL</w:t>
       </w:r>
       <w:r>
-        <w:t xml:space="preserve">: </w:t>
-      </w:r>
-      <w:r>
-        <w:rPr>
-          <w:lang w:val="en-US"/>
-        </w:rPr>
-        <w:t>https</w:t>
-      </w:r>
-      <w:r>
-        <w:t>://</w:t>
-      </w:r>
-      <w:r>
-        <w:rPr>
-          <w:lang w:val="en-US"/>
-        </w:rPr>
-        <w:t>www</w:t>
-      </w:r>
-      <w:r>
-        <w:t>.</w:t>
-      </w:r>
-      <w:proofErr w:type="spellStart"/>
-      <w:r>
-        <w:rPr>
-          <w:lang w:val="en-US"/>
-        </w:rPr>
-        <w:t>typescriptlang</w:t>
-      </w:r>
-      <w:proofErr w:type="spellEnd"/>
-      <w:r>
-        <w:t>.</w:t>
-      </w:r>
-      <w:r>
-        <w:rPr>
-          <w:lang w:val="en-US"/>
-        </w:rPr>
-        <w:t>org</w:t>
-      </w:r>
-      <w:r>
-        <w:t>/</w:t>
-      </w:r>
-      <w:r>
-        <w:rPr>
-          <w:lang w:val="en-US"/>
-        </w:rPr>
-        <w:t>docs</w:t>
-      </w:r>
-      <w:r>
-        <w:t>/ (</w:t>
+        <w:t>:</w:t>
+      </w:r>
+      <w:r>
+        <w:t xml:space="preserve"> </w:t>
+      </w:r>
+      <w:r>
+        <w:t>https://www.tradingview.com/pine-script-docs/</w:t>
+      </w:r>
+      <w:r>
+        <w:t xml:space="preserve"> </w:t>
+      </w:r>
+      <w:r>
+        <w:t>(</w:t>
       </w:r>
       <w:r>
         <w:t>дата</w:t>
@@ -4076,6 +5579,283 @@
         <w:jc w:val="left"/>
       </w:pPr>
       <w:r>
+        <w:t xml:space="preserve">Документация </w:t>
+      </w:r>
+      <w:r>
+        <w:rPr>
+          <w:lang w:val="en-US"/>
+        </w:rPr>
+        <w:t>Canvas</w:t>
+      </w:r>
+      <w:r>
+        <w:t xml:space="preserve"> </w:t>
+      </w:r>
+      <w:r>
+        <w:rPr>
+          <w:lang w:val="en-US"/>
+        </w:rPr>
+        <w:t>API</w:t>
+      </w:r>
+      <w:r>
+        <w:t xml:space="preserve"> </w:t>
+      </w:r>
+      <w:r>
+        <w:t xml:space="preserve">– </w:t>
+      </w:r>
+      <w:r>
+        <w:rPr>
+          <w:lang w:val="en-US"/>
+        </w:rPr>
+        <w:t>URL</w:t>
+      </w:r>
+      <w:r>
+        <w:t xml:space="preserve">: </w:t>
+      </w:r>
+      <w:r>
+        <w:rPr>
+          <w:lang w:val="en-US"/>
+        </w:rPr>
+        <w:t>https</w:t>
+      </w:r>
+      <w:r>
+        <w:t>://</w:t>
+      </w:r>
+      <w:r>
+        <w:rPr>
+          <w:lang w:val="en-US"/>
+        </w:rPr>
+        <w:t>developer</w:t>
+      </w:r>
+      <w:r>
+        <w:t>.</w:t>
+      </w:r>
+      <w:proofErr w:type="spellStart"/>
+      <w:r>
+        <w:rPr>
+          <w:lang w:val="en-US"/>
+        </w:rPr>
+        <w:t>mozilla</w:t>
+      </w:r>
+      <w:proofErr w:type="spellEnd"/>
+      <w:r>
+        <w:t>.</w:t>
+      </w:r>
+      <w:r>
+        <w:rPr>
+          <w:lang w:val="en-US"/>
+        </w:rPr>
+        <w:t>org</w:t>
+      </w:r>
+      <w:r>
+        <w:t>/</w:t>
+      </w:r>
+      <w:proofErr w:type="spellStart"/>
+      <w:r>
+        <w:rPr>
+          <w:lang w:val="en-US"/>
+        </w:rPr>
+        <w:t>en</w:t>
+      </w:r>
+      <w:proofErr w:type="spellEnd"/>
+      <w:r>
+        <w:t>-</w:t>
+      </w:r>
+      <w:r>
+        <w:rPr>
+          <w:lang w:val="en-US"/>
+        </w:rPr>
+        <w:t>US</w:t>
+      </w:r>
+      <w:r>
+        <w:t>/</w:t>
+      </w:r>
+      <w:r>
+        <w:rPr>
+          <w:lang w:val="en-US"/>
+        </w:rPr>
+        <w:t>docs</w:t>
+      </w:r>
+      <w:r>
+        <w:t>/</w:t>
+      </w:r>
+      <w:r>
+        <w:rPr>
+          <w:lang w:val="en-US"/>
+        </w:rPr>
+        <w:t>Web</w:t>
+      </w:r>
+      <w:r>
+        <w:t>/</w:t>
+      </w:r>
+      <w:r>
+        <w:rPr>
+          <w:lang w:val="en-US"/>
+        </w:rPr>
+        <w:t>API</w:t>
+      </w:r>
+      <w:r>
+        <w:t>/</w:t>
+      </w:r>
+      <w:r>
+        <w:rPr>
+          <w:lang w:val="en-US"/>
+        </w:rPr>
+        <w:t>Canvas</w:t>
+      </w:r>
+      <w:r>
+        <w:t>_</w:t>
+      </w:r>
+      <w:r>
+        <w:rPr>
+          <w:lang w:val="en-US"/>
+        </w:rPr>
+        <w:t>API</w:t>
+      </w:r>
+      <w:r>
+        <w:t xml:space="preserve"> </w:t>
+      </w:r>
+      <w:r>
+        <w:t>(</w:t>
+      </w:r>
+      <w:r>
+        <w:t>дата</w:t>
+      </w:r>
+      <w:r>
+        <w:t xml:space="preserve"> </w:t>
+      </w:r>
+      <w:r>
+        <w:t>обр</w:t>
+      </w:r>
+      <w:r>
+        <w:t>ащения</w:t>
+      </w:r>
+      <w:r>
+        <w:t xml:space="preserve"> </w:t>
+      </w:r>
+      <w:r>
+        <w:t>15</w:t>
+      </w:r>
+      <w:r>
+        <w:t>.0</w:t>
+      </w:r>
+      <w:r>
+        <w:t>5</w:t>
+      </w:r>
+      <w:r>
+        <w:t>.202</w:t>
+      </w:r>
+      <w:r>
+        <w:t>5</w:t>
+      </w:r>
+      <w:r>
+        <w:t>)</w:t>
+      </w:r>
+    </w:p>
+    <w:p>
+      <w:pPr>
+        <w:pStyle w:val="a"/>
+        <w:numPr>
+          <w:ilvl w:val="0"/>
+          <w:numId w:val="14"/>
+        </w:numPr>
+        <w:spacing w:line="360" w:lineRule="auto"/>
+        <w:jc w:val="left"/>
+      </w:pPr>
+      <w:r>
+        <w:t xml:space="preserve">Документация </w:t>
+      </w:r>
+      <w:r>
+        <w:rPr>
+          <w:lang w:val="en-US"/>
+        </w:rPr>
+        <w:t>Typescript</w:t>
+      </w:r>
+      <w:r>
+        <w:t xml:space="preserve"> – </w:t>
+      </w:r>
+      <w:r>
+        <w:rPr>
+          <w:lang w:val="en-US"/>
+        </w:rPr>
+        <w:t>URL</w:t>
+      </w:r>
+      <w:r>
+        <w:t xml:space="preserve">: </w:t>
+      </w:r>
+      <w:r>
+        <w:rPr>
+          <w:lang w:val="en-US"/>
+        </w:rPr>
+        <w:t>https</w:t>
+      </w:r>
+      <w:r>
+        <w:t>://</w:t>
+      </w:r>
+      <w:r>
+        <w:rPr>
+          <w:lang w:val="en-US"/>
+        </w:rPr>
+        <w:t>www</w:t>
+      </w:r>
+      <w:r>
+        <w:t>.</w:t>
+      </w:r>
+      <w:proofErr w:type="spellStart"/>
+      <w:r>
+        <w:rPr>
+          <w:lang w:val="en-US"/>
+        </w:rPr>
+        <w:t>typescriptlang</w:t>
+      </w:r>
+      <w:proofErr w:type="spellEnd"/>
+      <w:r>
+        <w:t>.</w:t>
+      </w:r>
+      <w:r>
+        <w:rPr>
+          <w:lang w:val="en-US"/>
+        </w:rPr>
+        <w:t>org</w:t>
+      </w:r>
+      <w:r>
+        <w:t>/</w:t>
+      </w:r>
+      <w:r>
+        <w:rPr>
+          <w:lang w:val="en-US"/>
+        </w:rPr>
+        <w:t>docs</w:t>
+      </w:r>
+      <w:r>
+        <w:t>/ (</w:t>
+      </w:r>
+      <w:r>
+        <w:t>дата</w:t>
+      </w:r>
+      <w:r>
+        <w:t xml:space="preserve"> </w:t>
+      </w:r>
+      <w:r>
+        <w:t>обр</w:t>
+      </w:r>
+      <w:r>
+        <w:t>ащения</w:t>
+      </w:r>
+      <w:r>
+        <w:t xml:space="preserve"> 15.05.2025)</w:t>
+      </w:r>
+    </w:p>
+    <w:p>
+      <w:pPr>
+        <w:pStyle w:val="a"/>
+        <w:numPr>
+          <w:ilvl w:val="0"/>
+          <w:numId w:val="14"/>
+        </w:numPr>
+        <w:spacing w:line="360" w:lineRule="auto"/>
+        <w:jc w:val="left"/>
+      </w:pPr>
+      <w:r>
         <w:t xml:space="preserve">Документация библиотеки </w:t>
       </w:r>
       <w:proofErr w:type="spellStart"/>
@@ -4200,7 +5980,7 @@
       </w:r>
     </w:p>
     <w:sectPr>
-      <w:footerReference w:type="default" r:id="rId11"/>
+      <w:footerReference w:type="default" r:id="rId12"/>
       <w:footnotePr>
         <w:pos w:val="beneathText"/>
       </w:footnotePr>
@@ -5214,6 +6994,119 @@
     </w:lvl>
   </w:abstractNum>
   <w:abstractNum w:abstractNumId="9" w15:restartNumberingAfterBreak="0">
+    <w:nsid w:val="15145164"/>
+    <w:multiLevelType w:val="hybridMultilevel"/>
+    <w:tmpl w:val="65F87444"/>
+    <w:lvl w:ilvl="0" w:tplc="08090001">
+      <w:start w:val="1"/>
+      <w:numFmt w:val="bullet"/>
+      <w:lvlText w:val=""/>
+      <w:lvlJc w:val="left"/>
+      <w:pPr>
+        <w:ind w:left="720" w:hanging="360"/>
+      </w:pPr>
+      <w:rPr>
+        <w:rFonts w:ascii="Symbol" w:hAnsi="Symbol" w:hint="default"/>
+      </w:rPr>
+    </w:lvl>
+    <w:lvl w:ilvl="1" w:tplc="08090003">
+      <w:start w:val="1"/>
+      <w:numFmt w:val="bullet"/>
+      <w:lvlText w:val="o"/>
+      <w:lvlJc w:val="left"/>
+      <w:pPr>
+        <w:ind w:left="1440" w:hanging="360"/>
+      </w:pPr>
+      <w:rPr>
+        <w:rFonts w:ascii="Courier New" w:hAnsi="Courier New" w:cs="Courier New" w:hint="default"/>
+      </w:rPr>
+    </w:lvl>
+    <w:lvl w:ilvl="2" w:tplc="08090005" w:tentative="1">
+      <w:start w:val="1"/>
+      <w:numFmt w:val="bullet"/>
+      <w:lvlText w:val=""/>
+      <w:lvlJc w:val="left"/>
+      <w:pPr>
+        <w:ind w:left="2160" w:hanging="360"/>
+      </w:pPr>
+      <w:rPr>
+        <w:rFonts w:ascii="Wingdings" w:hAnsi="Wingdings" w:hint="default"/>
+      </w:rPr>
+    </w:lvl>
+    <w:lvl w:ilvl="3" w:tplc="08090001" w:tentative="1">
+      <w:start w:val="1"/>
+      <w:numFmt w:val="bullet"/>
+      <w:lvlText w:val=""/>
+      <w:lvlJc w:val="left"/>
+      <w:pPr>
+        <w:ind w:left="2880" w:hanging="360"/>
+      </w:pPr>
+      <w:rPr>
+        <w:rFonts w:ascii="Symbol" w:hAnsi="Symbol" w:hint="default"/>
+      </w:rPr>
+    </w:lvl>
+    <w:lvl w:ilvl="4" w:tplc="08090003" w:tentative="1">
+      <w:start w:val="1"/>
+      <w:numFmt w:val="bullet"/>
+      <w:lvlText w:val="o"/>
+      <w:lvlJc w:val="left"/>
+      <w:pPr>
+        <w:ind w:left="3600" w:hanging="360"/>
+      </w:pPr>
+      <w:rPr>
+        <w:rFonts w:ascii="Courier New" w:hAnsi="Courier New" w:cs="Courier New" w:hint="default"/>
+      </w:rPr>
+    </w:lvl>
+    <w:lvl w:ilvl="5" w:tplc="08090005" w:tentative="1">
+      <w:start w:val="1"/>
+      <w:numFmt w:val="bullet"/>
+      <w:lvlText w:val=""/>
+      <w:lvlJc w:val="left"/>
+      <w:pPr>
+        <w:ind w:left="4320" w:hanging="360"/>
+      </w:pPr>
+      <w:rPr>
+        <w:rFonts w:ascii="Wingdings" w:hAnsi="Wingdings" w:hint="default"/>
+      </w:rPr>
+    </w:lvl>
+    <w:lvl w:ilvl="6" w:tplc="08090001" w:tentative="1">
+      <w:start w:val="1"/>
+      <w:numFmt w:val="bullet"/>
+      <w:lvlText w:val=""/>
+      <w:lvlJc w:val="left"/>
+      <w:pPr>
+        <w:ind w:left="5040" w:hanging="360"/>
+      </w:pPr>
+      <w:rPr>
+        <w:rFonts w:ascii="Symbol" w:hAnsi="Symbol" w:hint="default"/>
+      </w:rPr>
+    </w:lvl>
+    <w:lvl w:ilvl="7" w:tplc="08090003" w:tentative="1">
+      <w:start w:val="1"/>
+      <w:numFmt w:val="bullet"/>
+      <w:lvlText w:val="o"/>
+      <w:lvlJc w:val="left"/>
+      <w:pPr>
+        <w:ind w:left="5760" w:hanging="360"/>
+      </w:pPr>
+      <w:rPr>
+        <w:rFonts w:ascii="Courier New" w:hAnsi="Courier New" w:cs="Courier New" w:hint="default"/>
+      </w:rPr>
+    </w:lvl>
+    <w:lvl w:ilvl="8" w:tplc="08090005" w:tentative="1">
+      <w:start w:val="1"/>
+      <w:numFmt w:val="bullet"/>
+      <w:lvlText w:val=""/>
+      <w:lvlJc w:val="left"/>
+      <w:pPr>
+        <w:ind w:left="6480" w:hanging="360"/>
+      </w:pPr>
+      <w:rPr>
+        <w:rFonts w:ascii="Wingdings" w:hAnsi="Wingdings" w:hint="default"/>
+      </w:rPr>
+    </w:lvl>
+  </w:abstractNum>
+  <w:abstractNum w:abstractNumId="10" w15:restartNumberingAfterBreak="0">
     <w:nsid w:val="154A7390"/>
     <w:multiLevelType w:val="hybridMultilevel"/>
     <w:tmpl w:val="F2EA89B0"/>
@@ -5302,7 +7195,7 @@
       </w:pPr>
     </w:lvl>
   </w:abstractNum>
-  <w:abstractNum w:abstractNumId="10" w15:restartNumberingAfterBreak="0">
+  <w:abstractNum w:abstractNumId="11" w15:restartNumberingAfterBreak="0">
     <w:nsid w:val="15563CE6"/>
     <w:multiLevelType w:val="hybridMultilevel"/>
     <w:tmpl w:val="7ED88FFE"/>
@@ -5391,7 +7284,7 @@
       </w:pPr>
     </w:lvl>
   </w:abstractNum>
-  <w:abstractNum w:abstractNumId="11" w15:restartNumberingAfterBreak="0">
+  <w:abstractNum w:abstractNumId="12" w15:restartNumberingAfterBreak="0">
     <w:nsid w:val="16531879"/>
     <w:multiLevelType w:val="hybridMultilevel"/>
     <w:tmpl w:val="4330D6CA"/>
@@ -5504,7 +7397,7 @@
       </w:rPr>
     </w:lvl>
   </w:abstractNum>
-  <w:abstractNum w:abstractNumId="12" w15:restartNumberingAfterBreak="0">
+  <w:abstractNum w:abstractNumId="13" w15:restartNumberingAfterBreak="0">
     <w:nsid w:val="172220A1"/>
     <w:multiLevelType w:val="hybridMultilevel"/>
     <w:tmpl w:val="06B229E6"/>
@@ -5617,7 +7510,7 @@
       </w:rPr>
     </w:lvl>
   </w:abstractNum>
-  <w:abstractNum w:abstractNumId="13" w15:restartNumberingAfterBreak="0">
+  <w:abstractNum w:abstractNumId="14" w15:restartNumberingAfterBreak="0">
     <w:nsid w:val="19AB6E7E"/>
     <w:multiLevelType w:val="hybridMultilevel"/>
     <w:tmpl w:val="B9183B96"/>
@@ -5706,7 +7599,7 @@
       </w:pPr>
     </w:lvl>
   </w:abstractNum>
-  <w:abstractNum w:abstractNumId="14" w15:restartNumberingAfterBreak="0">
+  <w:abstractNum w:abstractNumId="15" w15:restartNumberingAfterBreak="0">
     <w:nsid w:val="1A9C76F4"/>
     <w:multiLevelType w:val="multilevel"/>
     <w:tmpl w:val="96082BD0"/>
@@ -5819,7 +7712,7 @@
       </w:pPr>
     </w:lvl>
   </w:abstractNum>
-  <w:abstractNum w:abstractNumId="15" w15:restartNumberingAfterBreak="0">
+  <w:abstractNum w:abstractNumId="16" w15:restartNumberingAfterBreak="0">
     <w:nsid w:val="1D6567AD"/>
     <w:multiLevelType w:val="hybridMultilevel"/>
     <w:tmpl w:val="E2940612"/>
@@ -5908,7 +7801,7 @@
       </w:pPr>
     </w:lvl>
   </w:abstractNum>
-  <w:abstractNum w:abstractNumId="16" w15:restartNumberingAfterBreak="0">
+  <w:abstractNum w:abstractNumId="17" w15:restartNumberingAfterBreak="0">
     <w:nsid w:val="1E903DA3"/>
     <w:multiLevelType w:val="hybridMultilevel"/>
     <w:tmpl w:val="E95E6AFE"/>
@@ -5997,7 +7890,7 @@
       </w:pPr>
     </w:lvl>
   </w:abstractNum>
-  <w:abstractNum w:abstractNumId="17" w15:restartNumberingAfterBreak="0">
+  <w:abstractNum w:abstractNumId="18" w15:restartNumberingAfterBreak="0">
     <w:nsid w:val="2301205E"/>
     <w:multiLevelType w:val="multilevel"/>
     <w:tmpl w:val="D2688D00"/>
@@ -6110,7 +8003,7 @@
       </w:rPr>
     </w:lvl>
   </w:abstractNum>
-  <w:abstractNum w:abstractNumId="18" w15:restartNumberingAfterBreak="0">
+  <w:abstractNum w:abstractNumId="19" w15:restartNumberingAfterBreak="0">
     <w:nsid w:val="27CB5933"/>
     <w:multiLevelType w:val="hybridMultilevel"/>
     <w:tmpl w:val="64467124"/>
@@ -6199,7 +8092,7 @@
       </w:pPr>
     </w:lvl>
   </w:abstractNum>
-  <w:abstractNum w:abstractNumId="19" w15:restartNumberingAfterBreak="0">
+  <w:abstractNum w:abstractNumId="20" w15:restartNumberingAfterBreak="0">
     <w:nsid w:val="28B028B3"/>
     <w:multiLevelType w:val="multilevel"/>
     <w:tmpl w:val="836435D8"/>
@@ -6320,7 +8213,7 @@
       </w:rPr>
     </w:lvl>
   </w:abstractNum>
-  <w:abstractNum w:abstractNumId="20" w15:restartNumberingAfterBreak="0">
+  <w:abstractNum w:abstractNumId="21" w15:restartNumberingAfterBreak="0">
     <w:nsid w:val="30294323"/>
     <w:multiLevelType w:val="multilevel"/>
     <w:tmpl w:val="8BE8A6FE"/>
@@ -6433,7 +8326,7 @@
       </w:rPr>
     </w:lvl>
   </w:abstractNum>
-  <w:abstractNum w:abstractNumId="21" w15:restartNumberingAfterBreak="0">
+  <w:abstractNum w:abstractNumId="22" w15:restartNumberingAfterBreak="0">
     <w:nsid w:val="343461F0"/>
     <w:multiLevelType w:val="multilevel"/>
     <w:tmpl w:val="2422712E"/>
@@ -6546,7 +8439,7 @@
       </w:rPr>
     </w:lvl>
   </w:abstractNum>
-  <w:abstractNum w:abstractNumId="22" w15:restartNumberingAfterBreak="0">
+  <w:abstractNum w:abstractNumId="23" w15:restartNumberingAfterBreak="0">
     <w:nsid w:val="355A06BA"/>
     <w:multiLevelType w:val="multilevel"/>
     <w:tmpl w:val="81228904"/>
@@ -6659,7 +8552,7 @@
       </w:rPr>
     </w:lvl>
   </w:abstractNum>
-  <w:abstractNum w:abstractNumId="23" w15:restartNumberingAfterBreak="0">
+  <w:abstractNum w:abstractNumId="24" w15:restartNumberingAfterBreak="0">
     <w:nsid w:val="35E26DE3"/>
     <w:multiLevelType w:val="multilevel"/>
     <w:tmpl w:val="FBE8B212"/>
@@ -6772,7 +8665,7 @@
       </w:rPr>
     </w:lvl>
   </w:abstractNum>
-  <w:abstractNum w:abstractNumId="24" w15:restartNumberingAfterBreak="0">
+  <w:abstractNum w:abstractNumId="25" w15:restartNumberingAfterBreak="0">
     <w:nsid w:val="382C3D0A"/>
     <w:multiLevelType w:val="hybridMultilevel"/>
     <w:tmpl w:val="95A2004C"/>
@@ -6861,7 +8754,7 @@
       </w:pPr>
     </w:lvl>
   </w:abstractNum>
-  <w:abstractNum w:abstractNumId="25" w15:restartNumberingAfterBreak="0">
+  <w:abstractNum w:abstractNumId="26" w15:restartNumberingAfterBreak="0">
     <w:nsid w:val="3BB25B4A"/>
     <w:multiLevelType w:val="multilevel"/>
     <w:tmpl w:val="FC4EE4B0"/>
@@ -6974,7 +8867,7 @@
       </w:rPr>
     </w:lvl>
   </w:abstractNum>
-  <w:abstractNum w:abstractNumId="26" w15:restartNumberingAfterBreak="0">
+  <w:abstractNum w:abstractNumId="27" w15:restartNumberingAfterBreak="0">
     <w:nsid w:val="3C927D45"/>
     <w:multiLevelType w:val="hybridMultilevel"/>
     <w:tmpl w:val="25FC895E"/>
@@ -7063,7 +8956,7 @@
       </w:pPr>
     </w:lvl>
   </w:abstractNum>
-  <w:abstractNum w:abstractNumId="27" w15:restartNumberingAfterBreak="0">
+  <w:abstractNum w:abstractNumId="28" w15:restartNumberingAfterBreak="0">
     <w:nsid w:val="402D3310"/>
     <w:multiLevelType w:val="hybridMultilevel"/>
     <w:tmpl w:val="6C8497DE"/>
@@ -7152,7 +9045,120 @@
       </w:pPr>
     </w:lvl>
   </w:abstractNum>
-  <w:abstractNum w:abstractNumId="28" w15:restartNumberingAfterBreak="0">
+  <w:abstractNum w:abstractNumId="29" w15:restartNumberingAfterBreak="0">
+    <w:nsid w:val="4088694F"/>
+    <w:multiLevelType w:val="hybridMultilevel"/>
+    <w:tmpl w:val="7D907B08"/>
+    <w:lvl w:ilvl="0" w:tplc="08090001">
+      <w:start w:val="1"/>
+      <w:numFmt w:val="bullet"/>
+      <w:lvlText w:val=""/>
+      <w:lvlJc w:val="left"/>
+      <w:pPr>
+        <w:ind w:left="1080" w:hanging="360"/>
+      </w:pPr>
+      <w:rPr>
+        <w:rFonts w:ascii="Symbol" w:hAnsi="Symbol" w:hint="default"/>
+      </w:rPr>
+    </w:lvl>
+    <w:lvl w:ilvl="1" w:tplc="08090003" w:tentative="1">
+      <w:start w:val="1"/>
+      <w:numFmt w:val="bullet"/>
+      <w:lvlText w:val="o"/>
+      <w:lvlJc w:val="left"/>
+      <w:pPr>
+        <w:ind w:left="1800" w:hanging="360"/>
+      </w:pPr>
+      <w:rPr>
+        <w:rFonts w:ascii="Courier New" w:hAnsi="Courier New" w:cs="Courier New" w:hint="default"/>
+      </w:rPr>
+    </w:lvl>
+    <w:lvl w:ilvl="2" w:tplc="08090005" w:tentative="1">
+      <w:start w:val="1"/>
+      <w:numFmt w:val="bullet"/>
+      <w:lvlText w:val=""/>
+      <w:lvlJc w:val="left"/>
+      <w:pPr>
+        <w:ind w:left="2520" w:hanging="360"/>
+      </w:pPr>
+      <w:rPr>
+        <w:rFonts w:ascii="Wingdings" w:hAnsi="Wingdings" w:hint="default"/>
+      </w:rPr>
+    </w:lvl>
+    <w:lvl w:ilvl="3" w:tplc="08090001" w:tentative="1">
+      <w:start w:val="1"/>
+      <w:numFmt w:val="bullet"/>
+      <w:lvlText w:val=""/>
+      <w:lvlJc w:val="left"/>
+      <w:pPr>
+        <w:ind w:left="3240" w:hanging="360"/>
+      </w:pPr>
+      <w:rPr>
+        <w:rFonts w:ascii="Symbol" w:hAnsi="Symbol" w:hint="default"/>
+      </w:rPr>
+    </w:lvl>
+    <w:lvl w:ilvl="4" w:tplc="08090003" w:tentative="1">
+      <w:start w:val="1"/>
+      <w:numFmt w:val="bullet"/>
+      <w:lvlText w:val="o"/>
+      <w:lvlJc w:val="left"/>
+      <w:pPr>
+        <w:ind w:left="3960" w:hanging="360"/>
+      </w:pPr>
+      <w:rPr>
+        <w:rFonts w:ascii="Courier New" w:hAnsi="Courier New" w:cs="Courier New" w:hint="default"/>
+      </w:rPr>
+    </w:lvl>
+    <w:lvl w:ilvl="5" w:tplc="08090005" w:tentative="1">
+      <w:start w:val="1"/>
+      <w:numFmt w:val="bullet"/>
+      <w:lvlText w:val=""/>
+      <w:lvlJc w:val="left"/>
+      <w:pPr>
+        <w:ind w:left="4680" w:hanging="360"/>
+      </w:pPr>
+      <w:rPr>
+        <w:rFonts w:ascii="Wingdings" w:hAnsi="Wingdings" w:hint="default"/>
+      </w:rPr>
+    </w:lvl>
+    <w:lvl w:ilvl="6" w:tplc="08090001" w:tentative="1">
+      <w:start w:val="1"/>
+      <w:numFmt w:val="bullet"/>
+      <w:lvlText w:val=""/>
+      <w:lvlJc w:val="left"/>
+      <w:pPr>
+        <w:ind w:left="5400" w:hanging="360"/>
+      </w:pPr>
+      <w:rPr>
+        <w:rFonts w:ascii="Symbol" w:hAnsi="Symbol" w:hint="default"/>
+      </w:rPr>
+    </w:lvl>
+    <w:lvl w:ilvl="7" w:tplc="08090003" w:tentative="1">
+      <w:start w:val="1"/>
+      <w:numFmt w:val="bullet"/>
+      <w:lvlText w:val="o"/>
+      <w:lvlJc w:val="left"/>
+      <w:pPr>
+        <w:ind w:left="6120" w:hanging="360"/>
+      </w:pPr>
+      <w:rPr>
+        <w:rFonts w:ascii="Courier New" w:hAnsi="Courier New" w:cs="Courier New" w:hint="default"/>
+      </w:rPr>
+    </w:lvl>
+    <w:lvl w:ilvl="8" w:tplc="08090005" w:tentative="1">
+      <w:start w:val="1"/>
+      <w:numFmt w:val="bullet"/>
+      <w:lvlText w:val=""/>
+      <w:lvlJc w:val="left"/>
+      <w:pPr>
+        <w:ind w:left="6840" w:hanging="360"/>
+      </w:pPr>
+      <w:rPr>
+        <w:rFonts w:ascii="Wingdings" w:hAnsi="Wingdings" w:hint="default"/>
+      </w:rPr>
+    </w:lvl>
+  </w:abstractNum>
+  <w:abstractNum w:abstractNumId="30" w15:restartNumberingAfterBreak="0">
     <w:nsid w:val="43972F4D"/>
     <w:multiLevelType w:val="hybridMultilevel"/>
     <w:tmpl w:val="481CE7CC"/>
@@ -7241,7 +9247,7 @@
       </w:pPr>
     </w:lvl>
   </w:abstractNum>
-  <w:abstractNum w:abstractNumId="29" w15:restartNumberingAfterBreak="0">
+  <w:abstractNum w:abstractNumId="31" w15:restartNumberingAfterBreak="0">
     <w:nsid w:val="444373CE"/>
     <w:multiLevelType w:val="multilevel"/>
     <w:tmpl w:val="EDCEA12E"/>
@@ -7354,7 +9360,7 @@
       </w:rPr>
     </w:lvl>
   </w:abstractNum>
-  <w:abstractNum w:abstractNumId="30" w15:restartNumberingAfterBreak="0">
+  <w:abstractNum w:abstractNumId="32" w15:restartNumberingAfterBreak="0">
     <w:nsid w:val="4509342D"/>
     <w:multiLevelType w:val="hybridMultilevel"/>
     <w:tmpl w:val="C87481BA"/>
@@ -7444,7 +9450,7 @@
       </w:pPr>
     </w:lvl>
   </w:abstractNum>
-  <w:abstractNum w:abstractNumId="31" w15:restartNumberingAfterBreak="0">
+  <w:abstractNum w:abstractNumId="33" w15:restartNumberingAfterBreak="0">
     <w:nsid w:val="46AA32DF"/>
     <w:multiLevelType w:val="hybridMultilevel"/>
     <w:tmpl w:val="FF8893D6"/>
@@ -7533,7 +9539,7 @@
       </w:pPr>
     </w:lvl>
   </w:abstractNum>
-  <w:abstractNum w:abstractNumId="32" w15:restartNumberingAfterBreak="0">
+  <w:abstractNum w:abstractNumId="34" w15:restartNumberingAfterBreak="0">
     <w:nsid w:val="4F4008F5"/>
     <w:multiLevelType w:val="hybridMultilevel"/>
     <w:tmpl w:val="D3BEBE3A"/>
@@ -7622,7 +9628,7 @@
       </w:pPr>
     </w:lvl>
   </w:abstractNum>
-  <w:abstractNum w:abstractNumId="33" w15:restartNumberingAfterBreak="0">
+  <w:abstractNum w:abstractNumId="35" w15:restartNumberingAfterBreak="0">
     <w:nsid w:val="4FB93B6E"/>
     <w:multiLevelType w:val="hybridMultilevel"/>
     <w:tmpl w:val="6F78A9B2"/>
@@ -7735,7 +9741,7 @@
       </w:rPr>
     </w:lvl>
   </w:abstractNum>
-  <w:abstractNum w:abstractNumId="34" w15:restartNumberingAfterBreak="0">
+  <w:abstractNum w:abstractNumId="36" w15:restartNumberingAfterBreak="0">
     <w:nsid w:val="51FC7004"/>
     <w:multiLevelType w:val="hybridMultilevel"/>
     <w:tmpl w:val="29BC60D0"/>
@@ -7825,7 +9831,7 @@
       </w:pPr>
     </w:lvl>
   </w:abstractNum>
-  <w:abstractNum w:abstractNumId="35" w15:restartNumberingAfterBreak="0">
+  <w:abstractNum w:abstractNumId="37" w15:restartNumberingAfterBreak="0">
     <w:nsid w:val="54725289"/>
     <w:multiLevelType w:val="hybridMultilevel"/>
     <w:tmpl w:val="06AA0168"/>
@@ -7914,7 +9920,7 @@
       </w:pPr>
     </w:lvl>
   </w:abstractNum>
-  <w:abstractNum w:abstractNumId="36" w15:restartNumberingAfterBreak="0">
+  <w:abstractNum w:abstractNumId="38" w15:restartNumberingAfterBreak="0">
     <w:nsid w:val="58161A98"/>
     <w:multiLevelType w:val="multilevel"/>
     <w:tmpl w:val="FE3017FC"/>
@@ -8027,7 +10033,7 @@
       </w:rPr>
     </w:lvl>
   </w:abstractNum>
-  <w:abstractNum w:abstractNumId="37" w15:restartNumberingAfterBreak="0">
+  <w:abstractNum w:abstractNumId="39" w15:restartNumberingAfterBreak="0">
     <w:nsid w:val="5C0B54D8"/>
     <w:multiLevelType w:val="multilevel"/>
     <w:tmpl w:val="A42230D0"/>
@@ -8141,7 +10147,7 @@
       </w:rPr>
     </w:lvl>
   </w:abstractNum>
-  <w:abstractNum w:abstractNumId="38" w15:restartNumberingAfterBreak="0">
+  <w:abstractNum w:abstractNumId="40" w15:restartNumberingAfterBreak="0">
     <w:nsid w:val="5C6859FA"/>
     <w:multiLevelType w:val="multilevel"/>
     <w:tmpl w:val="29305F4A"/>
@@ -8262,7 +10268,7 @@
       </w:rPr>
     </w:lvl>
   </w:abstractNum>
-  <w:abstractNum w:abstractNumId="39" w15:restartNumberingAfterBreak="0">
+  <w:abstractNum w:abstractNumId="41" w15:restartNumberingAfterBreak="0">
     <w:nsid w:val="5CBA14E9"/>
     <w:multiLevelType w:val="hybridMultilevel"/>
     <w:tmpl w:val="9224D4B0"/>
@@ -8351,7 +10357,7 @@
       </w:pPr>
     </w:lvl>
   </w:abstractNum>
-  <w:abstractNum w:abstractNumId="40" w15:restartNumberingAfterBreak="0">
+  <w:abstractNum w:abstractNumId="42" w15:restartNumberingAfterBreak="0">
     <w:nsid w:val="5E33112F"/>
     <w:multiLevelType w:val="multilevel"/>
     <w:tmpl w:val="C8FC15D4"/>
@@ -8464,7 +10470,7 @@
       </w:rPr>
     </w:lvl>
   </w:abstractNum>
-  <w:abstractNum w:abstractNumId="41" w15:restartNumberingAfterBreak="0">
+  <w:abstractNum w:abstractNumId="43" w15:restartNumberingAfterBreak="0">
     <w:nsid w:val="60224748"/>
     <w:multiLevelType w:val="hybridMultilevel"/>
     <w:tmpl w:val="64467124"/>
@@ -8553,7 +10559,7 @@
       </w:pPr>
     </w:lvl>
   </w:abstractNum>
-  <w:abstractNum w:abstractNumId="42" w15:restartNumberingAfterBreak="0">
+  <w:abstractNum w:abstractNumId="44" w15:restartNumberingAfterBreak="0">
     <w:nsid w:val="60671B88"/>
     <w:multiLevelType w:val="multilevel"/>
     <w:tmpl w:val="E2D6D71E"/>
@@ -8666,7 +10672,7 @@
       </w:rPr>
     </w:lvl>
   </w:abstractNum>
-  <w:abstractNum w:abstractNumId="43" w15:restartNumberingAfterBreak="0">
+  <w:abstractNum w:abstractNumId="45" w15:restartNumberingAfterBreak="0">
     <w:nsid w:val="612F145E"/>
     <w:multiLevelType w:val="hybridMultilevel"/>
     <w:tmpl w:val="430A677A"/>
@@ -8755,7 +10761,7 @@
       </w:pPr>
     </w:lvl>
   </w:abstractNum>
-  <w:abstractNum w:abstractNumId="44" w15:restartNumberingAfterBreak="0">
+  <w:abstractNum w:abstractNumId="46" w15:restartNumberingAfterBreak="0">
     <w:nsid w:val="62437ACB"/>
     <w:multiLevelType w:val="hybridMultilevel"/>
     <w:tmpl w:val="19DC80E4"/>
@@ -8868,7 +10874,120 @@
       </w:rPr>
     </w:lvl>
   </w:abstractNum>
-  <w:abstractNum w:abstractNumId="45" w15:restartNumberingAfterBreak="0">
+  <w:abstractNum w:abstractNumId="47" w15:restartNumberingAfterBreak="0">
+    <w:nsid w:val="68A37DEE"/>
+    <w:multiLevelType w:val="hybridMultilevel"/>
+    <w:tmpl w:val="DEB2DA1E"/>
+    <w:lvl w:ilvl="0" w:tplc="08090001">
+      <w:start w:val="1"/>
+      <w:numFmt w:val="bullet"/>
+      <w:lvlText w:val=""/>
+      <w:lvlJc w:val="left"/>
+      <w:pPr>
+        <w:ind w:left="1200" w:hanging="360"/>
+      </w:pPr>
+      <w:rPr>
+        <w:rFonts w:ascii="Symbol" w:hAnsi="Symbol" w:hint="default"/>
+      </w:rPr>
+    </w:lvl>
+    <w:lvl w:ilvl="1" w:tplc="08090003" w:tentative="1">
+      <w:start w:val="1"/>
+      <w:numFmt w:val="bullet"/>
+      <w:lvlText w:val="o"/>
+      <w:lvlJc w:val="left"/>
+      <w:pPr>
+        <w:ind w:left="1920" w:hanging="360"/>
+      </w:pPr>
+      <w:rPr>
+        <w:rFonts w:ascii="Courier New" w:hAnsi="Courier New" w:cs="Courier New" w:hint="default"/>
+      </w:rPr>
+    </w:lvl>
+    <w:lvl w:ilvl="2" w:tplc="08090005" w:tentative="1">
+      <w:start w:val="1"/>
+      <w:numFmt w:val="bullet"/>
+      <w:lvlText w:val=""/>
+      <w:lvlJc w:val="left"/>
+      <w:pPr>
+        <w:ind w:left="2640" w:hanging="360"/>
+      </w:pPr>
+      <w:rPr>
+        <w:rFonts w:ascii="Wingdings" w:hAnsi="Wingdings" w:hint="default"/>
+      </w:rPr>
+    </w:lvl>
+    <w:lvl w:ilvl="3" w:tplc="08090001" w:tentative="1">
+      <w:start w:val="1"/>
+      <w:numFmt w:val="bullet"/>
+      <w:lvlText w:val=""/>
+      <w:lvlJc w:val="left"/>
+      <w:pPr>
+        <w:ind w:left="3360" w:hanging="360"/>
+      </w:pPr>
+      <w:rPr>
+        <w:rFonts w:ascii="Symbol" w:hAnsi="Symbol" w:hint="default"/>
+      </w:rPr>
+    </w:lvl>
+    <w:lvl w:ilvl="4" w:tplc="08090003" w:tentative="1">
+      <w:start w:val="1"/>
+      <w:numFmt w:val="bullet"/>
+      <w:lvlText w:val="o"/>
+      <w:lvlJc w:val="left"/>
+      <w:pPr>
+        <w:ind w:left="4080" w:hanging="360"/>
+      </w:pPr>
+      <w:rPr>
+        <w:rFonts w:ascii="Courier New" w:hAnsi="Courier New" w:cs="Courier New" w:hint="default"/>
+      </w:rPr>
+    </w:lvl>
+    <w:lvl w:ilvl="5" w:tplc="08090005" w:tentative="1">
+      <w:start w:val="1"/>
+      <w:numFmt w:val="bullet"/>
+      <w:lvlText w:val=""/>
+      <w:lvlJc w:val="left"/>
+      <w:pPr>
+        <w:ind w:left="4800" w:hanging="360"/>
+      </w:pPr>
+      <w:rPr>
+        <w:rFonts w:ascii="Wingdings" w:hAnsi="Wingdings" w:hint="default"/>
+      </w:rPr>
+    </w:lvl>
+    <w:lvl w:ilvl="6" w:tplc="08090001" w:tentative="1">
+      <w:start w:val="1"/>
+      <w:numFmt w:val="bullet"/>
+      <w:lvlText w:val=""/>
+      <w:lvlJc w:val="left"/>
+      <w:pPr>
+        <w:ind w:left="5520" w:hanging="360"/>
+      </w:pPr>
+      <w:rPr>
+        <w:rFonts w:ascii="Symbol" w:hAnsi="Symbol" w:hint="default"/>
+      </w:rPr>
+    </w:lvl>
+    <w:lvl w:ilvl="7" w:tplc="08090003" w:tentative="1">
+      <w:start w:val="1"/>
+      <w:numFmt w:val="bullet"/>
+      <w:lvlText w:val="o"/>
+      <w:lvlJc w:val="left"/>
+      <w:pPr>
+        <w:ind w:left="6240" w:hanging="360"/>
+      </w:pPr>
+      <w:rPr>
+        <w:rFonts w:ascii="Courier New" w:hAnsi="Courier New" w:cs="Courier New" w:hint="default"/>
+      </w:rPr>
+    </w:lvl>
+    <w:lvl w:ilvl="8" w:tplc="08090005" w:tentative="1">
+      <w:start w:val="1"/>
+      <w:numFmt w:val="bullet"/>
+      <w:lvlText w:val=""/>
+      <w:lvlJc w:val="left"/>
+      <w:pPr>
+        <w:ind w:left="6960" w:hanging="360"/>
+      </w:pPr>
+      <w:rPr>
+        <w:rFonts w:ascii="Wingdings" w:hAnsi="Wingdings" w:hint="default"/>
+      </w:rPr>
+    </w:lvl>
+  </w:abstractNum>
+  <w:abstractNum w:abstractNumId="48" w15:restartNumberingAfterBreak="0">
     <w:nsid w:val="6A1D2470"/>
     <w:multiLevelType w:val="hybridMultilevel"/>
     <w:tmpl w:val="C87481BA"/>
@@ -8958,7 +11077,7 @@
       </w:pPr>
     </w:lvl>
   </w:abstractNum>
-  <w:abstractNum w:abstractNumId="46" w15:restartNumberingAfterBreak="0">
+  <w:abstractNum w:abstractNumId="49" w15:restartNumberingAfterBreak="0">
     <w:nsid w:val="6F99000A"/>
     <w:multiLevelType w:val="multilevel"/>
     <w:tmpl w:val="D2688D00"/>
@@ -9071,7 +11190,7 @@
       </w:rPr>
     </w:lvl>
   </w:abstractNum>
-  <w:abstractNum w:abstractNumId="47" w15:restartNumberingAfterBreak="0">
+  <w:abstractNum w:abstractNumId="50" w15:restartNumberingAfterBreak="0">
     <w:nsid w:val="74FB1BF5"/>
     <w:multiLevelType w:val="multilevel"/>
     <w:tmpl w:val="89E6D930"/>
@@ -9184,7 +11303,7 @@
       </w:rPr>
     </w:lvl>
   </w:abstractNum>
-  <w:abstractNum w:abstractNumId="48" w15:restartNumberingAfterBreak="0">
+  <w:abstractNum w:abstractNumId="51" w15:restartNumberingAfterBreak="0">
     <w:nsid w:val="7558726F"/>
     <w:multiLevelType w:val="hybridMultilevel"/>
     <w:tmpl w:val="E7C074FA"/>
@@ -9273,7 +11392,7 @@
       </w:pPr>
     </w:lvl>
   </w:abstractNum>
-  <w:abstractNum w:abstractNumId="49" w15:restartNumberingAfterBreak="0">
+  <w:abstractNum w:abstractNumId="52" w15:restartNumberingAfterBreak="0">
     <w:nsid w:val="788142E8"/>
     <w:multiLevelType w:val="hybridMultilevel"/>
     <w:tmpl w:val="75C45076"/>
@@ -9362,7 +11481,7 @@
       </w:pPr>
     </w:lvl>
   </w:abstractNum>
-  <w:abstractNum w:abstractNumId="50" w15:restartNumberingAfterBreak="0">
+  <w:abstractNum w:abstractNumId="53" w15:restartNumberingAfterBreak="0">
     <w:nsid w:val="79D24B63"/>
     <w:multiLevelType w:val="hybridMultilevel"/>
     <w:tmpl w:val="F4B0B02A"/>
@@ -9451,7 +11570,7 @@
       </w:pPr>
     </w:lvl>
   </w:abstractNum>
-  <w:abstractNum w:abstractNumId="51" w15:restartNumberingAfterBreak="0">
+  <w:abstractNum w:abstractNumId="54" w15:restartNumberingAfterBreak="0">
     <w:nsid w:val="7B204986"/>
     <w:multiLevelType w:val="hybridMultilevel"/>
     <w:tmpl w:val="3F5C3FD6"/>
@@ -9540,7 +11659,7 @@
       </w:pPr>
     </w:lvl>
   </w:abstractNum>
-  <w:abstractNum w:abstractNumId="52" w15:restartNumberingAfterBreak="0">
+  <w:abstractNum w:abstractNumId="55" w15:restartNumberingAfterBreak="0">
     <w:nsid w:val="7B635649"/>
     <w:multiLevelType w:val="multilevel"/>
     <w:tmpl w:val="C8FC15D4"/>
@@ -9653,7 +11772,7 @@
       </w:rPr>
     </w:lvl>
   </w:abstractNum>
-  <w:abstractNum w:abstractNumId="53" w15:restartNumberingAfterBreak="0">
+  <w:abstractNum w:abstractNumId="56" w15:restartNumberingAfterBreak="0">
     <w:nsid w:val="7B832058"/>
     <w:multiLevelType w:val="hybridMultilevel"/>
     <w:tmpl w:val="FFC24B30"/>
@@ -9742,7 +11861,7 @@
       </w:pPr>
     </w:lvl>
   </w:abstractNum>
-  <w:abstractNum w:abstractNumId="54" w15:restartNumberingAfterBreak="0">
+  <w:abstractNum w:abstractNumId="57" w15:restartNumberingAfterBreak="0">
     <w:nsid w:val="7CA23252"/>
     <w:multiLevelType w:val="multilevel"/>
     <w:tmpl w:val="817036CC"/>
@@ -9855,7 +11974,7 @@
       </w:rPr>
     </w:lvl>
   </w:abstractNum>
-  <w:abstractNum w:abstractNumId="55" w15:restartNumberingAfterBreak="0">
+  <w:abstractNum w:abstractNumId="58" w15:restartNumberingAfterBreak="0">
     <w:nsid w:val="7DFF65A1"/>
     <w:multiLevelType w:val="hybridMultilevel"/>
     <w:tmpl w:val="5312589E"/>
@@ -9944,7 +12063,7 @@
       </w:pPr>
     </w:lvl>
   </w:abstractNum>
-  <w:abstractNum w:abstractNumId="56" w15:restartNumberingAfterBreak="0">
+  <w:abstractNum w:abstractNumId="59" w15:restartNumberingAfterBreak="0">
     <w:nsid w:val="7E1B1CFD"/>
     <w:multiLevelType w:val="multilevel"/>
     <w:tmpl w:val="898C37D6"/>
@@ -10058,31 +12177,31 @@
     </w:lvl>
   </w:abstractNum>
   <w:num w:numId="1" w16cid:durableId="1791901781">
-    <w:abstractNumId w:val="10"/>
+    <w:abstractNumId w:val="11"/>
   </w:num>
   <w:num w:numId="2" w16cid:durableId="1292829468">
-    <w:abstractNumId w:val="48"/>
+    <w:abstractNumId w:val="51"/>
   </w:num>
   <w:num w:numId="3" w16cid:durableId="145126063">
-    <w:abstractNumId w:val="53"/>
+    <w:abstractNumId w:val="56"/>
   </w:num>
   <w:num w:numId="4" w16cid:durableId="1172643744">
-    <w:abstractNumId w:val="9"/>
+    <w:abstractNumId w:val="10"/>
   </w:num>
   <w:num w:numId="5" w16cid:durableId="1058285552">
     <w:abstractNumId w:val="6"/>
   </w:num>
   <w:num w:numId="6" w16cid:durableId="941375860">
-    <w:abstractNumId w:val="24"/>
+    <w:abstractNumId w:val="25"/>
   </w:num>
   <w:num w:numId="7" w16cid:durableId="544605818">
-    <w:abstractNumId w:val="31"/>
+    <w:abstractNumId w:val="33"/>
   </w:num>
   <w:num w:numId="8" w16cid:durableId="1314022322">
-    <w:abstractNumId w:val="13"/>
+    <w:abstractNumId w:val="14"/>
   </w:num>
   <w:num w:numId="9" w16cid:durableId="369721083">
-    <w:abstractNumId w:val="39"/>
+    <w:abstractNumId w:val="41"/>
   </w:num>
   <w:num w:numId="10" w16cid:durableId="721639822">
     <w:abstractNumId w:val="7"/>
@@ -10091,142 +12210,151 @@
     <w:abstractNumId w:val="4"/>
   </w:num>
   <w:num w:numId="12" w16cid:durableId="1170560031">
-    <w:abstractNumId w:val="44"/>
+    <w:abstractNumId w:val="46"/>
   </w:num>
   <w:num w:numId="13" w16cid:durableId="1440643392">
-    <w:abstractNumId w:val="15"/>
+    <w:abstractNumId w:val="16"/>
   </w:num>
   <w:num w:numId="14" w16cid:durableId="1490948913">
-    <w:abstractNumId w:val="28"/>
+    <w:abstractNumId w:val="30"/>
   </w:num>
   <w:num w:numId="15" w16cid:durableId="1741175093">
-    <w:abstractNumId w:val="16"/>
+    <w:abstractNumId w:val="17"/>
   </w:num>
   <w:num w:numId="16" w16cid:durableId="2105297328">
-    <w:abstractNumId w:val="55"/>
+    <w:abstractNumId w:val="58"/>
   </w:num>
   <w:num w:numId="17" w16cid:durableId="66534051">
-    <w:abstractNumId w:val="18"/>
+    <w:abstractNumId w:val="19"/>
   </w:num>
   <w:num w:numId="18" w16cid:durableId="1999187789">
-    <w:abstractNumId w:val="14"/>
+    <w:abstractNumId w:val="15"/>
   </w:num>
   <w:num w:numId="19" w16cid:durableId="1162505728">
     <w:abstractNumId w:val="3"/>
   </w:num>
   <w:num w:numId="20" w16cid:durableId="1092817859">
-    <w:abstractNumId w:val="38"/>
+    <w:abstractNumId w:val="40"/>
   </w:num>
   <w:num w:numId="21" w16cid:durableId="1818377894">
-    <w:abstractNumId w:val="30"/>
+    <w:abstractNumId w:val="32"/>
   </w:num>
   <w:num w:numId="22" w16cid:durableId="1132554221">
-    <w:abstractNumId w:val="19"/>
+    <w:abstractNumId w:val="20"/>
   </w:num>
   <w:num w:numId="23" w16cid:durableId="1668822846">
-    <w:abstractNumId w:val="22"/>
+    <w:abstractNumId w:val="23"/>
   </w:num>
   <w:num w:numId="24" w16cid:durableId="223221469">
     <w:abstractNumId w:val="5"/>
   </w:num>
   <w:num w:numId="25" w16cid:durableId="242303084">
-    <w:abstractNumId w:val="42"/>
+    <w:abstractNumId w:val="44"/>
   </w:num>
   <w:num w:numId="26" w16cid:durableId="1392386747">
-    <w:abstractNumId w:val="54"/>
+    <w:abstractNumId w:val="57"/>
   </w:num>
   <w:num w:numId="27" w16cid:durableId="625964070">
+    <w:abstractNumId w:val="22"/>
+  </w:num>
+  <w:num w:numId="28" w16cid:durableId="1709838184">
+    <w:abstractNumId w:val="24"/>
+  </w:num>
+  <w:num w:numId="29" w16cid:durableId="1238443125">
+    <w:abstractNumId w:val="50"/>
+  </w:num>
+  <w:num w:numId="30" w16cid:durableId="1457720227">
+    <w:abstractNumId w:val="18"/>
+  </w:num>
+  <w:num w:numId="31" w16cid:durableId="875236564">
+    <w:abstractNumId w:val="38"/>
+  </w:num>
+  <w:num w:numId="32" w16cid:durableId="1970240327">
+    <w:abstractNumId w:val="31"/>
+  </w:num>
+  <w:num w:numId="33" w16cid:durableId="529684160">
+    <w:abstractNumId w:val="49"/>
+  </w:num>
+  <w:num w:numId="34" w16cid:durableId="1993176180">
     <w:abstractNumId w:val="21"/>
   </w:num>
-  <w:num w:numId="28" w16cid:durableId="1709838184">
-    <w:abstractNumId w:val="23"/>
-  </w:num>
-  <w:num w:numId="29" w16cid:durableId="1238443125">
-    <w:abstractNumId w:val="47"/>
-  </w:num>
-  <w:num w:numId="30" w16cid:durableId="1457720227">
-    <w:abstractNumId w:val="17"/>
-  </w:num>
-  <w:num w:numId="31" w16cid:durableId="875236564">
-    <w:abstractNumId w:val="36"/>
-  </w:num>
-  <w:num w:numId="32" w16cid:durableId="1970240327">
-    <w:abstractNumId w:val="29"/>
-  </w:num>
-  <w:num w:numId="33" w16cid:durableId="529684160">
-    <w:abstractNumId w:val="46"/>
-  </w:num>
-  <w:num w:numId="34" w16cid:durableId="1993176180">
-    <w:abstractNumId w:val="20"/>
-  </w:num>
   <w:num w:numId="35" w16cid:durableId="413742837">
-    <w:abstractNumId w:val="35"/>
+    <w:abstractNumId w:val="37"/>
   </w:num>
   <w:num w:numId="36" w16cid:durableId="539170023">
-    <w:abstractNumId w:val="45"/>
+    <w:abstractNumId w:val="48"/>
   </w:num>
   <w:num w:numId="37" w16cid:durableId="1063599438">
     <w:abstractNumId w:val="8"/>
   </w:num>
   <w:num w:numId="38" w16cid:durableId="1257010762">
-    <w:abstractNumId w:val="41"/>
+    <w:abstractNumId w:val="43"/>
   </w:num>
   <w:num w:numId="39" w16cid:durableId="1804497783">
+    <w:abstractNumId w:val="27"/>
+  </w:num>
+  <w:num w:numId="40" w16cid:durableId="1643806274">
+    <w:abstractNumId w:val="53"/>
+  </w:num>
+  <w:num w:numId="41" w16cid:durableId="1851018280">
     <w:abstractNumId w:val="26"/>
   </w:num>
-  <w:num w:numId="40" w16cid:durableId="1643806274">
-    <w:abstractNumId w:val="50"/>
-  </w:num>
-  <w:num w:numId="41" w16cid:durableId="1851018280">
-    <w:abstractNumId w:val="25"/>
-  </w:num>
   <w:num w:numId="42" w16cid:durableId="1128743138">
-    <w:abstractNumId w:val="56"/>
+    <w:abstractNumId w:val="59"/>
   </w:num>
   <w:num w:numId="43" w16cid:durableId="2094162322">
     <w:abstractNumId w:val="1"/>
   </w:num>
   <w:num w:numId="44" w16cid:durableId="2080706090">
-    <w:abstractNumId w:val="34"/>
+    <w:abstractNumId w:val="36"/>
   </w:num>
   <w:num w:numId="45" w16cid:durableId="1028915946">
-    <w:abstractNumId w:val="43"/>
+    <w:abstractNumId w:val="45"/>
   </w:num>
   <w:num w:numId="46" w16cid:durableId="1797211963">
     <w:abstractNumId w:val="2"/>
   </w:num>
   <w:num w:numId="47" w16cid:durableId="1580406001">
-    <w:abstractNumId w:val="51"/>
+    <w:abstractNumId w:val="54"/>
   </w:num>
   <w:num w:numId="48" w16cid:durableId="180364681">
-    <w:abstractNumId w:val="37"/>
+    <w:abstractNumId w:val="39"/>
   </w:num>
   <w:num w:numId="49" w16cid:durableId="1595436795">
-    <w:abstractNumId w:val="32"/>
+    <w:abstractNumId w:val="34"/>
   </w:num>
   <w:num w:numId="50" w16cid:durableId="1453792288">
-    <w:abstractNumId w:val="40"/>
+    <w:abstractNumId w:val="42"/>
   </w:num>
   <w:num w:numId="51" w16cid:durableId="1035538386">
-    <w:abstractNumId w:val="49"/>
+    <w:abstractNumId w:val="52"/>
   </w:num>
   <w:num w:numId="52" w16cid:durableId="71394394">
+    <w:abstractNumId w:val="13"/>
+  </w:num>
+  <w:num w:numId="53" w16cid:durableId="966159522">
+    <w:abstractNumId w:val="35"/>
+  </w:num>
+  <w:num w:numId="54" w16cid:durableId="756365745">
+    <w:abstractNumId w:val="55"/>
+  </w:num>
+  <w:num w:numId="55" w16cid:durableId="682778317">
     <w:abstractNumId w:val="12"/>
   </w:num>
-  <w:num w:numId="53" w16cid:durableId="966159522">
-    <w:abstractNumId w:val="33"/>
-  </w:num>
-  <w:num w:numId="54" w16cid:durableId="756365745">
-    <w:abstractNumId w:val="52"/>
-  </w:num>
-  <w:num w:numId="55" w16cid:durableId="682778317">
-    <w:abstractNumId w:val="11"/>
-  </w:num>
   <w:num w:numId="56" w16cid:durableId="983318260">
-    <w:abstractNumId w:val="27"/>
+    <w:abstractNumId w:val="28"/>
   </w:num>
   <w:num w:numId="57" w16cid:durableId="545532126">
     <w:abstractNumId w:val="0"/>
+  </w:num>
+  <w:num w:numId="58" w16cid:durableId="334462356">
+    <w:abstractNumId w:val="47"/>
+  </w:num>
+  <w:num w:numId="59" w16cid:durableId="735863668">
+    <w:abstractNumId w:val="9"/>
+  </w:num>
+  <w:num w:numId="60" w16cid:durableId="190151859">
+    <w:abstractNumId w:val="29"/>
   </w:num>
 </w:numbering>
 </file>

</xml_diff>

<commit_message>
Add analysis of libraries and analysis of used technologies
</commit_message>
<xml_diff>
--- a/Дипломная работа.docx
+++ b/Дипломная работа.docx
@@ -376,7 +376,7 @@
             </w:rPr>
             <w:fldChar w:fldCharType="separate"/>
           </w:r>
-          <w:hyperlink w:anchor="_Toc197721057" w:history="1">
+          <w:hyperlink w:anchor="_Toc197721814" w:history="1">
             <w:r>
               <w:rPr>
                 <w:rStyle w:val="Hyperlink"/>
@@ -405,7 +405,7 @@
                 <w:noProof/>
                 <w:webHidden/>
               </w:rPr>
-              <w:instrText xml:space="preserve"> PAGEREF _Toc197721057 \h </w:instrText>
+              <w:instrText xml:space="preserve"> PAGEREF _Toc197721814 \h </w:instrText>
             </w:r>
             <w:r>
               <w:rPr>
@@ -449,7 +449,7 @@
               <w14:ligatures w14:val="standardContextual"/>
             </w:rPr>
           </w:pPr>
-          <w:hyperlink w:anchor="_Toc197721058" w:history="1">
+          <w:hyperlink w:anchor="_Toc197721815" w:history="1">
             <w:r>
               <w:rPr>
                 <w:rStyle w:val="Hyperlink"/>
@@ -479,7 +479,7 @@
                 <w:noProof/>
                 <w:webHidden/>
               </w:rPr>
-              <w:instrText xml:space="preserve"> PAGEREF _Toc197721058 \h </w:instrText>
+              <w:instrText xml:space="preserve"> PAGEREF _Toc197721815 \h </w:instrText>
             </w:r>
             <w:r>
               <w:rPr>
@@ -526,7 +526,7 @@
               <w14:ligatures w14:val="standardContextual"/>
             </w:rPr>
           </w:pPr>
-          <w:hyperlink w:anchor="_Toc197721059" w:history="1">
+          <w:hyperlink w:anchor="_Toc197721816" w:history="1">
             <w:r>
               <w:rPr>
                 <w:rStyle w:val="Hyperlink"/>
@@ -578,7 +578,7 @@
                 <w:noProof/>
                 <w:webHidden/>
               </w:rPr>
-              <w:instrText xml:space="preserve"> PAGEREF _Toc197721059 \h </w:instrText>
+              <w:instrText xml:space="preserve"> PAGEREF _Toc197721816 \h </w:instrText>
             </w:r>
             <w:r>
               <w:rPr>
@@ -625,7 +625,7 @@
               <w14:ligatures w14:val="standardContextual"/>
             </w:rPr>
           </w:pPr>
-          <w:hyperlink w:anchor="_Toc197721060" w:history="1">
+          <w:hyperlink w:anchor="_Toc197721817" w:history="1">
             <w:r>
               <w:rPr>
                 <w:rStyle w:val="Hyperlink"/>
@@ -677,7 +677,7 @@
                 <w:noProof/>
                 <w:webHidden/>
               </w:rPr>
-              <w:instrText xml:space="preserve"> PAGEREF _Toc197721060 \h </w:instrText>
+              <w:instrText xml:space="preserve"> PAGEREF _Toc197721817 \h </w:instrText>
             </w:r>
             <w:r>
               <w:rPr>
@@ -712,7 +712,7 @@
           <w:pPr>
             <w:pStyle w:val="TOC1"/>
             <w:tabs>
-              <w:tab w:val="left" w:pos="720"/>
+              <w:tab w:val="left" w:pos="960"/>
             </w:tabs>
             <w:rPr>
               <w:rFonts w:asciiTheme="minorHAnsi" w:eastAsiaTheme="minorEastAsia" w:hAnsiTheme="minorHAnsi" w:cstheme="minorBidi"/>
@@ -724,7 +724,7 @@
               <w14:ligatures w14:val="standardContextual"/>
             </w:rPr>
           </w:pPr>
-          <w:hyperlink w:anchor="_Toc197721061" w:history="1">
+          <w:hyperlink w:anchor="_Toc197721818" w:history="1">
             <w:r>
               <w:rPr>
                 <w:rStyle w:val="Hyperlink"/>
@@ -733,7 +733,7 @@
                 <w:noProof/>
                 <w:lang w:bidi="en-US"/>
               </w:rPr>
-              <w:t>1.2.</w:t>
+              <w:t>1.1.1.</w:t>
             </w:r>
             <w:r>
               <w:rPr>
@@ -776,7 +776,7 @@
                 <w:noProof/>
                 <w:webHidden/>
               </w:rPr>
-              <w:instrText xml:space="preserve"> PAGEREF _Toc197721061 \h </w:instrText>
+              <w:instrText xml:space="preserve"> PAGEREF _Toc197721818 \h </w:instrText>
             </w:r>
             <w:r>
               <w:rPr>
@@ -811,7 +811,7 @@
           <w:pPr>
             <w:pStyle w:val="TOC1"/>
             <w:tabs>
-              <w:tab w:val="left" w:pos="720"/>
+              <w:tab w:val="left" w:pos="960"/>
             </w:tabs>
             <w:rPr>
               <w:rFonts w:asciiTheme="minorHAnsi" w:eastAsiaTheme="minorEastAsia" w:hAnsiTheme="minorHAnsi" w:cstheme="minorBidi"/>
@@ -823,7 +823,7 @@
               <w14:ligatures w14:val="standardContextual"/>
             </w:rPr>
           </w:pPr>
-          <w:hyperlink w:anchor="_Toc197721062" w:history="1">
+          <w:hyperlink w:anchor="_Toc197721819" w:history="1">
             <w:r>
               <w:rPr>
                 <w:rStyle w:val="Hyperlink"/>
@@ -832,7 +832,7 @@
                 <w:noProof/>
                 <w:lang w:bidi="en-US"/>
               </w:rPr>
-              <w:t>1.3.</w:t>
+              <w:t>1.1.2.</w:t>
             </w:r>
             <w:r>
               <w:rPr>
@@ -875,7 +875,7 @@
                 <w:noProof/>
                 <w:webHidden/>
               </w:rPr>
-              <w:instrText xml:space="preserve"> PAGEREF _Toc197721062 \h </w:instrText>
+              <w:instrText xml:space="preserve"> PAGEREF _Toc197721819 \h </w:instrText>
             </w:r>
             <w:r>
               <w:rPr>
@@ -910,7 +910,7 @@
           <w:pPr>
             <w:pStyle w:val="TOC1"/>
             <w:tabs>
-              <w:tab w:val="left" w:pos="720"/>
+              <w:tab w:val="left" w:pos="960"/>
             </w:tabs>
             <w:rPr>
               <w:rFonts w:asciiTheme="minorHAnsi" w:eastAsiaTheme="minorEastAsia" w:hAnsiTheme="minorHAnsi" w:cstheme="minorBidi"/>
@@ -922,7 +922,7 @@
               <w14:ligatures w14:val="standardContextual"/>
             </w:rPr>
           </w:pPr>
-          <w:hyperlink w:anchor="_Toc197721063" w:history="1">
+          <w:hyperlink w:anchor="_Toc197721820" w:history="1">
             <w:r>
               <w:rPr>
                 <w:rStyle w:val="Hyperlink"/>
@@ -931,7 +931,7 @@
                 <w:noProof/>
                 <w:lang w:bidi="en-US"/>
               </w:rPr>
-              <w:t>1.4.</w:t>
+              <w:t>1.1.3.</w:t>
             </w:r>
             <w:r>
               <w:rPr>
@@ -974,7 +974,7 @@
                 <w:noProof/>
                 <w:webHidden/>
               </w:rPr>
-              <w:instrText xml:space="preserve"> PAGEREF _Toc197721063 \h </w:instrText>
+              <w:instrText xml:space="preserve"> PAGEREF _Toc197721820 \h </w:instrText>
             </w:r>
             <w:r>
               <w:rPr>
@@ -1009,7 +1009,7 @@
           <w:pPr>
             <w:pStyle w:val="TOC1"/>
             <w:tabs>
-              <w:tab w:val="left" w:pos="720"/>
+              <w:tab w:val="left" w:pos="960"/>
             </w:tabs>
             <w:rPr>
               <w:rFonts w:asciiTheme="minorHAnsi" w:eastAsiaTheme="minorEastAsia" w:hAnsiTheme="minorHAnsi" w:cstheme="minorBidi"/>
@@ -1021,7 +1021,7 @@
               <w14:ligatures w14:val="standardContextual"/>
             </w:rPr>
           </w:pPr>
-          <w:hyperlink w:anchor="_Toc197721064" w:history="1">
+          <w:hyperlink w:anchor="_Toc197721821" w:history="1">
             <w:r>
               <w:rPr>
                 <w:rStyle w:val="Hyperlink"/>
@@ -1030,7 +1030,7 @@
                 <w:noProof/>
                 <w:lang w:bidi="en-US"/>
               </w:rPr>
-              <w:t>1.5.</w:t>
+              <w:t>1.1.4.</w:t>
             </w:r>
             <w:r>
               <w:rPr>
@@ -1073,7 +1073,7 @@
                 <w:noProof/>
                 <w:webHidden/>
               </w:rPr>
-              <w:instrText xml:space="preserve"> PAGEREF _Toc197721064 \h </w:instrText>
+              <w:instrText xml:space="preserve"> PAGEREF _Toc197721821 \h </w:instrText>
             </w:r>
             <w:r>
               <w:rPr>
@@ -1108,6 +1108,105 @@
           <w:pPr>
             <w:pStyle w:val="TOC1"/>
             <w:tabs>
+              <w:tab w:val="left" w:pos="720"/>
+            </w:tabs>
+            <w:rPr>
+              <w:rFonts w:asciiTheme="minorHAnsi" w:eastAsiaTheme="minorEastAsia" w:hAnsiTheme="minorHAnsi" w:cstheme="minorBidi"/>
+              <w:noProof/>
+              <w:kern w:val="2"/>
+              <w:sz w:val="24"/>
+              <w:szCs w:val="24"/>
+              <w:lang w:val="en-RU" w:eastAsia="en-GB"/>
+              <w14:ligatures w14:val="standardContextual"/>
+            </w:rPr>
+          </w:pPr>
+          <w:hyperlink w:anchor="_Toc197721822" w:history="1">
+            <w:r>
+              <w:rPr>
+                <w:rStyle w:val="Hyperlink"/>
+                <w:b/>
+                <w:bCs/>
+                <w:noProof/>
+                <w:lang w:bidi="en-US"/>
+              </w:rPr>
+              <w:t>1.2.</w:t>
+            </w:r>
+            <w:r>
+              <w:rPr>
+                <w:rFonts w:asciiTheme="minorHAnsi" w:eastAsiaTheme="minorEastAsia" w:hAnsiTheme="minorHAnsi" w:cstheme="minorBidi"/>
+                <w:noProof/>
+                <w:kern w:val="2"/>
+                <w:sz w:val="24"/>
+                <w:szCs w:val="24"/>
+                <w:lang w:val="en-RU" w:eastAsia="en-GB"/>
+                <w14:ligatures w14:val="standardContextual"/>
+              </w:rPr>
+              <w:tab/>
+            </w:r>
+            <w:r>
+              <w:rPr>
+                <w:rStyle w:val="Hyperlink"/>
+                <w:b/>
+                <w:bCs/>
+                <w:noProof/>
+                <w:lang w:bidi="en-US"/>
+              </w:rPr>
+              <w:t>Библиотеки для анализа финансовых данных</w:t>
+            </w:r>
+            <w:r>
+              <w:rPr>
+                <w:noProof/>
+                <w:webHidden/>
+              </w:rPr>
+              <w:tab/>
+            </w:r>
+            <w:r>
+              <w:rPr>
+                <w:noProof/>
+                <w:webHidden/>
+              </w:rPr>
+              <w:fldChar w:fldCharType="begin"/>
+            </w:r>
+            <w:r>
+              <w:rPr>
+                <w:noProof/>
+                <w:webHidden/>
+              </w:rPr>
+              <w:instrText xml:space="preserve"> PAGEREF _Toc197721822 \h </w:instrText>
+            </w:r>
+            <w:r>
+              <w:rPr>
+                <w:noProof/>
+                <w:webHidden/>
+              </w:rPr>
+            </w:r>
+            <w:r>
+              <w:rPr>
+                <w:noProof/>
+                <w:webHidden/>
+              </w:rPr>
+              <w:fldChar w:fldCharType="separate"/>
+            </w:r>
+            <w:r>
+              <w:rPr>
+                <w:noProof/>
+                <w:webHidden/>
+              </w:rPr>
+              <w:t>12</w:t>
+            </w:r>
+            <w:r>
+              <w:rPr>
+                <w:noProof/>
+                <w:webHidden/>
+              </w:rPr>
+              <w:fldChar w:fldCharType="end"/>
+            </w:r>
+          </w:hyperlink>
+        </w:p>
+        <w:p>
+          <w:pPr>
+            <w:pStyle w:val="TOC1"/>
+            <w:tabs>
               <w:tab w:val="left" w:pos="440"/>
             </w:tabs>
             <w:rPr>
@@ -1120,7 +1219,7 @@
               <w14:ligatures w14:val="standardContextual"/>
             </w:rPr>
           </w:pPr>
-          <w:hyperlink w:anchor="_Toc197721065" w:history="1">
+          <w:hyperlink w:anchor="_Toc197721823" w:history="1">
             <w:r>
               <w:rPr>
                 <w:rStyle w:val="Hyperlink"/>
@@ -1172,7 +1271,7 @@
                 <w:noProof/>
                 <w:webHidden/>
               </w:rPr>
-              <w:instrText xml:space="preserve"> PAGEREF _Toc197721065 \h </w:instrText>
+              <w:instrText xml:space="preserve"> PAGEREF _Toc197721823 \h </w:instrText>
             </w:r>
             <w:r>
               <w:rPr>
@@ -1219,7 +1318,7 @@
               <w14:ligatures w14:val="standardContextual"/>
             </w:rPr>
           </w:pPr>
-          <w:hyperlink w:anchor="_Toc197721066" w:history="1">
+          <w:hyperlink w:anchor="_Toc197721824" w:history="1">
             <w:r>
               <w:rPr>
                 <w:rStyle w:val="Hyperlink"/>
@@ -1271,7 +1370,7 @@
                 <w:noProof/>
                 <w:webHidden/>
               </w:rPr>
-              <w:instrText xml:space="preserve"> PAGEREF _Toc197721066 \h </w:instrText>
+              <w:instrText xml:space="preserve"> PAGEREF _Toc197721824 \h </w:instrText>
             </w:r>
             <w:r>
               <w:rPr>
@@ -1315,7 +1414,7 @@
               <w14:ligatures w14:val="standardContextual"/>
             </w:rPr>
           </w:pPr>
-          <w:hyperlink w:anchor="_Toc197721067" w:history="1">
+          <w:hyperlink w:anchor="_Toc197721825" w:history="1">
             <w:r>
               <w:rPr>
                 <w:rStyle w:val="Hyperlink"/>
@@ -1344,7 +1443,7 @@
                 <w:noProof/>
                 <w:webHidden/>
               </w:rPr>
-              <w:instrText xml:space="preserve"> PAGEREF _Toc197721067 \h </w:instrText>
+              <w:instrText xml:space="preserve"> PAGEREF _Toc197721825 \h </w:instrText>
             </w:r>
             <w:r>
               <w:rPr>
@@ -1388,7 +1487,7 @@
               <w14:ligatures w14:val="standardContextual"/>
             </w:rPr>
           </w:pPr>
-          <w:hyperlink w:anchor="_Toc197721068" w:history="1">
+          <w:hyperlink w:anchor="_Toc197721826" w:history="1">
             <w:r>
               <w:rPr>
                 <w:rStyle w:val="Hyperlink"/>
@@ -1417,7 +1516,7 @@
                 <w:noProof/>
                 <w:webHidden/>
               </w:rPr>
-              <w:instrText xml:space="preserve"> PAGEREF _Toc197721068 \h </w:instrText>
+              <w:instrText xml:space="preserve"> PAGEREF _Toc197721826 \h </w:instrText>
             </w:r>
             <w:r>
               <w:rPr>
@@ -1500,7 +1599,7 @@
           <w:color w:val="auto"/>
         </w:rPr>
       </w:pPr>
-      <w:bookmarkStart w:id="1" w:name="_Toc197721057"/>
+      <w:bookmarkStart w:id="1" w:name="_Toc197721814"/>
       <w:bookmarkEnd w:id="0"/>
       <w:r>
         <w:rPr>
@@ -1764,7 +1863,7 @@
         </w:rPr>
       </w:pPr>
       <w:bookmarkStart w:id="3" w:name="_Toc133774645"/>
-      <w:bookmarkStart w:id="4" w:name="_Toc197721058"/>
+      <w:bookmarkStart w:id="4" w:name="_Toc197721815"/>
       <w:r>
         <w:rPr>
           <w:b/>
@@ -1897,7 +1996,7 @@
           <w:lang w:val="en-US"/>
         </w:rPr>
       </w:pPr>
-      <w:bookmarkStart w:id="5" w:name="_Toc197721059"/>
+      <w:bookmarkStart w:id="5" w:name="_Toc197721816"/>
       <w:r>
         <w:rPr>
           <w:b/>
@@ -1948,7 +2047,7 @@
           <w:lang w:val="en-US"/>
         </w:rPr>
       </w:pPr>
-      <w:bookmarkStart w:id="6" w:name="_Toc197721060"/>
+      <w:bookmarkStart w:id="6" w:name="_Toc197721817"/>
       <w:r>
         <w:rPr>
           <w:b/>
@@ -2079,7 +2178,7 @@
           <w:szCs w:val="32"/>
         </w:rPr>
       </w:pPr>
-      <w:bookmarkStart w:id="7" w:name="_Toc197721061"/>
+      <w:bookmarkStart w:id="7" w:name="_Toc197721818"/>
       <w:r>
         <w:rPr>
           <w:b/>
@@ -2561,7 +2660,7 @@
           <w:szCs w:val="32"/>
         </w:rPr>
       </w:pPr>
-      <w:bookmarkStart w:id="8" w:name="_Toc197721062"/>
+      <w:bookmarkStart w:id="8" w:name="_Toc197721819"/>
       <w:r>
         <w:rPr>
           <w:b/>
@@ -3214,7 +3313,7 @@
           <w:szCs w:val="32"/>
         </w:rPr>
       </w:pPr>
-      <w:bookmarkStart w:id="9" w:name="_Toc197721063"/>
+      <w:bookmarkStart w:id="9" w:name="_Toc197721820"/>
       <w:r>
         <w:rPr>
           <w:b/>
@@ -4326,7 +4425,7 @@
           <w:szCs w:val="32"/>
         </w:rPr>
       </w:pPr>
-      <w:bookmarkStart w:id="10" w:name="_Toc197721064"/>
+      <w:bookmarkStart w:id="10" w:name="_Toc197721821"/>
       <w:r>
         <w:rPr>
           <w:b/>
@@ -5077,7 +5176,7 @@
           <w:szCs w:val="32"/>
         </w:rPr>
       </w:pPr>
-      <w:bookmarkStart w:id="11" w:name="_Toc197721065"/>
+      <w:bookmarkStart w:id="11" w:name="_Toc197721822"/>
       <w:r>
         <w:rPr>
           <w:b/>
@@ -5088,6 +5187,7 @@
         <w:lastRenderedPageBreak/>
         <w:t>Библиотеки для анализа финансовых данных</w:t>
       </w:r>
+      <w:bookmarkEnd w:id="11"/>
     </w:p>
     <w:p>
       <w:pPr>
@@ -5168,56 +5268,19 @@
           <w:bCs/>
           <w:sz w:val="32"/>
           <w:szCs w:val="32"/>
-          <w:lang w:val="en-US"/>
-        </w:rPr>
-      </w:pPr>
-    </w:p>
-    <w:p>
-      <w:pPr>
-        <w:pStyle w:val="a"/>
-        <w:numPr>
-          <w:ilvl w:val="0"/>
-          <w:numId w:val="50"/>
-        </w:numPr>
-        <w:spacing w:line="360" w:lineRule="auto"/>
-        <w:jc w:val="left"/>
-        <w:outlineLvl w:val="0"/>
+        </w:rPr>
+      </w:pPr>
+      <w:bookmarkStart w:id="12" w:name="_Toc197721823"/>
+      <w:r>
         <w:rPr>
           <w:b/>
           <w:bCs/>
           <w:sz w:val="32"/>
           <w:szCs w:val="32"/>
-          <w:lang w:val="en-US"/>
-        </w:rPr>
-      </w:pPr>
-    </w:p>
-    <w:p>
-      <w:pPr>
-        <w:pStyle w:val="a"/>
-        <w:numPr>
-          <w:ilvl w:val="0"/>
-          <w:numId w:val="50"/>
-        </w:numPr>
-        <w:spacing w:line="360" w:lineRule="auto"/>
-        <w:jc w:val="left"/>
-        <w:outlineLvl w:val="0"/>
-        <w:rPr>
-          <w:b/>
-          <w:bCs/>
-          <w:sz w:val="32"/>
-          <w:szCs w:val="32"/>
-        </w:rPr>
-      </w:pPr>
-      <w:r>
-        <w:rPr>
-          <w:b/>
-          <w:bCs/>
-          <w:sz w:val="32"/>
-          <w:szCs w:val="32"/>
         </w:rPr>
         <w:t>Проектирование архитектуры библиотеки графических инструментов для анализа финансовых данных</w:t>
       </w:r>
-      <w:bookmarkEnd w:id="11"/>
+      <w:bookmarkEnd w:id="12"/>
     </w:p>
     <w:p>
       <w:pPr>
@@ -5309,7 +5372,7 @@
           <w:szCs w:val="32"/>
         </w:rPr>
       </w:pPr>
-      <w:bookmarkStart w:id="12" w:name="_Toc197721066"/>
+      <w:bookmarkStart w:id="13" w:name="_Toc197721824"/>
       <w:r>
         <w:rPr>
           <w:b/>
@@ -5320,7 +5383,7 @@
         <w:lastRenderedPageBreak/>
         <w:t>Имплементация графических инструментов в составе библиотеки</w:t>
       </w:r>
-      <w:bookmarkEnd w:id="12"/>
+      <w:bookmarkEnd w:id="13"/>
     </w:p>
     <w:bookmarkEnd w:id="2"/>
     <w:p>
@@ -5357,7 +5420,7 @@
           <w:color w:val="auto"/>
         </w:rPr>
       </w:pPr>
-      <w:bookmarkStart w:id="13" w:name="_Toc197721067"/>
+      <w:bookmarkStart w:id="14" w:name="_Toc197721825"/>
       <w:r>
         <w:rPr>
           <w:rFonts w:ascii="Times New Roman" w:hAnsi="Times New Roman" w:cs="Times New Roman"/>
@@ -5368,7 +5431,7 @@
         <w:lastRenderedPageBreak/>
         <w:t>Заключение</w:t>
       </w:r>
-      <w:bookmarkEnd w:id="13"/>
+      <w:bookmarkEnd w:id="14"/>
     </w:p>
     <w:p>
       <w:pPr>
@@ -5424,7 +5487,7 @@
           <w:color w:val="auto"/>
         </w:rPr>
       </w:pPr>
-      <w:bookmarkStart w:id="14" w:name="_Toc197721068"/>
+      <w:bookmarkStart w:id="15" w:name="_Toc197721826"/>
       <w:r>
         <w:rPr>
           <w:rFonts w:ascii="Times New Roman" w:hAnsi="Times New Roman" w:cs="Times New Roman"/>
@@ -5435,7 +5498,7 @@
         <w:lastRenderedPageBreak/>
         <w:t>Список литературы</w:t>
       </w:r>
-      <w:bookmarkEnd w:id="14"/>
+      <w:bookmarkEnd w:id="15"/>
     </w:p>
     <w:p>
       <w:pPr>

</xml_diff>

<commit_message>
Add one more chapter
</commit_message>
<xml_diff>
--- a/Дипломная работа.docx
+++ b/Дипломная работа.docx
@@ -376,7 +376,7 @@
             </w:rPr>
             <w:fldChar w:fldCharType="separate"/>
           </w:r>
-          <w:hyperlink w:anchor="_Toc197721814" w:history="1">
+          <w:hyperlink w:anchor="_Toc197785073" w:history="1">
             <w:r>
               <w:rPr>
                 <w:rStyle w:val="Hyperlink"/>
@@ -405,7 +405,7 @@
                 <w:noProof/>
                 <w:webHidden/>
               </w:rPr>
-              <w:instrText xml:space="preserve"> PAGEREF _Toc197721814 \h </w:instrText>
+              <w:instrText xml:space="preserve"> PAGEREF _Toc197785073 \h </w:instrText>
             </w:r>
             <w:r>
               <w:rPr>
@@ -449,7 +449,7 @@
               <w14:ligatures w14:val="standardContextual"/>
             </w:rPr>
           </w:pPr>
-          <w:hyperlink w:anchor="_Toc197721815" w:history="1">
+          <w:hyperlink w:anchor="_Toc197785074" w:history="1">
             <w:r>
               <w:rPr>
                 <w:rStyle w:val="Hyperlink"/>
@@ -479,7 +479,7 @@
                 <w:noProof/>
                 <w:webHidden/>
               </w:rPr>
-              <w:instrText xml:space="preserve"> PAGEREF _Toc197721815 \h </w:instrText>
+              <w:instrText xml:space="preserve"> PAGEREF _Toc197785074 \h </w:instrText>
             </w:r>
             <w:r>
               <w:rPr>
@@ -526,7 +526,7 @@
               <w14:ligatures w14:val="standardContextual"/>
             </w:rPr>
           </w:pPr>
-          <w:hyperlink w:anchor="_Toc197721816" w:history="1">
+          <w:hyperlink w:anchor="_Toc197785075" w:history="1">
             <w:r>
               <w:rPr>
                 <w:rStyle w:val="Hyperlink"/>
@@ -578,7 +578,7 @@
                 <w:noProof/>
                 <w:webHidden/>
               </w:rPr>
-              <w:instrText xml:space="preserve"> PAGEREF _Toc197721816 \h </w:instrText>
+              <w:instrText xml:space="preserve"> PAGEREF _Toc197785075 \h </w:instrText>
             </w:r>
             <w:r>
               <w:rPr>
@@ -625,7 +625,7 @@
               <w14:ligatures w14:val="standardContextual"/>
             </w:rPr>
           </w:pPr>
-          <w:hyperlink w:anchor="_Toc197721817" w:history="1">
+          <w:hyperlink w:anchor="_Toc197785076" w:history="1">
             <w:r>
               <w:rPr>
                 <w:rStyle w:val="Hyperlink"/>
@@ -677,7 +677,7 @@
                 <w:noProof/>
                 <w:webHidden/>
               </w:rPr>
-              <w:instrText xml:space="preserve"> PAGEREF _Toc197721817 \h </w:instrText>
+              <w:instrText xml:space="preserve"> PAGEREF _Toc197785076 \h </w:instrText>
             </w:r>
             <w:r>
               <w:rPr>
@@ -724,7 +724,7 @@
               <w14:ligatures w14:val="standardContextual"/>
             </w:rPr>
           </w:pPr>
-          <w:hyperlink w:anchor="_Toc197721818" w:history="1">
+          <w:hyperlink w:anchor="_Toc197785077" w:history="1">
             <w:r>
               <w:rPr>
                 <w:rStyle w:val="Hyperlink"/>
@@ -776,7 +776,7 @@
                 <w:noProof/>
                 <w:webHidden/>
               </w:rPr>
-              <w:instrText xml:space="preserve"> PAGEREF _Toc197721818 \h </w:instrText>
+              <w:instrText xml:space="preserve"> PAGEREF _Toc197785077 \h </w:instrText>
             </w:r>
             <w:r>
               <w:rPr>
@@ -823,7 +823,7 @@
               <w14:ligatures w14:val="standardContextual"/>
             </w:rPr>
           </w:pPr>
-          <w:hyperlink w:anchor="_Toc197721819" w:history="1">
+          <w:hyperlink w:anchor="_Toc197785078" w:history="1">
             <w:r>
               <w:rPr>
                 <w:rStyle w:val="Hyperlink"/>
@@ -875,7 +875,7 @@
                 <w:noProof/>
                 <w:webHidden/>
               </w:rPr>
-              <w:instrText xml:space="preserve"> PAGEREF _Toc197721819 \h </w:instrText>
+              <w:instrText xml:space="preserve"> PAGEREF _Toc197785078 \h </w:instrText>
             </w:r>
             <w:r>
               <w:rPr>
@@ -922,7 +922,7 @@
               <w14:ligatures w14:val="standardContextual"/>
             </w:rPr>
           </w:pPr>
-          <w:hyperlink w:anchor="_Toc197721820" w:history="1">
+          <w:hyperlink w:anchor="_Toc197785079" w:history="1">
             <w:r>
               <w:rPr>
                 <w:rStyle w:val="Hyperlink"/>
@@ -974,7 +974,7 @@
                 <w:noProof/>
                 <w:webHidden/>
               </w:rPr>
-              <w:instrText xml:space="preserve"> PAGEREF _Toc197721820 \h </w:instrText>
+              <w:instrText xml:space="preserve"> PAGEREF _Toc197785079 \h </w:instrText>
             </w:r>
             <w:r>
               <w:rPr>
@@ -1021,7 +1021,7 @@
               <w14:ligatures w14:val="standardContextual"/>
             </w:rPr>
           </w:pPr>
-          <w:hyperlink w:anchor="_Toc197721821" w:history="1">
+          <w:hyperlink w:anchor="_Toc197785080" w:history="1">
             <w:r>
               <w:rPr>
                 <w:rStyle w:val="Hyperlink"/>
@@ -1073,7 +1073,7 @@
                 <w:noProof/>
                 <w:webHidden/>
               </w:rPr>
-              <w:instrText xml:space="preserve"> PAGEREF _Toc197721821 \h </w:instrText>
+              <w:instrText xml:space="preserve"> PAGEREF _Toc197785080 \h </w:instrText>
             </w:r>
             <w:r>
               <w:rPr>
@@ -1120,7 +1120,7 @@
               <w14:ligatures w14:val="standardContextual"/>
             </w:rPr>
           </w:pPr>
-          <w:hyperlink w:anchor="_Toc197721822" w:history="1">
+          <w:hyperlink w:anchor="_Toc197785081" w:history="1">
             <w:r>
               <w:rPr>
                 <w:rStyle w:val="Hyperlink"/>
@@ -1172,7 +1172,7 @@
                 <w:noProof/>
                 <w:webHidden/>
               </w:rPr>
-              <w:instrText xml:space="preserve"> PAGEREF _Toc197721822 \h </w:instrText>
+              <w:instrText xml:space="preserve"> PAGEREF _Toc197785081 \h </w:instrText>
             </w:r>
             <w:r>
               <w:rPr>
@@ -1207,6 +1207,105 @@
           <w:pPr>
             <w:pStyle w:val="TOC1"/>
             <w:tabs>
+              <w:tab w:val="left" w:pos="720"/>
+            </w:tabs>
+            <w:rPr>
+              <w:rFonts w:asciiTheme="minorHAnsi" w:eastAsiaTheme="minorEastAsia" w:hAnsiTheme="minorHAnsi" w:cstheme="minorBidi"/>
+              <w:noProof/>
+              <w:kern w:val="2"/>
+              <w:sz w:val="24"/>
+              <w:szCs w:val="24"/>
+              <w:lang w:val="en-RU" w:eastAsia="en-GB"/>
+              <w14:ligatures w14:val="standardContextual"/>
+            </w:rPr>
+          </w:pPr>
+          <w:hyperlink w:anchor="_Toc197785082" w:history="1">
+            <w:r>
+              <w:rPr>
+                <w:rStyle w:val="Hyperlink"/>
+                <w:b/>
+                <w:bCs/>
+                <w:noProof/>
+                <w:lang w:bidi="en-US"/>
+              </w:rPr>
+              <w:t>1.3.</w:t>
+            </w:r>
+            <w:r>
+              <w:rPr>
+                <w:rFonts w:asciiTheme="minorHAnsi" w:eastAsiaTheme="minorEastAsia" w:hAnsiTheme="minorHAnsi" w:cstheme="minorBidi"/>
+                <w:noProof/>
+                <w:kern w:val="2"/>
+                <w:sz w:val="24"/>
+                <w:szCs w:val="24"/>
+                <w:lang w:val="en-RU" w:eastAsia="en-GB"/>
+                <w14:ligatures w14:val="standardContextual"/>
+              </w:rPr>
+              <w:tab/>
+            </w:r>
+            <w:r>
+              <w:rPr>
+                <w:rStyle w:val="Hyperlink"/>
+                <w:b/>
+                <w:bCs/>
+                <w:noProof/>
+                <w:lang w:bidi="en-US"/>
+              </w:rPr>
+              <w:t>Анализ технологий для разработки для создания библиотеки анализа финансовых данных</w:t>
+            </w:r>
+            <w:r>
+              <w:rPr>
+                <w:noProof/>
+                <w:webHidden/>
+              </w:rPr>
+              <w:tab/>
+            </w:r>
+            <w:r>
+              <w:rPr>
+                <w:noProof/>
+                <w:webHidden/>
+              </w:rPr>
+              <w:fldChar w:fldCharType="begin"/>
+            </w:r>
+            <w:r>
+              <w:rPr>
+                <w:noProof/>
+                <w:webHidden/>
+              </w:rPr>
+              <w:instrText xml:space="preserve"> PAGEREF _Toc197785082 \h </w:instrText>
+            </w:r>
+            <w:r>
+              <w:rPr>
+                <w:noProof/>
+                <w:webHidden/>
+              </w:rPr>
+            </w:r>
+            <w:r>
+              <w:rPr>
+                <w:noProof/>
+                <w:webHidden/>
+              </w:rPr>
+              <w:fldChar w:fldCharType="separate"/>
+            </w:r>
+            <w:r>
+              <w:rPr>
+                <w:noProof/>
+                <w:webHidden/>
+              </w:rPr>
+              <w:t>13</w:t>
+            </w:r>
+            <w:r>
+              <w:rPr>
+                <w:noProof/>
+                <w:webHidden/>
+              </w:rPr>
+              <w:fldChar w:fldCharType="end"/>
+            </w:r>
+          </w:hyperlink>
+        </w:p>
+        <w:p>
+          <w:pPr>
+            <w:pStyle w:val="TOC1"/>
+            <w:tabs>
               <w:tab w:val="left" w:pos="440"/>
             </w:tabs>
             <w:rPr>
@@ -1219,7 +1318,7 @@
               <w14:ligatures w14:val="standardContextual"/>
             </w:rPr>
           </w:pPr>
-          <w:hyperlink w:anchor="_Toc197721823" w:history="1">
+          <w:hyperlink w:anchor="_Toc197785083" w:history="1">
             <w:r>
               <w:rPr>
                 <w:rStyle w:val="Hyperlink"/>
@@ -1250,7 +1349,37 @@
                 <w:noProof/>
                 <w:lang w:bidi="en-US"/>
               </w:rPr>
-              <w:t>Проектирование архитектуры библиотеки графических инструментов для анализа финансовых данных</w:t>
+              <w:t>Проектирование архитектуры библиотек</w:t>
+            </w:r>
+            <w:r>
+              <w:rPr>
+                <w:rStyle w:val="Hyperlink"/>
+                <w:b/>
+                <w:bCs/>
+                <w:noProof/>
+                <w:lang w:bidi="en-US"/>
+              </w:rPr>
+              <w:t>и</w:t>
+            </w:r>
+            <w:r>
+              <w:rPr>
+                <w:rStyle w:val="Hyperlink"/>
+                <w:b/>
+                <w:bCs/>
+                <w:noProof/>
+                <w:lang w:bidi="en-US"/>
+              </w:rPr>
+              <w:t xml:space="preserve"> </w:t>
+            </w:r>
+            <w:r>
+              <w:rPr>
+                <w:rStyle w:val="Hyperlink"/>
+                <w:b/>
+                <w:bCs/>
+                <w:noProof/>
+                <w:lang w:bidi="en-US"/>
+              </w:rPr>
+              <w:t>графических инструментов для анализа финансовых данных</w:t>
             </w:r>
             <w:r>
               <w:rPr>
@@ -1271,7 +1400,7 @@
                 <w:noProof/>
                 <w:webHidden/>
               </w:rPr>
-              <w:instrText xml:space="preserve"> PAGEREF _Toc197721823 \h </w:instrText>
+              <w:instrText xml:space="preserve"> PAGEREF _Toc197785083 \h </w:instrText>
             </w:r>
             <w:r>
               <w:rPr>
@@ -1291,7 +1420,7 @@
                 <w:noProof/>
                 <w:webHidden/>
               </w:rPr>
-              <w:t>12</w:t>
+              <w:t>15</w:t>
             </w:r>
             <w:r>
               <w:rPr>
@@ -1318,7 +1447,7 @@
               <w14:ligatures w14:val="standardContextual"/>
             </w:rPr>
           </w:pPr>
-          <w:hyperlink w:anchor="_Toc197721824" w:history="1">
+          <w:hyperlink w:anchor="_Toc197785084" w:history="1">
             <w:r>
               <w:rPr>
                 <w:rStyle w:val="Hyperlink"/>
@@ -1370,7 +1499,7 @@
                 <w:noProof/>
                 <w:webHidden/>
               </w:rPr>
-              <w:instrText xml:space="preserve"> PAGEREF _Toc197721824 \h </w:instrText>
+              <w:instrText xml:space="preserve"> PAGEREF _Toc197785084 \h </w:instrText>
             </w:r>
             <w:r>
               <w:rPr>
@@ -1390,7 +1519,7 @@
                 <w:noProof/>
                 <w:webHidden/>
               </w:rPr>
-              <w:t>14</w:t>
+              <w:t>17</w:t>
             </w:r>
             <w:r>
               <w:rPr>
@@ -1414,7 +1543,7 @@
               <w14:ligatures w14:val="standardContextual"/>
             </w:rPr>
           </w:pPr>
-          <w:hyperlink w:anchor="_Toc197721825" w:history="1">
+          <w:hyperlink w:anchor="_Toc197785085" w:history="1">
             <w:r>
               <w:rPr>
                 <w:rStyle w:val="Hyperlink"/>
@@ -1443,7 +1572,7 @@
                 <w:noProof/>
                 <w:webHidden/>
               </w:rPr>
-              <w:instrText xml:space="preserve"> PAGEREF _Toc197721825 \h </w:instrText>
+              <w:instrText xml:space="preserve"> PAGEREF _Toc197785085 \h </w:instrText>
             </w:r>
             <w:r>
               <w:rPr>
@@ -1463,7 +1592,7 @@
                 <w:noProof/>
                 <w:webHidden/>
               </w:rPr>
-              <w:t>15</w:t>
+              <w:t>18</w:t>
             </w:r>
             <w:r>
               <w:rPr>
@@ -1487,7 +1616,7 @@
               <w14:ligatures w14:val="standardContextual"/>
             </w:rPr>
           </w:pPr>
-          <w:hyperlink w:anchor="_Toc197721826" w:history="1">
+          <w:hyperlink w:anchor="_Toc197785086" w:history="1">
             <w:r>
               <w:rPr>
                 <w:rStyle w:val="Hyperlink"/>
@@ -1516,7 +1645,7 @@
                 <w:noProof/>
                 <w:webHidden/>
               </w:rPr>
-              <w:instrText xml:space="preserve"> PAGEREF _Toc197721826 \h </w:instrText>
+              <w:instrText xml:space="preserve"> PAGEREF _Toc197785086 \h </w:instrText>
             </w:r>
             <w:r>
               <w:rPr>
@@ -1536,7 +1665,7 @@
                 <w:noProof/>
                 <w:webHidden/>
               </w:rPr>
-              <w:t>16</w:t>
+              <w:t>19</w:t>
             </w:r>
             <w:r>
               <w:rPr>
@@ -1599,7 +1728,7 @@
           <w:color w:val="auto"/>
         </w:rPr>
       </w:pPr>
-      <w:bookmarkStart w:id="1" w:name="_Toc197721814"/>
+      <w:bookmarkStart w:id="1" w:name="_Toc197785073"/>
       <w:bookmarkEnd w:id="0"/>
       <w:r>
         <w:rPr>
@@ -1863,7 +1992,7 @@
         </w:rPr>
       </w:pPr>
       <w:bookmarkStart w:id="3" w:name="_Toc133774645"/>
-      <w:bookmarkStart w:id="4" w:name="_Toc197721815"/>
+      <w:bookmarkStart w:id="4" w:name="_Toc197785074"/>
       <w:r>
         <w:rPr>
           <w:b/>
@@ -1996,7 +2125,7 @@
           <w:lang w:val="en-US"/>
         </w:rPr>
       </w:pPr>
-      <w:bookmarkStart w:id="5" w:name="_Toc197721816"/>
+      <w:bookmarkStart w:id="5" w:name="_Toc197785075"/>
       <w:r>
         <w:rPr>
           <w:b/>
@@ -2020,13 +2149,7 @@
         <w:t>В данной главе рассматриваются предметная область аналитики финансовых данных и терминология, основные инструменты для анализа данных</w:t>
       </w:r>
       <w:r>
-        <w:t xml:space="preserve">, описываются существующие библиотеки с </w:t>
-      </w:r>
-      <w:r>
-        <w:t>инструмент</w:t>
-      </w:r>
-      <w:r>
-        <w:t>ами анализа финансовых данных.</w:t>
+        <w:t>, описываются существующие библиотеки с инструментами анализа финансовых данных.</w:t>
       </w:r>
     </w:p>
     <w:p>
@@ -2047,7 +2170,7 @@
           <w:lang w:val="en-US"/>
         </w:rPr>
       </w:pPr>
-      <w:bookmarkStart w:id="6" w:name="_Toc197721817"/>
+      <w:bookmarkStart w:id="6" w:name="_Toc197785076"/>
       <w:r>
         <w:rPr>
           <w:b/>
@@ -2178,7 +2301,7 @@
           <w:szCs w:val="32"/>
         </w:rPr>
       </w:pPr>
-      <w:bookmarkStart w:id="7" w:name="_Toc197721818"/>
+      <w:bookmarkStart w:id="7" w:name="_Toc197785077"/>
       <w:r>
         <w:rPr>
           <w:b/>
@@ -2660,7 +2783,7 @@
           <w:szCs w:val="32"/>
         </w:rPr>
       </w:pPr>
-      <w:bookmarkStart w:id="8" w:name="_Toc197721819"/>
+      <w:bookmarkStart w:id="8" w:name="_Toc197785078"/>
       <w:r>
         <w:rPr>
           <w:b/>
@@ -3129,14 +3252,12 @@
       <w:r>
         <w:t xml:space="preserve"> в трейдинговой платформе </w:t>
       </w:r>
-      <w:proofErr w:type="spellStart"/>
       <w:r>
         <w:rPr>
           <w:lang w:val="en-US"/>
         </w:rPr>
         <w:t>TradingView</w:t>
       </w:r>
-      <w:proofErr w:type="spellEnd"/>
       <w:r>
         <w:t xml:space="preserve"> [4]</w:t>
       </w:r>
@@ -3150,10 +3271,7 @@
         <w:t xml:space="preserve">: </w:t>
       </w:r>
       <w:r>
-        <w:t>прямоугольник, ломанная линия, кривая, коррекция по Фибоначчи, клин по Фибоначчи</w:t>
-      </w:r>
-      <w:r>
-        <w:t>)</w:t>
+        <w:t>прямоугольник, ломанная линия, кривая, коррекция по Фибоначчи, клин по Фибоначчи)</w:t>
       </w:r>
       <w:r>
         <w:t>:</w:t>
@@ -3288,9 +3406,6 @@
         <w:spacing w:line="360" w:lineRule="auto"/>
         <w:ind w:firstLine="720"/>
         <w:jc w:val="both"/>
-        <w:rPr>
-          <w:lang w:val="en-US"/>
-        </w:rPr>
       </w:pPr>
       <w:r>
         <w:t>Данные инструменты позволяют редактировать свой стиль, местоположение точек на графике, форму и другие параметры при их наличии.</w:t>
@@ -3313,7 +3428,7 @@
           <w:szCs w:val="32"/>
         </w:rPr>
       </w:pPr>
-      <w:bookmarkStart w:id="9" w:name="_Toc197721820"/>
+      <w:bookmarkStart w:id="9" w:name="_Toc197785079"/>
       <w:r>
         <w:rPr>
           <w:b/>
@@ -3394,21 +3509,7 @@
           <w:szCs w:val="28"/>
         </w:rPr>
         <w:lastRenderedPageBreak/>
-        <w:t>контрактов) информации об открытом интересе, целью которого является прогнозирование направления финансового рынка</w:t>
-      </w:r>
-      <w:r>
-        <w:rPr>
-          <w:sz w:val="28"/>
-          <w:szCs w:val="28"/>
-        </w:rPr>
-        <w:t xml:space="preserve"> [4]</w:t>
-      </w:r>
-      <w:r>
-        <w:rPr>
-          <w:sz w:val="28"/>
-          <w:szCs w:val="28"/>
-        </w:rPr>
-        <w:t>.</w:t>
+        <w:t>контрактов) информации об открытом интересе, целью которого является прогнозирование направления финансового рынка [4].</w:t>
       </w:r>
     </w:p>
     <w:p>
@@ -3527,7 +3628,7 @@
           <w14:ligatures w14:val="standardContextual"/>
         </w:rPr>
         <w:drawing>
-          <wp:inline distT="0" distB="0" distL="0" distR="0" wp14:anchorId="40F8BFD1" wp14:editId="5A7D3DC3">
+          <wp:inline distT="0" distB="0" distL="0" distR="0" wp14:anchorId="40F8BFD1" wp14:editId="28F59245">
             <wp:extent cx="4504690" cy="4004987"/>
             <wp:effectExtent l="0" t="0" r="3810" b="0"/>
             <wp:docPr id="2058831478" name="Picture 1"/>
@@ -3641,21 +3742,7 @@
           <w:sz w:val="28"/>
           <w:szCs w:val="28"/>
         </w:rPr>
-        <w:t>Существует два основных типа технических индикаторов</w:t>
-      </w:r>
-      <w:r>
-        <w:rPr>
-          <w:sz w:val="28"/>
-          <w:szCs w:val="28"/>
-        </w:rPr>
-        <w:t xml:space="preserve"> [5</w:t>
-      </w:r>
-      <w:r>
-        <w:rPr>
-          <w:sz w:val="28"/>
-          <w:szCs w:val="28"/>
-        </w:rPr>
-        <w:t>]:</w:t>
+        <w:t>Существует два основных типа технических индикаторов [5]:</w:t>
       </w:r>
     </w:p>
     <w:p>
@@ -3687,15 +3774,7 @@
           <w:szCs w:val="28"/>
           <w:lang w:bidi="en-US"/>
         </w:rPr>
-        <w:t>ндикаторы</w:t>
-      </w:r>
-      <w:r>
-        <w:rPr>
-          <w:sz w:val="28"/>
-          <w:szCs w:val="28"/>
-          <w:lang w:bidi="en-US"/>
-        </w:rPr>
-        <w:t xml:space="preserve"> </w:t>
+        <w:t xml:space="preserve">ндикаторы </w:t>
       </w:r>
       <w:r>
         <w:rPr>
@@ -3791,7 +3870,14 @@
           <w:szCs w:val="28"/>
           <w:lang w:bidi="en-US"/>
         </w:rPr>
-        <w:t xml:space="preserve"> (</w:t>
+        <w:t xml:space="preserve"> (RSI от англ. relative strength index </w:t>
+      </w:r>
+      <w:r>
+        <w:rPr>
+          <w:sz w:val="28"/>
+          <w:szCs w:val="28"/>
+        </w:rPr>
+        <w:t>—</w:t>
       </w:r>
       <w:r>
         <w:rPr>
@@ -3799,7 +3885,7 @@
           <w:szCs w:val="28"/>
           <w:lang w:bidi="en-US"/>
         </w:rPr>
-        <w:t>RSI от англ. relative strength index</w:t>
+        <w:t xml:space="preserve"> </w:t>
       </w:r>
       <w:r>
         <w:rPr>
@@ -3807,14 +3893,7 @@
           <w:szCs w:val="28"/>
           <w:lang w:bidi="en-US"/>
         </w:rPr>
-        <w:t xml:space="preserve"> </w:t>
-      </w:r>
-      <w:r>
-        <w:rPr>
-          <w:sz w:val="28"/>
-          <w:szCs w:val="28"/>
-        </w:rPr>
-        <w:t>—</w:t>
+        <w:t>и</w:t>
       </w:r>
       <w:r>
         <w:rPr>
@@ -3822,39 +3901,7 @@
           <w:szCs w:val="28"/>
           <w:lang w:bidi="en-US"/>
         </w:rPr>
-        <w:t xml:space="preserve"> </w:t>
-      </w:r>
-      <w:r>
-        <w:rPr>
-          <w:sz w:val="28"/>
-          <w:szCs w:val="28"/>
-          <w:lang w:bidi="en-US"/>
-        </w:rPr>
-        <w:t>и</w:t>
-      </w:r>
-      <w:r>
-        <w:rPr>
-          <w:sz w:val="28"/>
-          <w:szCs w:val="28"/>
-          <w:lang w:bidi="en-US"/>
-        </w:rPr>
-        <w:t>ндекс относительной силы</w:t>
-      </w:r>
-      <w:r>
-        <w:rPr>
-          <w:sz w:val="28"/>
-          <w:szCs w:val="28"/>
-          <w:lang w:bidi="en-US"/>
-        </w:rPr>
-        <w:t>)</w:t>
-      </w:r>
-      <w:r>
-        <w:rPr>
-          <w:sz w:val="28"/>
-          <w:szCs w:val="28"/>
-          <w:lang w:bidi="en-US"/>
-        </w:rPr>
-        <w:t>.</w:t>
+        <w:t>ндекс относительной силы).</w:t>
       </w:r>
     </w:p>
     <w:p>
@@ -3931,6 +3978,22 @@
           <w:szCs w:val="28"/>
           <w:lang w:bidi="en-US"/>
         </w:rPr>
+        <w:t xml:space="preserve"> (</w:t>
+      </w:r>
+      <w:r>
+        <w:rPr>
+          <w:sz w:val="28"/>
+          <w:szCs w:val="28"/>
+          <w:lang w:val="en-US" w:bidi="en-US"/>
+        </w:rPr>
+        <w:t>MACD</w:t>
+      </w:r>
+      <w:r>
+        <w:rPr>
+          <w:sz w:val="28"/>
+          <w:szCs w:val="28"/>
+          <w:lang w:bidi="en-US"/>
+        </w:rPr>
         <w:t xml:space="preserve"> </w:t>
       </w:r>
       <w:r>
@@ -3939,7 +4002,31 @@
           <w:szCs w:val="28"/>
           <w:lang w:bidi="en-US"/>
         </w:rPr>
-        <w:t>(</w:t>
+        <w:t>от</w:t>
+      </w:r>
+      <w:r>
+        <w:rPr>
+          <w:sz w:val="28"/>
+          <w:szCs w:val="28"/>
+          <w:lang w:bidi="en-US"/>
+        </w:rPr>
+        <w:t xml:space="preserve"> </w:t>
+      </w:r>
+      <w:r>
+        <w:rPr>
+          <w:sz w:val="28"/>
+          <w:szCs w:val="28"/>
+          <w:lang w:bidi="en-US"/>
+        </w:rPr>
+        <w:t>англ</w:t>
+      </w:r>
+      <w:r>
+        <w:rPr>
+          <w:sz w:val="28"/>
+          <w:szCs w:val="28"/>
+          <w:lang w:bidi="en-US"/>
+        </w:rPr>
+        <w:t xml:space="preserve">. </w:t>
       </w:r>
       <w:r>
         <w:rPr>
@@ -3947,7 +4034,15 @@
           <w:szCs w:val="28"/>
           <w:lang w:val="en-US" w:bidi="en-US"/>
         </w:rPr>
-        <w:t>MACD</w:t>
+        <w:t>m</w:t>
+      </w:r>
+      <w:r>
+        <w:rPr>
+          <w:sz w:val="28"/>
+          <w:szCs w:val="28"/>
+          <w:lang w:val="en-US" w:bidi="en-US"/>
+        </w:rPr>
+        <w:t>oving</w:t>
       </w:r>
       <w:r>
         <w:rPr>
@@ -3961,9 +4056,41 @@
         <w:rPr>
           <w:sz w:val="28"/>
           <w:szCs w:val="28"/>
+          <w:lang w:val="en-US" w:bidi="en-US"/>
+        </w:rPr>
+        <w:t>a</w:t>
+      </w:r>
+      <w:r>
+        <w:rPr>
+          <w:sz w:val="28"/>
+          <w:szCs w:val="28"/>
+          <w:lang w:val="en-US" w:bidi="en-US"/>
+        </w:rPr>
+        <w:t>verage</w:t>
+      </w:r>
+      <w:r>
+        <w:rPr>
+          <w:sz w:val="28"/>
+          <w:szCs w:val="28"/>
           <w:lang w:bidi="en-US"/>
         </w:rPr>
-        <w:t>от</w:t>
+        <w:t xml:space="preserve"> </w:t>
+      </w:r>
+      <w:r>
+        <w:rPr>
+          <w:sz w:val="28"/>
+          <w:szCs w:val="28"/>
+          <w:lang w:val="en-US" w:bidi="en-US"/>
+        </w:rPr>
+        <w:t>c</w:t>
+      </w:r>
+      <w:r>
+        <w:rPr>
+          <w:sz w:val="28"/>
+          <w:szCs w:val="28"/>
+          <w:lang w:val="en-US" w:bidi="en-US"/>
+        </w:rPr>
+        <w:t>onvergence</w:t>
       </w:r>
       <w:r>
         <w:rPr>
@@ -3977,127 +4104,32 @@
         <w:rPr>
           <w:sz w:val="28"/>
           <w:szCs w:val="28"/>
+          <w:lang w:val="en-US" w:bidi="en-US"/>
+        </w:rPr>
+        <w:t>d</w:t>
+      </w:r>
+      <w:r>
+        <w:rPr>
+          <w:sz w:val="28"/>
+          <w:szCs w:val="28"/>
+          <w:lang w:val="en-US" w:bidi="en-US"/>
+        </w:rPr>
+        <w:t>ivergence</w:t>
+      </w:r>
+      <w:r>
+        <w:rPr>
+          <w:sz w:val="28"/>
+          <w:szCs w:val="28"/>
           <w:lang w:bidi="en-US"/>
         </w:rPr>
-        <w:t>англ</w:t>
-      </w:r>
-      <w:r>
-        <w:rPr>
-          <w:sz w:val="28"/>
-          <w:szCs w:val="28"/>
-          <w:lang w:bidi="en-US"/>
-        </w:rPr>
-        <w:t xml:space="preserve">. </w:t>
-      </w:r>
-      <w:r>
-        <w:rPr>
-          <w:sz w:val="28"/>
-          <w:szCs w:val="28"/>
-          <w:lang w:val="en-US" w:bidi="en-US"/>
-        </w:rPr>
-        <w:t>m</w:t>
-      </w:r>
-      <w:r>
-        <w:rPr>
-          <w:sz w:val="28"/>
-          <w:szCs w:val="28"/>
-          <w:lang w:val="en-US" w:bidi="en-US"/>
-        </w:rPr>
-        <w:t>oving</w:t>
-      </w:r>
-      <w:r>
-        <w:rPr>
-          <w:sz w:val="28"/>
-          <w:szCs w:val="28"/>
-          <w:lang w:bidi="en-US"/>
-        </w:rPr>
         <w:t xml:space="preserve"> </w:t>
       </w:r>
       <w:r>
         <w:rPr>
           <w:sz w:val="28"/>
           <w:szCs w:val="28"/>
-          <w:lang w:val="en-US" w:bidi="en-US"/>
-        </w:rPr>
-        <w:t>a</w:t>
-      </w:r>
-      <w:r>
-        <w:rPr>
-          <w:sz w:val="28"/>
-          <w:szCs w:val="28"/>
-          <w:lang w:val="en-US" w:bidi="en-US"/>
-        </w:rPr>
-        <w:t>verage</w:t>
-      </w:r>
-      <w:r>
-        <w:rPr>
-          <w:sz w:val="28"/>
-          <w:szCs w:val="28"/>
-          <w:lang w:bidi="en-US"/>
-        </w:rPr>
-        <w:t xml:space="preserve"> </w:t>
-      </w:r>
-      <w:r>
-        <w:rPr>
-          <w:sz w:val="28"/>
-          <w:szCs w:val="28"/>
-          <w:lang w:val="en-US" w:bidi="en-US"/>
-        </w:rPr>
-        <w:t>c</w:t>
-      </w:r>
-      <w:r>
-        <w:rPr>
-          <w:sz w:val="28"/>
-          <w:szCs w:val="28"/>
-          <w:lang w:val="en-US" w:bidi="en-US"/>
-        </w:rPr>
-        <w:t>onvergence</w:t>
-      </w:r>
-      <w:r>
-        <w:rPr>
-          <w:sz w:val="28"/>
-          <w:szCs w:val="28"/>
-          <w:lang w:bidi="en-US"/>
-        </w:rPr>
-        <w:t xml:space="preserve"> </w:t>
-      </w:r>
-      <w:r>
-        <w:rPr>
-          <w:sz w:val="28"/>
-          <w:szCs w:val="28"/>
-          <w:lang w:val="en-US" w:bidi="en-US"/>
-        </w:rPr>
-        <w:t>d</w:t>
-      </w:r>
-      <w:r>
-        <w:rPr>
-          <w:sz w:val="28"/>
-          <w:szCs w:val="28"/>
-          <w:lang w:val="en-US" w:bidi="en-US"/>
-        </w:rPr>
-        <w:t>ivergence</w:t>
-      </w:r>
-      <w:r>
-        <w:rPr>
-          <w:sz w:val="28"/>
-          <w:szCs w:val="28"/>
-          <w:lang w:bidi="en-US"/>
-        </w:rPr>
-        <w:t xml:space="preserve"> </w:t>
-      </w:r>
-      <w:r>
-        <w:rPr>
-          <w:sz w:val="28"/>
-          <w:szCs w:val="28"/>
-        </w:rPr>
-        <w:t>—</w:t>
-      </w:r>
-      <w:r>
-        <w:rPr>
-          <w:sz w:val="28"/>
-          <w:szCs w:val="28"/>
-        </w:rPr>
-        <w:t xml:space="preserve"> </w:t>
+        </w:rPr>
+        <w:t xml:space="preserve">— </w:t>
       </w:r>
       <w:r>
         <w:rPr>
@@ -4273,15 +4305,7 @@
           <w:szCs w:val="28"/>
           <w:lang w:val="en-US" w:bidi="en-US"/>
         </w:rPr>
-        <w:t>.</w:t>
-      </w:r>
-      <w:r>
-        <w:rPr>
-          <w:sz w:val="28"/>
-          <w:szCs w:val="28"/>
-          <w:lang w:val="en-US" w:bidi="en-US"/>
-        </w:rPr>
-        <w:t xml:space="preserve"> </w:t>
+        <w:t xml:space="preserve">. </w:t>
       </w:r>
     </w:p>
     <w:p>
@@ -4425,7 +4449,7 @@
           <w:szCs w:val="32"/>
         </w:rPr>
       </w:pPr>
-      <w:bookmarkStart w:id="10" w:name="_Toc197721821"/>
+      <w:bookmarkStart w:id="10" w:name="_Toc197785080"/>
       <w:r>
         <w:rPr>
           <w:b/>
@@ -5176,7 +5200,7 @@
           <w:szCs w:val="32"/>
         </w:rPr>
       </w:pPr>
-      <w:bookmarkStart w:id="11" w:name="_Toc197721822"/>
+      <w:bookmarkStart w:id="11" w:name="_Toc197785081"/>
       <w:r>
         <w:rPr>
           <w:b/>
@@ -5193,11 +5217,12 @@
       <w:pPr>
         <w:pStyle w:val="a"/>
         <w:spacing w:line="360" w:lineRule="auto"/>
-        <w:jc w:val="left"/>
-        <w:rPr>
-          <w:lang w:val="en-US"/>
-        </w:rPr>
-      </w:pPr>
+        <w:ind w:firstLine="720"/>
+        <w:jc w:val="both"/>
+      </w:pPr>
+      <w:r>
+        <w:t xml:space="preserve">В данной главе </w:t>
+      </w:r>
       <w:r>
         <w:t>описываются существующие библиотеки с инструментами анализа финансовых данных.</w:t>
       </w:r>
@@ -5206,41 +5231,353 @@
       <w:pPr>
         <w:pStyle w:val="a"/>
         <w:spacing w:line="360" w:lineRule="auto"/>
+        <w:ind w:firstLine="720"/>
         <w:jc w:val="left"/>
-        <w:rPr>
+      </w:pPr>
+      <w:r>
+        <w:t>В результате исследования были выделены несколько библиотек</w:t>
+      </w:r>
+      <w:r>
+        <w:t>:</w:t>
+      </w:r>
+    </w:p>
+    <w:p>
+      <w:pPr>
+        <w:pStyle w:val="a"/>
+        <w:numPr>
+          <w:ilvl w:val="0"/>
+          <w:numId w:val="61"/>
+        </w:numPr>
+        <w:spacing w:line="360" w:lineRule="auto"/>
+        <w:jc w:val="left"/>
+        <w:rPr>
+          <w:rStyle w:val="fadeinm1hgl8"/>
           <w:lang w:val="en-US"/>
         </w:rPr>
       </w:pPr>
-      <w:r>
-        <w:rPr>
+      <w:proofErr w:type="spellStart"/>
+      <w:r>
+        <w:rPr>
+          <w:rStyle w:val="fadeinm1hgl8"/>
+        </w:rPr>
+        <w:t>Lightweight</w:t>
+      </w:r>
+      <w:proofErr w:type="spellEnd"/>
+      <w:r>
+        <w:rPr>
+          <w:rStyle w:val="fadeinm1hgl8"/>
+        </w:rPr>
+        <w:t xml:space="preserve"> </w:t>
+      </w:r>
+      <w:proofErr w:type="spellStart"/>
+      <w:r>
+        <w:rPr>
+          <w:rStyle w:val="fadeinm1hgl8"/>
+        </w:rPr>
+        <w:t>Charts</w:t>
+      </w:r>
+      <w:proofErr w:type="spellEnd"/>
+      <w:r>
+        <w:rPr>
+          <w:rStyle w:val="fadeinm1hgl8"/>
           <w:lang w:val="en-US"/>
         </w:rPr>
-        <w:t>https://github.com/wilsonfreitas/awesome-quant?tab=readme-ov-file</w:t>
+        <w:t xml:space="preserve"> [7]</w:t>
       </w:r>
     </w:p>
     <w:p>
       <w:pPr>
         <w:pStyle w:val="a"/>
         <w:spacing w:line="360" w:lineRule="auto"/>
+        <w:ind w:left="720" w:firstLine="360"/>
+        <w:jc w:val="both"/>
+        <w:rPr>
+          <w:rStyle w:val="fadeinm1hgl8"/>
+        </w:rPr>
+      </w:pPr>
+      <w:r>
+        <w:rPr>
+          <w:rStyle w:val="fadeinm1hgl8"/>
+        </w:rPr>
+        <w:t xml:space="preserve">Библиотека от компании </w:t>
+      </w:r>
+      <w:r>
+        <w:rPr>
+          <w:rStyle w:val="fadeinm1hgl8"/>
+          <w:lang w:val="en-US"/>
+        </w:rPr>
+        <w:t>TradingView</w:t>
+      </w:r>
+      <w:r>
+        <w:rPr>
+          <w:rStyle w:val="fadeinm1hgl8"/>
+        </w:rPr>
+        <w:t xml:space="preserve">, </w:t>
+      </w:r>
+      <w:r>
+        <w:rPr>
+          <w:rStyle w:val="fadeinm1hgl8"/>
+        </w:rPr>
+        <w:t xml:space="preserve">предоставляющая </w:t>
+      </w:r>
+      <w:r>
+        <w:rPr>
+          <w:rStyle w:val="fadeinm1hgl8"/>
+          <w:lang w:val="en-US"/>
+        </w:rPr>
+        <w:t>API</w:t>
+      </w:r>
+      <w:r>
+        <w:rPr>
+          <w:rStyle w:val="fadeinm1hgl8"/>
+        </w:rPr>
+        <w:t xml:space="preserve"> </w:t>
+      </w:r>
+      <w:r>
+        <w:rPr>
+          <w:rStyle w:val="fadeinm1hgl8"/>
+        </w:rPr>
+        <w:t>для создания графиков и добавления на сторонних данных для заполнения. Библиотека реализована на языках</w:t>
+      </w:r>
+      <w:r>
+        <w:rPr>
+          <w:rStyle w:val="fadeinm1hgl8"/>
+        </w:rPr>
+        <w:t xml:space="preserve"> </w:t>
+      </w:r>
+      <w:r>
+        <w:rPr>
+          <w:rStyle w:val="fadeinm1hgl8"/>
+          <w:lang w:val="en-US"/>
+        </w:rPr>
+        <w:t>Typescript</w:t>
+      </w:r>
+      <w:r>
+        <w:rPr>
+          <w:rStyle w:val="fadeinm1hgl8"/>
+        </w:rPr>
+        <w:t xml:space="preserve">. Имеет открытый исходный код и распространяется по лицензии </w:t>
+      </w:r>
+      <w:r>
+        <w:rPr>
+          <w:rStyle w:val="fadeinm1hgl8"/>
+          <w:lang w:val="en-US"/>
+        </w:rPr>
+        <w:t>Apache</w:t>
+      </w:r>
+      <w:r>
+        <w:rPr>
+          <w:rStyle w:val="fadeinm1hgl8"/>
+        </w:rPr>
+        <w:t xml:space="preserve"> 2.0</w:t>
+      </w:r>
+      <w:r>
+        <w:rPr>
+          <w:rStyle w:val="fadeinm1hgl8"/>
+        </w:rPr>
+        <w:t xml:space="preserve">, что позволяет использовать </w:t>
+      </w:r>
+      <w:proofErr w:type="spellStart"/>
+      <w:r>
+        <w:rPr>
+          <w:rStyle w:val="fadeinm1hgl8"/>
+        </w:rPr>
+        <w:t>ее</w:t>
+      </w:r>
+      <w:proofErr w:type="spellEnd"/>
+      <w:r>
+        <w:rPr>
+          <w:rStyle w:val="fadeinm1hgl8"/>
+        </w:rPr>
+        <w:t xml:space="preserve"> в любой сфере при условии упоминания </w:t>
+      </w:r>
+      <w:proofErr w:type="spellStart"/>
+      <w:r>
+        <w:rPr>
+          <w:rStyle w:val="fadeinm1hgl8"/>
+        </w:rPr>
+        <w:t>ее</w:t>
+      </w:r>
+      <w:proofErr w:type="spellEnd"/>
+      <w:r>
+        <w:rPr>
+          <w:rStyle w:val="fadeinm1hgl8"/>
+        </w:rPr>
+        <w:t xml:space="preserve"> происхождения. Данная библиотека не предоставляет инструментов анализа, однако может послужить основной для создания подобных инструментов.</w:t>
+      </w:r>
+    </w:p>
+    <w:p>
+      <w:pPr>
+        <w:pStyle w:val="a"/>
+        <w:numPr>
+          <w:ilvl w:val="0"/>
+          <w:numId w:val="61"/>
+        </w:numPr>
+        <w:spacing w:line="360" w:lineRule="auto"/>
         <w:jc w:val="left"/>
         <w:rPr>
           <w:lang w:val="en-US"/>
         </w:rPr>
       </w:pPr>
-      <w:hyperlink r:id="rId12" w:history="1">
-        <w:r>
-          <w:rPr>
-            <w:rStyle w:val="Hyperlink"/>
-            <w:lang w:val="en-US"/>
-          </w:rPr>
-          <w:t>https://github.com/TA-Lib/ta-lib</w:t>
-        </w:r>
-      </w:hyperlink>
+      <w:r>
+        <w:rPr>
+          <w:lang w:val="en-US"/>
+        </w:rPr>
+        <w:t>Plotty</w:t>
+      </w:r>
+      <w:r>
+        <w:rPr>
+          <w:lang w:val="en-US"/>
+        </w:rPr>
+        <w:t xml:space="preserve"> [8]</w:t>
+      </w:r>
     </w:p>
     <w:p>
       <w:pPr>
         <w:pStyle w:val="a"/>
         <w:spacing w:line="360" w:lineRule="auto"/>
+        <w:ind w:left="720" w:firstLine="360"/>
+        <w:jc w:val="both"/>
+      </w:pPr>
+      <w:r>
+        <w:t xml:space="preserve">Данная библиотека имеет сразу на нескольких языках программирования: </w:t>
+      </w:r>
+      <w:r>
+        <w:rPr>
+          <w:lang w:val="en-US"/>
+        </w:rPr>
+        <w:t>Python</w:t>
+      </w:r>
+      <w:r>
+        <w:t xml:space="preserve">, </w:t>
+      </w:r>
+      <w:r>
+        <w:rPr>
+          <w:lang w:val="en-US"/>
+        </w:rPr>
+        <w:t>R</w:t>
+      </w:r>
+      <w:r>
+        <w:t xml:space="preserve">, </w:t>
+      </w:r>
+      <w:r>
+        <w:rPr>
+          <w:lang w:val="en-US"/>
+        </w:rPr>
+        <w:t>JavaScript</w:t>
+      </w:r>
+      <w:r>
+        <w:t xml:space="preserve">, </w:t>
+      </w:r>
+      <w:r>
+        <w:rPr>
+          <w:lang w:val="en-US"/>
+        </w:rPr>
+        <w:t>Julia</w:t>
+      </w:r>
+      <w:r>
+        <w:t xml:space="preserve">, </w:t>
+      </w:r>
+      <w:r>
+        <w:rPr>
+          <w:lang w:val="en-US"/>
+        </w:rPr>
+        <w:t>MATLAB</w:t>
+      </w:r>
+      <w:r>
+        <w:t xml:space="preserve">. </w:t>
+      </w:r>
+      <w:r>
+        <w:rPr>
+          <w:lang w:val="en-US"/>
+        </w:rPr>
+        <w:t>Plotty</w:t>
+      </w:r>
+      <w:r>
+        <w:t xml:space="preserve"> </w:t>
+      </w:r>
+      <w:r>
+        <w:t>имеет широкий функционал и поддерживает отрисовку финансовых графиков, нескольких видов японских свечей</w:t>
+      </w:r>
+      <w:r>
+        <w:t xml:space="preserve">, диаграмм, некоторых специфических индикаторов, Библиотека распространяется по лицензии </w:t>
+      </w:r>
+      <w:r>
+        <w:rPr>
+          <w:lang w:val="en-US"/>
+        </w:rPr>
+        <w:t>MIT</w:t>
+      </w:r>
+      <w:r>
+        <w:t xml:space="preserve">, </w:t>
+      </w:r>
+      <w:r>
+        <w:t xml:space="preserve">что позволяет свободно </w:t>
+      </w:r>
+      <w:proofErr w:type="spellStart"/>
+      <w:r>
+        <w:t>ее</w:t>
+      </w:r>
+      <w:proofErr w:type="spellEnd"/>
+      <w:r>
+        <w:t xml:space="preserve"> свободно модифицировать и </w:t>
+      </w:r>
+      <w:proofErr w:type="spellStart"/>
+      <w:r>
+        <w:t>переиспользовать</w:t>
+      </w:r>
+      <w:proofErr w:type="spellEnd"/>
+      <w:r>
+        <w:t xml:space="preserve"> в любых приложениях. К недостаткам библиотеки можно отнести недостаточную стилизируемость графика, отсутствие </w:t>
+      </w:r>
+      <w:r>
+        <w:rPr>
+          <w:lang w:val="en-US"/>
+        </w:rPr>
+        <w:t>API</w:t>
+      </w:r>
+      <w:r>
+        <w:t xml:space="preserve"> </w:t>
+      </w:r>
+      <w:r>
+        <w:t>для рисования на некоторых частях графика, таких как оси абсцисс и ординат, язык библиотеки –</w:t>
+      </w:r>
+      <w:r>
+        <w:t xml:space="preserve"> </w:t>
+      </w:r>
+      <w:r>
+        <w:rPr>
+          <w:lang w:val="en-US"/>
+        </w:rPr>
+        <w:t>JavaScript</w:t>
+      </w:r>
+      <w:r>
+        <w:t xml:space="preserve">, </w:t>
+      </w:r>
+      <w:r>
+        <w:t xml:space="preserve">который более нестабилен в сравнении с </w:t>
+      </w:r>
+      <w:r>
+        <w:rPr>
+          <w:lang w:val="en-US"/>
+        </w:rPr>
+        <w:t>TypeScript</w:t>
+      </w:r>
+      <w:r>
+        <w:t xml:space="preserve"> </w:t>
+      </w:r>
+      <w:r>
+        <w:t>и хуже зарекомендовал себя в больших проектах.</w:t>
+      </w:r>
+    </w:p>
+    <w:p>
+      <w:pPr>
+        <w:pStyle w:val="a"/>
+        <w:numPr>
+          <w:ilvl w:val="0"/>
+          <w:numId w:val="61"/>
+        </w:numPr>
+        <w:spacing w:line="360" w:lineRule="auto"/>
         <w:jc w:val="left"/>
         <w:rPr>
           <w:lang w:val="en-US"/>
@@ -5250,7 +5587,625 @@
         <w:rPr>
           <w:lang w:val="en-US"/>
         </w:rPr>
-        <w:t>https://github.com/TulipCharts/tulipindicators</w:t>
+        <w:t>G</w:t>
+      </w:r>
+      <w:r>
+        <w:rPr>
+          <w:lang w:val="en-US"/>
+        </w:rPr>
+        <w:t>o-chart</w:t>
+      </w:r>
+      <w:r>
+        <w:rPr>
+          <w:lang w:val="en-US"/>
+        </w:rPr>
+        <w:t xml:space="preserve"> [9]</w:t>
+      </w:r>
+    </w:p>
+    <w:p>
+      <w:pPr>
+        <w:pStyle w:val="a"/>
+        <w:spacing w:line="360" w:lineRule="auto"/>
+        <w:ind w:left="720" w:firstLine="360"/>
+        <w:jc w:val="left"/>
+        <w:rPr>
+          <w:lang w:val="en-US"/>
+        </w:rPr>
+      </w:pPr>
+      <w:r>
+        <w:lastRenderedPageBreak/>
+        <w:t xml:space="preserve">Библиотека </w:t>
+      </w:r>
+      <w:r>
+        <w:rPr>
+          <w:lang w:val="en-US"/>
+        </w:rPr>
+        <w:t>Go</w:t>
+      </w:r>
+      <w:r>
+        <w:t>-</w:t>
+      </w:r>
+      <w:r>
+        <w:rPr>
+          <w:lang w:val="en-US"/>
+        </w:rPr>
+        <w:t>Chart</w:t>
+      </w:r>
+      <w:r>
+        <w:t xml:space="preserve"> </w:t>
+      </w:r>
+      <w:r>
+        <w:t xml:space="preserve">реализована на языке </w:t>
+      </w:r>
+      <w:r>
+        <w:rPr>
+          <w:lang w:val="en-US"/>
+        </w:rPr>
+        <w:t>Go</w:t>
+      </w:r>
+      <w:r>
+        <w:t xml:space="preserve"> </w:t>
+      </w:r>
+      <w:r>
+        <w:t xml:space="preserve">и предоставляет </w:t>
+      </w:r>
+      <w:r>
+        <w:rPr>
+          <w:lang w:val="en-US"/>
+        </w:rPr>
+        <w:t>API</w:t>
+      </w:r>
+      <w:r>
+        <w:t xml:space="preserve"> д</w:t>
+      </w:r>
+      <w:r>
+        <w:t xml:space="preserve">ля рисования графиков и некоторых графических примитивов. Результат рисования сохраняется в формате </w:t>
+      </w:r>
+      <w:r>
+        <w:rPr>
+          <w:lang w:val="en-US"/>
+        </w:rPr>
+        <w:t>SVG</w:t>
+      </w:r>
+      <w:r>
+        <w:t xml:space="preserve">, </w:t>
+      </w:r>
+      <w:r>
+        <w:t xml:space="preserve">что является неоптимальным в ситуации постоянного обновления графика. Более того, библиотека не поддерживается с 2024 года, что крайне снижает </w:t>
+      </w:r>
+      <w:proofErr w:type="spellStart"/>
+      <w:r>
+        <w:t>ее</w:t>
+      </w:r>
+      <w:proofErr w:type="spellEnd"/>
+      <w:r>
+        <w:t xml:space="preserve"> стабильность в будущем. Как и библиотека </w:t>
+      </w:r>
+      <w:r>
+        <w:rPr>
+          <w:lang w:val="en-US"/>
+        </w:rPr>
+        <w:t>Plotty</w:t>
+      </w:r>
+      <w:r>
+        <w:t xml:space="preserve">, </w:t>
+      </w:r>
+      <w:r>
+        <w:rPr>
+          <w:lang w:val="en-US"/>
+        </w:rPr>
+        <w:t>Go</w:t>
+      </w:r>
+      <w:r>
+        <w:t>-</w:t>
+      </w:r>
+      <w:r>
+        <w:rPr>
+          <w:lang w:val="en-US"/>
+        </w:rPr>
+        <w:t>Chart</w:t>
+      </w:r>
+      <w:r>
+        <w:t xml:space="preserve"> </w:t>
+      </w:r>
+      <w:r>
+        <w:t xml:space="preserve">распространяется по лицензии </w:t>
+      </w:r>
+      <w:r>
+        <w:rPr>
+          <w:lang w:val="en-US"/>
+        </w:rPr>
+        <w:t>MIT</w:t>
+      </w:r>
+      <w:r>
+        <w:t>.</w:t>
+      </w:r>
+    </w:p>
+    <w:p>
+      <w:pPr>
+        <w:pStyle w:val="a"/>
+        <w:numPr>
+          <w:ilvl w:val="0"/>
+          <w:numId w:val="61"/>
+        </w:numPr>
+        <w:spacing w:line="360" w:lineRule="auto"/>
+        <w:jc w:val="left"/>
+        <w:rPr>
+          <w:lang w:val="en-US"/>
+        </w:rPr>
+      </w:pPr>
+      <w:r>
+        <w:rPr>
+          <w:lang w:val="en-US"/>
+        </w:rPr>
+        <w:t>TA-Lib</w:t>
+      </w:r>
+      <w:r>
+        <w:t xml:space="preserve"> </w:t>
+      </w:r>
+      <w:r>
+        <w:rPr>
+          <w:lang w:val="en-US"/>
+        </w:rPr>
+        <w:t>[10]</w:t>
+      </w:r>
+    </w:p>
+    <w:p>
+      <w:pPr>
+        <w:pStyle w:val="a"/>
+        <w:spacing w:line="360" w:lineRule="auto"/>
+        <w:ind w:left="720" w:firstLine="360"/>
+        <w:jc w:val="both"/>
+      </w:pPr>
+      <w:r>
+        <w:rPr>
+          <w:lang w:val="en-US"/>
+        </w:rPr>
+        <w:t>TA</w:t>
+      </w:r>
+      <w:r>
+        <w:t>-</w:t>
+      </w:r>
+      <w:r>
+        <w:rPr>
+          <w:lang w:val="en-US"/>
+        </w:rPr>
+        <w:t>Lib</w:t>
+      </w:r>
+      <w:r>
+        <w:t xml:space="preserve"> </w:t>
+      </w:r>
+      <w:r>
+        <w:t xml:space="preserve">– библиотека для технического анализа без графического интерфейса, имплементированная на </w:t>
+      </w:r>
+      <w:r>
+        <w:rPr>
+          <w:lang w:val="en-US"/>
+        </w:rPr>
+        <w:t>C</w:t>
+      </w:r>
+      <w:r>
+        <w:t>++</w:t>
+      </w:r>
+      <w:r>
+        <w:t xml:space="preserve"> и </w:t>
+      </w:r>
+      <w:r>
+        <w:rPr>
+          <w:lang w:val="en-US"/>
+        </w:rPr>
+        <w:t>Python</w:t>
+      </w:r>
+      <w:r>
+        <w:t xml:space="preserve">. Она реализует более 200 функций расчёта различных индикаторов. Распространяется по лицензии </w:t>
+      </w:r>
+      <w:r>
+        <w:t>BSD</w:t>
+      </w:r>
+      <w:r>
+        <w:t>. К недостаткам библиотеки можно отнести необходимость интеграции с другим приложением, реализующим визуализацию. С точки зрения производительности лучше всего было бы реализовать такое приложение так же на С++</w:t>
+      </w:r>
+      <w:r>
+        <w:t xml:space="preserve">, </w:t>
+      </w:r>
+      <w:r>
+        <w:t>однако стоит сказать, что данная технология имеет высокий порог вхождения и время разработки на ней порой кратно выше, чем у других технологий.</w:t>
+      </w:r>
+    </w:p>
+    <w:p>
+      <w:pPr>
+        <w:pStyle w:val="a"/>
+        <w:numPr>
+          <w:ilvl w:val="1"/>
+          <w:numId w:val="50"/>
+        </w:numPr>
+        <w:spacing w:line="360" w:lineRule="auto"/>
+        <w:jc w:val="both"/>
+        <w:outlineLvl w:val="0"/>
+        <w:rPr>
+          <w:b/>
+          <w:bCs/>
+          <w:color w:val="000000" w:themeColor="text1"/>
+          <w:sz w:val="32"/>
+          <w:szCs w:val="32"/>
+        </w:rPr>
+      </w:pPr>
+      <w:bookmarkStart w:id="12" w:name="_Toc197785082"/>
+      <w:r>
+        <w:rPr>
+          <w:b/>
+          <w:bCs/>
+          <w:color w:val="000000" w:themeColor="text1"/>
+          <w:sz w:val="32"/>
+          <w:szCs w:val="32"/>
+        </w:rPr>
+        <w:t xml:space="preserve">Анализ технологий для </w:t>
+      </w:r>
+      <w:r>
+        <w:rPr>
+          <w:b/>
+          <w:bCs/>
+          <w:color w:val="000000" w:themeColor="text1"/>
+          <w:sz w:val="32"/>
+          <w:szCs w:val="32"/>
+        </w:rPr>
+        <w:t>разработки для создания библиотеки анализа финансовых данных</w:t>
+      </w:r>
+      <w:bookmarkEnd w:id="12"/>
+    </w:p>
+    <w:p>
+      <w:pPr>
+        <w:pStyle w:val="a"/>
+        <w:spacing w:line="360" w:lineRule="auto"/>
+        <w:ind w:firstLine="420"/>
+        <w:jc w:val="both"/>
+        <w:rPr>
+          <w:color w:val="000000" w:themeColor="text1"/>
+        </w:rPr>
+      </w:pPr>
+      <w:r>
+        <w:rPr>
+          <w:color w:val="000000" w:themeColor="text1"/>
+        </w:rPr>
+        <w:t>Для анализа финансовых данных необходимо выбрать такой набор технологий разработки, благодаря которому можно разработать кроссплатформенную, легко интегрируемую</w:t>
+      </w:r>
+      <w:r>
+        <w:rPr>
+          <w:color w:val="000000" w:themeColor="text1"/>
+        </w:rPr>
+        <w:t xml:space="preserve"> и современную библиотеку. При анализе существующих библиотек было выяснено, что одними из самых востребованных технологий сегодня являются веб-технологии. Использование веб-приложений не требует установки и доступно из любого современного браузера. К тому же, разработка, отладка и тестирование таких приложений выполняется быстрее и проще. Однако одним из главных существенных недостатков веб-технологий является их быстродействие, так </w:t>
+      </w:r>
+      <w:r>
+        <w:rPr>
+          <w:color w:val="000000" w:themeColor="text1"/>
+        </w:rPr>
+        <w:lastRenderedPageBreak/>
+        <w:t>как используемые тут языки – интерпретируемые. Очевидно, что они всегда будут уступать по быстродействию компилируемым языкам.</w:t>
+      </w:r>
+    </w:p>
+    <w:p>
+      <w:pPr>
+        <w:pStyle w:val="a"/>
+        <w:spacing w:line="360" w:lineRule="auto"/>
+        <w:ind w:firstLine="420"/>
+        <w:jc w:val="both"/>
+        <w:rPr>
+          <w:color w:val="000000" w:themeColor="text1"/>
+          <w:lang w:val="en-US"/>
+        </w:rPr>
+      </w:pPr>
+      <w:r>
+        <w:rPr>
+          <w:color w:val="000000" w:themeColor="text1"/>
+        </w:rPr>
+        <w:t>При исследовании</w:t>
+      </w:r>
+      <w:r>
+        <w:rPr>
+          <w:color w:val="000000" w:themeColor="text1"/>
+        </w:rPr>
+        <w:t xml:space="preserve"> </w:t>
+      </w:r>
+      <w:r>
+        <w:rPr>
+          <w:color w:val="000000" w:themeColor="text1"/>
+        </w:rPr>
+        <w:t>библиотек, описанных выше, было установлено, что практически ни одна из них не предоставляет реализованных инструментов рисования для выявления паттернов технического анализа, описанных в главе 1</w:t>
+      </w:r>
+      <w:r>
+        <w:rPr>
+          <w:color w:val="000000" w:themeColor="text1"/>
+        </w:rPr>
+        <w:t>.1.1.</w:t>
+      </w:r>
+      <w:r>
+        <w:rPr>
+          <w:color w:val="000000" w:themeColor="text1"/>
+        </w:rPr>
+        <w:t xml:space="preserve"> Поэтому было принято решение использовать библиотеку </w:t>
+      </w:r>
+      <w:r>
+        <w:rPr>
+          <w:color w:val="000000" w:themeColor="text1"/>
+          <w:lang w:val="en-US"/>
+        </w:rPr>
+        <w:t>Lightweight</w:t>
+      </w:r>
+      <w:r>
+        <w:rPr>
+          <w:color w:val="000000" w:themeColor="text1"/>
+        </w:rPr>
+        <w:t xml:space="preserve"> </w:t>
+      </w:r>
+      <w:r>
+        <w:rPr>
+          <w:color w:val="000000" w:themeColor="text1"/>
+          <w:lang w:val="en-US"/>
+        </w:rPr>
+        <w:t>Charts</w:t>
+      </w:r>
+      <w:r>
+        <w:rPr>
+          <w:color w:val="000000" w:themeColor="text1"/>
+        </w:rPr>
+        <w:t xml:space="preserve"> [7]</w:t>
+      </w:r>
+      <w:r>
+        <w:rPr>
+          <w:color w:val="000000" w:themeColor="text1"/>
+        </w:rPr>
+        <w:t xml:space="preserve"> для рендеринга графика актива и на </w:t>
+      </w:r>
+      <w:proofErr w:type="spellStart"/>
+      <w:r>
+        <w:rPr>
+          <w:color w:val="000000" w:themeColor="text1"/>
+        </w:rPr>
+        <w:t>ее</w:t>
+      </w:r>
+      <w:proofErr w:type="spellEnd"/>
+      <w:r>
+        <w:rPr>
+          <w:color w:val="000000" w:themeColor="text1"/>
+        </w:rPr>
+        <w:t xml:space="preserve"> базе реализовать основные инструменты рисования и некоторые технические индикаторы. Данная библиотека имеет гибкое </w:t>
+      </w:r>
+      <w:r>
+        <w:rPr>
+          <w:color w:val="000000" w:themeColor="text1"/>
+          <w:lang w:val="en-US"/>
+        </w:rPr>
+        <w:t>API</w:t>
+      </w:r>
+      <w:r>
+        <w:rPr>
+          <w:color w:val="000000" w:themeColor="text1"/>
+        </w:rPr>
+        <w:t xml:space="preserve">, визуально привлекательна, имеет вес всего 35 килобайт. Следствием такого выбора является использование веб-технологий, а именно языков </w:t>
+      </w:r>
+      <w:r>
+        <w:rPr>
+          <w:color w:val="000000" w:themeColor="text1"/>
+          <w:lang w:val="en-US"/>
+        </w:rPr>
+        <w:t>TypeScript</w:t>
+      </w:r>
+      <w:r>
+        <w:rPr>
+          <w:color w:val="000000" w:themeColor="text1"/>
+        </w:rPr>
+        <w:t xml:space="preserve"> </w:t>
+      </w:r>
+      <w:r>
+        <w:rPr>
+          <w:color w:val="000000" w:themeColor="text1"/>
+        </w:rPr>
+        <w:t xml:space="preserve">и технологии </w:t>
+      </w:r>
+      <w:r>
+        <w:rPr>
+          <w:color w:val="000000" w:themeColor="text1"/>
+          <w:lang w:val="en-US"/>
+        </w:rPr>
+        <w:t>Vue</w:t>
+      </w:r>
+      <w:r>
+        <w:rPr>
+          <w:color w:val="000000" w:themeColor="text1"/>
+        </w:rPr>
+        <w:t xml:space="preserve"> </w:t>
+      </w:r>
+      <w:r>
+        <w:rPr>
+          <w:color w:val="000000" w:themeColor="text1"/>
+        </w:rPr>
+        <w:t>для создания демонстрационного приложения.</w:t>
+      </w:r>
+      <w:r>
+        <w:rPr>
+          <w:color w:val="000000" w:themeColor="text1"/>
+        </w:rPr>
+        <w:t xml:space="preserve"> </w:t>
+      </w:r>
+      <w:r>
+        <w:rPr>
+          <w:color w:val="000000" w:themeColor="text1"/>
+        </w:rPr>
+        <w:t xml:space="preserve">В качестве системы контроля версий был выбран </w:t>
+      </w:r>
+      <w:r>
+        <w:rPr>
+          <w:color w:val="000000" w:themeColor="text1"/>
+          <w:lang w:val="en-US"/>
+        </w:rPr>
+        <w:t>Git</w:t>
+      </w:r>
+      <w:r>
+        <w:rPr>
+          <w:color w:val="000000" w:themeColor="text1"/>
+        </w:rPr>
+        <w:t xml:space="preserve">, а в качестве среда разработки – </w:t>
+      </w:r>
+      <w:r>
+        <w:rPr>
+          <w:color w:val="000000" w:themeColor="text1"/>
+          <w:lang w:val="en-US"/>
+        </w:rPr>
+        <w:t>Visual</w:t>
+      </w:r>
+      <w:r>
+        <w:rPr>
+          <w:color w:val="000000" w:themeColor="text1"/>
+        </w:rPr>
+        <w:t xml:space="preserve"> </w:t>
+      </w:r>
+      <w:r>
+        <w:rPr>
+          <w:color w:val="000000" w:themeColor="text1"/>
+          <w:lang w:val="en-US"/>
+        </w:rPr>
+        <w:t>Studio</w:t>
+      </w:r>
+      <w:r>
+        <w:rPr>
+          <w:color w:val="000000" w:themeColor="text1"/>
+        </w:rPr>
+        <w:t xml:space="preserve"> </w:t>
+      </w:r>
+      <w:r>
+        <w:rPr>
+          <w:color w:val="000000" w:themeColor="text1"/>
+          <w:lang w:val="en-US"/>
+        </w:rPr>
+        <w:t>Code</w:t>
+      </w:r>
+      <w:r>
+        <w:rPr>
+          <w:color w:val="000000" w:themeColor="text1"/>
+        </w:rPr>
+        <w:t>.</w:t>
+      </w:r>
+    </w:p>
+    <w:p>
+      <w:pPr>
+        <w:pStyle w:val="a"/>
+        <w:spacing w:line="360" w:lineRule="auto"/>
+        <w:jc w:val="both"/>
+        <w:rPr>
+          <w:color w:val="000000" w:themeColor="text1"/>
+        </w:rPr>
+      </w:pPr>
+      <w:r>
+        <w:rPr>
+          <w:color w:val="000000" w:themeColor="text1"/>
+        </w:rPr>
+        <w:tab/>
+      </w:r>
+      <w:r>
+        <w:rPr>
+          <w:color w:val="000000" w:themeColor="text1"/>
+          <w:lang w:val="en-US"/>
+        </w:rPr>
+        <w:t>TypeScript</w:t>
+      </w:r>
+      <w:r>
+        <w:rPr>
+          <w:color w:val="000000" w:themeColor="text1"/>
+        </w:rPr>
+        <w:t xml:space="preserve"> – </w:t>
+      </w:r>
+      <w:r>
+        <w:rPr>
+          <w:color w:val="000000" w:themeColor="text1"/>
+        </w:rPr>
+        <w:t xml:space="preserve">интерпретируемый язык программирования, являющийся расширением языка </w:t>
+      </w:r>
+      <w:r>
+        <w:rPr>
+          <w:color w:val="000000" w:themeColor="text1"/>
+          <w:lang w:val="en-US"/>
+        </w:rPr>
+        <w:t>JavaScript</w:t>
+      </w:r>
+      <w:r>
+        <w:rPr>
+          <w:color w:val="000000" w:themeColor="text1"/>
+        </w:rPr>
+        <w:t xml:space="preserve">. </w:t>
+      </w:r>
+      <w:r>
+        <w:rPr>
+          <w:color w:val="000000" w:themeColor="text1"/>
+        </w:rPr>
+        <w:t>Он привносит поддержку типов и вместе с этим позволяет исключить многие ошибки, которые связаны с использованием неправильных типов, ещё на этапе разработки и компиляции. Также благодаря поддержке типов, код, написанн</w:t>
+      </w:r>
+      <w:r>
+        <w:rPr>
+          <w:color w:val="000000" w:themeColor="text1"/>
+        </w:rPr>
+        <w:t xml:space="preserve">ый </w:t>
+      </w:r>
+      <w:r>
+        <w:rPr>
+          <w:color w:val="000000" w:themeColor="text1"/>
+        </w:rPr>
+        <w:t xml:space="preserve">на </w:t>
+      </w:r>
+      <w:r>
+        <w:rPr>
+          <w:color w:val="000000" w:themeColor="text1"/>
+          <w:lang w:val="en-US"/>
+        </w:rPr>
+        <w:t>TypeScript</w:t>
+      </w:r>
+      <w:r>
+        <w:rPr>
+          <w:color w:val="000000" w:themeColor="text1"/>
+        </w:rPr>
+        <w:t xml:space="preserve">, может анализироваться средой разработки, автоматически генерировать документацию и </w:t>
+      </w:r>
+      <w:r>
+        <w:rPr>
+          <w:color w:val="000000" w:themeColor="text1"/>
+        </w:rPr>
+        <w:t>давать подсказки.</w:t>
+      </w:r>
+    </w:p>
+    <w:p>
+      <w:pPr>
+        <w:pStyle w:val="a"/>
+        <w:spacing w:line="360" w:lineRule="auto"/>
+        <w:ind w:firstLine="420"/>
+        <w:jc w:val="both"/>
+        <w:rPr>
+          <w:color w:val="000000" w:themeColor="text1"/>
+        </w:rPr>
+      </w:pPr>
+      <w:r>
+        <w:rPr>
+          <w:color w:val="000000" w:themeColor="text1"/>
+        </w:rPr>
+        <w:t>Vue — это прогрессивный JavaScript-фреймворк с открытым исходным кодом, предназначенный для построения пользовательских интерфейсов и одностраничных приложений (SPA). Vue ориентирован на плавную адаптацию, позволяя использовать его как библиотеку для создания отдельных виджетов, так и как полноценный фреймворк с широким набором инструментов.</w:t>
+      </w:r>
+    </w:p>
+    <w:p>
+      <w:pPr>
+        <w:widowControl/>
+        <w:autoSpaceDE/>
+        <w:autoSpaceDN/>
+        <w:spacing w:after="160" w:line="259" w:lineRule="auto"/>
+        <w:rPr>
+          <w:color w:val="000000" w:themeColor="text1"/>
+          <w:sz w:val="28"/>
+          <w:szCs w:val="28"/>
+          <w:lang w:bidi="en-US"/>
+        </w:rPr>
+      </w:pPr>
+      <w:r>
+        <w:rPr>
+          <w:color w:val="000000" w:themeColor="text1"/>
+        </w:rPr>
+        <w:br w:type="page"/>
       </w:r>
     </w:p>
     <w:p>
@@ -5270,7 +6225,7 @@
           <w:szCs w:val="32"/>
         </w:rPr>
       </w:pPr>
-      <w:bookmarkStart w:id="12" w:name="_Toc197721823"/>
+      <w:bookmarkStart w:id="13" w:name="_Toc197785083"/>
       <w:r>
         <w:rPr>
           <w:b/>
@@ -5278,27 +6233,388 @@
           <w:sz w:val="32"/>
           <w:szCs w:val="32"/>
         </w:rPr>
+        <w:lastRenderedPageBreak/>
         <w:t>Проектирование архитектуры библиотеки графических инструментов для анализа финансовых данных</w:t>
       </w:r>
-      <w:bookmarkEnd w:id="12"/>
-    </w:p>
-    <w:p>
-      <w:pPr>
-        <w:pStyle w:val="ListParagraph"/>
-        <w:widowControl/>
-        <w:tabs>
-          <w:tab w:val="left" w:pos="2409"/>
-        </w:tabs>
-        <w:autoSpaceDE/>
-        <w:autoSpaceDN/>
-        <w:spacing w:after="160" w:line="259" w:lineRule="auto"/>
+      <w:bookmarkEnd w:id="13"/>
+    </w:p>
+    <w:p>
+      <w:pPr>
+        <w:pStyle w:val="a"/>
+        <w:spacing w:line="360" w:lineRule="auto"/>
+        <w:ind w:firstLine="420"/>
+        <w:jc w:val="left"/>
+        <w:outlineLvl w:val="0"/>
+      </w:pPr>
+      <w:r>
+        <w:t xml:space="preserve">Исходя из </w:t>
+      </w:r>
+      <w:r>
+        <w:t>проведённого исследования, был определено ряд технических требований к разрабатываемой библиотеке:</w:t>
+      </w:r>
+    </w:p>
+    <w:p>
+      <w:pPr>
+        <w:pStyle w:val="a"/>
+        <w:numPr>
+          <w:ilvl w:val="0"/>
+          <w:numId w:val="62"/>
+        </w:numPr>
+        <w:spacing w:line="360" w:lineRule="auto"/>
+        <w:jc w:val="left"/>
+        <w:outlineLvl w:val="0"/>
+      </w:pPr>
+      <w:r>
+        <w:t xml:space="preserve">Библиотека должна быть реализована на языке </w:t>
+      </w:r>
+      <w:r>
+        <w:rPr>
+          <w:lang w:val="en-US"/>
+        </w:rPr>
+        <w:t>TypeScript</w:t>
+      </w:r>
+      <w:r>
+        <w:t xml:space="preserve"> </w:t>
+      </w:r>
+      <w:r>
+        <w:t xml:space="preserve">с </w:t>
+      </w:r>
+      <w:r>
+        <w:t xml:space="preserve">использованием фреймворка </w:t>
+      </w:r>
+      <w:r>
+        <w:rPr>
+          <w:lang w:val="en-US"/>
+        </w:rPr>
+        <w:t>Vue</w:t>
+      </w:r>
+      <w:r>
+        <w:t>.</w:t>
+      </w:r>
+    </w:p>
+    <w:p>
+      <w:pPr>
+        <w:pStyle w:val="a"/>
+        <w:numPr>
+          <w:ilvl w:val="0"/>
+          <w:numId w:val="62"/>
+        </w:numPr>
+        <w:spacing w:line="360" w:lineRule="auto"/>
+        <w:jc w:val="left"/>
+        <w:outlineLvl w:val="0"/>
+      </w:pPr>
+      <w:r>
+        <w:t xml:space="preserve"> </w:t>
+      </w:r>
+      <w:r>
+        <w:t>Библиотека должна предоставлять следующие важные инструменты для поиска паттернов технического анализа</w:t>
+      </w:r>
+      <w:r>
+        <w:t>:</w:t>
+      </w:r>
+    </w:p>
+    <w:p>
+      <w:pPr>
+        <w:pStyle w:val="a"/>
+        <w:spacing w:line="360" w:lineRule="auto"/>
+        <w:ind w:left="780"/>
+        <w:jc w:val="left"/>
+        <w:outlineLvl w:val="0"/>
+      </w:pPr>
+      <w:r>
+        <w:t>Инструменты рисования</w:t>
+      </w:r>
+      <w:r>
+        <w:rPr>
+          <w:lang w:val="en-US"/>
+        </w:rPr>
+        <w:t>:</w:t>
+      </w:r>
+    </w:p>
+    <w:p>
+      <w:pPr>
+        <w:pStyle w:val="a"/>
+        <w:numPr>
+          <w:ilvl w:val="0"/>
+          <w:numId w:val="63"/>
+        </w:numPr>
+        <w:spacing w:line="360" w:lineRule="auto"/>
+        <w:jc w:val="left"/>
+        <w:outlineLvl w:val="0"/>
+      </w:pPr>
+      <w:r>
+        <w:t>Прямоугольник</w:t>
+      </w:r>
+    </w:p>
+    <w:p>
+      <w:pPr>
+        <w:pStyle w:val="a"/>
+        <w:numPr>
+          <w:ilvl w:val="0"/>
+          <w:numId w:val="63"/>
+        </w:numPr>
+        <w:spacing w:line="360" w:lineRule="auto"/>
+        <w:jc w:val="left"/>
+        <w:outlineLvl w:val="0"/>
+      </w:pPr>
+      <w:r>
+        <w:t>Треугольник</w:t>
+      </w:r>
+    </w:p>
+    <w:p>
+      <w:pPr>
+        <w:pStyle w:val="a"/>
+        <w:numPr>
+          <w:ilvl w:val="0"/>
+          <w:numId w:val="63"/>
+        </w:numPr>
+        <w:spacing w:line="360" w:lineRule="auto"/>
+        <w:jc w:val="left"/>
+        <w:outlineLvl w:val="0"/>
+      </w:pPr>
+      <w:r>
+        <w:t>Линия тренда</w:t>
+      </w:r>
+    </w:p>
+    <w:p>
+      <w:pPr>
+        <w:pStyle w:val="a"/>
+        <w:numPr>
+          <w:ilvl w:val="0"/>
+          <w:numId w:val="63"/>
+        </w:numPr>
+        <w:spacing w:line="360" w:lineRule="auto"/>
+        <w:jc w:val="left"/>
+        <w:outlineLvl w:val="0"/>
+      </w:pPr>
+      <w:r>
+        <w:t>Горизонтальная линия</w:t>
+      </w:r>
+    </w:p>
+    <w:p>
+      <w:pPr>
+        <w:pStyle w:val="a"/>
+        <w:numPr>
+          <w:ilvl w:val="0"/>
+          <w:numId w:val="63"/>
+        </w:numPr>
+        <w:spacing w:line="360" w:lineRule="auto"/>
+        <w:jc w:val="left"/>
+        <w:outlineLvl w:val="0"/>
+      </w:pPr>
+      <w:r>
+        <w:t>Ломанная линия</w:t>
+      </w:r>
+    </w:p>
+    <w:p>
+      <w:pPr>
+        <w:pStyle w:val="a"/>
+        <w:numPr>
+          <w:ilvl w:val="0"/>
+          <w:numId w:val="63"/>
+        </w:numPr>
+        <w:spacing w:line="360" w:lineRule="auto"/>
+        <w:jc w:val="left"/>
+        <w:outlineLvl w:val="0"/>
+      </w:pPr>
+      <w:r>
+        <w:t>Спираль по Фибоначчи</w:t>
+      </w:r>
+    </w:p>
+    <w:p>
+      <w:pPr>
+        <w:pStyle w:val="a"/>
+        <w:numPr>
+          <w:ilvl w:val="0"/>
+          <w:numId w:val="63"/>
+        </w:numPr>
+        <w:spacing w:line="360" w:lineRule="auto"/>
+        <w:jc w:val="left"/>
+        <w:outlineLvl w:val="0"/>
+      </w:pPr>
+      <w:r>
+        <w:t xml:space="preserve">Клин </w:t>
+      </w:r>
+      <w:r>
+        <w:t>по Фибоначчи</w:t>
+      </w:r>
+    </w:p>
+    <w:p>
+      <w:pPr>
+        <w:pStyle w:val="a"/>
+        <w:numPr>
+          <w:ilvl w:val="0"/>
+          <w:numId w:val="63"/>
+        </w:numPr>
+        <w:spacing w:line="360" w:lineRule="auto"/>
+        <w:jc w:val="left"/>
+        <w:outlineLvl w:val="0"/>
+        <w:rPr>
+          <w:lang w:val="en-US"/>
+        </w:rPr>
+      </w:pPr>
+      <w:r>
+        <w:t>Коррекция по Фибоначчи</w:t>
+      </w:r>
+    </w:p>
+    <w:p>
+      <w:pPr>
+        <w:pStyle w:val="a"/>
+        <w:numPr>
+          <w:ilvl w:val="0"/>
+          <w:numId w:val="63"/>
+        </w:numPr>
+        <w:spacing w:line="360" w:lineRule="auto"/>
+        <w:jc w:val="left"/>
+        <w:outlineLvl w:val="0"/>
+      </w:pPr>
+      <w:r>
+        <w:t>Кривая</w:t>
+      </w:r>
+    </w:p>
+    <w:p>
+      <w:pPr>
+        <w:pStyle w:val="a"/>
+        <w:spacing w:line="360" w:lineRule="auto"/>
+        <w:ind w:left="720" w:firstLine="420"/>
+        <w:jc w:val="left"/>
+        <w:outlineLvl w:val="0"/>
+      </w:pPr>
+      <w:r>
+        <w:t>Должна быть реализована возможность добавления инструментов рисования на график и их перетаскивания на другую часть графика в будущем при желании.</w:t>
+      </w:r>
+    </w:p>
+    <w:p>
+      <w:pPr>
+        <w:pStyle w:val="a"/>
+        <w:spacing w:line="360" w:lineRule="auto"/>
+        <w:ind w:left="780"/>
+        <w:jc w:val="left"/>
+        <w:outlineLvl w:val="0"/>
+        <w:rPr>
+          <w:lang w:val="en-US"/>
+        </w:rPr>
+      </w:pPr>
+      <w:r>
+        <w:t>Технические индикаторы:</w:t>
+      </w:r>
+    </w:p>
+    <w:p>
+      <w:pPr>
+        <w:pStyle w:val="a"/>
+        <w:numPr>
+          <w:ilvl w:val="0"/>
+          <w:numId w:val="64"/>
+        </w:numPr>
+        <w:spacing w:line="360" w:lineRule="auto"/>
+        <w:jc w:val="left"/>
+        <w:outlineLvl w:val="0"/>
+      </w:pPr>
+      <w:r>
+        <w:lastRenderedPageBreak/>
+        <w:t>Линии Боллинджера</w:t>
+      </w:r>
+    </w:p>
+    <w:p>
+      <w:pPr>
+        <w:pStyle w:val="a"/>
+        <w:numPr>
+          <w:ilvl w:val="0"/>
+          <w:numId w:val="64"/>
+        </w:numPr>
+        <w:spacing w:line="360" w:lineRule="auto"/>
+        <w:jc w:val="left"/>
+        <w:outlineLvl w:val="0"/>
+      </w:pPr>
+      <w:r>
+        <w:t>Скользящее среднее</w:t>
+      </w:r>
+    </w:p>
+    <w:p>
+      <w:pPr>
+        <w:pStyle w:val="a"/>
+        <w:numPr>
+          <w:ilvl w:val="0"/>
+          <w:numId w:val="62"/>
+        </w:numPr>
+        <w:spacing w:line="360" w:lineRule="auto"/>
+        <w:jc w:val="left"/>
+        <w:outlineLvl w:val="0"/>
+      </w:pPr>
+      <w:r>
+        <w:t xml:space="preserve">Данные для построения графика должны быть получены по протоколу </w:t>
+      </w:r>
+      <w:r>
+        <w:rPr>
+          <w:lang w:val="en-US"/>
+        </w:rPr>
+        <w:t>REST</w:t>
+      </w:r>
+      <w:r>
+        <w:t xml:space="preserve"> </w:t>
+      </w:r>
+      <w:r>
+        <w:rPr>
+          <w:lang w:val="en-US"/>
+        </w:rPr>
+        <w:t>API</w:t>
+      </w:r>
+      <w:r>
+        <w:t xml:space="preserve"> </w:t>
+      </w:r>
+      <w:r>
+        <w:t xml:space="preserve">из общедоступного </w:t>
+      </w:r>
+      <w:r>
+        <w:rPr>
+          <w:lang w:val="en-US"/>
+        </w:rPr>
+        <w:t>API</w:t>
+      </w:r>
+      <w:r>
+        <w:t xml:space="preserve"> </w:t>
+      </w:r>
+      <w:r>
+        <w:rPr>
+          <w:lang w:val="en-US"/>
+        </w:rPr>
+        <w:t>Binance</w:t>
+      </w:r>
+      <w:r>
+        <w:t>.</w:t>
+      </w:r>
+    </w:p>
+    <w:p>
+      <w:pPr>
+        <w:pStyle w:val="a"/>
+        <w:numPr>
+          <w:ilvl w:val="0"/>
+          <w:numId w:val="62"/>
+        </w:numPr>
+        <w:spacing w:line="360" w:lineRule="auto"/>
+        <w:jc w:val="left"/>
+        <w:outlineLvl w:val="0"/>
+      </w:pPr>
+      <w:r>
+        <w:t>Разработанная библиотека должна быть интегрирована в тестовое приложение и опубликована в интернете.</w:t>
+      </w:r>
+    </w:p>
+    <w:p>
+      <w:pPr>
+        <w:pStyle w:val="a"/>
+        <w:spacing w:line="360" w:lineRule="auto"/>
         <w:ind w:left="480"/>
-        <w:rPr>
-          <w:b/>
-          <w:bCs/>
-          <w:sz w:val="32"/>
-          <w:szCs w:val="32"/>
-        </w:rPr>
+        <w:jc w:val="left"/>
+        <w:outlineLvl w:val="0"/>
+      </w:pPr>
+    </w:p>
+    <w:p>
+      <w:pPr>
+        <w:pStyle w:val="a"/>
+        <w:spacing w:line="360" w:lineRule="auto"/>
+        <w:ind w:left="780"/>
+        <w:jc w:val="left"/>
+        <w:outlineLvl w:val="0"/>
       </w:pPr>
     </w:p>
     <w:p>
@@ -5372,7 +6688,7 @@
           <w:szCs w:val="32"/>
         </w:rPr>
       </w:pPr>
-      <w:bookmarkStart w:id="13" w:name="_Toc197721824"/>
+      <w:bookmarkStart w:id="14" w:name="_Toc197785084"/>
       <w:r>
         <w:rPr>
           <w:b/>
@@ -5383,7 +6699,7 @@
         <w:lastRenderedPageBreak/>
         <w:t>Имплементация графических инструментов в составе библиотеки</w:t>
       </w:r>
-      <w:bookmarkEnd w:id="13"/>
+      <w:bookmarkEnd w:id="14"/>
     </w:p>
     <w:bookmarkEnd w:id="2"/>
     <w:p>
@@ -5420,7 +6736,7 @@
           <w:color w:val="auto"/>
         </w:rPr>
       </w:pPr>
-      <w:bookmarkStart w:id="14" w:name="_Toc197721825"/>
+      <w:bookmarkStart w:id="15" w:name="_Toc197785085"/>
       <w:r>
         <w:rPr>
           <w:rFonts w:ascii="Times New Roman" w:hAnsi="Times New Roman" w:cs="Times New Roman"/>
@@ -5431,7 +6747,7 @@
         <w:lastRenderedPageBreak/>
         <w:t>Заключение</w:t>
       </w:r>
-      <w:bookmarkEnd w:id="14"/>
+      <w:bookmarkEnd w:id="15"/>
     </w:p>
     <w:p>
       <w:pPr>
@@ -5487,7 +6803,7 @@
           <w:color w:val="auto"/>
         </w:rPr>
       </w:pPr>
-      <w:bookmarkStart w:id="15" w:name="_Toc197721826"/>
+      <w:bookmarkStart w:id="16" w:name="_Toc197785086"/>
       <w:r>
         <w:rPr>
           <w:rFonts w:ascii="Times New Roman" w:hAnsi="Times New Roman" w:cs="Times New Roman"/>
@@ -5498,7 +6814,7 @@
         <w:lastRenderedPageBreak/>
         <w:t>Список литературы</w:t>
       </w:r>
-      <w:bookmarkEnd w:id="15"/>
+      <w:bookmarkEnd w:id="16"/>
     </w:p>
     <w:p>
       <w:pPr>
@@ -5583,14 +6899,12 @@
       <w:r>
         <w:t xml:space="preserve"> </w:t>
       </w:r>
-      <w:proofErr w:type="spellStart"/>
       <w:r>
         <w:rPr>
           <w:lang w:val="en-US"/>
         </w:rPr>
         <w:t>TradingView</w:t>
       </w:r>
-      <w:proofErr w:type="spellEnd"/>
       <w:r>
         <w:t xml:space="preserve"> – </w:t>
       </w:r>
@@ -5720,13 +7034,7 @@
         <w:t>:</w:t>
       </w:r>
       <w:r>
-        <w:t xml:space="preserve"> </w:t>
-      </w:r>
-      <w:r>
-        <w:t>https://www.tradingview.com/pine-script-docs/</w:t>
-      </w:r>
-      <w:r>
-        <w:t xml:space="preserve"> </w:t>
+        <w:t xml:space="preserve"> https://www.tradingview.com/pine-script-docs/ </w:t>
       </w:r>
       <w:r>
         <w:t>(</w:t>
@@ -5758,176 +7066,105 @@
         <w:jc w:val="left"/>
       </w:pPr>
       <w:r>
-        <w:t xml:space="preserve">Документация </w:t>
+        <w:t xml:space="preserve">Документация библиотеки </w:t>
+      </w:r>
+      <w:proofErr w:type="spellStart"/>
+      <w:r>
+        <w:t>Lightweight</w:t>
+      </w:r>
+      <w:proofErr w:type="spellEnd"/>
+      <w:r>
+        <w:t xml:space="preserve"> </w:t>
+      </w:r>
+      <w:proofErr w:type="spellStart"/>
+      <w:r>
+        <w:t>Charts</w:t>
+      </w:r>
+      <w:proofErr w:type="spellEnd"/>
+      <w:r>
+        <w:t xml:space="preserve"> – </w:t>
       </w:r>
       <w:r>
         <w:rPr>
           <w:lang w:val="en-US"/>
         </w:rPr>
-        <w:t>Canvas</w:t>
+        <w:t>URL</w:t>
+      </w:r>
+      <w:r>
+        <w:t xml:space="preserve">: </w:t>
+      </w:r>
+      <w:r>
+        <w:rPr>
+          <w:lang w:val="en-US"/>
+        </w:rPr>
+        <w:t>https</w:t>
+      </w:r>
+      <w:r>
+        <w:t>://</w:t>
+      </w:r>
+      <w:proofErr w:type="spellStart"/>
+      <w:r>
+        <w:rPr>
+          <w:lang w:val="en-US"/>
+        </w:rPr>
+        <w:t>tradingview</w:t>
+      </w:r>
+      <w:proofErr w:type="spellEnd"/>
+      <w:r>
+        <w:t>.</w:t>
+      </w:r>
+      <w:proofErr w:type="spellStart"/>
+      <w:r>
+        <w:rPr>
+          <w:lang w:val="en-US"/>
+        </w:rPr>
+        <w:t>github</w:t>
+      </w:r>
+      <w:proofErr w:type="spellEnd"/>
+      <w:r>
+        <w:t>.</w:t>
+      </w:r>
+      <w:r>
+        <w:rPr>
+          <w:lang w:val="en-US"/>
+        </w:rPr>
+        <w:t>io</w:t>
+      </w:r>
+      <w:r>
+        <w:t>/</w:t>
+      </w:r>
+      <w:r>
+        <w:rPr>
+          <w:lang w:val="en-US"/>
+        </w:rPr>
+        <w:t>lightweight</w:t>
+      </w:r>
+      <w:r>
+        <w:t>-</w:t>
+      </w:r>
+      <w:r>
+        <w:rPr>
+          <w:lang w:val="en-US"/>
+        </w:rPr>
+        <w:t>charts</w:t>
+      </w:r>
+      <w:r>
+        <w:t>/ (</w:t>
+      </w:r>
+      <w:r>
+        <w:t>дата</w:t>
       </w:r>
       <w:r>
         <w:t xml:space="preserve"> </w:t>
       </w:r>
       <w:r>
-        <w:rPr>
-          <w:lang w:val="en-US"/>
-        </w:rPr>
-        <w:t>API</w:t>
-      </w:r>
-      <w:r>
-        <w:t xml:space="preserve"> </w:t>
-      </w:r>
-      <w:r>
-        <w:t xml:space="preserve">– </w:t>
-      </w:r>
-      <w:r>
-        <w:rPr>
-          <w:lang w:val="en-US"/>
-        </w:rPr>
-        <w:t>URL</w:t>
-      </w:r>
-      <w:r>
-        <w:t xml:space="preserve">: </w:t>
-      </w:r>
-      <w:r>
-        <w:rPr>
-          <w:lang w:val="en-US"/>
-        </w:rPr>
-        <w:t>https</w:t>
-      </w:r>
-      <w:r>
-        <w:t>://</w:t>
-      </w:r>
-      <w:r>
-        <w:rPr>
-          <w:lang w:val="en-US"/>
-        </w:rPr>
-        <w:t>developer</w:t>
-      </w:r>
-      <w:r>
-        <w:t>.</w:t>
-      </w:r>
-      <w:proofErr w:type="spellStart"/>
-      <w:r>
-        <w:rPr>
-          <w:lang w:val="en-US"/>
-        </w:rPr>
-        <w:t>mozilla</w:t>
-      </w:r>
-      <w:proofErr w:type="spellEnd"/>
-      <w:r>
-        <w:t>.</w:t>
-      </w:r>
-      <w:r>
-        <w:rPr>
-          <w:lang w:val="en-US"/>
-        </w:rPr>
-        <w:t>org</w:t>
-      </w:r>
-      <w:r>
-        <w:t>/</w:t>
-      </w:r>
-      <w:proofErr w:type="spellStart"/>
-      <w:r>
-        <w:rPr>
-          <w:lang w:val="en-US"/>
-        </w:rPr>
-        <w:t>en</w:t>
-      </w:r>
-      <w:proofErr w:type="spellEnd"/>
-      <w:r>
-        <w:t>-</w:t>
-      </w:r>
-      <w:r>
-        <w:rPr>
-          <w:lang w:val="en-US"/>
-        </w:rPr>
-        <w:t>US</w:t>
-      </w:r>
-      <w:r>
-        <w:t>/</w:t>
-      </w:r>
-      <w:r>
-        <w:rPr>
-          <w:lang w:val="en-US"/>
-        </w:rPr>
-        <w:t>docs</w:t>
-      </w:r>
-      <w:r>
-        <w:t>/</w:t>
-      </w:r>
-      <w:r>
-        <w:rPr>
-          <w:lang w:val="en-US"/>
-        </w:rPr>
-        <w:t>Web</w:t>
-      </w:r>
-      <w:r>
-        <w:t>/</w:t>
-      </w:r>
-      <w:r>
-        <w:rPr>
-          <w:lang w:val="en-US"/>
-        </w:rPr>
-        <w:t>API</w:t>
-      </w:r>
-      <w:r>
-        <w:t>/</w:t>
-      </w:r>
-      <w:r>
-        <w:rPr>
-          <w:lang w:val="en-US"/>
-        </w:rPr>
-        <w:t>Canvas</w:t>
-      </w:r>
-      <w:r>
-        <w:t>_</w:t>
-      </w:r>
-      <w:r>
-        <w:rPr>
-          <w:lang w:val="en-US"/>
-        </w:rPr>
-        <w:t>API</w:t>
-      </w:r>
-      <w:r>
-        <w:t xml:space="preserve"> </w:t>
-      </w:r>
-      <w:r>
-        <w:t>(</w:t>
-      </w:r>
-      <w:r>
-        <w:t>дата</w:t>
-      </w:r>
-      <w:r>
-        <w:t xml:space="preserve"> </w:t>
-      </w:r>
-      <w:r>
         <w:t>обр</w:t>
       </w:r>
       <w:r>
         <w:t>ащения</w:t>
       </w:r>
       <w:r>
-        <w:t xml:space="preserve"> </w:t>
-      </w:r>
-      <w:r>
-        <w:t>15</w:t>
-      </w:r>
-      <w:r>
-        <w:t>.0</w:t>
-      </w:r>
-      <w:r>
-        <w:t>5</w:t>
-      </w:r>
-      <w:r>
-        <w:t>.202</w:t>
-      </w:r>
-      <w:r>
-        <w:t>5</w:t>
-      </w:r>
-      <w:r>
-        <w:t>)</w:t>
+        <w:t xml:space="preserve"> 15.05.2025)</w:t>
       </w:r>
     </w:p>
     <w:p>
@@ -5941,16 +7178,19 @@
         <w:jc w:val="left"/>
       </w:pPr>
       <w:r>
-        <w:t xml:space="preserve">Документация </w:t>
+        <w:t xml:space="preserve">Библиотека </w:t>
       </w:r>
       <w:r>
         <w:rPr>
           <w:lang w:val="en-US"/>
         </w:rPr>
-        <w:t>Typescript</w:t>
-      </w:r>
-      <w:r>
-        <w:t xml:space="preserve"> – </w:t>
+        <w:t>Plotty</w:t>
+      </w:r>
+      <w:r>
+        <w:t xml:space="preserve"> </w:t>
+      </w:r>
+      <w:r>
+        <w:t xml:space="preserve">– </w:t>
       </w:r>
       <w:r>
         <w:rPr>
@@ -5962,51 +7202,13 @@
         <w:t xml:space="preserve">: </w:t>
       </w:r>
       <w:r>
-        <w:rPr>
-          <w:lang w:val="en-US"/>
-        </w:rPr>
-        <w:t>https</w:t>
-      </w:r>
-      <w:r>
-        <w:t>://</w:t>
-      </w:r>
-      <w:r>
-        <w:rPr>
-          <w:lang w:val="en-US"/>
-        </w:rPr>
-        <w:t>www</w:t>
-      </w:r>
-      <w:r>
-        <w:t>.</w:t>
-      </w:r>
-      <w:proofErr w:type="spellStart"/>
-      <w:r>
-        <w:rPr>
-          <w:lang w:val="en-US"/>
-        </w:rPr>
-        <w:t>typescriptlang</w:t>
-      </w:r>
-      <w:proofErr w:type="spellEnd"/>
-      <w:r>
-        <w:t>.</w:t>
-      </w:r>
-      <w:r>
-        <w:rPr>
-          <w:lang w:val="en-US"/>
-        </w:rPr>
-        <w:t>org</w:t>
-      </w:r>
-      <w:r>
-        <w:t>/</w:t>
-      </w:r>
-      <w:r>
-        <w:rPr>
-          <w:lang w:val="en-US"/>
-        </w:rPr>
-        <w:t>docs</w:t>
-      </w:r>
-      <w:r>
-        <w:t>/ (</w:t>
+        <w:t>https://plotly.com/graphing-libraries/</w:t>
+      </w:r>
+      <w:r>
+        <w:t xml:space="preserve"> </w:t>
+      </w:r>
+      <w:r>
+        <w:t>(</w:t>
       </w:r>
       <w:r>
         <w:t>дата</w:t>
@@ -6035,22 +7237,446 @@
         <w:jc w:val="left"/>
       </w:pPr>
       <w:r>
-        <w:t xml:space="preserve">Документация библиотеки </w:t>
+        <w:t>Библиотека</w:t>
+      </w:r>
+      <w:r>
+        <w:t xml:space="preserve"> </w:t>
+      </w:r>
+      <w:r>
+        <w:rPr>
+          <w:lang w:val="en-US"/>
+        </w:rPr>
+        <w:t>Go</w:t>
+      </w:r>
+      <w:r>
+        <w:t>-</w:t>
+      </w:r>
+      <w:r>
+        <w:rPr>
+          <w:lang w:val="en-US"/>
+        </w:rPr>
+        <w:t>Chart</w:t>
+      </w:r>
+      <w:r>
+        <w:t xml:space="preserve"> </w:t>
+      </w:r>
+      <w:r>
+        <w:t xml:space="preserve">– </w:t>
+      </w:r>
+      <w:r>
+        <w:rPr>
+          <w:lang w:val="en-US"/>
+        </w:rPr>
+        <w:t>URL</w:t>
+      </w:r>
+      <w:r>
+        <w:t xml:space="preserve">: </w:t>
+      </w:r>
+      <w:r>
+        <w:rPr>
+          <w:lang w:val="en-US"/>
+        </w:rPr>
+        <w:t>https</w:t>
+      </w:r>
+      <w:r>
+        <w:t>://</w:t>
       </w:r>
       <w:proofErr w:type="spellStart"/>
       <w:r>
-        <w:t>Lightweight</w:t>
+        <w:rPr>
+          <w:lang w:val="en-US"/>
+        </w:rPr>
+        <w:t>github</w:t>
       </w:r>
       <w:proofErr w:type="spellEnd"/>
       <w:r>
+        <w:t>.</w:t>
+      </w:r>
+      <w:r>
+        <w:rPr>
+          <w:lang w:val="en-US"/>
+        </w:rPr>
+        <w:t>com</w:t>
+      </w:r>
+      <w:r>
+        <w:t>/</w:t>
+      </w:r>
+      <w:proofErr w:type="spellStart"/>
+      <w:r>
+        <w:rPr>
+          <w:lang w:val="en-US"/>
+        </w:rPr>
+        <w:t>wcharczuk</w:t>
+      </w:r>
+      <w:proofErr w:type="spellEnd"/>
+      <w:r>
+        <w:t>/</w:t>
+      </w:r>
+      <w:r>
+        <w:rPr>
+          <w:lang w:val="en-US"/>
+        </w:rPr>
+        <w:t>go</w:t>
+      </w:r>
+      <w:r>
+        <w:t>-</w:t>
+      </w:r>
+      <w:r>
+        <w:rPr>
+          <w:lang w:val="en-US"/>
+        </w:rPr>
+        <w:t>chart</w:t>
+      </w:r>
+      <w:r>
         <w:t xml:space="preserve"> </w:t>
       </w:r>
+      <w:r>
+        <w:t>(</w:t>
+      </w:r>
+      <w:r>
+        <w:t>дата</w:t>
+      </w:r>
+      <w:r>
+        <w:t xml:space="preserve"> </w:t>
+      </w:r>
+      <w:r>
+        <w:t>обр</w:t>
+      </w:r>
+      <w:r>
+        <w:t>ащения</w:t>
+      </w:r>
+      <w:r>
+        <w:t xml:space="preserve"> 15.05.2025)</w:t>
+      </w:r>
+    </w:p>
+    <w:p>
+      <w:pPr>
+        <w:pStyle w:val="a"/>
+        <w:numPr>
+          <w:ilvl w:val="0"/>
+          <w:numId w:val="14"/>
+        </w:numPr>
+        <w:spacing w:line="360" w:lineRule="auto"/>
+        <w:jc w:val="left"/>
+      </w:pPr>
+      <w:r>
+        <w:t xml:space="preserve"> </w:t>
+      </w:r>
+      <w:r>
+        <w:t xml:space="preserve">Библиотека </w:t>
+      </w:r>
+      <w:r>
+        <w:rPr>
+          <w:lang w:val="en-US"/>
+        </w:rPr>
+        <w:t>TA</w:t>
+      </w:r>
+      <w:r>
+        <w:t>-</w:t>
+      </w:r>
+      <w:r>
+        <w:rPr>
+          <w:lang w:val="en-US"/>
+        </w:rPr>
+        <w:t>Lib</w:t>
+      </w:r>
+      <w:r>
+        <w:t xml:space="preserve"> – </w:t>
+      </w:r>
+      <w:r>
+        <w:rPr>
+          <w:lang w:val="en-US"/>
+        </w:rPr>
+        <w:t>URL</w:t>
+      </w:r>
+      <w:r>
+        <w:t xml:space="preserve">: </w:t>
+      </w:r>
+      <w:r>
+        <w:rPr>
+          <w:lang w:val="en-US"/>
+        </w:rPr>
+        <w:t>https</w:t>
+      </w:r>
+      <w:r>
+        <w:t>://</w:t>
+      </w:r>
       <w:proofErr w:type="spellStart"/>
       <w:r>
-        <w:t>Charts</w:t>
+        <w:rPr>
+          <w:lang w:val="en-US"/>
+        </w:rPr>
+        <w:t>github</w:t>
       </w:r>
       <w:proofErr w:type="spellEnd"/>
       <w:r>
+        <w:t>.</w:t>
+      </w:r>
+      <w:r>
+        <w:rPr>
+          <w:lang w:val="en-US"/>
+        </w:rPr>
+        <w:t>com</w:t>
+      </w:r>
+      <w:r>
+        <w:t>/</w:t>
+      </w:r>
+      <w:r>
+        <w:rPr>
+          <w:lang w:val="en-US"/>
+        </w:rPr>
+        <w:t>TA</w:t>
+      </w:r>
+      <w:r>
+        <w:t>-</w:t>
+      </w:r>
+      <w:r>
+        <w:rPr>
+          <w:lang w:val="en-US"/>
+        </w:rPr>
+        <w:t>Lib</w:t>
+      </w:r>
+      <w:r>
+        <w:t>/</w:t>
+      </w:r>
+      <w:r>
+        <w:rPr>
+          <w:lang w:val="en-US"/>
+        </w:rPr>
+        <w:t>ta</w:t>
+      </w:r>
+      <w:r>
+        <w:t>-</w:t>
+      </w:r>
+      <w:r>
+        <w:rPr>
+          <w:lang w:val="en-US"/>
+        </w:rPr>
+        <w:t>lib</w:t>
+      </w:r>
+      <w:r>
+        <w:t xml:space="preserve"> (</w:t>
+      </w:r>
+      <w:r>
+        <w:t>дата</w:t>
+      </w:r>
+      <w:r>
+        <w:t xml:space="preserve"> </w:t>
+      </w:r>
+      <w:r>
+        <w:t>обр</w:t>
+      </w:r>
+      <w:r>
+        <w:t>ащения</w:t>
+      </w:r>
+      <w:r>
+        <w:t xml:space="preserve"> 15.05.2025)</w:t>
+      </w:r>
+    </w:p>
+    <w:p>
+      <w:pPr>
+        <w:pStyle w:val="a"/>
+        <w:numPr>
+          <w:ilvl w:val="0"/>
+          <w:numId w:val="14"/>
+        </w:numPr>
+        <w:spacing w:line="360" w:lineRule="auto"/>
+        <w:jc w:val="left"/>
+      </w:pPr>
+      <w:r>
+        <w:lastRenderedPageBreak/>
+        <w:t xml:space="preserve">Документация </w:t>
+      </w:r>
+      <w:r>
+        <w:rPr>
+          <w:lang w:val="en-US"/>
+        </w:rPr>
+        <w:t>Canvas</w:t>
+      </w:r>
+      <w:r>
+        <w:t xml:space="preserve"> </w:t>
+      </w:r>
+      <w:r>
+        <w:rPr>
+          <w:lang w:val="en-US"/>
+        </w:rPr>
+        <w:t>API</w:t>
+      </w:r>
+      <w:r>
+        <w:t xml:space="preserve"> </w:t>
+      </w:r>
+      <w:r>
+        <w:t xml:space="preserve">– </w:t>
+      </w:r>
+      <w:r>
+        <w:rPr>
+          <w:lang w:val="en-US"/>
+        </w:rPr>
+        <w:t>URL</w:t>
+      </w:r>
+      <w:r>
+        <w:t xml:space="preserve">: </w:t>
+      </w:r>
+      <w:r>
+        <w:rPr>
+          <w:lang w:val="en-US"/>
+        </w:rPr>
+        <w:t>https</w:t>
+      </w:r>
+      <w:r>
+        <w:t>://</w:t>
+      </w:r>
+      <w:r>
+        <w:rPr>
+          <w:lang w:val="en-US"/>
+        </w:rPr>
+        <w:t>developer</w:t>
+      </w:r>
+      <w:r>
+        <w:t>.</w:t>
+      </w:r>
+      <w:proofErr w:type="spellStart"/>
+      <w:r>
+        <w:rPr>
+          <w:lang w:val="en-US"/>
+        </w:rPr>
+        <w:t>mozilla</w:t>
+      </w:r>
+      <w:proofErr w:type="spellEnd"/>
+      <w:r>
+        <w:t>.</w:t>
+      </w:r>
+      <w:r>
+        <w:rPr>
+          <w:lang w:val="en-US"/>
+        </w:rPr>
+        <w:t>org</w:t>
+      </w:r>
+      <w:r>
+        <w:t>/</w:t>
+      </w:r>
+      <w:proofErr w:type="spellStart"/>
+      <w:r>
+        <w:rPr>
+          <w:lang w:val="en-US"/>
+        </w:rPr>
+        <w:t>en</w:t>
+      </w:r>
+      <w:proofErr w:type="spellEnd"/>
+      <w:r>
+        <w:t>-</w:t>
+      </w:r>
+      <w:r>
+        <w:rPr>
+          <w:lang w:val="en-US"/>
+        </w:rPr>
+        <w:t>US</w:t>
+      </w:r>
+      <w:r>
+        <w:t>/</w:t>
+      </w:r>
+      <w:r>
+        <w:rPr>
+          <w:lang w:val="en-US"/>
+        </w:rPr>
+        <w:t>docs</w:t>
+      </w:r>
+      <w:r>
+        <w:t>/</w:t>
+      </w:r>
+      <w:r>
+        <w:rPr>
+          <w:lang w:val="en-US"/>
+        </w:rPr>
+        <w:t>Web</w:t>
+      </w:r>
+      <w:r>
+        <w:t>/</w:t>
+      </w:r>
+      <w:r>
+        <w:rPr>
+          <w:lang w:val="en-US"/>
+        </w:rPr>
+        <w:t>API</w:t>
+      </w:r>
+      <w:r>
+        <w:t>/</w:t>
+      </w:r>
+      <w:r>
+        <w:rPr>
+          <w:lang w:val="en-US"/>
+        </w:rPr>
+        <w:t>Canvas</w:t>
+      </w:r>
+      <w:r>
+        <w:t>_</w:t>
+      </w:r>
+      <w:r>
+        <w:rPr>
+          <w:lang w:val="en-US"/>
+        </w:rPr>
+        <w:t>API</w:t>
+      </w:r>
+      <w:r>
+        <w:t xml:space="preserve"> </w:t>
+      </w:r>
+      <w:r>
+        <w:t>(</w:t>
+      </w:r>
+      <w:r>
+        <w:t>дата</w:t>
+      </w:r>
+      <w:r>
+        <w:t xml:space="preserve"> </w:t>
+      </w:r>
+      <w:r>
+        <w:t>обр</w:t>
+      </w:r>
+      <w:r>
+        <w:t>ащения</w:t>
+      </w:r>
+      <w:r>
+        <w:t xml:space="preserve"> </w:t>
+      </w:r>
+      <w:r>
+        <w:t>15</w:t>
+      </w:r>
+      <w:r>
+        <w:t>.0</w:t>
+      </w:r>
+      <w:r>
+        <w:t>5</w:t>
+      </w:r>
+      <w:r>
+        <w:t>.202</w:t>
+      </w:r>
+      <w:r>
+        <w:t>5</w:t>
+      </w:r>
+      <w:r>
+        <w:t>)</w:t>
+      </w:r>
+    </w:p>
+    <w:p>
+      <w:pPr>
+        <w:pStyle w:val="a"/>
+        <w:numPr>
+          <w:ilvl w:val="0"/>
+          <w:numId w:val="14"/>
+        </w:numPr>
+        <w:spacing w:line="360" w:lineRule="auto"/>
+        <w:jc w:val="left"/>
+      </w:pPr>
+      <w:r>
+        <w:t xml:space="preserve">Документация </w:t>
+      </w:r>
+      <w:r>
+        <w:rPr>
+          <w:lang w:val="en-US"/>
+        </w:rPr>
+        <w:t>Typescript</w:t>
+      </w:r>
+      <w:r>
         <w:t xml:space="preserve"> – </w:t>
       </w:r>
       <w:r>
@@ -6071,51 +7697,40 @@
       <w:r>
         <w:t>://</w:t>
       </w:r>
+      <w:r>
+        <w:rPr>
+          <w:lang w:val="en-US"/>
+        </w:rPr>
+        <w:t>www</w:t>
+      </w:r>
+      <w:r>
+        <w:t>.</w:t>
+      </w:r>
       <w:proofErr w:type="spellStart"/>
       <w:r>
         <w:rPr>
           <w:lang w:val="en-US"/>
         </w:rPr>
-        <w:t>tradingview</w:t>
+        <w:t>typescriptlang</w:t>
       </w:r>
       <w:proofErr w:type="spellEnd"/>
       <w:r>
         <w:t>.</w:t>
       </w:r>
-      <w:proofErr w:type="spellStart"/>
       <w:r>
         <w:rPr>
           <w:lang w:val="en-US"/>
         </w:rPr>
-        <w:t>github</w:t>
-      </w:r>
-      <w:proofErr w:type="spellEnd"/>
-      <w:r>
-        <w:t>.</w:t>
+        <w:t>org</w:t>
+      </w:r>
+      <w:r>
+        <w:t>/</w:t>
       </w:r>
       <w:r>
         <w:rPr>
           <w:lang w:val="en-US"/>
         </w:rPr>
-        <w:t>io</w:t>
-      </w:r>
-      <w:r>
-        <w:t>/</w:t>
-      </w:r>
-      <w:r>
-        <w:rPr>
-          <w:lang w:val="en-US"/>
-        </w:rPr>
-        <w:t>lightweight</w:t>
-      </w:r>
-      <w:r>
-        <w:t>-</w:t>
-      </w:r>
-      <w:r>
-        <w:rPr>
-          <w:lang w:val="en-US"/>
-        </w:rPr>
-        <w:t>charts</w:t>
+        <w:t>docs</w:t>
       </w:r>
       <w:r>
         <w:t>/ (</w:t>
@@ -6135,6 +7750,17 @@
       <w:r>
         <w:t xml:space="preserve"> 15.05.2025)</w:t>
       </w:r>
+    </w:p>
+    <w:p>
+      <w:pPr>
+        <w:pStyle w:val="a"/>
+        <w:numPr>
+          <w:ilvl w:val="0"/>
+          <w:numId w:val="14"/>
+        </w:numPr>
+        <w:spacing w:line="360" w:lineRule="auto"/>
+        <w:jc w:val="left"/>
+      </w:pPr>
       <w:r>
         <w:br w:type="page"/>
       </w:r>
@@ -6159,7 +7785,7 @@
       </w:r>
     </w:p>
     <w:sectPr>
-      <w:footerReference w:type="default" r:id="rId13"/>
+      <w:footerReference w:type="default" r:id="rId12"/>
       <w:footnotePr>
         <w:pos w:val="beneathText"/>
       </w:footnotePr>
@@ -6614,6 +8240,119 @@
     </w:lvl>
   </w:abstractNum>
   <w:abstractNum w:abstractNumId="3" w15:restartNumberingAfterBreak="0">
+    <w:nsid w:val="07197597"/>
+    <w:multiLevelType w:val="hybridMultilevel"/>
+    <w:tmpl w:val="FE5486BA"/>
+    <w:lvl w:ilvl="0" w:tplc="08090001">
+      <w:start w:val="1"/>
+      <w:numFmt w:val="bullet"/>
+      <w:lvlText w:val=""/>
+      <w:lvlJc w:val="left"/>
+      <w:pPr>
+        <w:ind w:left="1500" w:hanging="360"/>
+      </w:pPr>
+      <w:rPr>
+        <w:rFonts w:ascii="Symbol" w:hAnsi="Symbol" w:hint="default"/>
+      </w:rPr>
+    </w:lvl>
+    <w:lvl w:ilvl="1" w:tplc="08090003" w:tentative="1">
+      <w:start w:val="1"/>
+      <w:numFmt w:val="bullet"/>
+      <w:lvlText w:val="o"/>
+      <w:lvlJc w:val="left"/>
+      <w:pPr>
+        <w:ind w:left="2220" w:hanging="360"/>
+      </w:pPr>
+      <w:rPr>
+        <w:rFonts w:ascii="Courier New" w:hAnsi="Courier New" w:cs="Courier New" w:hint="default"/>
+      </w:rPr>
+    </w:lvl>
+    <w:lvl w:ilvl="2" w:tplc="08090005" w:tentative="1">
+      <w:start w:val="1"/>
+      <w:numFmt w:val="bullet"/>
+      <w:lvlText w:val=""/>
+      <w:lvlJc w:val="left"/>
+      <w:pPr>
+        <w:ind w:left="2940" w:hanging="360"/>
+      </w:pPr>
+      <w:rPr>
+        <w:rFonts w:ascii="Wingdings" w:hAnsi="Wingdings" w:hint="default"/>
+      </w:rPr>
+    </w:lvl>
+    <w:lvl w:ilvl="3" w:tplc="08090001" w:tentative="1">
+      <w:start w:val="1"/>
+      <w:numFmt w:val="bullet"/>
+      <w:lvlText w:val=""/>
+      <w:lvlJc w:val="left"/>
+      <w:pPr>
+        <w:ind w:left="3660" w:hanging="360"/>
+      </w:pPr>
+      <w:rPr>
+        <w:rFonts w:ascii="Symbol" w:hAnsi="Symbol" w:hint="default"/>
+      </w:rPr>
+    </w:lvl>
+    <w:lvl w:ilvl="4" w:tplc="08090003" w:tentative="1">
+      <w:start w:val="1"/>
+      <w:numFmt w:val="bullet"/>
+      <w:lvlText w:val="o"/>
+      <w:lvlJc w:val="left"/>
+      <w:pPr>
+        <w:ind w:left="4380" w:hanging="360"/>
+      </w:pPr>
+      <w:rPr>
+        <w:rFonts w:ascii="Courier New" w:hAnsi="Courier New" w:cs="Courier New" w:hint="default"/>
+      </w:rPr>
+    </w:lvl>
+    <w:lvl w:ilvl="5" w:tplc="08090005" w:tentative="1">
+      <w:start w:val="1"/>
+      <w:numFmt w:val="bullet"/>
+      <w:lvlText w:val=""/>
+      <w:lvlJc w:val="left"/>
+      <w:pPr>
+        <w:ind w:left="5100" w:hanging="360"/>
+      </w:pPr>
+      <w:rPr>
+        <w:rFonts w:ascii="Wingdings" w:hAnsi="Wingdings" w:hint="default"/>
+      </w:rPr>
+    </w:lvl>
+    <w:lvl w:ilvl="6" w:tplc="08090001" w:tentative="1">
+      <w:start w:val="1"/>
+      <w:numFmt w:val="bullet"/>
+      <w:lvlText w:val=""/>
+      <w:lvlJc w:val="left"/>
+      <w:pPr>
+        <w:ind w:left="5820" w:hanging="360"/>
+      </w:pPr>
+      <w:rPr>
+        <w:rFonts w:ascii="Symbol" w:hAnsi="Symbol" w:hint="default"/>
+      </w:rPr>
+    </w:lvl>
+    <w:lvl w:ilvl="7" w:tplc="08090003" w:tentative="1">
+      <w:start w:val="1"/>
+      <w:numFmt w:val="bullet"/>
+      <w:lvlText w:val="o"/>
+      <w:lvlJc w:val="left"/>
+      <w:pPr>
+        <w:ind w:left="6540" w:hanging="360"/>
+      </w:pPr>
+      <w:rPr>
+        <w:rFonts w:ascii="Courier New" w:hAnsi="Courier New" w:cs="Courier New" w:hint="default"/>
+      </w:rPr>
+    </w:lvl>
+    <w:lvl w:ilvl="8" w:tplc="08090005" w:tentative="1">
+      <w:start w:val="1"/>
+      <w:numFmt w:val="bullet"/>
+      <w:lvlText w:val=""/>
+      <w:lvlJc w:val="left"/>
+      <w:pPr>
+        <w:ind w:left="7260" w:hanging="360"/>
+      </w:pPr>
+      <w:rPr>
+        <w:rFonts w:ascii="Wingdings" w:hAnsi="Wingdings" w:hint="default"/>
+      </w:rPr>
+    </w:lvl>
+  </w:abstractNum>
+  <w:abstractNum w:abstractNumId="4" w15:restartNumberingAfterBreak="0">
     <w:nsid w:val="080C6C8E"/>
     <w:multiLevelType w:val="hybridMultilevel"/>
     <w:tmpl w:val="6BE247F4"/>
@@ -6702,7 +8441,7 @@
       </w:pPr>
     </w:lvl>
   </w:abstractNum>
-  <w:abstractNum w:abstractNumId="4" w15:restartNumberingAfterBreak="0">
+  <w:abstractNum w:abstractNumId="5" w15:restartNumberingAfterBreak="0">
     <w:nsid w:val="09DD24A5"/>
     <w:multiLevelType w:val="hybridMultilevel"/>
     <w:tmpl w:val="3E56D63E"/>
@@ -6791,7 +8530,7 @@
       </w:pPr>
     </w:lvl>
   </w:abstractNum>
-  <w:abstractNum w:abstractNumId="5" w15:restartNumberingAfterBreak="0">
+  <w:abstractNum w:abstractNumId="6" w15:restartNumberingAfterBreak="0">
     <w:nsid w:val="0B1B4208"/>
     <w:multiLevelType w:val="multilevel"/>
     <w:tmpl w:val="DFBCE6F6"/>
@@ -6904,7 +8643,209 @@
       </w:rPr>
     </w:lvl>
   </w:abstractNum>
-  <w:abstractNum w:abstractNumId="6" w15:restartNumberingAfterBreak="0">
+  <w:abstractNum w:abstractNumId="7" w15:restartNumberingAfterBreak="0">
+    <w:nsid w:val="0C927EF2"/>
+    <w:multiLevelType w:val="hybridMultilevel"/>
+    <w:tmpl w:val="C8C25214"/>
+    <w:lvl w:ilvl="0" w:tplc="9F643B84">
+      <w:start w:val="1"/>
+      <w:numFmt w:val="decimal"/>
+      <w:lvlText w:val="%1."/>
+      <w:lvlJc w:val="left"/>
+      <w:pPr>
+        <w:ind w:left="780" w:hanging="360"/>
+      </w:pPr>
+      <w:rPr>
+        <w:rFonts w:hint="default"/>
+      </w:rPr>
+    </w:lvl>
+    <w:lvl w:ilvl="1" w:tplc="08090019" w:tentative="1">
+      <w:start w:val="1"/>
+      <w:numFmt w:val="lowerLetter"/>
+      <w:lvlText w:val="%2."/>
+      <w:lvlJc w:val="left"/>
+      <w:pPr>
+        <w:ind w:left="1500" w:hanging="360"/>
+      </w:pPr>
+    </w:lvl>
+    <w:lvl w:ilvl="2" w:tplc="0809001B" w:tentative="1">
+      <w:start w:val="1"/>
+      <w:numFmt w:val="lowerRoman"/>
+      <w:lvlText w:val="%3."/>
+      <w:lvlJc w:val="right"/>
+      <w:pPr>
+        <w:ind w:left="2220" w:hanging="180"/>
+      </w:pPr>
+    </w:lvl>
+    <w:lvl w:ilvl="3" w:tplc="0809000F" w:tentative="1">
+      <w:start w:val="1"/>
+      <w:numFmt w:val="decimal"/>
+      <w:lvlText w:val="%4."/>
+      <w:lvlJc w:val="left"/>
+      <w:pPr>
+        <w:ind w:left="2940" w:hanging="360"/>
+      </w:pPr>
+    </w:lvl>
+    <w:lvl w:ilvl="4" w:tplc="08090019" w:tentative="1">
+      <w:start w:val="1"/>
+      <w:numFmt w:val="lowerLetter"/>
+      <w:lvlText w:val="%5."/>
+      <w:lvlJc w:val="left"/>
+      <w:pPr>
+        <w:ind w:left="3660" w:hanging="360"/>
+      </w:pPr>
+    </w:lvl>
+    <w:lvl w:ilvl="5" w:tplc="0809001B" w:tentative="1">
+      <w:start w:val="1"/>
+      <w:numFmt w:val="lowerRoman"/>
+      <w:lvlText w:val="%6."/>
+      <w:lvlJc w:val="right"/>
+      <w:pPr>
+        <w:ind w:left="4380" w:hanging="180"/>
+      </w:pPr>
+    </w:lvl>
+    <w:lvl w:ilvl="6" w:tplc="0809000F" w:tentative="1">
+      <w:start w:val="1"/>
+      <w:numFmt w:val="decimal"/>
+      <w:lvlText w:val="%7."/>
+      <w:lvlJc w:val="left"/>
+      <w:pPr>
+        <w:ind w:left="5100" w:hanging="360"/>
+      </w:pPr>
+    </w:lvl>
+    <w:lvl w:ilvl="7" w:tplc="08090019" w:tentative="1">
+      <w:start w:val="1"/>
+      <w:numFmt w:val="lowerLetter"/>
+      <w:lvlText w:val="%8."/>
+      <w:lvlJc w:val="left"/>
+      <w:pPr>
+        <w:ind w:left="5820" w:hanging="360"/>
+      </w:pPr>
+    </w:lvl>
+    <w:lvl w:ilvl="8" w:tplc="0809001B" w:tentative="1">
+      <w:start w:val="1"/>
+      <w:numFmt w:val="lowerRoman"/>
+      <w:lvlText w:val="%9."/>
+      <w:lvlJc w:val="right"/>
+      <w:pPr>
+        <w:ind w:left="6540" w:hanging="180"/>
+      </w:pPr>
+    </w:lvl>
+  </w:abstractNum>
+  <w:abstractNum w:abstractNumId="8" w15:restartNumberingAfterBreak="0">
+    <w:nsid w:val="0C9B4F82"/>
+    <w:multiLevelType w:val="hybridMultilevel"/>
+    <w:tmpl w:val="FFFAE32A"/>
+    <w:lvl w:ilvl="0" w:tplc="08090001">
+      <w:start w:val="1"/>
+      <w:numFmt w:val="bullet"/>
+      <w:lvlText w:val=""/>
+      <w:lvlJc w:val="left"/>
+      <w:pPr>
+        <w:ind w:left="1500" w:hanging="360"/>
+      </w:pPr>
+      <w:rPr>
+        <w:rFonts w:ascii="Symbol" w:hAnsi="Symbol" w:hint="default"/>
+      </w:rPr>
+    </w:lvl>
+    <w:lvl w:ilvl="1" w:tplc="08090003" w:tentative="1">
+      <w:start w:val="1"/>
+      <w:numFmt w:val="bullet"/>
+      <w:lvlText w:val="o"/>
+      <w:lvlJc w:val="left"/>
+      <w:pPr>
+        <w:ind w:left="2220" w:hanging="360"/>
+      </w:pPr>
+      <w:rPr>
+        <w:rFonts w:ascii="Courier New" w:hAnsi="Courier New" w:cs="Courier New" w:hint="default"/>
+      </w:rPr>
+    </w:lvl>
+    <w:lvl w:ilvl="2" w:tplc="08090005" w:tentative="1">
+      <w:start w:val="1"/>
+      <w:numFmt w:val="bullet"/>
+      <w:lvlText w:val=""/>
+      <w:lvlJc w:val="left"/>
+      <w:pPr>
+        <w:ind w:left="2940" w:hanging="360"/>
+      </w:pPr>
+      <w:rPr>
+        <w:rFonts w:ascii="Wingdings" w:hAnsi="Wingdings" w:hint="default"/>
+      </w:rPr>
+    </w:lvl>
+    <w:lvl w:ilvl="3" w:tplc="08090001" w:tentative="1">
+      <w:start w:val="1"/>
+      <w:numFmt w:val="bullet"/>
+      <w:lvlText w:val=""/>
+      <w:lvlJc w:val="left"/>
+      <w:pPr>
+        <w:ind w:left="3660" w:hanging="360"/>
+      </w:pPr>
+      <w:rPr>
+        <w:rFonts w:ascii="Symbol" w:hAnsi="Symbol" w:hint="default"/>
+      </w:rPr>
+    </w:lvl>
+    <w:lvl w:ilvl="4" w:tplc="08090003" w:tentative="1">
+      <w:start w:val="1"/>
+      <w:numFmt w:val="bullet"/>
+      <w:lvlText w:val="o"/>
+      <w:lvlJc w:val="left"/>
+      <w:pPr>
+        <w:ind w:left="4380" w:hanging="360"/>
+      </w:pPr>
+      <w:rPr>
+        <w:rFonts w:ascii="Courier New" w:hAnsi="Courier New" w:cs="Courier New" w:hint="default"/>
+      </w:rPr>
+    </w:lvl>
+    <w:lvl w:ilvl="5" w:tplc="08090005" w:tentative="1">
+      <w:start w:val="1"/>
+      <w:numFmt w:val="bullet"/>
+      <w:lvlText w:val=""/>
+      <w:lvlJc w:val="left"/>
+      <w:pPr>
+        <w:ind w:left="5100" w:hanging="360"/>
+      </w:pPr>
+      <w:rPr>
+        <w:rFonts w:ascii="Wingdings" w:hAnsi="Wingdings" w:hint="default"/>
+      </w:rPr>
+    </w:lvl>
+    <w:lvl w:ilvl="6" w:tplc="08090001" w:tentative="1">
+      <w:start w:val="1"/>
+      <w:numFmt w:val="bullet"/>
+      <w:lvlText w:val=""/>
+      <w:lvlJc w:val="left"/>
+      <w:pPr>
+        <w:ind w:left="5820" w:hanging="360"/>
+      </w:pPr>
+      <w:rPr>
+        <w:rFonts w:ascii="Symbol" w:hAnsi="Symbol" w:hint="default"/>
+      </w:rPr>
+    </w:lvl>
+    <w:lvl w:ilvl="7" w:tplc="08090003" w:tentative="1">
+      <w:start w:val="1"/>
+      <w:numFmt w:val="bullet"/>
+      <w:lvlText w:val="o"/>
+      <w:lvlJc w:val="left"/>
+      <w:pPr>
+        <w:ind w:left="6540" w:hanging="360"/>
+      </w:pPr>
+      <w:rPr>
+        <w:rFonts w:ascii="Courier New" w:hAnsi="Courier New" w:cs="Courier New" w:hint="default"/>
+      </w:rPr>
+    </w:lvl>
+    <w:lvl w:ilvl="8" w:tplc="08090005" w:tentative="1">
+      <w:start w:val="1"/>
+      <w:numFmt w:val="bullet"/>
+      <w:lvlText w:val=""/>
+      <w:lvlJc w:val="left"/>
+      <w:pPr>
+        <w:ind w:left="7260" w:hanging="360"/>
+      </w:pPr>
+      <w:rPr>
+        <w:rFonts w:ascii="Wingdings" w:hAnsi="Wingdings" w:hint="default"/>
+      </w:rPr>
+    </w:lvl>
+  </w:abstractNum>
+  <w:abstractNum w:abstractNumId="9" w15:restartNumberingAfterBreak="0">
     <w:nsid w:val="0CBF2897"/>
     <w:multiLevelType w:val="hybridMultilevel"/>
     <w:tmpl w:val="CFD26ABC"/>
@@ -6993,7 +8934,96 @@
       </w:pPr>
     </w:lvl>
   </w:abstractNum>
-  <w:abstractNum w:abstractNumId="7" w15:restartNumberingAfterBreak="0">
+  <w:abstractNum w:abstractNumId="10" w15:restartNumberingAfterBreak="0">
+    <w:nsid w:val="0E1B4A2A"/>
+    <w:multiLevelType w:val="hybridMultilevel"/>
+    <w:tmpl w:val="2C923186"/>
+    <w:lvl w:ilvl="0" w:tplc="3F8C6AFE">
+      <w:start w:val="1"/>
+      <w:numFmt w:val="decimal"/>
+      <w:lvlText w:val="%1."/>
+      <w:lvlJc w:val="left"/>
+      <w:pPr>
+        <w:ind w:left="1080" w:hanging="360"/>
+      </w:pPr>
+      <w:rPr>
+        <w:rFonts w:hint="default"/>
+      </w:rPr>
+    </w:lvl>
+    <w:lvl w:ilvl="1" w:tplc="08090019" w:tentative="1">
+      <w:start w:val="1"/>
+      <w:numFmt w:val="lowerLetter"/>
+      <w:lvlText w:val="%2."/>
+      <w:lvlJc w:val="left"/>
+      <w:pPr>
+        <w:ind w:left="1800" w:hanging="360"/>
+      </w:pPr>
+    </w:lvl>
+    <w:lvl w:ilvl="2" w:tplc="0809001B" w:tentative="1">
+      <w:start w:val="1"/>
+      <w:numFmt w:val="lowerRoman"/>
+      <w:lvlText w:val="%3."/>
+      <w:lvlJc w:val="right"/>
+      <w:pPr>
+        <w:ind w:left="2520" w:hanging="180"/>
+      </w:pPr>
+    </w:lvl>
+    <w:lvl w:ilvl="3" w:tplc="0809000F" w:tentative="1">
+      <w:start w:val="1"/>
+      <w:numFmt w:val="decimal"/>
+      <w:lvlText w:val="%4."/>
+      <w:lvlJc w:val="left"/>
+      <w:pPr>
+        <w:ind w:left="3240" w:hanging="360"/>
+      </w:pPr>
+    </w:lvl>
+    <w:lvl w:ilvl="4" w:tplc="08090019" w:tentative="1">
+      <w:start w:val="1"/>
+      <w:numFmt w:val="lowerLetter"/>
+      <w:lvlText w:val="%5."/>
+      <w:lvlJc w:val="left"/>
+      <w:pPr>
+        <w:ind w:left="3960" w:hanging="360"/>
+      </w:pPr>
+    </w:lvl>
+    <w:lvl w:ilvl="5" w:tplc="0809001B" w:tentative="1">
+      <w:start w:val="1"/>
+      <w:numFmt w:val="lowerRoman"/>
+      <w:lvlText w:val="%6."/>
+      <w:lvlJc w:val="right"/>
+      <w:pPr>
+        <w:ind w:left="4680" w:hanging="180"/>
+      </w:pPr>
+    </w:lvl>
+    <w:lvl w:ilvl="6" w:tplc="0809000F" w:tentative="1">
+      <w:start w:val="1"/>
+      <w:numFmt w:val="decimal"/>
+      <w:lvlText w:val="%7."/>
+      <w:lvlJc w:val="left"/>
+      <w:pPr>
+        <w:ind w:left="5400" w:hanging="360"/>
+      </w:pPr>
+    </w:lvl>
+    <w:lvl w:ilvl="7" w:tplc="08090019" w:tentative="1">
+      <w:start w:val="1"/>
+      <w:numFmt w:val="lowerLetter"/>
+      <w:lvlText w:val="%8."/>
+      <w:lvlJc w:val="left"/>
+      <w:pPr>
+        <w:ind w:left="6120" w:hanging="360"/>
+      </w:pPr>
+    </w:lvl>
+    <w:lvl w:ilvl="8" w:tplc="0809001B" w:tentative="1">
+      <w:start w:val="1"/>
+      <w:numFmt w:val="lowerRoman"/>
+      <w:lvlText w:val="%9."/>
+      <w:lvlJc w:val="right"/>
+      <w:pPr>
+        <w:ind w:left="6840" w:hanging="180"/>
+      </w:pPr>
+    </w:lvl>
+  </w:abstractNum>
+  <w:abstractNum w:abstractNumId="11" w15:restartNumberingAfterBreak="0">
     <w:nsid w:val="0EAA4DDE"/>
     <w:multiLevelType w:val="hybridMultilevel"/>
     <w:tmpl w:val="8482FF0A"/>
@@ -7083,7 +9113,7 @@
       </w:pPr>
     </w:lvl>
   </w:abstractNum>
-  <w:abstractNum w:abstractNumId="8" w15:restartNumberingAfterBreak="0">
+  <w:abstractNum w:abstractNumId="12" w15:restartNumberingAfterBreak="0">
     <w:nsid w:val="10FC4AD9"/>
     <w:multiLevelType w:val="hybridMultilevel"/>
     <w:tmpl w:val="079E90D2"/>
@@ -7172,7 +9202,7 @@
       </w:pPr>
     </w:lvl>
   </w:abstractNum>
-  <w:abstractNum w:abstractNumId="9" w15:restartNumberingAfterBreak="0">
+  <w:abstractNum w:abstractNumId="13" w15:restartNumberingAfterBreak="0">
     <w:nsid w:val="15145164"/>
     <w:multiLevelType w:val="hybridMultilevel"/>
     <w:tmpl w:val="65F87444"/>
@@ -7285,7 +9315,7 @@
       </w:rPr>
     </w:lvl>
   </w:abstractNum>
-  <w:abstractNum w:abstractNumId="10" w15:restartNumberingAfterBreak="0">
+  <w:abstractNum w:abstractNumId="14" w15:restartNumberingAfterBreak="0">
     <w:nsid w:val="154A7390"/>
     <w:multiLevelType w:val="hybridMultilevel"/>
     <w:tmpl w:val="F2EA89B0"/>
@@ -7374,7 +9404,7 @@
       </w:pPr>
     </w:lvl>
   </w:abstractNum>
-  <w:abstractNum w:abstractNumId="11" w15:restartNumberingAfterBreak="0">
+  <w:abstractNum w:abstractNumId="15" w15:restartNumberingAfterBreak="0">
     <w:nsid w:val="15563CE6"/>
     <w:multiLevelType w:val="hybridMultilevel"/>
     <w:tmpl w:val="7ED88FFE"/>
@@ -7463,7 +9493,7 @@
       </w:pPr>
     </w:lvl>
   </w:abstractNum>
-  <w:abstractNum w:abstractNumId="12" w15:restartNumberingAfterBreak="0">
+  <w:abstractNum w:abstractNumId="16" w15:restartNumberingAfterBreak="0">
     <w:nsid w:val="16531879"/>
     <w:multiLevelType w:val="hybridMultilevel"/>
     <w:tmpl w:val="4330D6CA"/>
@@ -7576,7 +9606,7 @@
       </w:rPr>
     </w:lvl>
   </w:abstractNum>
-  <w:abstractNum w:abstractNumId="13" w15:restartNumberingAfterBreak="0">
+  <w:abstractNum w:abstractNumId="17" w15:restartNumberingAfterBreak="0">
     <w:nsid w:val="172220A1"/>
     <w:multiLevelType w:val="hybridMultilevel"/>
     <w:tmpl w:val="06B229E6"/>
@@ -7689,7 +9719,7 @@
       </w:rPr>
     </w:lvl>
   </w:abstractNum>
-  <w:abstractNum w:abstractNumId="14" w15:restartNumberingAfterBreak="0">
+  <w:abstractNum w:abstractNumId="18" w15:restartNumberingAfterBreak="0">
     <w:nsid w:val="19AB6E7E"/>
     <w:multiLevelType w:val="hybridMultilevel"/>
     <w:tmpl w:val="B9183B96"/>
@@ -7778,7 +9808,7 @@
       </w:pPr>
     </w:lvl>
   </w:abstractNum>
-  <w:abstractNum w:abstractNumId="15" w15:restartNumberingAfterBreak="0">
+  <w:abstractNum w:abstractNumId="19" w15:restartNumberingAfterBreak="0">
     <w:nsid w:val="1A9C76F4"/>
     <w:multiLevelType w:val="multilevel"/>
     <w:tmpl w:val="96082BD0"/>
@@ -7891,7 +9921,7 @@
       </w:pPr>
     </w:lvl>
   </w:abstractNum>
-  <w:abstractNum w:abstractNumId="16" w15:restartNumberingAfterBreak="0">
+  <w:abstractNum w:abstractNumId="20" w15:restartNumberingAfterBreak="0">
     <w:nsid w:val="1D6567AD"/>
     <w:multiLevelType w:val="hybridMultilevel"/>
     <w:tmpl w:val="E2940612"/>
@@ -7980,7 +10010,7 @@
       </w:pPr>
     </w:lvl>
   </w:abstractNum>
-  <w:abstractNum w:abstractNumId="17" w15:restartNumberingAfterBreak="0">
+  <w:abstractNum w:abstractNumId="21" w15:restartNumberingAfterBreak="0">
     <w:nsid w:val="1E903DA3"/>
     <w:multiLevelType w:val="hybridMultilevel"/>
     <w:tmpl w:val="E95E6AFE"/>
@@ -8069,7 +10099,7 @@
       </w:pPr>
     </w:lvl>
   </w:abstractNum>
-  <w:abstractNum w:abstractNumId="18" w15:restartNumberingAfterBreak="0">
+  <w:abstractNum w:abstractNumId="22" w15:restartNumberingAfterBreak="0">
     <w:nsid w:val="2301205E"/>
     <w:multiLevelType w:val="multilevel"/>
     <w:tmpl w:val="D2688D00"/>
@@ -8182,7 +10212,7 @@
       </w:rPr>
     </w:lvl>
   </w:abstractNum>
-  <w:abstractNum w:abstractNumId="19" w15:restartNumberingAfterBreak="0">
+  <w:abstractNum w:abstractNumId="23" w15:restartNumberingAfterBreak="0">
     <w:nsid w:val="27CB5933"/>
     <w:multiLevelType w:val="hybridMultilevel"/>
     <w:tmpl w:val="64467124"/>
@@ -8271,7 +10301,7 @@
       </w:pPr>
     </w:lvl>
   </w:abstractNum>
-  <w:abstractNum w:abstractNumId="20" w15:restartNumberingAfterBreak="0">
+  <w:abstractNum w:abstractNumId="24" w15:restartNumberingAfterBreak="0">
     <w:nsid w:val="28B028B3"/>
     <w:multiLevelType w:val="multilevel"/>
     <w:tmpl w:val="836435D8"/>
@@ -8392,7 +10422,7 @@
       </w:rPr>
     </w:lvl>
   </w:abstractNum>
-  <w:abstractNum w:abstractNumId="21" w15:restartNumberingAfterBreak="0">
+  <w:abstractNum w:abstractNumId="25" w15:restartNumberingAfterBreak="0">
     <w:nsid w:val="30294323"/>
     <w:multiLevelType w:val="multilevel"/>
     <w:tmpl w:val="8BE8A6FE"/>
@@ -8505,7 +10535,7 @@
       </w:rPr>
     </w:lvl>
   </w:abstractNum>
-  <w:abstractNum w:abstractNumId="22" w15:restartNumberingAfterBreak="0">
+  <w:abstractNum w:abstractNumId="26" w15:restartNumberingAfterBreak="0">
     <w:nsid w:val="343461F0"/>
     <w:multiLevelType w:val="multilevel"/>
     <w:tmpl w:val="2422712E"/>
@@ -8618,7 +10648,7 @@
       </w:rPr>
     </w:lvl>
   </w:abstractNum>
-  <w:abstractNum w:abstractNumId="23" w15:restartNumberingAfterBreak="0">
+  <w:abstractNum w:abstractNumId="27" w15:restartNumberingAfterBreak="0">
     <w:nsid w:val="355A06BA"/>
     <w:multiLevelType w:val="multilevel"/>
     <w:tmpl w:val="81228904"/>
@@ -8731,7 +10761,7 @@
       </w:rPr>
     </w:lvl>
   </w:abstractNum>
-  <w:abstractNum w:abstractNumId="24" w15:restartNumberingAfterBreak="0">
+  <w:abstractNum w:abstractNumId="28" w15:restartNumberingAfterBreak="0">
     <w:nsid w:val="35E26DE3"/>
     <w:multiLevelType w:val="multilevel"/>
     <w:tmpl w:val="FBE8B212"/>
@@ -8844,7 +10874,7 @@
       </w:rPr>
     </w:lvl>
   </w:abstractNum>
-  <w:abstractNum w:abstractNumId="25" w15:restartNumberingAfterBreak="0">
+  <w:abstractNum w:abstractNumId="29" w15:restartNumberingAfterBreak="0">
     <w:nsid w:val="382C3D0A"/>
     <w:multiLevelType w:val="hybridMultilevel"/>
     <w:tmpl w:val="95A2004C"/>
@@ -8933,7 +10963,7 @@
       </w:pPr>
     </w:lvl>
   </w:abstractNum>
-  <w:abstractNum w:abstractNumId="26" w15:restartNumberingAfterBreak="0">
+  <w:abstractNum w:abstractNumId="30" w15:restartNumberingAfterBreak="0">
     <w:nsid w:val="3BB25B4A"/>
     <w:multiLevelType w:val="multilevel"/>
     <w:tmpl w:val="FC4EE4B0"/>
@@ -9046,7 +11076,7 @@
       </w:rPr>
     </w:lvl>
   </w:abstractNum>
-  <w:abstractNum w:abstractNumId="27" w15:restartNumberingAfterBreak="0">
+  <w:abstractNum w:abstractNumId="31" w15:restartNumberingAfterBreak="0">
     <w:nsid w:val="3C927D45"/>
     <w:multiLevelType w:val="hybridMultilevel"/>
     <w:tmpl w:val="25FC895E"/>
@@ -9135,7 +11165,7 @@
       </w:pPr>
     </w:lvl>
   </w:abstractNum>
-  <w:abstractNum w:abstractNumId="28" w15:restartNumberingAfterBreak="0">
+  <w:abstractNum w:abstractNumId="32" w15:restartNumberingAfterBreak="0">
     <w:nsid w:val="402D3310"/>
     <w:multiLevelType w:val="hybridMultilevel"/>
     <w:tmpl w:val="6C8497DE"/>
@@ -9224,7 +11254,7 @@
       </w:pPr>
     </w:lvl>
   </w:abstractNum>
-  <w:abstractNum w:abstractNumId="29" w15:restartNumberingAfterBreak="0">
+  <w:abstractNum w:abstractNumId="33" w15:restartNumberingAfterBreak="0">
     <w:nsid w:val="4088694F"/>
     <w:multiLevelType w:val="hybridMultilevel"/>
     <w:tmpl w:val="7D907B08"/>
@@ -9337,7 +11367,7 @@
       </w:rPr>
     </w:lvl>
   </w:abstractNum>
-  <w:abstractNum w:abstractNumId="30" w15:restartNumberingAfterBreak="0">
+  <w:abstractNum w:abstractNumId="34" w15:restartNumberingAfterBreak="0">
     <w:nsid w:val="43972F4D"/>
     <w:multiLevelType w:val="hybridMultilevel"/>
     <w:tmpl w:val="481CE7CC"/>
@@ -9426,7 +11456,7 @@
       </w:pPr>
     </w:lvl>
   </w:abstractNum>
-  <w:abstractNum w:abstractNumId="31" w15:restartNumberingAfterBreak="0">
+  <w:abstractNum w:abstractNumId="35" w15:restartNumberingAfterBreak="0">
     <w:nsid w:val="444373CE"/>
     <w:multiLevelType w:val="multilevel"/>
     <w:tmpl w:val="EDCEA12E"/>
@@ -9539,7 +11569,7 @@
       </w:rPr>
     </w:lvl>
   </w:abstractNum>
-  <w:abstractNum w:abstractNumId="32" w15:restartNumberingAfterBreak="0">
+  <w:abstractNum w:abstractNumId="36" w15:restartNumberingAfterBreak="0">
     <w:nsid w:val="4509342D"/>
     <w:multiLevelType w:val="hybridMultilevel"/>
     <w:tmpl w:val="C87481BA"/>
@@ -9629,7 +11659,7 @@
       </w:pPr>
     </w:lvl>
   </w:abstractNum>
-  <w:abstractNum w:abstractNumId="33" w15:restartNumberingAfterBreak="0">
+  <w:abstractNum w:abstractNumId="37" w15:restartNumberingAfterBreak="0">
     <w:nsid w:val="46AA32DF"/>
     <w:multiLevelType w:val="hybridMultilevel"/>
     <w:tmpl w:val="FF8893D6"/>
@@ -9718,7 +11748,7 @@
       </w:pPr>
     </w:lvl>
   </w:abstractNum>
-  <w:abstractNum w:abstractNumId="34" w15:restartNumberingAfterBreak="0">
+  <w:abstractNum w:abstractNumId="38" w15:restartNumberingAfterBreak="0">
     <w:nsid w:val="4F4008F5"/>
     <w:multiLevelType w:val="hybridMultilevel"/>
     <w:tmpl w:val="D3BEBE3A"/>
@@ -9807,7 +11837,7 @@
       </w:pPr>
     </w:lvl>
   </w:abstractNum>
-  <w:abstractNum w:abstractNumId="35" w15:restartNumberingAfterBreak="0">
+  <w:abstractNum w:abstractNumId="39" w15:restartNumberingAfterBreak="0">
     <w:nsid w:val="4FB93B6E"/>
     <w:multiLevelType w:val="hybridMultilevel"/>
     <w:tmpl w:val="6F78A9B2"/>
@@ -9920,7 +11950,7 @@
       </w:rPr>
     </w:lvl>
   </w:abstractNum>
-  <w:abstractNum w:abstractNumId="36" w15:restartNumberingAfterBreak="0">
+  <w:abstractNum w:abstractNumId="40" w15:restartNumberingAfterBreak="0">
     <w:nsid w:val="51FC7004"/>
     <w:multiLevelType w:val="hybridMultilevel"/>
     <w:tmpl w:val="29BC60D0"/>
@@ -10010,7 +12040,7 @@
       </w:pPr>
     </w:lvl>
   </w:abstractNum>
-  <w:abstractNum w:abstractNumId="37" w15:restartNumberingAfterBreak="0">
+  <w:abstractNum w:abstractNumId="41" w15:restartNumberingAfterBreak="0">
     <w:nsid w:val="54725289"/>
     <w:multiLevelType w:val="hybridMultilevel"/>
     <w:tmpl w:val="06AA0168"/>
@@ -10099,7 +12129,7 @@
       </w:pPr>
     </w:lvl>
   </w:abstractNum>
-  <w:abstractNum w:abstractNumId="38" w15:restartNumberingAfterBreak="0">
+  <w:abstractNum w:abstractNumId="42" w15:restartNumberingAfterBreak="0">
     <w:nsid w:val="58161A98"/>
     <w:multiLevelType w:val="multilevel"/>
     <w:tmpl w:val="FE3017FC"/>
@@ -10212,7 +12242,7 @@
       </w:rPr>
     </w:lvl>
   </w:abstractNum>
-  <w:abstractNum w:abstractNumId="39" w15:restartNumberingAfterBreak="0">
+  <w:abstractNum w:abstractNumId="43" w15:restartNumberingAfterBreak="0">
     <w:nsid w:val="5C0B54D8"/>
     <w:multiLevelType w:val="multilevel"/>
     <w:tmpl w:val="A42230D0"/>
@@ -10326,7 +12356,7 @@
       </w:rPr>
     </w:lvl>
   </w:abstractNum>
-  <w:abstractNum w:abstractNumId="40" w15:restartNumberingAfterBreak="0">
+  <w:abstractNum w:abstractNumId="44" w15:restartNumberingAfterBreak="0">
     <w:nsid w:val="5C6859FA"/>
     <w:multiLevelType w:val="multilevel"/>
     <w:tmpl w:val="29305F4A"/>
@@ -10447,7 +12477,7 @@
       </w:rPr>
     </w:lvl>
   </w:abstractNum>
-  <w:abstractNum w:abstractNumId="41" w15:restartNumberingAfterBreak="0">
+  <w:abstractNum w:abstractNumId="45" w15:restartNumberingAfterBreak="0">
     <w:nsid w:val="5CBA14E9"/>
     <w:multiLevelType w:val="hybridMultilevel"/>
     <w:tmpl w:val="9224D4B0"/>
@@ -10536,7 +12566,7 @@
       </w:pPr>
     </w:lvl>
   </w:abstractNum>
-  <w:abstractNum w:abstractNumId="42" w15:restartNumberingAfterBreak="0">
+  <w:abstractNum w:abstractNumId="46" w15:restartNumberingAfterBreak="0">
     <w:nsid w:val="5E33112F"/>
     <w:multiLevelType w:val="multilevel"/>
     <w:tmpl w:val="C8FC15D4"/>
@@ -10649,7 +12679,7 @@
       </w:rPr>
     </w:lvl>
   </w:abstractNum>
-  <w:abstractNum w:abstractNumId="43" w15:restartNumberingAfterBreak="0">
+  <w:abstractNum w:abstractNumId="47" w15:restartNumberingAfterBreak="0">
     <w:nsid w:val="60224748"/>
     <w:multiLevelType w:val="hybridMultilevel"/>
     <w:tmpl w:val="64467124"/>
@@ -10738,7 +12768,7 @@
       </w:pPr>
     </w:lvl>
   </w:abstractNum>
-  <w:abstractNum w:abstractNumId="44" w15:restartNumberingAfterBreak="0">
+  <w:abstractNum w:abstractNumId="48" w15:restartNumberingAfterBreak="0">
     <w:nsid w:val="60671B88"/>
     <w:multiLevelType w:val="multilevel"/>
     <w:tmpl w:val="E2D6D71E"/>
@@ -10851,7 +12881,7 @@
       </w:rPr>
     </w:lvl>
   </w:abstractNum>
-  <w:abstractNum w:abstractNumId="45" w15:restartNumberingAfterBreak="0">
+  <w:abstractNum w:abstractNumId="49" w15:restartNumberingAfterBreak="0">
     <w:nsid w:val="612F145E"/>
     <w:multiLevelType w:val="hybridMultilevel"/>
     <w:tmpl w:val="430A677A"/>
@@ -10940,7 +12970,7 @@
       </w:pPr>
     </w:lvl>
   </w:abstractNum>
-  <w:abstractNum w:abstractNumId="46" w15:restartNumberingAfterBreak="0">
+  <w:abstractNum w:abstractNumId="50" w15:restartNumberingAfterBreak="0">
     <w:nsid w:val="62437ACB"/>
     <w:multiLevelType w:val="hybridMultilevel"/>
     <w:tmpl w:val="19DC80E4"/>
@@ -11053,7 +13083,7 @@
       </w:rPr>
     </w:lvl>
   </w:abstractNum>
-  <w:abstractNum w:abstractNumId="47" w15:restartNumberingAfterBreak="0">
+  <w:abstractNum w:abstractNumId="51" w15:restartNumberingAfterBreak="0">
     <w:nsid w:val="68A37DEE"/>
     <w:multiLevelType w:val="hybridMultilevel"/>
     <w:tmpl w:val="DEB2DA1E"/>
@@ -11166,7 +13196,7 @@
       </w:rPr>
     </w:lvl>
   </w:abstractNum>
-  <w:abstractNum w:abstractNumId="48" w15:restartNumberingAfterBreak="0">
+  <w:abstractNum w:abstractNumId="52" w15:restartNumberingAfterBreak="0">
     <w:nsid w:val="6A1D2470"/>
     <w:multiLevelType w:val="hybridMultilevel"/>
     <w:tmpl w:val="C87481BA"/>
@@ -11256,7 +13286,7 @@
       </w:pPr>
     </w:lvl>
   </w:abstractNum>
-  <w:abstractNum w:abstractNumId="49" w15:restartNumberingAfterBreak="0">
+  <w:abstractNum w:abstractNumId="53" w15:restartNumberingAfterBreak="0">
     <w:nsid w:val="6F99000A"/>
     <w:multiLevelType w:val="multilevel"/>
     <w:tmpl w:val="D2688D00"/>
@@ -11369,7 +13399,7 @@
       </w:rPr>
     </w:lvl>
   </w:abstractNum>
-  <w:abstractNum w:abstractNumId="50" w15:restartNumberingAfterBreak="0">
+  <w:abstractNum w:abstractNumId="54" w15:restartNumberingAfterBreak="0">
     <w:nsid w:val="74FB1BF5"/>
     <w:multiLevelType w:val="multilevel"/>
     <w:tmpl w:val="89E6D930"/>
@@ -11482,7 +13512,7 @@
       </w:rPr>
     </w:lvl>
   </w:abstractNum>
-  <w:abstractNum w:abstractNumId="51" w15:restartNumberingAfterBreak="0">
+  <w:abstractNum w:abstractNumId="55" w15:restartNumberingAfterBreak="0">
     <w:nsid w:val="7558726F"/>
     <w:multiLevelType w:val="hybridMultilevel"/>
     <w:tmpl w:val="E7C074FA"/>
@@ -11571,7 +13601,7 @@
       </w:pPr>
     </w:lvl>
   </w:abstractNum>
-  <w:abstractNum w:abstractNumId="52" w15:restartNumberingAfterBreak="0">
+  <w:abstractNum w:abstractNumId="56" w15:restartNumberingAfterBreak="0">
     <w:nsid w:val="788142E8"/>
     <w:multiLevelType w:val="hybridMultilevel"/>
     <w:tmpl w:val="75C45076"/>
@@ -11660,7 +13690,7 @@
       </w:pPr>
     </w:lvl>
   </w:abstractNum>
-  <w:abstractNum w:abstractNumId="53" w15:restartNumberingAfterBreak="0">
+  <w:abstractNum w:abstractNumId="57" w15:restartNumberingAfterBreak="0">
     <w:nsid w:val="79D24B63"/>
     <w:multiLevelType w:val="hybridMultilevel"/>
     <w:tmpl w:val="F4B0B02A"/>
@@ -11749,7 +13779,7 @@
       </w:pPr>
     </w:lvl>
   </w:abstractNum>
-  <w:abstractNum w:abstractNumId="54" w15:restartNumberingAfterBreak="0">
+  <w:abstractNum w:abstractNumId="58" w15:restartNumberingAfterBreak="0">
     <w:nsid w:val="7B204986"/>
     <w:multiLevelType w:val="hybridMultilevel"/>
     <w:tmpl w:val="3F5C3FD6"/>
@@ -11838,7 +13868,7 @@
       </w:pPr>
     </w:lvl>
   </w:abstractNum>
-  <w:abstractNum w:abstractNumId="55" w15:restartNumberingAfterBreak="0">
+  <w:abstractNum w:abstractNumId="59" w15:restartNumberingAfterBreak="0">
     <w:nsid w:val="7B635649"/>
     <w:multiLevelType w:val="multilevel"/>
     <w:tmpl w:val="C8FC15D4"/>
@@ -11951,7 +13981,7 @@
       </w:rPr>
     </w:lvl>
   </w:abstractNum>
-  <w:abstractNum w:abstractNumId="56" w15:restartNumberingAfterBreak="0">
+  <w:abstractNum w:abstractNumId="60" w15:restartNumberingAfterBreak="0">
     <w:nsid w:val="7B832058"/>
     <w:multiLevelType w:val="hybridMultilevel"/>
     <w:tmpl w:val="FFC24B30"/>
@@ -12040,7 +14070,7 @@
       </w:pPr>
     </w:lvl>
   </w:abstractNum>
-  <w:abstractNum w:abstractNumId="57" w15:restartNumberingAfterBreak="0">
+  <w:abstractNum w:abstractNumId="61" w15:restartNumberingAfterBreak="0">
     <w:nsid w:val="7CA23252"/>
     <w:multiLevelType w:val="multilevel"/>
     <w:tmpl w:val="817036CC"/>
@@ -12153,7 +14183,7 @@
       </w:rPr>
     </w:lvl>
   </w:abstractNum>
-  <w:abstractNum w:abstractNumId="58" w15:restartNumberingAfterBreak="0">
+  <w:abstractNum w:abstractNumId="62" w15:restartNumberingAfterBreak="0">
     <w:nsid w:val="7DFF65A1"/>
     <w:multiLevelType w:val="hybridMultilevel"/>
     <w:tmpl w:val="5312589E"/>
@@ -12242,7 +14272,7 @@
       </w:pPr>
     </w:lvl>
   </w:abstractNum>
-  <w:abstractNum w:abstractNumId="59" w15:restartNumberingAfterBreak="0">
+  <w:abstractNum w:abstractNumId="63" w15:restartNumberingAfterBreak="0">
     <w:nsid w:val="7E1B1CFD"/>
     <w:multiLevelType w:val="multilevel"/>
     <w:tmpl w:val="898C37D6"/>
@@ -12356,184 +14386,196 @@
     </w:lvl>
   </w:abstractNum>
   <w:num w:numId="1" w16cid:durableId="1791901781">
+    <w:abstractNumId w:val="15"/>
+  </w:num>
+  <w:num w:numId="2" w16cid:durableId="1292829468">
+    <w:abstractNumId w:val="55"/>
+  </w:num>
+  <w:num w:numId="3" w16cid:durableId="145126063">
+    <w:abstractNumId w:val="60"/>
+  </w:num>
+  <w:num w:numId="4" w16cid:durableId="1172643744">
+    <w:abstractNumId w:val="14"/>
+  </w:num>
+  <w:num w:numId="5" w16cid:durableId="1058285552">
+    <w:abstractNumId w:val="9"/>
+  </w:num>
+  <w:num w:numId="6" w16cid:durableId="941375860">
+    <w:abstractNumId w:val="29"/>
+  </w:num>
+  <w:num w:numId="7" w16cid:durableId="544605818">
+    <w:abstractNumId w:val="37"/>
+  </w:num>
+  <w:num w:numId="8" w16cid:durableId="1314022322">
+    <w:abstractNumId w:val="18"/>
+  </w:num>
+  <w:num w:numId="9" w16cid:durableId="369721083">
+    <w:abstractNumId w:val="45"/>
+  </w:num>
+  <w:num w:numId="10" w16cid:durableId="721639822">
     <w:abstractNumId w:val="11"/>
   </w:num>
-  <w:num w:numId="2" w16cid:durableId="1292829468">
-    <w:abstractNumId w:val="51"/>
+  <w:num w:numId="11" w16cid:durableId="1140000912">
+    <w:abstractNumId w:val="5"/>
   </w:num>
-  <w:num w:numId="3" w16cid:durableId="145126063">
-    <w:abstractNumId w:val="56"/>
+  <w:num w:numId="12" w16cid:durableId="1170560031">
+    <w:abstractNumId w:val="50"/>
   </w:num>
-  <w:num w:numId="4" w16cid:durableId="1172643744">
-    <w:abstractNumId w:val="10"/>
+  <w:num w:numId="13" w16cid:durableId="1440643392">
+    <w:abstractNumId w:val="20"/>
   </w:num>
-  <w:num w:numId="5" w16cid:durableId="1058285552">
+  <w:num w:numId="14" w16cid:durableId="1490948913">
+    <w:abstractNumId w:val="34"/>
+  </w:num>
+  <w:num w:numId="15" w16cid:durableId="1741175093">
+    <w:abstractNumId w:val="21"/>
+  </w:num>
+  <w:num w:numId="16" w16cid:durableId="2105297328">
+    <w:abstractNumId w:val="62"/>
+  </w:num>
+  <w:num w:numId="17" w16cid:durableId="66534051">
+    <w:abstractNumId w:val="23"/>
+  </w:num>
+  <w:num w:numId="18" w16cid:durableId="1999187789">
+    <w:abstractNumId w:val="19"/>
+  </w:num>
+  <w:num w:numId="19" w16cid:durableId="1162505728">
+    <w:abstractNumId w:val="4"/>
+  </w:num>
+  <w:num w:numId="20" w16cid:durableId="1092817859">
+    <w:abstractNumId w:val="44"/>
+  </w:num>
+  <w:num w:numId="21" w16cid:durableId="1818377894">
+    <w:abstractNumId w:val="36"/>
+  </w:num>
+  <w:num w:numId="22" w16cid:durableId="1132554221">
+    <w:abstractNumId w:val="24"/>
+  </w:num>
+  <w:num w:numId="23" w16cid:durableId="1668822846">
+    <w:abstractNumId w:val="27"/>
+  </w:num>
+  <w:num w:numId="24" w16cid:durableId="223221469">
     <w:abstractNumId w:val="6"/>
   </w:num>
-  <w:num w:numId="6" w16cid:durableId="941375860">
+  <w:num w:numId="25" w16cid:durableId="242303084">
+    <w:abstractNumId w:val="48"/>
+  </w:num>
+  <w:num w:numId="26" w16cid:durableId="1392386747">
+    <w:abstractNumId w:val="61"/>
+  </w:num>
+  <w:num w:numId="27" w16cid:durableId="625964070">
+    <w:abstractNumId w:val="26"/>
+  </w:num>
+  <w:num w:numId="28" w16cid:durableId="1709838184">
+    <w:abstractNumId w:val="28"/>
+  </w:num>
+  <w:num w:numId="29" w16cid:durableId="1238443125">
+    <w:abstractNumId w:val="54"/>
+  </w:num>
+  <w:num w:numId="30" w16cid:durableId="1457720227">
+    <w:abstractNumId w:val="22"/>
+  </w:num>
+  <w:num w:numId="31" w16cid:durableId="875236564">
+    <w:abstractNumId w:val="42"/>
+  </w:num>
+  <w:num w:numId="32" w16cid:durableId="1970240327">
+    <w:abstractNumId w:val="35"/>
+  </w:num>
+  <w:num w:numId="33" w16cid:durableId="529684160">
+    <w:abstractNumId w:val="53"/>
+  </w:num>
+  <w:num w:numId="34" w16cid:durableId="1993176180">
     <w:abstractNumId w:val="25"/>
   </w:num>
-  <w:num w:numId="7" w16cid:durableId="544605818">
-    <w:abstractNumId w:val="33"/>
-  </w:num>
-  <w:num w:numId="8" w16cid:durableId="1314022322">
-    <w:abstractNumId w:val="14"/>
-  </w:num>
-  <w:num w:numId="9" w16cid:durableId="369721083">
+  <w:num w:numId="35" w16cid:durableId="413742837">
     <w:abstractNumId w:val="41"/>
   </w:num>
-  <w:num w:numId="10" w16cid:durableId="721639822">
-    <w:abstractNumId w:val="7"/>
+  <w:num w:numId="36" w16cid:durableId="539170023">
+    <w:abstractNumId w:val="52"/>
   </w:num>
-  <w:num w:numId="11" w16cid:durableId="1140000912">
-    <w:abstractNumId w:val="4"/>
+  <w:num w:numId="37" w16cid:durableId="1063599438">
+    <w:abstractNumId w:val="12"/>
   </w:num>
-  <w:num w:numId="12" w16cid:durableId="1170560031">
-    <w:abstractNumId w:val="46"/>
+  <w:num w:numId="38" w16cid:durableId="1257010762">
+    <w:abstractNumId w:val="47"/>
   </w:num>
-  <w:num w:numId="13" w16cid:durableId="1440643392">
-    <w:abstractNumId w:val="16"/>
+  <w:num w:numId="39" w16cid:durableId="1804497783">
+    <w:abstractNumId w:val="31"/>
   </w:num>
-  <w:num w:numId="14" w16cid:durableId="1490948913">
+  <w:num w:numId="40" w16cid:durableId="1643806274">
+    <w:abstractNumId w:val="57"/>
+  </w:num>
+  <w:num w:numId="41" w16cid:durableId="1851018280">
     <w:abstractNumId w:val="30"/>
   </w:num>
-  <w:num w:numId="15" w16cid:durableId="1741175093">
-    <w:abstractNumId w:val="17"/>
-  </w:num>
-  <w:num w:numId="16" w16cid:durableId="2105297328">
-    <w:abstractNumId w:val="58"/>
-  </w:num>
-  <w:num w:numId="17" w16cid:durableId="66534051">
-    <w:abstractNumId w:val="19"/>
-  </w:num>
-  <w:num w:numId="18" w16cid:durableId="1999187789">
-    <w:abstractNumId w:val="15"/>
-  </w:num>
-  <w:num w:numId="19" w16cid:durableId="1162505728">
-    <w:abstractNumId w:val="3"/>
-  </w:num>
-  <w:num w:numId="20" w16cid:durableId="1092817859">
-    <w:abstractNumId w:val="40"/>
-  </w:num>
-  <w:num w:numId="21" w16cid:durableId="1818377894">
-    <w:abstractNumId w:val="32"/>
-  </w:num>
-  <w:num w:numId="22" w16cid:durableId="1132554221">
-    <w:abstractNumId w:val="20"/>
-  </w:num>
-  <w:num w:numId="23" w16cid:durableId="1668822846">
-    <w:abstractNumId w:val="23"/>
-  </w:num>
-  <w:num w:numId="24" w16cid:durableId="223221469">
-    <w:abstractNumId w:val="5"/>
-  </w:num>
-  <w:num w:numId="25" w16cid:durableId="242303084">
-    <w:abstractNumId w:val="44"/>
-  </w:num>
-  <w:num w:numId="26" w16cid:durableId="1392386747">
-    <w:abstractNumId w:val="57"/>
-  </w:num>
-  <w:num w:numId="27" w16cid:durableId="625964070">
-    <w:abstractNumId w:val="22"/>
-  </w:num>
-  <w:num w:numId="28" w16cid:durableId="1709838184">
-    <w:abstractNumId w:val="24"/>
-  </w:num>
-  <w:num w:numId="29" w16cid:durableId="1238443125">
-    <w:abstractNumId w:val="50"/>
-  </w:num>
-  <w:num w:numId="30" w16cid:durableId="1457720227">
-    <w:abstractNumId w:val="18"/>
-  </w:num>
-  <w:num w:numId="31" w16cid:durableId="875236564">
-    <w:abstractNumId w:val="38"/>
-  </w:num>
-  <w:num w:numId="32" w16cid:durableId="1970240327">
-    <w:abstractNumId w:val="31"/>
-  </w:num>
-  <w:num w:numId="33" w16cid:durableId="529684160">
-    <w:abstractNumId w:val="49"/>
-  </w:num>
-  <w:num w:numId="34" w16cid:durableId="1993176180">
-    <w:abstractNumId w:val="21"/>
-  </w:num>
-  <w:num w:numId="35" w16cid:durableId="413742837">
-    <w:abstractNumId w:val="37"/>
-  </w:num>
-  <w:num w:numId="36" w16cid:durableId="539170023">
-    <w:abstractNumId w:val="48"/>
-  </w:num>
-  <w:num w:numId="37" w16cid:durableId="1063599438">
-    <w:abstractNumId w:val="8"/>
-  </w:num>
-  <w:num w:numId="38" w16cid:durableId="1257010762">
-    <w:abstractNumId w:val="43"/>
-  </w:num>
-  <w:num w:numId="39" w16cid:durableId="1804497783">
-    <w:abstractNumId w:val="27"/>
-  </w:num>
-  <w:num w:numId="40" w16cid:durableId="1643806274">
-    <w:abstractNumId w:val="53"/>
-  </w:num>
-  <w:num w:numId="41" w16cid:durableId="1851018280">
-    <w:abstractNumId w:val="26"/>
-  </w:num>
   <w:num w:numId="42" w16cid:durableId="1128743138">
-    <w:abstractNumId w:val="59"/>
+    <w:abstractNumId w:val="63"/>
   </w:num>
   <w:num w:numId="43" w16cid:durableId="2094162322">
     <w:abstractNumId w:val="1"/>
   </w:num>
   <w:num w:numId="44" w16cid:durableId="2080706090">
-    <w:abstractNumId w:val="36"/>
+    <w:abstractNumId w:val="40"/>
   </w:num>
   <w:num w:numId="45" w16cid:durableId="1028915946">
-    <w:abstractNumId w:val="45"/>
+    <w:abstractNumId w:val="49"/>
   </w:num>
   <w:num w:numId="46" w16cid:durableId="1797211963">
     <w:abstractNumId w:val="2"/>
   </w:num>
   <w:num w:numId="47" w16cid:durableId="1580406001">
-    <w:abstractNumId w:val="54"/>
+    <w:abstractNumId w:val="58"/>
   </w:num>
   <w:num w:numId="48" w16cid:durableId="180364681">
+    <w:abstractNumId w:val="43"/>
+  </w:num>
+  <w:num w:numId="49" w16cid:durableId="1595436795">
+    <w:abstractNumId w:val="38"/>
+  </w:num>
+  <w:num w:numId="50" w16cid:durableId="1453792288">
+    <w:abstractNumId w:val="46"/>
+  </w:num>
+  <w:num w:numId="51" w16cid:durableId="1035538386">
+    <w:abstractNumId w:val="56"/>
+  </w:num>
+  <w:num w:numId="52" w16cid:durableId="71394394">
+    <w:abstractNumId w:val="17"/>
+  </w:num>
+  <w:num w:numId="53" w16cid:durableId="966159522">
     <w:abstractNumId w:val="39"/>
   </w:num>
-  <w:num w:numId="49" w16cid:durableId="1595436795">
-    <w:abstractNumId w:val="34"/>
-  </w:num>
-  <w:num w:numId="50" w16cid:durableId="1453792288">
-    <w:abstractNumId w:val="42"/>
-  </w:num>
-  <w:num w:numId="51" w16cid:durableId="1035538386">
-    <w:abstractNumId w:val="52"/>
-  </w:num>
-  <w:num w:numId="52" w16cid:durableId="71394394">
-    <w:abstractNumId w:val="13"/>
-  </w:num>
-  <w:num w:numId="53" w16cid:durableId="966159522">
-    <w:abstractNumId w:val="35"/>
-  </w:num>
   <w:num w:numId="54" w16cid:durableId="756365745">
-    <w:abstractNumId w:val="55"/>
+    <w:abstractNumId w:val="59"/>
   </w:num>
   <w:num w:numId="55" w16cid:durableId="682778317">
-    <w:abstractNumId w:val="12"/>
+    <w:abstractNumId w:val="16"/>
   </w:num>
   <w:num w:numId="56" w16cid:durableId="983318260">
-    <w:abstractNumId w:val="28"/>
+    <w:abstractNumId w:val="32"/>
   </w:num>
   <w:num w:numId="57" w16cid:durableId="545532126">
     <w:abstractNumId w:val="0"/>
   </w:num>
   <w:num w:numId="58" w16cid:durableId="334462356">
-    <w:abstractNumId w:val="47"/>
+    <w:abstractNumId w:val="51"/>
   </w:num>
   <w:num w:numId="59" w16cid:durableId="735863668">
-    <w:abstractNumId w:val="9"/>
+    <w:abstractNumId w:val="13"/>
   </w:num>
   <w:num w:numId="60" w16cid:durableId="190151859">
-    <w:abstractNumId w:val="29"/>
+    <w:abstractNumId w:val="33"/>
+  </w:num>
+  <w:num w:numId="61" w16cid:durableId="2051759454">
+    <w:abstractNumId w:val="10"/>
+  </w:num>
+  <w:num w:numId="62" w16cid:durableId="1165897068">
+    <w:abstractNumId w:val="7"/>
+  </w:num>
+  <w:num w:numId="63" w16cid:durableId="919096908">
+    <w:abstractNumId w:val="8"/>
+  </w:num>
+  <w:num w:numId="64" w16cid:durableId="1191841212">
+    <w:abstractNumId w:val="3"/>
   </w:num>
 </w:numbering>
 </file>
@@ -13375,6 +15417,11 @@
       <w:szCs w:val="18"/>
     </w:rPr>
   </w:style>
+  <w:style w:type="character" w:customStyle="1" w:styleId="fadeinm1hgl8">
+    <w:name w:val="_fadein_m1hgl_8"/>
+    <w:basedOn w:val="DefaultParagraphFont"/>
+    <w:rsid w:val="00D00753"/>
+  </w:style>
 </w:styles>
 </file>
 

</xml_diff>

<commit_message>
Add a couple more chapters
</commit_message>
<xml_diff>
--- a/Дипломная работа.docx
+++ b/Дипломная работа.docx
@@ -376,7 +376,7 @@
             </w:rPr>
             <w:fldChar w:fldCharType="separate"/>
           </w:r>
-          <w:hyperlink w:anchor="_Toc197785073" w:history="1">
+          <w:hyperlink w:anchor="_Toc197789762" w:history="1">
             <w:r>
               <w:rPr>
                 <w:rStyle w:val="Hyperlink"/>
@@ -405,7 +405,7 @@
                 <w:noProof/>
                 <w:webHidden/>
               </w:rPr>
-              <w:instrText xml:space="preserve"> PAGEREF _Toc197785073 \h </w:instrText>
+              <w:instrText xml:space="preserve"> PAGEREF _Toc197789762 \h </w:instrText>
             </w:r>
             <w:r>
               <w:rPr>
@@ -449,7 +449,7 @@
               <w14:ligatures w14:val="standardContextual"/>
             </w:rPr>
           </w:pPr>
-          <w:hyperlink w:anchor="_Toc197785074" w:history="1">
+          <w:hyperlink w:anchor="_Toc197789763" w:history="1">
             <w:r>
               <w:rPr>
                 <w:rStyle w:val="Hyperlink"/>
@@ -479,7 +479,7 @@
                 <w:noProof/>
                 <w:webHidden/>
               </w:rPr>
-              <w:instrText xml:space="preserve"> PAGEREF _Toc197785074 \h </w:instrText>
+              <w:instrText xml:space="preserve"> PAGEREF _Toc197789763 \h </w:instrText>
             </w:r>
             <w:r>
               <w:rPr>
@@ -526,7 +526,7 @@
               <w14:ligatures w14:val="standardContextual"/>
             </w:rPr>
           </w:pPr>
-          <w:hyperlink w:anchor="_Toc197785075" w:history="1">
+          <w:hyperlink w:anchor="_Toc197789764" w:history="1">
             <w:r>
               <w:rPr>
                 <w:rStyle w:val="Hyperlink"/>
@@ -578,7 +578,7 @@
                 <w:noProof/>
                 <w:webHidden/>
               </w:rPr>
-              <w:instrText xml:space="preserve"> PAGEREF _Toc197785075 \h </w:instrText>
+              <w:instrText xml:space="preserve"> PAGEREF _Toc197789764 \h </w:instrText>
             </w:r>
             <w:r>
               <w:rPr>
@@ -625,7 +625,7 @@
               <w14:ligatures w14:val="standardContextual"/>
             </w:rPr>
           </w:pPr>
-          <w:hyperlink w:anchor="_Toc197785076" w:history="1">
+          <w:hyperlink w:anchor="_Toc197789765" w:history="1">
             <w:r>
               <w:rPr>
                 <w:rStyle w:val="Hyperlink"/>
@@ -677,7 +677,7 @@
                 <w:noProof/>
                 <w:webHidden/>
               </w:rPr>
-              <w:instrText xml:space="preserve"> PAGEREF _Toc197785076 \h </w:instrText>
+              <w:instrText xml:space="preserve"> PAGEREF _Toc197789765 \h </w:instrText>
             </w:r>
             <w:r>
               <w:rPr>
@@ -724,7 +724,7 @@
               <w14:ligatures w14:val="standardContextual"/>
             </w:rPr>
           </w:pPr>
-          <w:hyperlink w:anchor="_Toc197785077" w:history="1">
+          <w:hyperlink w:anchor="_Toc197789766" w:history="1">
             <w:r>
               <w:rPr>
                 <w:rStyle w:val="Hyperlink"/>
@@ -776,7 +776,7 @@
                 <w:noProof/>
                 <w:webHidden/>
               </w:rPr>
-              <w:instrText xml:space="preserve"> PAGEREF _Toc197785077 \h </w:instrText>
+              <w:instrText xml:space="preserve"> PAGEREF _Toc197789766 \h </w:instrText>
             </w:r>
             <w:r>
               <w:rPr>
@@ -823,7 +823,7 @@
               <w14:ligatures w14:val="standardContextual"/>
             </w:rPr>
           </w:pPr>
-          <w:hyperlink w:anchor="_Toc197785078" w:history="1">
+          <w:hyperlink w:anchor="_Toc197789767" w:history="1">
             <w:r>
               <w:rPr>
                 <w:rStyle w:val="Hyperlink"/>
@@ -875,7 +875,7 @@
                 <w:noProof/>
                 <w:webHidden/>
               </w:rPr>
-              <w:instrText xml:space="preserve"> PAGEREF _Toc197785078 \h </w:instrText>
+              <w:instrText xml:space="preserve"> PAGEREF _Toc197789767 \h </w:instrText>
             </w:r>
             <w:r>
               <w:rPr>
@@ -922,7 +922,7 @@
               <w14:ligatures w14:val="standardContextual"/>
             </w:rPr>
           </w:pPr>
-          <w:hyperlink w:anchor="_Toc197785079" w:history="1">
+          <w:hyperlink w:anchor="_Toc197789768" w:history="1">
             <w:r>
               <w:rPr>
                 <w:rStyle w:val="Hyperlink"/>
@@ -974,7 +974,7 @@
                 <w:noProof/>
                 <w:webHidden/>
               </w:rPr>
-              <w:instrText xml:space="preserve"> PAGEREF _Toc197785079 \h </w:instrText>
+              <w:instrText xml:space="preserve"> PAGEREF _Toc197789768 \h </w:instrText>
             </w:r>
             <w:r>
               <w:rPr>
@@ -1021,7 +1021,7 @@
               <w14:ligatures w14:val="standardContextual"/>
             </w:rPr>
           </w:pPr>
-          <w:hyperlink w:anchor="_Toc197785080" w:history="1">
+          <w:hyperlink w:anchor="_Toc197789769" w:history="1">
             <w:r>
               <w:rPr>
                 <w:rStyle w:val="Hyperlink"/>
@@ -1073,7 +1073,7 @@
                 <w:noProof/>
                 <w:webHidden/>
               </w:rPr>
-              <w:instrText xml:space="preserve"> PAGEREF _Toc197785080 \h </w:instrText>
+              <w:instrText xml:space="preserve"> PAGEREF _Toc197789769 \h </w:instrText>
             </w:r>
             <w:r>
               <w:rPr>
@@ -1120,7 +1120,7 @@
               <w14:ligatures w14:val="standardContextual"/>
             </w:rPr>
           </w:pPr>
-          <w:hyperlink w:anchor="_Toc197785081" w:history="1">
+          <w:hyperlink w:anchor="_Toc197789770" w:history="1">
             <w:r>
               <w:rPr>
                 <w:rStyle w:val="Hyperlink"/>
@@ -1172,7 +1172,7 @@
                 <w:noProof/>
                 <w:webHidden/>
               </w:rPr>
-              <w:instrText xml:space="preserve"> PAGEREF _Toc197785081 \h </w:instrText>
+              <w:instrText xml:space="preserve"> PAGEREF _Toc197789770 \h </w:instrText>
             </w:r>
             <w:r>
               <w:rPr>
@@ -1219,7 +1219,7 @@
               <w14:ligatures w14:val="standardContextual"/>
             </w:rPr>
           </w:pPr>
-          <w:hyperlink w:anchor="_Toc197785082" w:history="1">
+          <w:hyperlink w:anchor="_Toc197789771" w:history="1">
             <w:r>
               <w:rPr>
                 <w:rStyle w:val="Hyperlink"/>
@@ -1271,7 +1271,7 @@
                 <w:noProof/>
                 <w:webHidden/>
               </w:rPr>
-              <w:instrText xml:space="preserve"> PAGEREF _Toc197785082 \h </w:instrText>
+              <w:instrText xml:space="preserve"> PAGEREF _Toc197789771 \h </w:instrText>
             </w:r>
             <w:r>
               <w:rPr>
@@ -1318,7 +1318,7 @@
               <w14:ligatures w14:val="standardContextual"/>
             </w:rPr>
           </w:pPr>
-          <w:hyperlink w:anchor="_Toc197785083" w:history="1">
+          <w:hyperlink w:anchor="_Toc197789772" w:history="1">
             <w:r>
               <w:rPr>
                 <w:rStyle w:val="Hyperlink"/>
@@ -1349,37 +1349,7 @@
                 <w:noProof/>
                 <w:lang w:bidi="en-US"/>
               </w:rPr>
-              <w:t>Проектирование архитектуры библиотек</w:t>
-            </w:r>
-            <w:r>
-              <w:rPr>
-                <w:rStyle w:val="Hyperlink"/>
-                <w:b/>
-                <w:bCs/>
-                <w:noProof/>
-                <w:lang w:bidi="en-US"/>
-              </w:rPr>
-              <w:t>и</w:t>
-            </w:r>
-            <w:r>
-              <w:rPr>
-                <w:rStyle w:val="Hyperlink"/>
-                <w:b/>
-                <w:bCs/>
-                <w:noProof/>
-                <w:lang w:bidi="en-US"/>
-              </w:rPr>
-              <w:t xml:space="preserve"> </w:t>
-            </w:r>
-            <w:r>
-              <w:rPr>
-                <w:rStyle w:val="Hyperlink"/>
-                <w:b/>
-                <w:bCs/>
-                <w:noProof/>
-                <w:lang w:bidi="en-US"/>
-              </w:rPr>
-              <w:t>графических инструментов для анализа финансовых данных</w:t>
+              <w:t>Проектирование архитектуры библиотеки графических инструментов для анализа финансовых данных</w:t>
             </w:r>
             <w:r>
               <w:rPr>
@@ -1400,7 +1370,7 @@
                 <w:noProof/>
                 <w:webHidden/>
               </w:rPr>
-              <w:instrText xml:space="preserve"> PAGEREF _Toc197785083 \h </w:instrText>
+              <w:instrText xml:space="preserve"> PAGEREF _Toc197789772 \h </w:instrText>
             </w:r>
             <w:r>
               <w:rPr>
@@ -1447,7 +1417,7 @@
               <w14:ligatures w14:val="standardContextual"/>
             </w:rPr>
           </w:pPr>
-          <w:hyperlink w:anchor="_Toc197785084" w:history="1">
+          <w:hyperlink w:anchor="_Toc197789773" w:history="1">
             <w:r>
               <w:rPr>
                 <w:rStyle w:val="Hyperlink"/>
@@ -1499,80 +1469,7 @@
                 <w:noProof/>
                 <w:webHidden/>
               </w:rPr>
-              <w:instrText xml:space="preserve"> PAGEREF _Toc197785084 \h </w:instrText>
-            </w:r>
-            <w:r>
-              <w:rPr>
-                <w:noProof/>
-                <w:webHidden/>
-              </w:rPr>
-            </w:r>
-            <w:r>
-              <w:rPr>
-                <w:noProof/>
-                <w:webHidden/>
-              </w:rPr>
-              <w:fldChar w:fldCharType="separate"/>
-            </w:r>
-            <w:r>
-              <w:rPr>
-                <w:noProof/>
-                <w:webHidden/>
-              </w:rPr>
-              <w:t>17</w:t>
-            </w:r>
-            <w:r>
-              <w:rPr>
-                <w:noProof/>
-                <w:webHidden/>
-              </w:rPr>
-              <w:fldChar w:fldCharType="end"/>
-            </w:r>
-          </w:hyperlink>
-        </w:p>
-        <w:p>
-          <w:pPr>
-            <w:pStyle w:val="TOC1"/>
-            <w:rPr>
-              <w:rFonts w:asciiTheme="minorHAnsi" w:eastAsiaTheme="minorEastAsia" w:hAnsiTheme="minorHAnsi" w:cstheme="minorBidi"/>
-              <w:noProof/>
-              <w:kern w:val="2"/>
-              <w:sz w:val="24"/>
-              <w:szCs w:val="24"/>
-              <w:lang w:val="en-RU" w:eastAsia="en-GB"/>
-              <w14:ligatures w14:val="standardContextual"/>
-            </w:rPr>
-          </w:pPr>
-          <w:hyperlink w:anchor="_Toc197785085" w:history="1">
-            <w:r>
-              <w:rPr>
-                <w:rStyle w:val="Hyperlink"/>
-                <w:b/>
-                <w:bCs/>
-                <w:noProof/>
-              </w:rPr>
-              <w:t>Заключение</w:t>
-            </w:r>
-            <w:r>
-              <w:rPr>
-                <w:noProof/>
-                <w:webHidden/>
-              </w:rPr>
-              <w:tab/>
-            </w:r>
-            <w:r>
-              <w:rPr>
-                <w:noProof/>
-                <w:webHidden/>
-              </w:rPr>
-              <w:fldChar w:fldCharType="begin"/>
-            </w:r>
-            <w:r>
-              <w:rPr>
-                <w:noProof/>
-                <w:webHidden/>
-              </w:rPr>
-              <w:instrText xml:space="preserve"> PAGEREF _Toc197785085 \h </w:instrText>
+              <w:instrText xml:space="preserve"> PAGEREF _Toc197789773 \h </w:instrText>
             </w:r>
             <w:r>
               <w:rPr>
@@ -1616,7 +1513,7 @@
               <w14:ligatures w14:val="standardContextual"/>
             </w:rPr>
           </w:pPr>
-          <w:hyperlink w:anchor="_Toc197785086" w:history="1">
+          <w:hyperlink w:anchor="_Toc197789774" w:history="1">
             <w:r>
               <w:rPr>
                 <w:rStyle w:val="Hyperlink"/>
@@ -1624,7 +1521,7 @@
                 <w:bCs/>
                 <w:noProof/>
               </w:rPr>
-              <w:t>Список литературы</w:t>
+              <w:t>Заключение</w:t>
             </w:r>
             <w:r>
               <w:rPr>
@@ -1645,7 +1542,7 @@
                 <w:noProof/>
                 <w:webHidden/>
               </w:rPr>
-              <w:instrText xml:space="preserve"> PAGEREF _Toc197785086 \h </w:instrText>
+              <w:instrText xml:space="preserve"> PAGEREF _Toc197789774 \h </w:instrText>
             </w:r>
             <w:r>
               <w:rPr>
@@ -1678,6 +1575,79 @@
         </w:p>
         <w:p>
           <w:pPr>
+            <w:pStyle w:val="TOC1"/>
+            <w:rPr>
+              <w:rFonts w:asciiTheme="minorHAnsi" w:eastAsiaTheme="minorEastAsia" w:hAnsiTheme="minorHAnsi" w:cstheme="minorBidi"/>
+              <w:noProof/>
+              <w:kern w:val="2"/>
+              <w:sz w:val="24"/>
+              <w:szCs w:val="24"/>
+              <w:lang w:val="en-RU" w:eastAsia="en-GB"/>
+              <w14:ligatures w14:val="standardContextual"/>
+            </w:rPr>
+          </w:pPr>
+          <w:hyperlink w:anchor="_Toc197789775" w:history="1">
+            <w:r>
+              <w:rPr>
+                <w:rStyle w:val="Hyperlink"/>
+                <w:b/>
+                <w:bCs/>
+                <w:noProof/>
+              </w:rPr>
+              <w:t>Список литературы</w:t>
+            </w:r>
+            <w:r>
+              <w:rPr>
+                <w:noProof/>
+                <w:webHidden/>
+              </w:rPr>
+              <w:tab/>
+            </w:r>
+            <w:r>
+              <w:rPr>
+                <w:noProof/>
+                <w:webHidden/>
+              </w:rPr>
+              <w:fldChar w:fldCharType="begin"/>
+            </w:r>
+            <w:r>
+              <w:rPr>
+                <w:noProof/>
+                <w:webHidden/>
+              </w:rPr>
+              <w:instrText xml:space="preserve"> PAGEREF _Toc197789775 \h </w:instrText>
+            </w:r>
+            <w:r>
+              <w:rPr>
+                <w:noProof/>
+                <w:webHidden/>
+              </w:rPr>
+            </w:r>
+            <w:r>
+              <w:rPr>
+                <w:noProof/>
+                <w:webHidden/>
+              </w:rPr>
+              <w:fldChar w:fldCharType="separate"/>
+            </w:r>
+            <w:r>
+              <w:rPr>
+                <w:noProof/>
+                <w:webHidden/>
+              </w:rPr>
+              <w:t>20</w:t>
+            </w:r>
+            <w:r>
+              <w:rPr>
+                <w:noProof/>
+                <w:webHidden/>
+              </w:rPr>
+              <w:fldChar w:fldCharType="end"/>
+            </w:r>
+          </w:hyperlink>
+        </w:p>
+        <w:p>
+          <w:pPr>
             <w:spacing w:line="480" w:lineRule="auto"/>
             <w:rPr>
               <w:sz w:val="28"/>
@@ -1728,7 +1698,7 @@
           <w:color w:val="auto"/>
         </w:rPr>
       </w:pPr>
-      <w:bookmarkStart w:id="1" w:name="_Toc197785073"/>
+      <w:bookmarkStart w:id="1" w:name="_Toc197789762"/>
       <w:bookmarkEnd w:id="0"/>
       <w:r>
         <w:rPr>
@@ -1992,7 +1962,7 @@
         </w:rPr>
       </w:pPr>
       <w:bookmarkStart w:id="3" w:name="_Toc133774645"/>
-      <w:bookmarkStart w:id="4" w:name="_Toc197785074"/>
+      <w:bookmarkStart w:id="4" w:name="_Toc197789763"/>
       <w:r>
         <w:rPr>
           <w:b/>
@@ -2125,7 +2095,7 @@
           <w:lang w:val="en-US"/>
         </w:rPr>
       </w:pPr>
-      <w:bookmarkStart w:id="5" w:name="_Toc197785075"/>
+      <w:bookmarkStart w:id="5" w:name="_Toc197789764"/>
       <w:r>
         <w:rPr>
           <w:b/>
@@ -2170,7 +2140,7 @@
           <w:lang w:val="en-US"/>
         </w:rPr>
       </w:pPr>
-      <w:bookmarkStart w:id="6" w:name="_Toc197785076"/>
+      <w:bookmarkStart w:id="6" w:name="_Toc197789765"/>
       <w:r>
         <w:rPr>
           <w:b/>
@@ -2301,7 +2271,7 @@
           <w:szCs w:val="32"/>
         </w:rPr>
       </w:pPr>
-      <w:bookmarkStart w:id="7" w:name="_Toc197785077"/>
+      <w:bookmarkStart w:id="7" w:name="_Toc197789766"/>
       <w:r>
         <w:rPr>
           <w:b/>
@@ -2783,7 +2753,7 @@
           <w:szCs w:val="32"/>
         </w:rPr>
       </w:pPr>
-      <w:bookmarkStart w:id="8" w:name="_Toc197785078"/>
+      <w:bookmarkStart w:id="8" w:name="_Toc197789767"/>
       <w:r>
         <w:rPr>
           <w:b/>
@@ -3428,7 +3398,7 @@
           <w:szCs w:val="32"/>
         </w:rPr>
       </w:pPr>
-      <w:bookmarkStart w:id="9" w:name="_Toc197785079"/>
+      <w:bookmarkStart w:id="9" w:name="_Toc197789768"/>
       <w:r>
         <w:rPr>
           <w:b/>
@@ -4449,7 +4419,7 @@
           <w:szCs w:val="32"/>
         </w:rPr>
       </w:pPr>
-      <w:bookmarkStart w:id="10" w:name="_Toc197785080"/>
+      <w:bookmarkStart w:id="10" w:name="_Toc197789769"/>
       <w:r>
         <w:rPr>
           <w:b/>
@@ -5200,7 +5170,7 @@
           <w:szCs w:val="32"/>
         </w:rPr>
       </w:pPr>
-      <w:bookmarkStart w:id="11" w:name="_Toc197785081"/>
+      <w:bookmarkStart w:id="11" w:name="_Toc197789770"/>
       <w:r>
         <w:rPr>
           <w:b/>
@@ -5830,7 +5800,7 @@
           <w:szCs w:val="32"/>
         </w:rPr>
       </w:pPr>
-      <w:bookmarkStart w:id="12" w:name="_Toc197785082"/>
+      <w:bookmarkStart w:id="12" w:name="_Toc197789771"/>
       <w:r>
         <w:rPr>
           <w:b/>
@@ -6225,7 +6195,7 @@
           <w:szCs w:val="32"/>
         </w:rPr>
       </w:pPr>
-      <w:bookmarkStart w:id="13" w:name="_Toc197785083"/>
+      <w:bookmarkStart w:id="13" w:name="_Toc197789772"/>
       <w:r>
         <w:rPr>
           <w:b/>
@@ -6244,7 +6214,6 @@
         <w:spacing w:line="360" w:lineRule="auto"/>
         <w:ind w:firstLine="420"/>
         <w:jc w:val="left"/>
-        <w:outlineLvl w:val="0"/>
       </w:pPr>
       <w:r>
         <w:t xml:space="preserve">Исходя из </w:t>
@@ -6262,7 +6231,6 @@
         </w:numPr>
         <w:spacing w:line="360" w:lineRule="auto"/>
         <w:jc w:val="left"/>
-        <w:outlineLvl w:val="0"/>
       </w:pPr>
       <w:r>
         <w:t xml:space="preserve">Библиотека должна быть реализована на языке </w:t>
@@ -6301,7 +6269,6 @@
         </w:numPr>
         <w:spacing w:line="360" w:lineRule="auto"/>
         <w:jc w:val="left"/>
-        <w:outlineLvl w:val="0"/>
       </w:pPr>
       <w:r>
         <w:t xml:space="preserve"> </w:t>
@@ -6319,7 +6286,6 @@
         <w:spacing w:line="360" w:lineRule="auto"/>
         <w:ind w:left="780"/>
         <w:jc w:val="left"/>
-        <w:outlineLvl w:val="0"/>
       </w:pPr>
       <w:r>
         <w:t>Инструменты рисования</w:t>
@@ -6340,7 +6306,6 @@
         </w:numPr>
         <w:spacing w:line="360" w:lineRule="auto"/>
         <w:jc w:val="left"/>
-        <w:outlineLvl w:val="0"/>
       </w:pPr>
       <w:r>
         <w:t>Прямоугольник</w:t>
@@ -6355,7 +6320,6 @@
         </w:numPr>
         <w:spacing w:line="360" w:lineRule="auto"/>
         <w:jc w:val="left"/>
-        <w:outlineLvl w:val="0"/>
       </w:pPr>
       <w:r>
         <w:t>Треугольник</w:t>
@@ -6370,7 +6334,6 @@
         </w:numPr>
         <w:spacing w:line="360" w:lineRule="auto"/>
         <w:jc w:val="left"/>
-        <w:outlineLvl w:val="0"/>
       </w:pPr>
       <w:r>
         <w:t>Линия тренда</w:t>
@@ -6385,7 +6348,6 @@
         </w:numPr>
         <w:spacing w:line="360" w:lineRule="auto"/>
         <w:jc w:val="left"/>
-        <w:outlineLvl w:val="0"/>
       </w:pPr>
       <w:r>
         <w:t>Горизонтальная линия</w:t>
@@ -6400,7 +6362,6 @@
         </w:numPr>
         <w:spacing w:line="360" w:lineRule="auto"/>
         <w:jc w:val="left"/>
-        <w:outlineLvl w:val="0"/>
       </w:pPr>
       <w:r>
         <w:t>Ломанная линия</w:t>
@@ -6415,7 +6376,6 @@
         </w:numPr>
         <w:spacing w:line="360" w:lineRule="auto"/>
         <w:jc w:val="left"/>
-        <w:outlineLvl w:val="0"/>
       </w:pPr>
       <w:r>
         <w:t>Спираль по Фибоначчи</w:t>
@@ -6430,7 +6390,6 @@
         </w:numPr>
         <w:spacing w:line="360" w:lineRule="auto"/>
         <w:jc w:val="left"/>
-        <w:outlineLvl w:val="0"/>
       </w:pPr>
       <w:r>
         <w:t xml:space="preserve">Клин </w:t>
@@ -6448,7 +6407,6 @@
         </w:numPr>
         <w:spacing w:line="360" w:lineRule="auto"/>
         <w:jc w:val="left"/>
-        <w:outlineLvl w:val="0"/>
         <w:rPr>
           <w:lang w:val="en-US"/>
         </w:rPr>
@@ -6466,7 +6424,6 @@
         </w:numPr>
         <w:spacing w:line="360" w:lineRule="auto"/>
         <w:jc w:val="left"/>
-        <w:outlineLvl w:val="0"/>
       </w:pPr>
       <w:r>
         <w:t>Кривая</w:t>
@@ -6478,7 +6435,6 @@
         <w:spacing w:line="360" w:lineRule="auto"/>
         <w:ind w:left="720" w:firstLine="420"/>
         <w:jc w:val="left"/>
-        <w:outlineLvl w:val="0"/>
       </w:pPr>
       <w:r>
         <w:t>Должна быть реализована возможность добавления инструментов рисования на график и их перетаскивания на другую часть графика в будущем при желании.</w:t>
@@ -6490,7 +6446,6 @@
         <w:spacing w:line="360" w:lineRule="auto"/>
         <w:ind w:left="780"/>
         <w:jc w:val="left"/>
-        <w:outlineLvl w:val="0"/>
         <w:rPr>
           <w:lang w:val="en-US"/>
         </w:rPr>
@@ -6508,7 +6463,6 @@
         </w:numPr>
         <w:spacing w:line="360" w:lineRule="auto"/>
         <w:jc w:val="left"/>
-        <w:outlineLvl w:val="0"/>
       </w:pPr>
       <w:r>
         <w:lastRenderedPageBreak/>
@@ -6524,7 +6478,6 @@
         </w:numPr>
         <w:spacing w:line="360" w:lineRule="auto"/>
         <w:jc w:val="left"/>
-        <w:outlineLvl w:val="0"/>
       </w:pPr>
       <w:r>
         <w:t>Скользящее среднее</w:t>
@@ -6539,7 +6492,6 @@
         </w:numPr>
         <w:spacing w:line="360" w:lineRule="auto"/>
         <w:jc w:val="left"/>
-        <w:outlineLvl w:val="0"/>
       </w:pPr>
       <w:r>
         <w:t xml:space="preserve">Данные для построения графика должны быть получены по протоколу </w:t>
@@ -6593,7 +6545,6 @@
         </w:numPr>
         <w:spacing w:line="360" w:lineRule="auto"/>
         <w:jc w:val="left"/>
-        <w:outlineLvl w:val="0"/>
       </w:pPr>
       <w:r>
         <w:t>Разработанная библиотека должна быть интегрирована в тестовое приложение и опубликована в интернете.</w:t>
@@ -6688,7 +6639,7 @@
           <w:szCs w:val="32"/>
         </w:rPr>
       </w:pPr>
-      <w:bookmarkStart w:id="14" w:name="_Toc197785084"/>
+      <w:bookmarkStart w:id="14" w:name="_Toc197789773"/>
       <w:r>
         <w:rPr>
           <w:b/>
@@ -6736,7 +6687,7 @@
           <w:color w:val="auto"/>
         </w:rPr>
       </w:pPr>
-      <w:bookmarkStart w:id="15" w:name="_Toc197785085"/>
+      <w:bookmarkStart w:id="15" w:name="_Toc197789774"/>
       <w:r>
         <w:rPr>
           <w:rFonts w:ascii="Times New Roman" w:hAnsi="Times New Roman" w:cs="Times New Roman"/>
@@ -6803,7 +6754,7 @@
           <w:color w:val="auto"/>
         </w:rPr>
       </w:pPr>
-      <w:bookmarkStart w:id="16" w:name="_Toc197785086"/>
+      <w:bookmarkStart w:id="16" w:name="_Toc197789775"/>
       <w:r>
         <w:rPr>
           <w:rFonts w:ascii="Times New Roman" w:hAnsi="Times New Roman" w:cs="Times New Roman"/>

</xml_diff>

<commit_message>
Expanded and enhanced chapter 2.3
</commit_message>
<xml_diff>
--- a/Дипломная работа.docx
+++ b/Дипломная работа.docx
@@ -376,7 +376,7 @@
             </w:rPr>
             <w:fldChar w:fldCharType="separate"/>
           </w:r>
-          <w:hyperlink w:anchor="_Toc197891001" w:history="1">
+          <w:hyperlink w:anchor="_Toc198061350" w:history="1">
             <w:r>
               <w:rPr>
                 <w:rStyle w:val="Hyperlink"/>
@@ -405,7 +405,7 @@
                 <w:noProof/>
                 <w:webHidden/>
               </w:rPr>
-              <w:instrText xml:space="preserve"> PAGEREF _Toc197891001 \h </w:instrText>
+              <w:instrText xml:space="preserve"> PAGEREF _Toc198061350 \h </w:instrText>
             </w:r>
             <w:r>
               <w:rPr>
@@ -449,7 +449,7 @@
               <w14:ligatures w14:val="standardContextual"/>
             </w:rPr>
           </w:pPr>
-          <w:hyperlink w:anchor="_Toc197891002" w:history="1">
+          <w:hyperlink w:anchor="_Toc198061351" w:history="1">
             <w:r>
               <w:rPr>
                 <w:rStyle w:val="Hyperlink"/>
@@ -479,7 +479,7 @@
                 <w:noProof/>
                 <w:webHidden/>
               </w:rPr>
-              <w:instrText xml:space="preserve"> PAGEREF _Toc197891002 \h </w:instrText>
+              <w:instrText xml:space="preserve"> PAGEREF _Toc198061351 \h </w:instrText>
             </w:r>
             <w:r>
               <w:rPr>
@@ -526,7 +526,7 @@
               <w14:ligatures w14:val="standardContextual"/>
             </w:rPr>
           </w:pPr>
-          <w:hyperlink w:anchor="_Toc197891003" w:history="1">
+          <w:hyperlink w:anchor="_Toc198061352" w:history="1">
             <w:r>
               <w:rPr>
                 <w:rStyle w:val="Hyperlink"/>
@@ -557,7 +557,7 @@
                 <w:noProof/>
                 <w:lang w:bidi="en-US"/>
               </w:rPr>
-              <w:t>Анализ предметной области</w:t>
+              <w:t>Обзор предметной области</w:t>
             </w:r>
             <w:r>
               <w:rPr>
@@ -578,7 +578,7 @@
                 <w:noProof/>
                 <w:webHidden/>
               </w:rPr>
-              <w:instrText xml:space="preserve"> PAGEREF _Toc197891003 \h </w:instrText>
+              <w:instrText xml:space="preserve"> PAGEREF _Toc198061352 \h </w:instrText>
             </w:r>
             <w:r>
               <w:rPr>
@@ -625,7 +625,7 @@
               <w14:ligatures w14:val="standardContextual"/>
             </w:rPr>
           </w:pPr>
-          <w:hyperlink w:anchor="_Toc197891004" w:history="1">
+          <w:hyperlink w:anchor="_Toc198061353" w:history="1">
             <w:r>
               <w:rPr>
                 <w:rStyle w:val="Hyperlink"/>
@@ -677,7 +677,7 @@
                 <w:noProof/>
                 <w:webHidden/>
               </w:rPr>
-              <w:instrText xml:space="preserve"> PAGEREF _Toc197891004 \h </w:instrText>
+              <w:instrText xml:space="preserve"> PAGEREF _Toc198061353 \h </w:instrText>
             </w:r>
             <w:r>
               <w:rPr>
@@ -724,7 +724,7 @@
               <w14:ligatures w14:val="standardContextual"/>
             </w:rPr>
           </w:pPr>
-          <w:hyperlink w:anchor="_Toc197891005" w:history="1">
+          <w:hyperlink w:anchor="_Toc198061354" w:history="1">
             <w:r>
               <w:rPr>
                 <w:rStyle w:val="Hyperlink"/>
@@ -776,7 +776,7 @@
                 <w:noProof/>
                 <w:webHidden/>
               </w:rPr>
-              <w:instrText xml:space="preserve"> PAGEREF _Toc197891005 \h </w:instrText>
+              <w:instrText xml:space="preserve"> PAGEREF _Toc198061354 \h </w:instrText>
             </w:r>
             <w:r>
               <w:rPr>
@@ -823,7 +823,7 @@
               <w14:ligatures w14:val="standardContextual"/>
             </w:rPr>
           </w:pPr>
-          <w:hyperlink w:anchor="_Toc197891006" w:history="1">
+          <w:hyperlink w:anchor="_Toc198061355" w:history="1">
             <w:r>
               <w:rPr>
                 <w:rStyle w:val="Hyperlink"/>
@@ -875,7 +875,7 @@
                 <w:noProof/>
                 <w:webHidden/>
               </w:rPr>
-              <w:instrText xml:space="preserve"> PAGEREF _Toc197891006 \h </w:instrText>
+              <w:instrText xml:space="preserve"> PAGEREF _Toc198061355 \h </w:instrText>
             </w:r>
             <w:r>
               <w:rPr>
@@ -922,7 +922,7 @@
               <w14:ligatures w14:val="standardContextual"/>
             </w:rPr>
           </w:pPr>
-          <w:hyperlink w:anchor="_Toc197891007" w:history="1">
+          <w:hyperlink w:anchor="_Toc198061356" w:history="1">
             <w:r>
               <w:rPr>
                 <w:rStyle w:val="Hyperlink"/>
@@ -974,7 +974,7 @@
                 <w:noProof/>
                 <w:webHidden/>
               </w:rPr>
-              <w:instrText xml:space="preserve"> PAGEREF _Toc197891007 \h </w:instrText>
+              <w:instrText xml:space="preserve"> PAGEREF _Toc198061356 \h </w:instrText>
             </w:r>
             <w:r>
               <w:rPr>
@@ -1021,7 +1021,7 @@
               <w14:ligatures w14:val="standardContextual"/>
             </w:rPr>
           </w:pPr>
-          <w:hyperlink w:anchor="_Toc197891008" w:history="1">
+          <w:hyperlink w:anchor="_Toc198061357" w:history="1">
             <w:r>
               <w:rPr>
                 <w:rStyle w:val="Hyperlink"/>
@@ -1073,7 +1073,7 @@
                 <w:noProof/>
                 <w:webHidden/>
               </w:rPr>
-              <w:instrText xml:space="preserve"> PAGEREF _Toc197891008 \h </w:instrText>
+              <w:instrText xml:space="preserve"> PAGEREF _Toc198061357 \h </w:instrText>
             </w:r>
             <w:r>
               <w:rPr>
@@ -1120,7 +1120,7 @@
               <w14:ligatures w14:val="standardContextual"/>
             </w:rPr>
           </w:pPr>
-          <w:hyperlink w:anchor="_Toc197891009" w:history="1">
+          <w:hyperlink w:anchor="_Toc198061358" w:history="1">
             <w:r>
               <w:rPr>
                 <w:rStyle w:val="Hyperlink"/>
@@ -1172,7 +1172,7 @@
                 <w:noProof/>
                 <w:webHidden/>
               </w:rPr>
-              <w:instrText xml:space="preserve"> PAGEREF _Toc197891009 \h </w:instrText>
+              <w:instrText xml:space="preserve"> PAGEREF _Toc198061358 \h </w:instrText>
             </w:r>
             <w:r>
               <w:rPr>
@@ -1219,7 +1219,7 @@
               <w14:ligatures w14:val="standardContextual"/>
             </w:rPr>
           </w:pPr>
-          <w:hyperlink w:anchor="_Toc197891010" w:history="1">
+          <w:hyperlink w:anchor="_Toc198061359" w:history="1">
             <w:r>
               <w:rPr>
                 <w:rStyle w:val="Hyperlink"/>
@@ -1271,7 +1271,7 @@
                 <w:noProof/>
                 <w:webHidden/>
               </w:rPr>
-              <w:instrText xml:space="preserve"> PAGEREF _Toc197891010 \h </w:instrText>
+              <w:instrText xml:space="preserve"> PAGEREF _Toc198061359 \h </w:instrText>
             </w:r>
             <w:r>
               <w:rPr>
@@ -1318,7 +1318,7 @@
               <w14:ligatures w14:val="standardContextual"/>
             </w:rPr>
           </w:pPr>
-          <w:hyperlink w:anchor="_Toc197891011" w:history="1">
+          <w:hyperlink w:anchor="_Toc198061360" w:history="1">
             <w:r>
               <w:rPr>
                 <w:rStyle w:val="Hyperlink"/>
@@ -1370,7 +1370,7 @@
                 <w:noProof/>
                 <w:webHidden/>
               </w:rPr>
-              <w:instrText xml:space="preserve"> PAGEREF _Toc197891011 \h </w:instrText>
+              <w:instrText xml:space="preserve"> PAGEREF _Toc198061360 \h </w:instrText>
             </w:r>
             <w:r>
               <w:rPr>
@@ -1417,7 +1417,7 @@
               <w14:ligatures w14:val="standardContextual"/>
             </w:rPr>
           </w:pPr>
-          <w:hyperlink w:anchor="_Toc197891012" w:history="1">
+          <w:hyperlink w:anchor="_Toc198061361" w:history="1">
             <w:r>
               <w:rPr>
                 <w:rStyle w:val="Hyperlink"/>
@@ -1469,7 +1469,7 @@
                 <w:noProof/>
                 <w:webHidden/>
               </w:rPr>
-              <w:instrText xml:space="preserve"> PAGEREF _Toc197891012 \h </w:instrText>
+              <w:instrText xml:space="preserve"> PAGEREF _Toc198061361 \h </w:instrText>
             </w:r>
             <w:r>
               <w:rPr>
@@ -1516,7 +1516,7 @@
               <w14:ligatures w14:val="standardContextual"/>
             </w:rPr>
           </w:pPr>
-          <w:hyperlink w:anchor="_Toc197891013" w:history="1">
+          <w:hyperlink w:anchor="_Toc198061362" w:history="1">
             <w:r>
               <w:rPr>
                 <w:rStyle w:val="Hyperlink"/>
@@ -1568,7 +1568,7 @@
                 <w:noProof/>
                 <w:webHidden/>
               </w:rPr>
-              <w:instrText xml:space="preserve"> PAGEREF _Toc197891013 \h </w:instrText>
+              <w:instrText xml:space="preserve"> PAGEREF _Toc198061362 \h </w:instrText>
             </w:r>
             <w:r>
               <w:rPr>
@@ -1615,7 +1615,7 @@
               <w14:ligatures w14:val="standardContextual"/>
             </w:rPr>
           </w:pPr>
-          <w:hyperlink w:anchor="_Toc197891014" w:history="1">
+          <w:hyperlink w:anchor="_Toc198061363" w:history="1">
             <w:r>
               <w:rPr>
                 <w:rStyle w:val="Hyperlink"/>
@@ -1687,7 +1687,7 @@
                 <w:noProof/>
                 <w:webHidden/>
               </w:rPr>
-              <w:instrText xml:space="preserve"> PAGEREF _Toc197891014 \h </w:instrText>
+              <w:instrText xml:space="preserve"> PAGEREF _Toc198061363 \h </w:instrText>
             </w:r>
             <w:r>
               <w:rPr>
@@ -1734,7 +1734,7 @@
               <w14:ligatures w14:val="standardContextual"/>
             </w:rPr>
           </w:pPr>
-          <w:hyperlink w:anchor="_Toc197891015" w:history="1">
+          <w:hyperlink w:anchor="_Toc198061364" w:history="1">
             <w:r>
               <w:rPr>
                 <w:rStyle w:val="Hyperlink"/>
@@ -1786,7 +1786,7 @@
                 <w:noProof/>
                 <w:webHidden/>
               </w:rPr>
-              <w:instrText xml:space="preserve"> PAGEREF _Toc197891015 \h </w:instrText>
+              <w:instrText xml:space="preserve"> PAGEREF _Toc198061364 \h </w:instrText>
             </w:r>
             <w:r>
               <w:rPr>
@@ -1833,7 +1833,7 @@
               <w14:ligatures w14:val="standardContextual"/>
             </w:rPr>
           </w:pPr>
-          <w:hyperlink w:anchor="_Toc197891016" w:history="1">
+          <w:hyperlink w:anchor="_Toc198061365" w:history="1">
             <w:r>
               <w:rPr>
                 <w:rStyle w:val="Hyperlink"/>
@@ -1885,7 +1885,7 @@
                 <w:noProof/>
                 <w:webHidden/>
               </w:rPr>
-              <w:instrText xml:space="preserve"> PAGEREF _Toc197891016 \h </w:instrText>
+              <w:instrText xml:space="preserve"> PAGEREF _Toc198061365 \h </w:instrText>
             </w:r>
             <w:r>
               <w:rPr>
@@ -1932,7 +1932,7 @@
               <w14:ligatures w14:val="standardContextual"/>
             </w:rPr>
           </w:pPr>
-          <w:hyperlink w:anchor="_Toc197891017" w:history="1">
+          <w:hyperlink w:anchor="_Toc198061366" w:history="1">
             <w:r>
               <w:rPr>
                 <w:rStyle w:val="Hyperlink"/>
@@ -1984,7 +1984,7 @@
                 <w:noProof/>
                 <w:webHidden/>
               </w:rPr>
-              <w:instrText xml:space="preserve"> PAGEREF _Toc197891017 \h </w:instrText>
+              <w:instrText xml:space="preserve"> PAGEREF _Toc198061366 \h </w:instrText>
             </w:r>
             <w:r>
               <w:rPr>
@@ -2004,7 +2004,7 @@
                 <w:noProof/>
                 <w:webHidden/>
               </w:rPr>
-              <w:t>27</w:t>
+              <w:t>28</w:t>
             </w:r>
             <w:r>
               <w:rPr>
@@ -2031,7 +2031,7 @@
               <w14:ligatures w14:val="standardContextual"/>
             </w:rPr>
           </w:pPr>
-          <w:hyperlink w:anchor="_Toc197891018" w:history="1">
+          <w:hyperlink w:anchor="_Toc198061367" w:history="1">
             <w:r>
               <w:rPr>
                 <w:rStyle w:val="Hyperlink"/>
@@ -2083,7 +2083,7 @@
                 <w:noProof/>
                 <w:webHidden/>
               </w:rPr>
-              <w:instrText xml:space="preserve"> PAGEREF _Toc197891018 \h </w:instrText>
+              <w:instrText xml:space="preserve"> PAGEREF _Toc198061367 \h </w:instrText>
             </w:r>
             <w:r>
               <w:rPr>
@@ -2103,7 +2103,7 @@
                 <w:noProof/>
                 <w:webHidden/>
               </w:rPr>
-              <w:t>27</w:t>
+              <w:t>28</w:t>
             </w:r>
             <w:r>
               <w:rPr>
@@ -2130,7 +2130,7 @@
               <w14:ligatures w14:val="standardContextual"/>
             </w:rPr>
           </w:pPr>
-          <w:hyperlink w:anchor="_Toc197891019" w:history="1">
+          <w:hyperlink w:anchor="_Toc198061368" w:history="1">
             <w:r>
               <w:rPr>
                 <w:rStyle w:val="Hyperlink"/>
@@ -2182,7 +2182,7 @@
                 <w:noProof/>
                 <w:webHidden/>
               </w:rPr>
-              <w:instrText xml:space="preserve"> PAGEREF _Toc197891019 \h </w:instrText>
+              <w:instrText xml:space="preserve"> PAGEREF _Toc198061368 \h </w:instrText>
             </w:r>
             <w:r>
               <w:rPr>
@@ -2202,7 +2202,7 @@
                 <w:noProof/>
                 <w:webHidden/>
               </w:rPr>
-              <w:t>27</w:t>
+              <w:t>28</w:t>
             </w:r>
             <w:r>
               <w:rPr>
@@ -2229,7 +2229,7 @@
               <w14:ligatures w14:val="standardContextual"/>
             </w:rPr>
           </w:pPr>
-          <w:hyperlink w:anchor="_Toc197891020" w:history="1">
+          <w:hyperlink w:anchor="_Toc198061369" w:history="1">
             <w:r>
               <w:rPr>
                 <w:rStyle w:val="Hyperlink"/>
@@ -2281,7 +2281,7 @@
                 <w:noProof/>
                 <w:webHidden/>
               </w:rPr>
-              <w:instrText xml:space="preserve"> PAGEREF _Toc197891020 \h </w:instrText>
+              <w:instrText xml:space="preserve"> PAGEREF _Toc198061369 \h </w:instrText>
             </w:r>
             <w:r>
               <w:rPr>
@@ -2301,7 +2301,7 @@
                 <w:noProof/>
                 <w:webHidden/>
               </w:rPr>
-              <w:t>27</w:t>
+              <w:t>28</w:t>
             </w:r>
             <w:r>
               <w:rPr>
@@ -2328,7 +2328,7 @@
               <w14:ligatures w14:val="standardContextual"/>
             </w:rPr>
           </w:pPr>
-          <w:hyperlink w:anchor="_Toc197891021" w:history="1">
+          <w:hyperlink w:anchor="_Toc198061370" w:history="1">
             <w:r>
               <w:rPr>
                 <w:rStyle w:val="Hyperlink"/>
@@ -2380,7 +2380,7 @@
                 <w:noProof/>
                 <w:webHidden/>
               </w:rPr>
-              <w:instrText xml:space="preserve"> PAGEREF _Toc197891021 \h </w:instrText>
+              <w:instrText xml:space="preserve"> PAGEREF _Toc198061370 \h </w:instrText>
             </w:r>
             <w:r>
               <w:rPr>
@@ -2427,7 +2427,7 @@
               <w14:ligatures w14:val="standardContextual"/>
             </w:rPr>
           </w:pPr>
-          <w:hyperlink w:anchor="_Toc197891022" w:history="1">
+          <w:hyperlink w:anchor="_Toc198061371" w:history="1">
             <w:r>
               <w:rPr>
                 <w:rStyle w:val="Hyperlink"/>
@@ -2479,7 +2479,7 @@
                 <w:noProof/>
                 <w:webHidden/>
               </w:rPr>
-              <w:instrText xml:space="preserve"> PAGEREF _Toc197891022 \h </w:instrText>
+              <w:instrText xml:space="preserve"> PAGEREF _Toc198061371 \h </w:instrText>
             </w:r>
             <w:r>
               <w:rPr>
@@ -2526,7 +2526,7 @@
               <w14:ligatures w14:val="standardContextual"/>
             </w:rPr>
           </w:pPr>
-          <w:hyperlink w:anchor="_Toc197891023" w:history="1">
+          <w:hyperlink w:anchor="_Toc198061372" w:history="1">
             <w:r>
               <w:rPr>
                 <w:rStyle w:val="Hyperlink"/>
@@ -2578,7 +2578,7 @@
                 <w:noProof/>
                 <w:webHidden/>
               </w:rPr>
-              <w:instrText xml:space="preserve"> PAGEREF _Toc197891023 \h </w:instrText>
+              <w:instrText xml:space="preserve"> PAGEREF _Toc198061372 \h </w:instrText>
             </w:r>
             <w:r>
               <w:rPr>
@@ -2625,7 +2625,7 @@
               <w14:ligatures w14:val="standardContextual"/>
             </w:rPr>
           </w:pPr>
-          <w:hyperlink w:anchor="_Toc197891024" w:history="1">
+          <w:hyperlink w:anchor="_Toc198061373" w:history="1">
             <w:r>
               <w:rPr>
                 <w:rStyle w:val="Hyperlink"/>
@@ -2677,7 +2677,7 @@
                 <w:noProof/>
                 <w:webHidden/>
               </w:rPr>
-              <w:instrText xml:space="preserve"> PAGEREF _Toc197891024 \h </w:instrText>
+              <w:instrText xml:space="preserve"> PAGEREF _Toc198061373 \h </w:instrText>
             </w:r>
             <w:r>
               <w:rPr>
@@ -2721,7 +2721,7 @@
               <w14:ligatures w14:val="standardContextual"/>
             </w:rPr>
           </w:pPr>
-          <w:hyperlink w:anchor="_Toc197891025" w:history="1">
+          <w:hyperlink w:anchor="_Toc198061374" w:history="1">
             <w:r>
               <w:rPr>
                 <w:rStyle w:val="Hyperlink"/>
@@ -2750,7 +2750,7 @@
                 <w:noProof/>
                 <w:webHidden/>
               </w:rPr>
-              <w:instrText xml:space="preserve"> PAGEREF _Toc197891025 \h </w:instrText>
+              <w:instrText xml:space="preserve"> PAGEREF _Toc198061374 \h </w:instrText>
             </w:r>
             <w:r>
               <w:rPr>
@@ -2794,7 +2794,7 @@
               <w14:ligatures w14:val="standardContextual"/>
             </w:rPr>
           </w:pPr>
-          <w:hyperlink w:anchor="_Toc197891026" w:history="1">
+          <w:hyperlink w:anchor="_Toc198061375" w:history="1">
             <w:r>
               <w:rPr>
                 <w:rStyle w:val="Hyperlink"/>
@@ -2823,7 +2823,7 @@
                 <w:noProof/>
                 <w:webHidden/>
               </w:rPr>
-              <w:instrText xml:space="preserve"> PAGEREF _Toc197891026 \h </w:instrText>
+              <w:instrText xml:space="preserve"> PAGEREF _Toc198061375 \h </w:instrText>
             </w:r>
             <w:r>
               <w:rPr>
@@ -2907,7 +2907,7 @@
           <w:color w:val="auto"/>
         </w:rPr>
       </w:pPr>
-      <w:bookmarkStart w:id="1" w:name="_Toc197891001"/>
+      <w:bookmarkStart w:id="1" w:name="_Toc198061350"/>
       <w:bookmarkEnd w:id="0"/>
       <w:r>
         <w:rPr>
@@ -3171,7 +3171,7 @@
         </w:rPr>
       </w:pPr>
       <w:bookmarkStart w:id="3" w:name="_Toc133774645"/>
-      <w:bookmarkStart w:id="4" w:name="_Toc197891002"/>
+      <w:bookmarkStart w:id="4" w:name="_Toc198061351"/>
       <w:r>
         <w:rPr>
           <w:b/>
@@ -3304,7 +3304,7 @@
           <w:lang w:val="en-US"/>
         </w:rPr>
       </w:pPr>
-      <w:bookmarkStart w:id="5" w:name="_Toc197891003"/>
+      <w:bookmarkStart w:id="5" w:name="_Toc198061352"/>
       <w:r>
         <w:rPr>
           <w:b/>
@@ -3313,7 +3313,16 @@
           <w:szCs w:val="32"/>
         </w:rPr>
         <w:lastRenderedPageBreak/>
-        <w:t>Анализ предметной области</w:t>
+        <w:t>Обзор</w:t>
+      </w:r>
+      <w:r>
+        <w:rPr>
+          <w:b/>
+          <w:bCs/>
+          <w:sz w:val="32"/>
+          <w:szCs w:val="32"/>
+        </w:rPr>
+        <w:t xml:space="preserve"> предметной области</w:t>
       </w:r>
       <w:bookmarkEnd w:id="5"/>
     </w:p>
@@ -3349,7 +3358,7 @@
           <w:lang w:val="en-US"/>
         </w:rPr>
       </w:pPr>
-      <w:bookmarkStart w:id="6" w:name="_Toc197891004"/>
+      <w:bookmarkStart w:id="6" w:name="_Toc198061353"/>
       <w:r>
         <w:rPr>
           <w:b/>
@@ -3489,7 +3498,7 @@
         </w:rPr>
         <w:t xml:space="preserve"> </w:t>
       </w:r>
-      <w:bookmarkStart w:id="7" w:name="_Toc197891005"/>
+      <w:bookmarkStart w:id="7" w:name="_Toc198061354"/>
       <w:r>
         <w:rPr>
           <w:b/>
@@ -3980,7 +3989,7 @@
         </w:rPr>
         <w:t xml:space="preserve"> </w:t>
       </w:r>
-      <w:bookmarkStart w:id="8" w:name="_Toc197891006"/>
+      <w:bookmarkStart w:id="8" w:name="_Toc198061355"/>
       <w:r>
         <w:rPr>
           <w:b/>
@@ -4634,7 +4643,7 @@
         </w:rPr>
         <w:t xml:space="preserve"> </w:t>
       </w:r>
-      <w:bookmarkStart w:id="9" w:name="_Toc197891007"/>
+      <w:bookmarkStart w:id="9" w:name="_Toc198061356"/>
       <w:r>
         <w:rPr>
           <w:b/>
@@ -5545,16 +5554,14 @@
         </w:rPr>
         <w:t xml:space="preserve"> </w:t>
       </w:r>
-      <w:proofErr w:type="spellStart"/>
       <w:r>
         <w:rPr>
           <w:sz w:val="28"/>
           <w:szCs w:val="28"/>
           <w:lang w:bidi="en-US"/>
         </w:rPr>
-        <w:t>осцилятор</w:t>
-      </w:r>
-      <w:proofErr w:type="spellEnd"/>
+        <w:t>осциллятор</w:t>
+      </w:r>
       <w:r>
         <w:rPr>
           <w:sz w:val="28"/>
@@ -5665,7 +5672,7 @@
         </w:rPr>
         <w:t xml:space="preserve"> </w:t>
       </w:r>
-      <w:bookmarkStart w:id="10" w:name="_Toc197891008"/>
+      <w:bookmarkStart w:id="10" w:name="_Toc198061357"/>
       <w:r>
         <w:rPr>
           <w:b/>
@@ -6291,7 +6298,7 @@
           <w:szCs w:val="32"/>
         </w:rPr>
       </w:pPr>
-      <w:bookmarkStart w:id="11" w:name="_Toc197891009"/>
+      <w:bookmarkStart w:id="11" w:name="_Toc198061358"/>
       <w:r>
         <w:rPr>
           <w:b/>
@@ -6918,7 +6925,7 @@
           <w:szCs w:val="32"/>
         </w:rPr>
       </w:pPr>
-      <w:bookmarkStart w:id="12" w:name="_Toc197891010"/>
+      <w:bookmarkStart w:id="12" w:name="_Toc198061359"/>
       <w:r>
         <w:rPr>
           <w:b/>
@@ -6937,7 +6944,7 @@
           <w:sz w:val="32"/>
           <w:szCs w:val="32"/>
         </w:rPr>
-        <w:t>разработки для создания библиотеки анализа финансовых данных</w:t>
+        <w:t>разработки библиотеки анализа финансовых данных</w:t>
       </w:r>
       <w:bookmarkEnd w:id="12"/>
     </w:p>
@@ -7439,7 +7446,7 @@
           <w:szCs w:val="32"/>
         </w:rPr>
       </w:pPr>
-      <w:bookmarkStart w:id="13" w:name="_Toc197891011"/>
+      <w:bookmarkStart w:id="13" w:name="_Toc198061360"/>
       <w:r>
         <w:rPr>
           <w:b/>
@@ -7469,7 +7476,7 @@
           <w:szCs w:val="32"/>
         </w:rPr>
       </w:pPr>
-      <w:bookmarkStart w:id="14" w:name="_Toc197891012"/>
+      <w:bookmarkStart w:id="14" w:name="_Toc198061361"/>
       <w:r>
         <w:rPr>
           <w:b/>
@@ -8009,7 +8016,7 @@
           <w:szCs w:val="32"/>
         </w:rPr>
       </w:pPr>
-      <w:bookmarkStart w:id="15" w:name="_Toc197891013"/>
+      <w:bookmarkStart w:id="15" w:name="_Toc198061362"/>
       <w:r>
         <w:rPr>
           <w:b/>
@@ -14678,7 +14685,7 @@
           <w:szCs w:val="32"/>
         </w:rPr>
       </w:pPr>
-      <w:bookmarkStart w:id="16" w:name="_Toc197891014"/>
+      <w:bookmarkStart w:id="16" w:name="_Toc198061363"/>
       <w:r>
         <w:rPr>
           <w:b/>
@@ -19363,7 +19370,7 @@
         </w:rPr>
         <w:t xml:space="preserve"> </w:t>
       </w:r>
-      <w:bookmarkStart w:id="17" w:name="_Toc197891015"/>
+      <w:bookmarkStart w:id="17" w:name="_Toc198061364"/>
       <w:r>
         <w:rPr>
           <w:b/>
@@ -19382,7 +19389,6 @@
         <w:ind w:firstLine="720"/>
         <w:jc w:val="both"/>
       </w:pPr>
-      <w:bookmarkStart w:id="18" w:name="_Toc197891016"/>
       <w:r>
         <w:t>Инструменты рисования</w:t>
       </w:r>
@@ -19407,6 +19413,7 @@
           <w:szCs w:val="32"/>
         </w:rPr>
       </w:pPr>
+      <w:bookmarkStart w:id="18" w:name="_Toc198061365"/>
       <w:r>
         <w:rPr>
           <w:b/>
@@ -19445,7 +19452,7 @@
         <w:lastRenderedPageBreak/>
         <w:t xml:space="preserve"> </w:t>
       </w:r>
-      <w:bookmarkStart w:id="19" w:name="_Toc197891017"/>
+      <w:bookmarkStart w:id="19" w:name="_Toc198061366"/>
       <w:r>
         <w:rPr>
           <w:b/>
@@ -19483,7 +19490,7 @@
         </w:rPr>
         <w:t xml:space="preserve"> </w:t>
       </w:r>
-      <w:bookmarkStart w:id="20" w:name="_Toc197891018"/>
+      <w:bookmarkStart w:id="20" w:name="_Toc198061367"/>
       <w:r>
         <w:rPr>
           <w:b/>
@@ -19521,7 +19528,7 @@
         </w:rPr>
         <w:t xml:space="preserve"> </w:t>
       </w:r>
-      <w:bookmarkStart w:id="21" w:name="_Toc197891019"/>
+      <w:bookmarkStart w:id="21" w:name="_Toc198061368"/>
       <w:r>
         <w:rPr>
           <w:b/>
@@ -19559,7 +19566,7 @@
         </w:rPr>
         <w:t xml:space="preserve"> </w:t>
       </w:r>
-      <w:bookmarkStart w:id="22" w:name="_Toc197891020"/>
+      <w:bookmarkStart w:id="22" w:name="_Toc198061369"/>
       <w:r>
         <w:rPr>
           <w:b/>
@@ -19597,7 +19604,7 @@
         </w:rPr>
         <w:t xml:space="preserve"> </w:t>
       </w:r>
-      <w:bookmarkStart w:id="23" w:name="_Toc197891021"/>
+      <w:bookmarkStart w:id="23" w:name="_Toc198061370"/>
       <w:r>
         <w:rPr>
           <w:b/>
@@ -19626,7 +19633,7 @@
           <w:szCs w:val="32"/>
         </w:rPr>
       </w:pPr>
-      <w:bookmarkStart w:id="24" w:name="_Toc197891022"/>
+      <w:bookmarkStart w:id="24" w:name="_Toc198061371"/>
       <w:r>
         <w:rPr>
           <w:b/>
@@ -19655,7 +19662,7 @@
           <w:szCs w:val="32"/>
         </w:rPr>
       </w:pPr>
-      <w:bookmarkStart w:id="25" w:name="_Toc197891023"/>
+      <w:bookmarkStart w:id="25" w:name="_Toc198061372"/>
       <w:r>
         <w:rPr>
           <w:b/>
@@ -19684,7 +19691,7 @@
           <w:szCs w:val="32"/>
         </w:rPr>
       </w:pPr>
-      <w:bookmarkStart w:id="26" w:name="_Toc197891024"/>
+      <w:bookmarkStart w:id="26" w:name="_Toc198061373"/>
       <w:r>
         <w:rPr>
           <w:b/>
@@ -19716,7 +19723,7 @@
           <w:color w:val="auto"/>
         </w:rPr>
       </w:pPr>
-      <w:bookmarkStart w:id="27" w:name="_Toc197891025"/>
+      <w:bookmarkStart w:id="27" w:name="_Toc198061374"/>
       <w:r>
         <w:rPr>
           <w:rFonts w:ascii="Times New Roman" w:hAnsi="Times New Roman" w:cs="Times New Roman"/>
@@ -19953,7 +19960,7 @@
           <w:color w:val="auto"/>
         </w:rPr>
       </w:pPr>
-      <w:bookmarkStart w:id="28" w:name="_Toc197891026"/>
+      <w:bookmarkStart w:id="28" w:name="_Toc198061375"/>
       <w:r>
         <w:rPr>
           <w:rFonts w:ascii="Times New Roman" w:hAnsi="Times New Roman" w:cs="Times New Roman"/>

</xml_diff>